<commit_message>
Some changes to structure
</commit_message>
<xml_diff>
--- a/Docs/Project Report/Project Report.docx
+++ b/Docs/Project Report/Project Report.docx
@@ -192,6 +192,13 @@
     </w:p>
     <w:sdt>
       <w:sdtPr>
+        <w:rPr>
+          <w:rFonts w:asciiTheme="minorHAnsi" w:eastAsiaTheme="minorHAnsi" w:hAnsiTheme="minorHAnsi" w:cstheme="minorBidi"/>
+          <w:color w:val="auto"/>
+          <w:sz w:val="22"/>
+          <w:szCs w:val="22"/>
+          <w:lang w:val="en-GB" w:bidi="he-IL"/>
+        </w:rPr>
         <w:id w:val="879283106"/>
         <w:docPartObj>
           <w:docPartGallery w:val="Table of Contents"/>
@@ -200,14 +207,9 @@
       </w:sdtPr>
       <w:sdtEndPr>
         <w:rPr>
-          <w:rFonts w:asciiTheme="minorHAnsi" w:eastAsiaTheme="minorHAnsi" w:hAnsiTheme="minorHAnsi" w:cstheme="minorBidi"/>
           <w:b/>
           <w:bCs/>
           <w:noProof/>
-          <w:color w:val="auto"/>
-          <w:sz w:val="22"/>
-          <w:szCs w:val="22"/>
-          <w:lang w:val="en-GB" w:bidi="he-IL"/>
         </w:rPr>
       </w:sdtEndPr>
       <w:sdtContent>
@@ -854,21 +856,7 @@
                 <w:rStyle w:val="Hyperlink"/>
                 <w:noProof/>
               </w:rPr>
-              <w:t>Multiage</w:t>
-            </w:r>
-            <w:r>
-              <w:rPr>
-                <w:rStyle w:val="Hyperlink"/>
-                <w:noProof/>
-              </w:rPr>
-              <w:t>n</w:t>
-            </w:r>
-            <w:r>
-              <w:rPr>
-                <w:rStyle w:val="Hyperlink"/>
-                <w:noProof/>
-              </w:rPr>
-              <w:t>t Reinforcement Learning (MARL)</w:t>
+              <w:t>Multiagent Reinforcement Learning (MARL)</w:t>
             </w:r>
             <w:r>
               <w:rPr>
@@ -1550,7 +1538,7 @@
         <w:rPr>
           <w:color w:val="000000" w:themeColor="text1"/>
         </w:rPr>
-        <w:instrText xml:space="preserve"> ADDIN ZOTERO_ITEM CSL_CITATION {"citationID":"wF8QdDbw","properties":{"formattedCitation":"(Howard, 1960)","plainCitation":"(Howard, 1960)","noteIndex":0},"citationItems":[{"id":70,"uris":["http://zotero.org/users/10844305/items/VYUTK6K5"],"itemData":{"id":70,"type":"book","abstract":"An analytic structure, based on the Markov process as a model, is developed for the description and analysis of complex systems. Both discrete-and continuous-time Markov process models are developed with illustrations of applications to production and other competitive systems. (PsycINFO Database Record (c) 2016 APA, all rights reserved)","collection-title":"Dynamic programming and Markov processes","event-place":"Oxford, England","note":"page: viii, 136","number-of-pages":"viii, 136","publisher":"John Wiley","publisher-place":"Oxford, England","source":"APA PsycNet","title":"Dynamic programming and Markov processes","author":[{"family":"Howard","given":"Ronald A."}],"issued":{"date-parts":[["1960"]]}}}],"schema":"https://github.com/citation-style-language/schema/raw/master/csl-citation.json"} </w:instrText>
+        <w:instrText xml:space="preserve"> ADDIN ZOTERO_ITEM CSL_CITATION {"citationID":"wF8QdDbw","properties":{"formattedCitation":"[1]","plainCitation":"[1]","noteIndex":0},"citationItems":[{"id":70,"uris":["http://zotero.org/users/10844305/items/VYUTK6K5"],"itemData":{"id":70,"type":"book","abstract":"An analytic structure, based on the Markov process as a model, is developed for the description and analysis of complex systems. Both discrete-and continuous-time Markov process models are developed with illustrations of applications to production and other competitive systems. (PsycINFO Database Record (c) 2016 APA, all rights reserved)","collection-title":"Dynamic programming and Markov processes","event-place":"Oxford, England","note":"page: viii, 136","number-of-pages":"viii, 136","publisher":"John Wiley","publisher-place":"Oxford, England","source":"APA PsycNet","title":"Dynamic programming and Markov processes","author":[{"family":"Howard","given":"Ronald A."}],"issued":{"date-parts":[["1960"]]}}}],"schema":"https://github.com/citation-style-language/schema/raw/master/csl-citation.json"} </w:instrText>
       </w:r>
       <w:r>
         <w:rPr>
@@ -1562,7 +1550,7 @@
         <w:rPr>
           <w:rFonts w:ascii="Calibri" w:hAnsi="Calibri" w:cs="Calibri"/>
         </w:rPr>
-        <w:t>(Howard, 1960)</w:t>
+        <w:t>[1]</w:t>
       </w:r>
       <w:r>
         <w:rPr>
@@ -4689,7 +4677,7 @@
         <w:fldChar w:fldCharType="begin"/>
       </w:r>
       <w:r>
-        <w:instrText xml:space="preserve"> ADDIN ZOTERO_ITEM CSL_CITATION {"citationID":"aih3as0sd3","properties":{"formattedCitation":"(Watkins &amp; Dayan, 1992)","plainCitation":"(Watkins &amp; Dayan, 1992)","noteIndex":0},"citationItems":[{"id":140,"uris":["http://zotero.org/users/10844305/items/FGDV2I64"],"itemData":{"id":140,"type":"article-journal","abstract":"Q-learning (Watkins, 1989) is a simple way for agents to learn how to act optimally in controlled Markovian domains. It amounts to an incremental method for dynamic programming which imposes limited computational demands. It works by successively improving its evaluations of the quality of particular actions at particular states.","container-title":"Machine Learning","DOI":"10.1007/BF00992698","ISSN":"1573-0565","issue":"3","journalAbbreviation":"Mach Learn","language":"en","page":"279-292","source":"Springer Link","title":"Q-learning","volume":"8","author":[{"family":"Watkins","given":"Christopher J. C. H."},{"family":"Dayan","given":"Peter"}],"issued":{"date-parts":[["1992",5,1]]}}}],"schema":"https://github.com/citation-style-language/schema/raw/master/csl-citation.json"} </w:instrText>
+        <w:instrText xml:space="preserve"> ADDIN ZOTERO_ITEM CSL_CITATION {"citationID":"aih3as0sd3","properties":{"formattedCitation":"[2]","plainCitation":"[2]","noteIndex":0},"citationItems":[{"id":140,"uris":["http://zotero.org/users/10844305/items/FGDV2I64"],"itemData":{"id":140,"type":"article-journal","abstract":"Q-learning (Watkins, 1989) is a simple way for agents to learn how to act optimally in controlled Markovian domains. It amounts to an incremental method for dynamic programming which imposes limited computational demands. It works by successively improving its evaluations of the quality of particular actions at particular states.","container-title":"Machine Learning","DOI":"10.1007/BF00992698","ISSN":"1573-0565","issue":"3","journalAbbreviation":"Mach Learn","language":"en","page":"279-292","source":"Springer Link","title":"Q-learning","volume":"8","author":[{"family":"Watkins","given":"Christopher J. C. H."},{"family":"Dayan","given":"Peter"}],"issued":{"date-parts":[["1992",5,1]]}}}],"schema":"https://github.com/citation-style-language/schema/raw/master/csl-citation.json"} </w:instrText>
       </w:r>
       <w:r>
         <w:fldChar w:fldCharType="separate"/>
@@ -4697,9 +4685,8 @@
       <w:r>
         <w:rPr>
           <w:rFonts w:ascii="Calibri" w:hAnsi="Calibri" w:cs="Calibri"/>
-          <w:szCs w:val="24"/>
-        </w:rPr>
-        <w:t>(Watkins &amp; Dayan, 1992)</w:t>
+        </w:rPr>
+        <w:t>[2]</w:t>
       </w:r>
       <w:r>
         <w:fldChar w:fldCharType="end"/>
@@ -5080,7 +5067,7 @@
         <w:rPr>
           <w:color w:val="000000" w:themeColor="text1"/>
         </w:rPr>
-        <w:instrText xml:space="preserve"> ADDIN ZOTERO_ITEM CSL_CITATION {"citationID":"a2kdphfa01q","properties":{"formattedCitation":"(Mnih et al., 2015)","plainCitation":"(Mnih et al., 2015)","noteIndex":0},"citationItems":[{"id":144,"uris":["http://zotero.org/users/10844305/items/G7H2AU9Q"],"itemData":{"id":144,"type":"article-journal","abstract":"An artificial agent is developed that learns to play a diverse range of classic Atari 2600 computer games directly from sensory experience, achieving a performance comparable to that of an expert human player; this work paves the way to building general-purpose learning algorithms that bridge the divide between perception and action.","container-title":"Nature","DOI":"10.1038/nature14236","ISSN":"1476-4687","issue":"7540","language":"en","license":"2015 Nature Publishing Group, a division of Macmillan Publishers Limited. All Rights Reserved.","note":"number: 7540\npublisher: Nature Publishing Group","page":"529-533","source":"www.nature.com","title":"Human-level control through deep reinforcement learning","volume":"518","author":[{"family":"Mnih","given":"Volodymyr"},{"family":"Kavukcuoglu","given":"Koray"},{"family":"Silver","given":"David"},{"family":"Rusu","given":"Andrei A."},{"family":"Veness","given":"Joel"},{"family":"Bellemare","given":"Marc G."},{"family":"Graves","given":"Alex"},{"family":"Riedmiller","given":"Martin"},{"family":"Fidjeland","given":"Andreas K."},{"family":"Ostrovski","given":"Georg"},{"family":"Petersen","given":"Stig"},{"family":"Beattie","given":"Charles"},{"family":"Sadik","given":"Amir"},{"family":"Antonoglou","given":"Ioannis"},{"family":"King","given":"Helen"},{"family":"Kumaran","given":"Dharshan"},{"family":"Wierstra","given":"Daan"},{"family":"Legg","given":"Shane"},{"family":"Hassabis","given":"Demis"}],"issued":{"date-parts":[["2015",2]]}}}],"schema":"https://github.com/citation-style-language/schema/raw/master/csl-citation.json"} </w:instrText>
+        <w:instrText xml:space="preserve"> ADDIN ZOTERO_ITEM CSL_CITATION {"citationID":"a2kdphfa01q","properties":{"formattedCitation":"[3]","plainCitation":"[3]","noteIndex":0},"citationItems":[{"id":144,"uris":["http://zotero.org/users/10844305/items/G7H2AU9Q"],"itemData":{"id":144,"type":"article-journal","abstract":"An artificial agent is developed that learns to play a diverse range of classic Atari 2600 computer games directly from sensory experience, achieving a performance comparable to that of an expert human player; this work paves the way to building general-purpose learning algorithms that bridge the divide between perception and action.","container-title":"Nature","DOI":"10.1038/nature14236","ISSN":"1476-4687","issue":"7540","language":"en","license":"2015 Nature Publishing Group, a division of Macmillan Publishers Limited. All Rights Reserved.","note":"number: 7540\npublisher: Nature Publishing Group","page":"529-533","source":"www.nature.com","title":"Human-level control through deep reinforcement learning","volume":"518","author":[{"family":"Mnih","given":"Volodymyr"},{"family":"Kavukcuoglu","given":"Koray"},{"family":"Silver","given":"David"},{"family":"Rusu","given":"Andrei A."},{"family":"Veness","given":"Joel"},{"family":"Bellemare","given":"Marc G."},{"family":"Graves","given":"Alex"},{"family":"Riedmiller","given":"Martin"},{"family":"Fidjeland","given":"Andreas K."},{"family":"Ostrovski","given":"Georg"},{"family":"Petersen","given":"Stig"},{"family":"Beattie","given":"Charles"},{"family":"Sadik","given":"Amir"},{"family":"Antonoglou","given":"Ioannis"},{"family":"King","given":"Helen"},{"family":"Kumaran","given":"Dharshan"},{"family":"Wierstra","given":"Daan"},{"family":"Legg","given":"Shane"},{"family":"Hassabis","given":"Demis"}],"issued":{"date-parts":[["2015",2]]}}}],"schema":"https://github.com/citation-style-language/schema/raw/master/csl-citation.json"} </w:instrText>
       </w:r>
       <w:r>
         <w:rPr>
@@ -5091,25 +5078,8 @@
       <w:r>
         <w:rPr>
           <w:rFonts w:ascii="Calibri" w:hAnsi="Calibri" w:cs="Calibri"/>
-          <w:szCs w:val="24"/>
-        </w:rPr>
-        <w:t>(</w:t>
-      </w:r>
-      <w:proofErr w:type="spellStart"/>
-      <w:r>
-        <w:rPr>
-          <w:rFonts w:ascii="Calibri" w:hAnsi="Calibri" w:cs="Calibri"/>
-          <w:szCs w:val="24"/>
-        </w:rPr>
-        <w:t>Mnih</w:t>
-      </w:r>
-      <w:proofErr w:type="spellEnd"/>
-      <w:r>
-        <w:rPr>
-          <w:rFonts w:ascii="Calibri" w:hAnsi="Calibri" w:cs="Calibri"/>
-          <w:szCs w:val="24"/>
-        </w:rPr>
-        <w:t xml:space="preserve"> et al., 2015)</w:t>
+        </w:rPr>
+        <w:t>[3]</w:t>
       </w:r>
       <w:r>
         <w:rPr>
@@ -5277,7 +5247,7 @@
         <w:rPr>
           <w:color w:val="000000" w:themeColor="text1"/>
         </w:rPr>
-        <w:instrText xml:space="preserve"> ADDIN ZOTERO_ITEM CSL_CITATION {"citationID":"89j59BuH","properties":{"formattedCitation":"(Littman, 1994)","plainCitation":"(Littman, 1994)","noteIndex":0},"citationItems":[{"id":73,"uris":["http://zotero.org/users/10844305/items/FEK4T6NV"],"itemData":{"id":73,"type":"chapter","abstract":"In the Markov decision process (MDP) formalization of reinforcement learning, a single adaptive agent interacts with an environment deﬁned by a probabilistic transition function. In this solipsistic view, secondary agents can only be part of the environment and are therefore ﬁxed in their behavior. The framework of Markov games allows us to widen this view to include multiple adaptive agents with interacting or competing goals. This paper considers a step in this direction in which exactly two agents with diametrically opposed goals share an environment. It describes a Q-learning-like algorithm for ﬁnding optimal policies and demonstrates its application to a simple two-player game in which the optimal policy is probabilistic.","container-title":"Machine Learning Proceedings 1994","ISBN":"978-1-55860-335-6","language":"en","note":"DOI: 10.1016/B978-1-55860-335-6.50027-1","page":"157-163","publisher":"Elsevier","source":"DOI.org (Crossref)","title":"Markov games as a framework for multi-agent reinforcement learning","URL":"https://linkinghub.elsevier.com/retrieve/pii/B9781558603356500271","author":[{"family":"Littman","given":"Michael L."}],"accessed":{"date-parts":[["2023",1,7]]},"issued":{"date-parts":[["1994"]]}}}],"schema":"https://github.com/citation-style-language/schema/raw/master/csl-citation.json"} </w:instrText>
+        <w:instrText xml:space="preserve"> ADDIN ZOTERO_ITEM CSL_CITATION {"citationID":"89j59BuH","properties":{"formattedCitation":"[4]","plainCitation":"[4]","noteIndex":0},"citationItems":[{"id":73,"uris":["http://zotero.org/users/10844305/items/FEK4T6NV"],"itemData":{"id":73,"type":"chapter","abstract":"In the Markov decision process (MDP) formalization of reinforcement learning, a single adaptive agent interacts with an environment deﬁned by a probabilistic transition function. In this solipsistic view, secondary agents can only be part of the environment and are therefore ﬁxed in their behavior. The framework of Markov games allows us to widen this view to include multiple adaptive agents with interacting or competing goals. This paper considers a step in this direction in which exactly two agents with diametrically opposed goals share an environment. It describes a Q-learning-like algorithm for ﬁnding optimal policies and demonstrates its application to a simple two-player game in which the optimal policy is probabilistic.","container-title":"Machine Learning Proceedings 1994","ISBN":"978-1-55860-335-6","language":"en","note":"DOI: 10.1016/B978-1-55860-335-6.50027-1","page":"157-163","publisher":"Elsevier","source":"DOI.org (Crossref)","title":"Markov games as a framework for multi-agent reinforcement learning","URL":"https://linkinghub.elsevier.com/retrieve/pii/B9781558603356500271","author":[{"family":"Littman","given":"Michael L."}],"accessed":{"date-parts":[["2023",1,7]]},"issued":{"date-parts":[["1994"]]}}}],"schema":"https://github.com/citation-style-language/schema/raw/master/csl-citation.json"} </w:instrText>
       </w:r>
       <w:r>
         <w:rPr>
@@ -5289,7 +5259,7 @@
         <w:rPr>
           <w:rFonts w:ascii="Calibri" w:hAnsi="Calibri" w:cs="Calibri"/>
         </w:rPr>
-        <w:t>(Littman, 1994)</w:t>
+        <w:t>[4]</w:t>
       </w:r>
       <w:r>
         <w:rPr>
@@ -5417,7 +5387,7 @@
         <w:fldChar w:fldCharType="begin"/>
       </w:r>
       <w:r>
-        <w:instrText xml:space="preserve"> ADDIN ZOTERO_ITEM CSL_CITATION {"citationID":"iWI83jNw","properties":{"formattedCitation":"(Zheng et al., 2020)","plainCitation":"(Zheng et al., 2020)","noteIndex":0},"citationItems":[{"id":77,"uris":["http://zotero.org/users/10844305/items/L58MF4Q6"],"itemData":{"id":77,"type":"article","abstract":"Tackling real-world socio-economic challenges requires designing and testing economic policies. However, this is hard in practice, due to a lack of appropriate (micro-level) economic data and limited opportunity to experiment. In this work, we train social planners that discover tax policies in dynamic economies that can effectively trade-off economic equality and productivity. We propose a two-level deep reinforcement learning approach to learn dynamic tax policies, based on economic simulations in which both agents and a government learn and adapt. Our data-driven approach does not make use of economic modeling assumptions, and learns from observational data alone. We make four main contributions. First, we present an economic simulation environment that features competitive pressures and market dynamics. We validate the simulation by showing that baseline tax systems perform in a way that is consistent with economic theory, including in regard to learned agent behaviors and specializations. Second, we show that AI-driven tax policies improve the trade-off between equality and productivity by 16% over baseline policies, including the prominent Saez tax framework. Third, we showcase several emergent features: AI-driven tax policies are qualitatively different from baselines, setting a higher top tax rate and higher net subsidies for low incomes. Moreover, AI-driven tax policies perform strongly in the face of emergent tax-gaming strategies learned by AI agents. Lastly, AI-driven tax policies are also effective when used in experiments with human participants. In experiments conducted on MTurk, an AI tax policy provides an equality-productivity trade-off that is similar to that provided by the Saez framework along with higher inverse-income weighted social welfare.","DOI":"10.48550/arXiv.2004.13332","note":"arXiv:2004.13332 [cs, econ, q-fin, stat]","number":"arXiv:2004.13332","publisher":"arXiv","source":"arXiv.org","title":"The AI Economist: Improving Equality and Productivity with AI-Driven Tax Policies","title-short":"The AI Economist","URL":"http://arxiv.org/abs/2004.13332","author":[{"family":"Zheng","given":"Stephan"},{"family":"Trott","given":"Alexander"},{"family":"Srinivasa","given":"Sunil"},{"family":"Naik","given":"Nikhil"},{"family":"Gruesbeck","given":"Melvin"},{"family":"Parkes","given":"David C."},{"family":"Socher","given":"Richard"}],"accessed":{"date-parts":[["2023",1,7]]},"issued":{"date-parts":[["2020",4,28]]}}}],"schema":"https://github.com/citation-style-language/schema/raw/master/csl-citation.json"} </w:instrText>
+        <w:instrText xml:space="preserve"> ADDIN ZOTERO_ITEM CSL_CITATION {"citationID":"iWI83jNw","properties":{"formattedCitation":"[5]","plainCitation":"[5]","noteIndex":0},"citationItems":[{"id":77,"uris":["http://zotero.org/users/10844305/items/L58MF4Q6"],"itemData":{"id":77,"type":"article","abstract":"Tackling real-world socio-economic challenges requires designing and testing economic policies. However, this is hard in practice, due to a lack of appropriate (micro-level) economic data and limited opportunity to experiment. In this work, we train social planners that discover tax policies in dynamic economies that can effectively trade-off economic equality and productivity. We propose a two-level deep reinforcement learning approach to learn dynamic tax policies, based on economic simulations in which both agents and a government learn and adapt. Our data-driven approach does not make use of economic modeling assumptions, and learns from observational data alone. We make four main contributions. First, we present an economic simulation environment that features competitive pressures and market dynamics. We validate the simulation by showing that baseline tax systems perform in a way that is consistent with economic theory, including in regard to learned agent behaviors and specializations. Second, we show that AI-driven tax policies improve the trade-off between equality and productivity by 16% over baseline policies, including the prominent Saez tax framework. Third, we showcase several emergent features: AI-driven tax policies are qualitatively different from baselines, setting a higher top tax rate and higher net subsidies for low incomes. Moreover, AI-driven tax policies perform strongly in the face of emergent tax-gaming strategies learned by AI agents. Lastly, AI-driven tax policies are also effective when used in experiments with human participants. In experiments conducted on MTurk, an AI tax policy provides an equality-productivity trade-off that is similar to that provided by the Saez framework along with higher inverse-income weighted social welfare.","DOI":"10.48550/arXiv.2004.13332","note":"arXiv:2004.13332 [cs, econ, q-fin, stat]","number":"arXiv:2004.13332","publisher":"arXiv","source":"arXiv.org","title":"The AI Economist: Improving Equality and Productivity with AI-Driven Tax Policies","title-short":"The AI Economist","URL":"http://arxiv.org/abs/2004.13332","author":[{"family":"Zheng","given":"Stephan"},{"family":"Trott","given":"Alexander"},{"family":"Srinivasa","given":"Sunil"},{"family":"Naik","given":"Nikhil"},{"family":"Gruesbeck","given":"Melvin"},{"family":"Parkes","given":"David C."},{"family":"Socher","given":"Richard"}],"accessed":{"date-parts":[["2023",1,7]]},"issued":{"date-parts":[["2020",4,28]]}}}],"schema":"https://github.com/citation-style-language/schema/raw/master/csl-citation.json"} </w:instrText>
       </w:r>
       <w:r>
         <w:fldChar w:fldCharType="separate"/>
@@ -5426,7 +5396,7 @@
         <w:rPr>
           <w:rFonts w:ascii="Calibri" w:hAnsi="Calibri" w:cs="Calibri"/>
         </w:rPr>
-        <w:t>(Zheng et al., 2020)</w:t>
+        <w:t>[5]</w:t>
       </w:r>
       <w:r>
         <w:fldChar w:fldCharType="end"/>
@@ -5453,7 +5423,7 @@
         <w:fldChar w:fldCharType="begin"/>
       </w:r>
       <w:r>
-        <w:instrText xml:space="preserve"> ADDIN ZOTERO_ITEM CSL_CITATION {"citationID":"a23p105llbf","properties":{"formattedCitation":"(Leibo et al., 2017)","plainCitation":"(Leibo et al., 2017)","noteIndex":0},"citationItems":[{"id":138,"uris":["http://zotero.org/users/10844305/items/YNSMVHDC"],"itemData":{"id":138,"type":"article","abstract":"Matrix games like Prisoner’s Dilemma have guided research on social dilemmas for decades. However, they necessarily treat the choice to cooperate or defect as an atomic action. In real-world social dilemmas these choices are temporally extended. Cooperativeness is a property that applies to policies, not elementary actions. We introduce sequential social dilemmas that share the mixed incentive structure of matrix game social dilemmas but also require agents to learn policies that implement their strategic intentions. We analyze the dynamics of policies learned by multiple self-interested independent learning agents, each using its own deep Qnetwork, on two Markov games we introduce here: 1. a fruit Gathering game and 2. a Wolfpack hunting game. We characterize how learned behavior in each domain changes as a function of environmental factors including resource abundance. Our experiments show how conﬂict can emerge from competition over shared resources and shed light on how the sequential nature of real world social dilemmas aﬀects cooperation.","language":"en","note":"arXiv:1702.03037 [cs]","number":"arXiv:1702.03037","publisher":"arXiv","source":"arXiv.org","title":"Multi-agent Reinforcement Learning in Sequential Social Dilemmas","URL":"http://arxiv.org/abs/1702.03037","author":[{"family":"Leibo","given":"Joel Z."},{"family":"Zambaldi","given":"Vinicius"},{"family":"Lanctot","given":"Marc"},{"family":"Marecki","given":"Janusz"},{"family":"Graepel","given":"Thore"}],"accessed":{"date-parts":[["2023",1,9]]},"issued":{"date-parts":[["2017",2,9]]}}}],"schema":"https://github.com/citation-style-language/schema/raw/master/csl-citation.json"} </w:instrText>
+        <w:instrText xml:space="preserve"> ADDIN ZOTERO_ITEM CSL_CITATION {"citationID":"a23p105llbf","properties":{"formattedCitation":"[6]","plainCitation":"[6]","noteIndex":0},"citationItems":[{"id":138,"uris":["http://zotero.org/users/10844305/items/YNSMVHDC"],"itemData":{"id":138,"type":"article","abstract":"Matrix games like Prisoner’s Dilemma have guided research on social dilemmas for decades. However, they necessarily treat the choice to cooperate or defect as an atomic action. In real-world social dilemmas these choices are temporally extended. Cooperativeness is a property that applies to policies, not elementary actions. We introduce sequential social dilemmas that share the mixed incentive structure of matrix game social dilemmas but also require agents to learn policies that implement their strategic intentions. We analyze the dynamics of policies learned by multiple self-interested independent learning agents, each using its own deep Qnetwork, on two Markov games we introduce here: 1. a fruit Gathering game and 2. a Wolfpack hunting game. We characterize how learned behavior in each domain changes as a function of environmental factors including resource abundance. Our experiments show how conﬂict can emerge from competition over shared resources and shed light on how the sequential nature of real world social dilemmas aﬀects cooperation.","language":"en","note":"arXiv:1702.03037 [cs]","number":"arXiv:1702.03037","publisher":"arXiv","source":"arXiv.org","title":"Multi-agent Reinforcement Learning in Sequential Social Dilemmas","URL":"http://arxiv.org/abs/1702.03037","author":[{"family":"Leibo","given":"Joel Z."},{"family":"Zambaldi","given":"Vinicius"},{"family":"Lanctot","given":"Marc"},{"family":"Marecki","given":"Janusz"},{"family":"Graepel","given":"Thore"}],"accessed":{"date-parts":[["2023",1,9]]},"issued":{"date-parts":[["2017",2,9]]}}}],"schema":"https://github.com/citation-style-language/schema/raw/master/csl-citation.json"} </w:instrText>
       </w:r>
       <w:r>
         <w:fldChar w:fldCharType="separate"/>
@@ -5461,25 +5431,8 @@
       <w:r>
         <w:rPr>
           <w:rFonts w:ascii="Calibri" w:hAnsi="Calibri" w:cs="Calibri"/>
-          <w:szCs w:val="24"/>
-        </w:rPr>
-        <w:t>(</w:t>
-      </w:r>
-      <w:proofErr w:type="spellStart"/>
-      <w:r>
-        <w:rPr>
-          <w:rFonts w:ascii="Calibri" w:hAnsi="Calibri" w:cs="Calibri"/>
-          <w:szCs w:val="24"/>
-        </w:rPr>
-        <w:t>Leibo</w:t>
-      </w:r>
-      <w:proofErr w:type="spellEnd"/>
-      <w:r>
-        <w:rPr>
-          <w:rFonts w:ascii="Calibri" w:hAnsi="Calibri" w:cs="Calibri"/>
-          <w:szCs w:val="24"/>
-        </w:rPr>
-        <w:t xml:space="preserve"> et al., 2017)</w:t>
+        </w:rPr>
+        <w:t>[6]</w:t>
       </w:r>
       <w:r>
         <w:fldChar w:fldCharType="end"/>
@@ -5516,7 +5469,7 @@
           <w:rFonts w:cstheme="minorHAnsi"/>
           <w:color w:val="000000" w:themeColor="text1"/>
         </w:rPr>
-        <w:instrText xml:space="preserve"> ADDIN ZOTERO_ITEM CSL_CITATION {"citationID":"PFmLISUM","properties":{"formattedCitation":"(Peng et al., 2017)","plainCitation":"(Peng et al., 2017)","noteIndex":0},"citationItems":[{"id":106,"uris":["http://zotero.org/users/10844305/items/F2TFJQDJ"],"itemData":{"id":106,"type":"article","abstract":"Many artificial intelligence (AI) applications often require multiple intelligent agents to work in a collaborative effort. Efficient learning for intra-agent communication and coordination is an indispensable step towards general AI. In this paper, we take StarCraft combat game as a case study, where the task is to coordinate multiple agents as a team to defeat their enemies. To maintain a scalable yet effective communication protocol, we introduce a Multiagent Bidirectionally-Coordinated Network (BiCNet ['bIknet]) with a vectorised extension of actor-critic formulation. We show that BiCNet can handle different types of combats with arbitrary numbers of AI agents for both sides. Our analysis demonstrates that without any supervisions such as human demonstrations or labelled data, BiCNet could learn various types of advanced coordination strategies that have been commonly used by experienced game players. In our experiments, we evaluate our approach against multiple baselines under different scenarios; it shows state-of-the-art performance, and possesses potential values for large-scale real-world applications.","DOI":"10.48550/arXiv.1703.10069","note":"arXiv:1703.10069 [cs]","number":"arXiv:1703.10069","publisher":"arXiv","source":"arXiv.org","title":"Multiagent Bidirectionally-Coordinated Nets: Emergence of Human-level Coordination in Learning to Play StarCraft Combat Games","title-short":"Multiagent Bidirectionally-Coordinated Nets","URL":"http://arxiv.org/abs/1703.10069","author":[{"family":"Peng","given":"Peng"},{"family":"Wen","given":"Ying"},{"family":"Yang","given":"Yaodong"},{"family":"Yuan","given":"Quan"},{"family":"Tang","given":"Zhenkun"},{"family":"Long","given":"Haitao"},{"family":"Wang","given":"Jun"}],"accessed":{"date-parts":[["2023",1,7]]},"issued":{"date-parts":[["2017",9,14]]}}}],"schema":"https://github.com/citation-style-language/schema/raw/master/csl-citation.json"} </w:instrText>
+        <w:instrText xml:space="preserve"> ADDIN ZOTERO_ITEM CSL_CITATION {"citationID":"PFmLISUM","properties":{"formattedCitation":"[7]","plainCitation":"[7]","noteIndex":0},"citationItems":[{"id":106,"uris":["http://zotero.org/users/10844305/items/F2TFJQDJ"],"itemData":{"id":106,"type":"article","abstract":"Many artificial intelligence (AI) applications often require multiple intelligent agents to work in a collaborative effort. Efficient learning for intra-agent communication and coordination is an indispensable step towards general AI. In this paper, we take StarCraft combat game as a case study, where the task is to coordinate multiple agents as a team to defeat their enemies. To maintain a scalable yet effective communication protocol, we introduce a Multiagent Bidirectionally-Coordinated Network (BiCNet ['bIknet]) with a vectorised extension of actor-critic formulation. We show that BiCNet can handle different types of combats with arbitrary numbers of AI agents for both sides. Our analysis demonstrates that without any supervisions such as human demonstrations or labelled data, BiCNet could learn various types of advanced coordination strategies that have been commonly used by experienced game players. In our experiments, we evaluate our approach against multiple baselines under different scenarios; it shows state-of-the-art performance, and possesses potential values for large-scale real-world applications.","DOI":"10.48550/arXiv.1703.10069","note":"arXiv:1703.10069 [cs]","number":"arXiv:1703.10069","publisher":"arXiv","source":"arXiv.org","title":"Multiagent Bidirectionally-Coordinated Nets: Emergence of Human-level Coordination in Learning to Play StarCraft Combat Games","title-short":"Multiagent Bidirectionally-Coordinated Nets","URL":"http://arxiv.org/abs/1703.10069","author":[{"family":"Peng","given":"Peng"},{"family":"Wen","given":"Ying"},{"family":"Yang","given":"Yaodong"},{"family":"Yuan","given":"Quan"},{"family":"Tang","given":"Zhenkun"},{"family":"Long","given":"Haitao"},{"family":"Wang","given":"Jun"}],"accessed":{"date-parts":[["2023",1,7]]},"issued":{"date-parts":[["2017",9,14]]}}}],"schema":"https://github.com/citation-style-language/schema/raw/master/csl-citation.json"} </w:instrText>
       </w:r>
       <w:r>
         <w:rPr>
@@ -5529,7 +5482,7 @@
         <w:rPr>
           <w:rFonts w:ascii="Calibri" w:hAnsi="Calibri" w:cs="Calibri"/>
         </w:rPr>
-        <w:t>(Peng et al., 2017)</w:t>
+        <w:t>[7]</w:t>
       </w:r>
       <w:r>
         <w:rPr>
@@ -5557,7 +5510,7 @@
         <w:rPr>
           <w:highlight w:val="yellow"/>
         </w:rPr>
-        <w:instrText xml:space="preserve"> ADDIN ZOTERO_ITEM CSL_CITATION {"citationID":"nVOyGfD8","properties":{"formattedCitation":"(Dafoe et al., 2021)","plainCitation":"(Dafoe et al., 2021)","noteIndex":0},"citationItems":[{"id":4,"uris":["http://zotero.org/users/10844305/items/J3T22PRB"],"itemData":{"id":4,"type":"article-journal","abstract":"To help humanity solve fundamental problems of cooperation, scientists need to reconceive artificial intelligence as deeply social.","container-title":"Nature","DOI":"10.1038/d41586-021-01170-0","issue":"7857","language":"en","license":"2021 Nature","note":"Bandiera_abtest: a\nCg_type: Comment\nnumber: 7857\npublisher: Nature Publishing Group\nSubject_term: Machine learning, Computer science, Society, Technology, Sociology, Human behaviour","page":"33-36","source":"www.nature.com","title":"Cooperative AI: machines must learn to find common ground","title-short":"Cooperative AI","volume":"593","author":[{"family":"Dafoe","given":"Allan"},{"family":"Bachrach","given":"Yoram"},{"family":"Hadfield","given":"Gillian"},{"family":"Horvitz","given":"Eric"},{"family":"Larson","given":"Kate"},{"family":"Graepel","given":"Thore"}],"issued":{"date-parts":[["2021",5]]}}}],"schema":"https://github.com/citation-style-language/schema/raw/master/csl-citation.json"} </w:instrText>
+        <w:instrText xml:space="preserve"> ADDIN ZOTERO_ITEM CSL_CITATION {"citationID":"nVOyGfD8","properties":{"formattedCitation":"[8]","plainCitation":"[8]","noteIndex":0},"citationItems":[{"id":4,"uris":["http://zotero.org/users/10844305/items/J3T22PRB"],"itemData":{"id":4,"type":"article-journal","abstract":"To help humanity solve fundamental problems of cooperation, scientists need to reconceive artificial intelligence as deeply social.","container-title":"Nature","DOI":"10.1038/d41586-021-01170-0","issue":"7857","language":"en","license":"2021 Nature","note":"Bandiera_abtest: a\nCg_type: Comment\nnumber: 7857\npublisher: Nature Publishing Group\nSubject_term: Machine learning, Computer science, Society, Technology, Sociology, Human behaviour","page":"33-36","source":"www.nature.com","title":"Cooperative AI: machines must learn to find common ground","title-short":"Cooperative AI","volume":"593","author":[{"family":"Dafoe","given":"Allan"},{"family":"Bachrach","given":"Yoram"},{"family":"Hadfield","given":"Gillian"},{"family":"Horvitz","given":"Eric"},{"family":"Larson","given":"Kate"},{"family":"Graepel","given":"Thore"}],"issued":{"date-parts":[["2021",5]]}}}],"schema":"https://github.com/citation-style-language/schema/raw/master/csl-citation.json"} </w:instrText>
       </w:r>
       <w:r>
         <w:rPr>
@@ -5570,7 +5523,7 @@
           <w:rFonts w:ascii="Calibri" w:hAnsi="Calibri" w:cs="Calibri"/>
           <w:highlight w:val="yellow"/>
         </w:rPr>
-        <w:t>(Dafoe et al., 2021)</w:t>
+        <w:t>[8]</w:t>
       </w:r>
       <w:r>
         <w:rPr>
@@ -5606,7 +5559,7 @@
         <w:rPr>
           <w:highlight w:val="yellow"/>
         </w:rPr>
-        <w:instrText xml:space="preserve"> ADDIN ZOTERO_ITEM CSL_CITATION {"citationID":"1Rq9GZRc","properties":{"formattedCitation":"(Anastassacos et al., 2021)","plainCitation":"(Anastassacos et al., 2021)","noteIndex":0},"citationItems":[{"id":81,"uris":["http://zotero.org/users/10844305/items/5NZ48V23"],"itemData":{"id":81,"type":"article","abstract":"Creating incentives for cooperation is a challenge in natural and artificial systems. One potential answer is reputation, whereby agents trade the immediate cost of cooperation for the future benefits of having a good reputation. Game theoretical models have shown that specific social norms can make cooperation stable, but how agents can independently learn to establish effective reputation mechanisms on their own is less understood. We use a simple model of reinforcement learning to show that reputation mechanisms generate two coordination problems: agents need to learn how to coordinate on the meaning of existing reputations and collectively agree on a social norm to assign reputations to others based on their behavior. These coordination problems exhibit multiple equilibria, some of which effectively establish cooperation. When we train agents with a standard Q-learning algorithm in an environment with the presence of reputation mechanisms, convergence to undesirable equilibria is widespread. We propose two mechanisms to alleviate this: (i) seeding a proportion of the system with fixed agents that steer others towards good equilibria; and (ii), intrinsic rewards based on the idea of introspection, i.e., augmenting agents' rewards by an amount proportionate to the performance of their own strategy against themselves. A combination of these simple mechanisms is successful in stabilizing cooperation, even in a fully decentralized version of the problem where agents learn to use and assign reputations simultaneously. We show how our results relate to the literature in Evolutionary Game Theory, and discuss implications for artificial, human and hybrid systems, where reputations can be used as a way to establish trust and cooperation.","DOI":"10.48550/arXiv.2102.07523","note":"arXiv:2102.07523 [cs]","number":"arXiv:2102.07523","publisher":"arXiv","source":"arXiv.org","title":"Cooperation and Reputation Dynamics with Reinforcement Learning","URL":"http://arxiv.org/abs/2102.07523","author":[{"family":"Anastassacos","given":"Nicolas"},{"family":"García","given":"Julian"},{"family":"Hailes","given":"Stephen"},{"family":"Musolesi","given":"Mirco"}],"accessed":{"date-parts":[["2023",1,7]]},"issued":{"date-parts":[["2021",2,15]]}}}],"schema":"https://github.com/citation-style-language/schema/raw/master/csl-citation.json"} </w:instrText>
+        <w:instrText xml:space="preserve"> ADDIN ZOTERO_ITEM CSL_CITATION {"citationID":"1Rq9GZRc","properties":{"formattedCitation":"[9]","plainCitation":"[9]","noteIndex":0},"citationItems":[{"id":81,"uris":["http://zotero.org/users/10844305/items/5NZ48V23"],"itemData":{"id":81,"type":"article","abstract":"Creating incentives for cooperation is a challenge in natural and artificial systems. One potential answer is reputation, whereby agents trade the immediate cost of cooperation for the future benefits of having a good reputation. Game theoretical models have shown that specific social norms can make cooperation stable, but how agents can independently learn to establish effective reputation mechanisms on their own is less understood. We use a simple model of reinforcement learning to show that reputation mechanisms generate two coordination problems: agents need to learn how to coordinate on the meaning of existing reputations and collectively agree on a social norm to assign reputations to others based on their behavior. These coordination problems exhibit multiple equilibria, some of which effectively establish cooperation. When we train agents with a standard Q-learning algorithm in an environment with the presence of reputation mechanisms, convergence to undesirable equilibria is widespread. We propose two mechanisms to alleviate this: (i) seeding a proportion of the system with fixed agents that steer others towards good equilibria; and (ii), intrinsic rewards based on the idea of introspection, i.e., augmenting agents' rewards by an amount proportionate to the performance of their own strategy against themselves. A combination of these simple mechanisms is successful in stabilizing cooperation, even in a fully decentralized version of the problem where agents learn to use and assign reputations simultaneously. We show how our results relate to the literature in Evolutionary Game Theory, and discuss implications for artificial, human and hybrid systems, where reputations can be used as a way to establish trust and cooperation.","DOI":"10.48550/arXiv.2102.07523","note":"arXiv:2102.07523 [cs]","number":"arXiv:2102.07523","publisher":"arXiv","source":"arXiv.org","title":"Cooperation and Reputation Dynamics with Reinforcement Learning","URL":"http://arxiv.org/abs/2102.07523","author":[{"family":"Anastassacos","given":"Nicolas"},{"family":"García","given":"Julian"},{"family":"Hailes","given":"Stephen"},{"family":"Musolesi","given":"Mirco"}],"accessed":{"date-parts":[["2023",1,7]]},"issued":{"date-parts":[["2021",2,15]]}}}],"schema":"https://github.com/citation-style-language/schema/raw/master/csl-citation.json"} </w:instrText>
       </w:r>
       <w:r>
         <w:rPr>
@@ -5619,23 +5572,7 @@
           <w:rFonts w:ascii="Calibri" w:hAnsi="Calibri" w:cs="Calibri"/>
           <w:highlight w:val="yellow"/>
         </w:rPr>
-        <w:t>(</w:t>
-      </w:r>
-      <w:proofErr w:type="spellStart"/>
-      <w:r>
-        <w:rPr>
-          <w:rFonts w:ascii="Calibri" w:hAnsi="Calibri" w:cs="Calibri"/>
-          <w:highlight w:val="yellow"/>
-        </w:rPr>
-        <w:t>Anastassacos</w:t>
-      </w:r>
-      <w:proofErr w:type="spellEnd"/>
-      <w:r>
-        <w:rPr>
-          <w:rFonts w:ascii="Calibri" w:hAnsi="Calibri" w:cs="Calibri"/>
-          <w:highlight w:val="yellow"/>
-        </w:rPr>
-        <w:t xml:space="preserve"> et al., 2021)</w:t>
+        <w:t>[9]</w:t>
       </w:r>
       <w:r>
         <w:rPr>
@@ -5691,7 +5628,7 @@
         <w:rPr>
           <w:highlight w:val="yellow"/>
         </w:rPr>
-        <w:instrText xml:space="preserve"> ADDIN ZOTERO_ITEM CSL_CITATION {"citationID":"GdPxhVH7","properties":{"formattedCitation":"(Baker et al., 2020)","plainCitation":"(Baker et al., 2020)","noteIndex":0},"citationItems":[{"id":85,"uris":["http://zotero.org/users/10844305/items/9JVSBLNJ"],"itemData":{"id":85,"type":"article","abstract":"Through multi-agent competition, the simple objective of hide-and-seek, and standard reinforcement learning algorithms at scale, we find that agents create a self-supervised autocurriculum inducing multiple distinct rounds of emergent strategy, many of which require sophisticated tool use and coordination. We find clear evidence of six emergent phases in agent strategy in our environment, each of which creates a new pressure for the opposing team to adapt; for instance, agents learn to build multi-object shelters using moveable boxes which in turn leads to agents discovering that they can overcome obstacles using ramps. We further provide evidence that multi-agent competition may scale better with increasing environment complexity and leads to behavior that centers around far more human-relevant skills than other self-supervised reinforcement learning methods such as intrinsic motivation. Finally, we propose transfer and fine-tuning as a way to quantitatively evaluate targeted capabilities, and we compare hide-and-seek agents to both intrinsic motivation and random initialization baselines in a suite of domain-specific intelligence tests.","DOI":"10.48550/arXiv.1909.07528","note":"arXiv:1909.07528 [cs, stat]","number":"arXiv:1909.07528","publisher":"arXiv","source":"arXiv.org","title":"Emergent Tool Use From Multi-Agent Autocurricula","URL":"http://arxiv.org/abs/1909.07528","author":[{"family":"Baker","given":"Bowen"},{"family":"Kanitscheider","given":"Ingmar"},{"family":"Markov","given":"Todor"},{"family":"Wu","given":"Yi"},{"family":"Powell","given":"Glenn"},{"family":"McGrew","given":"Bob"},{"family":"Mordatch","given":"Igor"}],"accessed":{"date-parts":[["2023",1,7]]},"issued":{"date-parts":[["2020",2,10]]}}}],"schema":"https://github.com/citation-style-language/schema/raw/master/csl-citation.json"} </w:instrText>
+        <w:instrText xml:space="preserve"> ADDIN ZOTERO_ITEM CSL_CITATION {"citationID":"GdPxhVH7","properties":{"formattedCitation":"[10]","plainCitation":"[10]","noteIndex":0},"citationItems":[{"id":85,"uris":["http://zotero.org/users/10844305/items/9JVSBLNJ"],"itemData":{"id":85,"type":"article","abstract":"Through multi-agent competition, the simple objective of hide-and-seek, and standard reinforcement learning algorithms at scale, we find that agents create a self-supervised autocurriculum inducing multiple distinct rounds of emergent strategy, many of which require sophisticated tool use and coordination. We find clear evidence of six emergent phases in agent strategy in our environment, each of which creates a new pressure for the opposing team to adapt; for instance, agents learn to build multi-object shelters using moveable boxes which in turn leads to agents discovering that they can overcome obstacles using ramps. We further provide evidence that multi-agent competition may scale better with increasing environment complexity and leads to behavior that centers around far more human-relevant skills than other self-supervised reinforcement learning methods such as intrinsic motivation. Finally, we propose transfer and fine-tuning as a way to quantitatively evaluate targeted capabilities, and we compare hide-and-seek agents to both intrinsic motivation and random initialization baselines in a suite of domain-specific intelligence tests.","DOI":"10.48550/arXiv.1909.07528","note":"arXiv:1909.07528 [cs, stat]","number":"arXiv:1909.07528","publisher":"arXiv","source":"arXiv.org","title":"Emergent Tool Use From Multi-Agent Autocurricula","URL":"http://arxiv.org/abs/1909.07528","author":[{"family":"Baker","given":"Bowen"},{"family":"Kanitscheider","given":"Ingmar"},{"family":"Markov","given":"Todor"},{"family":"Wu","given":"Yi"},{"family":"Powell","given":"Glenn"},{"family":"McGrew","given":"Bob"},{"family":"Mordatch","given":"Igor"}],"accessed":{"date-parts":[["2023",1,7]]},"issued":{"date-parts":[["2020",2,10]]}}}],"schema":"https://github.com/citation-style-language/schema/raw/master/csl-citation.json"} </w:instrText>
       </w:r>
       <w:r>
         <w:rPr>
@@ -5704,7 +5641,7 @@
           <w:rFonts w:ascii="Calibri" w:hAnsi="Calibri" w:cs="Calibri"/>
           <w:highlight w:val="yellow"/>
         </w:rPr>
-        <w:t>(Baker et al., 2020)</w:t>
+        <w:t>[10]</w:t>
       </w:r>
       <w:r>
         <w:rPr>
@@ -5838,7 +5775,7 @@
         <w:fldChar w:fldCharType="begin"/>
       </w:r>
       <w:r>
-        <w:instrText xml:space="preserve"> ADDIN ZOTERO_ITEM CSL_CITATION {"citationID":"a1cc1llgqej","properties":{"formattedCitation":"(Matignon et al., 2012)","plainCitation":"(Matignon et al., 2012)","noteIndex":0},"citationItems":[{"id":128,"uris":["http://zotero.org/users/10844305/items/4NG8HKLT"],"itemData":{"id":128,"type":"article-journal","abstract":"In the framework of fully cooperative multi-agent systems, independent (non-communicative) agents that learn by reinforcement must overcome several difﬁculties to manage to coordinate. This paper identiﬁes several challenges responsible for the non-coordination of independent agents: Pareto-selection, nonstationarity, stochasticity, alter-exploration and shadowed equilibria. A selection of multi-agent domains is classiﬁed according to those challenges: matrix games, Boutilier’s coordination game, predators pursuit domains and a special multi-state game. Moreover the performance of a range of algorithms for independent reinforcement learners is evaluated empirically. Those algorithms are Q-learning variants: decentralized Q-learning, distributed Q-learning, hysteretic Q-learning, recursive FMQ and WoLF PHC. An overview of the learning algorithms’ strengths and weaknesses against each challenge concludes the paper and can serve as a basis for choosing the appropriate algorithm for a new domain. Furthermore, the distilled challenges may assist in the design of new learning algorithms that overcome these problems and achieve higher performance in multi-agent applications.","container-title":"The Knowledge Engineering Review","DOI":"10.1017/S0269888912000057","ISSN":"0269-8889, 1469-8005","issue":"1","journalAbbreviation":"The Knowledge Engineering Review","language":"en","page":"1-31","source":"DOI.org (Crossref)","title":"Independent reinforcement learners in cooperative Markov games: a survey regarding coordination problems","title-short":"Independent reinforcement learners in cooperative Markov games","volume":"27","author":[{"family":"Matignon","given":"Laetitia"},{"family":"Laurent","given":"Guillaume J."},{"family":"Le Fort-Piat","given":"Nadine"}],"issued":{"date-parts":[["2012",2,22]]}}}],"schema":"https://github.com/citation-style-language/schema/raw/master/csl-citation.json"} </w:instrText>
+        <w:instrText xml:space="preserve"> ADDIN ZOTERO_ITEM CSL_CITATION {"citationID":"a1cc1llgqej","properties":{"formattedCitation":"[11]","plainCitation":"[11]","noteIndex":0},"citationItems":[{"id":128,"uris":["http://zotero.org/users/10844305/items/4NG8HKLT"],"itemData":{"id":128,"type":"article-journal","abstract":"In the framework of fully cooperative multi-agent systems, independent (non-communicative) agents that learn by reinforcement must overcome several difﬁculties to manage to coordinate. This paper identiﬁes several challenges responsible for the non-coordination of independent agents: Pareto-selection, nonstationarity, stochasticity, alter-exploration and shadowed equilibria. A selection of multi-agent domains is classiﬁed according to those challenges: matrix games, Boutilier’s coordination game, predators pursuit domains and a special multi-state game. Moreover the performance of a range of algorithms for independent reinforcement learners is evaluated empirically. Those algorithms are Q-learning variants: decentralized Q-learning, distributed Q-learning, hysteretic Q-learning, recursive FMQ and WoLF PHC. An overview of the learning algorithms’ strengths and weaknesses against each challenge concludes the paper and can serve as a basis for choosing the appropriate algorithm for a new domain. Furthermore, the distilled challenges may assist in the design of new learning algorithms that overcome these problems and achieve higher performance in multi-agent applications.","container-title":"The Knowledge Engineering Review","DOI":"10.1017/S0269888912000057","ISSN":"0269-8889, 1469-8005","issue":"1","journalAbbreviation":"The Knowledge Engineering Review","language":"en","page":"1-31","source":"DOI.org (Crossref)","title":"Independent reinforcement learners in cooperative Markov games: a survey regarding coordination problems","title-short":"Independent reinforcement learners in cooperative Markov games","volume":"27","author":[{"family":"Matignon","given":"Laetitia"},{"family":"Laurent","given":"Guillaume J."},{"family":"Le Fort-Piat","given":"Nadine"}],"issued":{"date-parts":[["2012",2,22]]}}}],"schema":"https://github.com/citation-style-language/schema/raw/master/csl-citation.json"} </w:instrText>
       </w:r>
       <w:r>
         <w:fldChar w:fldCharType="separate"/>
@@ -5846,9 +5783,8 @@
       <w:r>
         <w:rPr>
           <w:rFonts w:ascii="Calibri" w:hAnsi="Calibri" w:cs="Calibri"/>
-          <w:szCs w:val="24"/>
-        </w:rPr>
-        <w:t>(Matignon et al., 2012)</w:t>
+        </w:rPr>
+        <w:t>[11]</w:t>
       </w:r>
       <w:r>
         <w:fldChar w:fldCharType="end"/>
@@ -5889,460 +5825,410 @@
         <w:t>one of the</w:t>
       </w:r>
       <w:r>
+        <w:t xml:space="preserve"> major challenge</w:t>
+      </w:r>
+      <w:r>
+        <w:t>s</w:t>
+      </w:r>
+      <w:r>
         <w:t xml:space="preserve"> </w:t>
       </w:r>
       <w:r>
-        <w:t>major challenge</w:t>
-      </w:r>
-      <w:r>
-        <w:t>s</w:t>
+        <w:t>not only for IQL but also for</w:t>
+      </w:r>
+      <w:r>
+        <w:t xml:space="preserve"> MARL</w:t>
+      </w:r>
+      <w:r>
+        <w:t xml:space="preserve"> in </w:t>
+      </w:r>
+      <w:r>
+        <w:t xml:space="preserve">general </w:t>
+      </w:r>
+      <w:r>
+        <w:t>as t</w:t>
+      </w:r>
+      <w:r>
+        <w:t>h</w:t>
+      </w:r>
+      <w:r>
+        <w:t xml:space="preserve">e non-stationarity </w:t>
+      </w:r>
+      <w:r>
+        <w:t>in agent’s observ</w:t>
+      </w:r>
+      <w:r>
+        <w:t>a</w:t>
+      </w:r>
+      <w:r>
+        <w:t>tions</w:t>
       </w:r>
       <w:r>
         <w:t xml:space="preserve"> </w:t>
       </w:r>
       <w:r>
-        <w:t>not only for IQL but also for</w:t>
-      </w:r>
-      <w:r>
-        <w:t xml:space="preserve"> MARL</w:t>
-      </w:r>
-      <w:r>
-        <w:t xml:space="preserve"> in </w:t>
-      </w:r>
-      <w:r>
-        <w:t xml:space="preserve">general </w:t>
-      </w:r>
-      <w:r>
-        <w:t>as t</w:t>
-      </w:r>
-      <w:r>
-        <w:t>h</w:t>
-      </w:r>
-      <w:r>
-        <w:t xml:space="preserve">e non-stationarity </w:t>
-      </w:r>
-      <w:r>
-        <w:t>in agent’s observ</w:t>
-      </w:r>
-      <w:r>
-        <w:t>a</w:t>
-      </w:r>
-      <w:r>
-        <w:t>tions</w:t>
+        <w:t>br</w:t>
+      </w:r>
+      <w:r>
+        <w:t>eaks</w:t>
+      </w:r>
+      <w:r>
+        <w:t xml:space="preserve"> the </w:t>
+      </w:r>
+      <w:r>
+        <w:t>Markov</w:t>
+      </w:r>
+      <w:r>
+        <w:t xml:space="preserve"> assumption</w:t>
       </w:r>
       <w:r>
         <w:t xml:space="preserve"> </w:t>
       </w:r>
       <w:r>
-        <w:t>br</w:t>
-      </w:r>
-      <w:r>
-        <w:t>eaks</w:t>
-      </w:r>
-      <w:r>
-        <w:t xml:space="preserve"> the </w:t>
-      </w:r>
-      <w:r>
-        <w:t>Markov</w:t>
-      </w:r>
-      <w:r>
-        <w:t xml:space="preserve"> assumption</w:t>
+        <w:t>that governs</w:t>
+      </w:r>
+      <w:r>
+        <w:t xml:space="preserve"> convergence of Q-Learning</w:t>
+      </w:r>
+      <w:r>
+        <w:t>, of which agents would end up in an infinite loop of adapting to other agent’s policies.</w:t>
       </w:r>
       <w:r>
         <w:t xml:space="preserve"> </w:t>
       </w:r>
       <w:r>
-        <w:t>that governs</w:t>
-      </w:r>
-      <w:r>
-        <w:t xml:space="preserve"> convergence of Q-Learning</w:t>
-      </w:r>
-      <w:r>
-        <w:t>, of which agents would end up in an infinite loop of adapting to other agent’s policies.</w:t>
-      </w:r>
-      <w:r>
+        <w:rPr>
+          <w:highlight w:val="yellow"/>
+        </w:rPr>
+        <w:t xml:space="preserve">This </w:t>
+      </w:r>
+      <w:r>
+        <w:rPr>
+          <w:highlight w:val="yellow"/>
+        </w:rPr>
+        <w:t>inherent property</w:t>
+      </w:r>
+      <w:r>
+        <w:rPr>
+          <w:highlight w:val="yellow"/>
+        </w:rPr>
+        <w:t xml:space="preserve"> of MARL problems</w:t>
+      </w:r>
+      <w:r>
+        <w:rPr>
+          <w:highlight w:val="yellow"/>
+        </w:rPr>
         <w:t xml:space="preserve"> </w:t>
       </w:r>
       <w:r>
         <w:rPr>
           <w:highlight w:val="yellow"/>
         </w:rPr>
-        <w:t xml:space="preserve">This </w:t>
+        <w:t xml:space="preserve">also prevents naïve approaches of experience replay, </w:t>
       </w:r>
       <w:r>
         <w:rPr>
           <w:highlight w:val="yellow"/>
         </w:rPr>
-        <w:t>inherent property</w:t>
+        <w:t>since</w:t>
       </w:r>
       <w:r>
         <w:rPr>
           <w:highlight w:val="yellow"/>
         </w:rPr>
-        <w:t xml:space="preserve"> of MARL problems</w:t>
+        <w:t xml:space="preserve"> non-stationarity of stored </w:t>
       </w:r>
       <w:r>
         <w:rPr>
           <w:highlight w:val="yellow"/>
         </w:rPr>
+        <w:t>states</w:t>
+      </w:r>
+      <w:r>
+        <w:rPr>
+          <w:highlight w:val="yellow"/>
+        </w:rPr>
         <w:t xml:space="preserve"> </w:t>
       </w:r>
       <w:r>
         <w:rPr>
           <w:highlight w:val="yellow"/>
         </w:rPr>
-        <w:t xml:space="preserve">also prevents naïve approaches of experience replay, </w:t>
+        <w:t xml:space="preserve">defeats the purpose of having a replay memory </w:t>
       </w:r>
       <w:r>
         <w:rPr>
           <w:highlight w:val="yellow"/>
         </w:rPr>
-        <w:t>since</w:t>
+        <w:t>in the first place that</w:t>
       </w:r>
       <w:r>
         <w:rPr>
           <w:highlight w:val="yellow"/>
         </w:rPr>
-        <w:t xml:space="preserve"> non-stationarity of stored </w:t>
+        <w:t xml:space="preserve"> is meant to stabilize training of deep networks</w:t>
       </w:r>
       <w:r>
         <w:rPr>
           <w:highlight w:val="yellow"/>
         </w:rPr>
-        <w:t>states</w:t>
+        <w:t>, and more sophisticated approaches are required</w:t>
       </w:r>
       <w:r>
         <w:rPr>
           <w:highlight w:val="yellow"/>
         </w:rPr>
+        <w:t>.</w:t>
+      </w:r>
+    </w:p>
+    <w:p>
+      <w:r>
+        <w:rPr>
+          <w:highlight w:val="yellow"/>
+        </w:rPr>
+        <w:t>Some attempts in amending the Independent Q Learning involved</w:t>
+      </w:r>
+      <w:r>
+        <w:rPr>
+          <w:highlight w:val="yellow"/>
+        </w:rPr>
+        <w:t xml:space="preserve"> tackling the non-stationarity issue such as</w:t>
+      </w:r>
+      <w:r>
+        <w:rPr>
+          <w:highlight w:val="yellow"/>
+        </w:rPr>
+        <w:t xml:space="preserve"> inputting other agents’ policies as </w:t>
+      </w:r>
+      <w:r>
+        <w:rPr>
+          <w:highlight w:val="yellow"/>
+        </w:rPr>
+        <w:t xml:space="preserve">a </w:t>
+      </w:r>
+      <w:r>
+        <w:rPr>
+          <w:highlight w:val="yellow"/>
+        </w:rPr>
+        <w:t>parameter to the Q function of the agent being trained to overcome the non-stationarity</w:t>
+      </w:r>
+      <w:r>
+        <w:rPr>
+          <w:highlight w:val="yellow"/>
+        </w:rPr>
         <w:t xml:space="preserve"> </w:t>
       </w:r>
       <w:r>
         <w:rPr>
           <w:highlight w:val="yellow"/>
         </w:rPr>
-        <w:t xml:space="preserve">defeats the purpose of having a replay memory </w:t>
+        <w:fldChar w:fldCharType="begin"/>
       </w:r>
       <w:r>
         <w:rPr>
           <w:highlight w:val="yellow"/>
         </w:rPr>
-        <w:t>in the first place</w:t>
+        <w:instrText xml:space="preserve"> ADDIN ZOTERO_ITEM CSL_CITATION {"citationID":"a16vues0s3v","properties":{"formattedCitation":"[12]","plainCitation":"[12]","noteIndex":0},"citationItems":[{"id":129,"uris":["http://zotero.org/users/10844305/items/TE6VXE2V"],"itemData":{"id":129,"type":"paper-conference","abstract":"Recent multi-agent extensions of Q-Learning require knowledge of other agents’ payoffs and Q-functions, and assume game-theoretic play at all times by all other agents. This paper proposes a fundamentally different approach, dubbed “Hyper-Q” Learning, in which values of mixed strategies rather than base actions are learned, and in which other agents’ strategies are estimated from observed actions via Bayesian in- ference. Hyper-Q may be effective against many different types of adap- tive agents, even if they are persistently dynamic. Against certain broad categories of adaptation, it is argued that Hyper-Q may converge to ex- act optimal time-varying policies. In tests using Rock-Paper-Scissors, Hyper-Q learns to significantly exploit an Infinitesimal Gradient Ascent (IGA) player, as well as a Policy Hill Climber (PHC) player. Preliminary analysis of Hyper-Q against itself is also presented.","container-title":"Advances in Neural Information Processing Systems","publisher":"MIT Press","source":"Neural Information Processing Systems","title":"Extending Q-Learning to General Adaptive Multi-Agent Systems","URL":"https://proceedings.neurips.cc/paper/2003/hash/e71e5cd119bbc5797164fb0cd7fd94a4-Abstract.html","volume":"16","author":[{"family":"Tesauro","given":"Gerald"}],"accessed":{"date-parts":[["2023",1,9]]},"issued":{"date-parts":[["2003"]]}}}],"schema":"https://github.com/citation-style-language/schema/raw/master/csl-citation.json"} </w:instrText>
       </w:r>
       <w:r>
         <w:rPr>
           <w:highlight w:val="yellow"/>
         </w:rPr>
-        <w:t xml:space="preserve"> that</w:t>
-      </w:r>
-      <w:r>
-        <w:rPr>
+        <w:fldChar w:fldCharType="separate"/>
+      </w:r>
+      <w:r>
+        <w:rPr>
+          <w:rFonts w:ascii="Calibri" w:hAnsi="Calibri" w:cs="Calibri"/>
           <w:highlight w:val="yellow"/>
         </w:rPr>
-        <w:t xml:space="preserve"> is meant to stabilize training of deep networks</w:t>
+        <w:t>[12]</w:t>
       </w:r>
       <w:r>
         <w:rPr>
           <w:highlight w:val="yellow"/>
         </w:rPr>
-        <w:t>, and more sophisticated approaches are required</w:t>
+        <w:fldChar w:fldCharType="end"/>
       </w:r>
       <w:r>
         <w:rPr>
           <w:highlight w:val="yellow"/>
         </w:rPr>
+        <w:t>; hysteretic Q Learning</w:t>
+      </w:r>
+      <w:r>
+        <w:rPr>
+          <w:highlight w:val="yellow"/>
+        </w:rPr>
+        <w:fldChar w:fldCharType="begin"/>
+      </w:r>
+      <w:r>
+        <w:rPr>
+          <w:highlight w:val="yellow"/>
+        </w:rPr>
+        <w:instrText xml:space="preserve"> ADDIN ZOTERO_ITEM CSL_CITATION {"citationID":"a16423bvo2t","properties":{"formattedCitation":"[13]","plainCitation":"[13]","noteIndex":0},"citationItems":[{"id":135,"uris":["http://zotero.org/users/10844305/items/6UEH76WY"],"itemData":{"id":135,"type":"paper-conference","abstract":"Multi-agent systems (MAS) are a field of study of growing interest in a variety of domains such as robotics or distributed controls. The article focuses on decentralized reinforcement learning (RL) in cooperative MAS, where a team of independent learning robots (IL) try to coordinate their individual behavior to reach a coherent joint behavior. We assume that each robot has no information about its teammates' actions. To date, RL approaches for such ILs did not guarantee convergence to the optimal joint policy in scenarios where the coordination is difficult. We report an investigation of existing algorithms for the learning of coordination in cooperative MAS, and suggest a Q-learning extension for ILs, called hysteretic Q-learning. This algorithm does not require any additional communication between robots. Its advantages are showing off and compared to other methods on various applications: bi-matrix games, collaborative ball balancing task and pursuit domain.","container-title":"2007 IEEE/RSJ International Conference on Intelligent Robots and Systems","DOI":"10.1109/IROS.2007.4399095","event-title":"2007 IEEE/RSJ International Conference on Intelligent Robots and Systems","note":"ISSN: 2153-0866","page":"64-69","source":"IEEE Xplore","title":"Hysteretic Q-learning : an algorithm for Decentralized Reinforcement Learning in Cooperative Multi-Agent Teams","title-short":"Hysteretic Q-learning","author":[{"family":"Matignon","given":"Laetitia"},{"family":"Laurent","given":"Guillaume J."},{"family":"Le Fort-Piat","given":"Nadine"}],"issued":{"date-parts":[["2007",10]]}}}],"schema":"https://github.com/citation-style-language/schema/raw/master/csl-citation.json"} </w:instrText>
+      </w:r>
+      <w:r>
+        <w:rPr>
+          <w:highlight w:val="yellow"/>
+        </w:rPr>
+        <w:fldChar w:fldCharType="separate"/>
+      </w:r>
+      <w:r>
+        <w:rPr>
+          <w:rFonts w:ascii="Calibri" w:hAnsi="Calibri" w:cs="Calibri"/>
+          <w:highlight w:val="yellow"/>
+        </w:rPr>
+        <w:t>[13]</w:t>
+      </w:r>
+      <w:r>
+        <w:rPr>
+          <w:highlight w:val="yellow"/>
+        </w:rPr>
+        <w:fldChar w:fldCharType="end"/>
+      </w:r>
+      <w:r>
+        <w:rPr>
+          <w:highlight w:val="yellow"/>
+        </w:rPr>
+        <w:t>;</w:t>
+      </w:r>
+      <w:r>
+        <w:rPr>
+          <w:highlight w:val="yellow"/>
+        </w:rPr>
+        <w:t xml:space="preserve"> </w:t>
+      </w:r>
+      <w:r>
+        <w:rPr>
+          <w:highlight w:val="yellow"/>
+        </w:rPr>
+        <w:t xml:space="preserve">conditioning </w:t>
+      </w:r>
+      <w:r>
+        <w:rPr>
+          <w:highlight w:val="yellow"/>
+        </w:rPr>
+        <w:t xml:space="preserve">the </w:t>
+      </w:r>
+      <w:r>
+        <w:rPr>
+          <w:highlight w:val="yellow"/>
+        </w:rPr>
+        <w:t xml:space="preserve">agent’s value function on a fingerprint that disambiguates the age of the data sampled from the replay memory, essentially indexing the experiences to allow experience replay to work </w:t>
+      </w:r>
+      <w:r>
+        <w:rPr>
+          <w:highlight w:val="yellow"/>
+        </w:rPr>
+        <w:fldChar w:fldCharType="begin"/>
+      </w:r>
+      <w:r>
+        <w:rPr>
+          <w:highlight w:val="yellow"/>
+        </w:rPr>
+        <w:instrText xml:space="preserve"> ADDIN ZOTERO_ITEM CSL_CITATION {"citationID":"a19rma16hvn","properties":{"formattedCitation":"[14]","plainCitation":"[14]","noteIndex":0},"citationItems":[{"id":131,"uris":["http://zotero.org/users/10844305/items/XYE7MRD3"],"itemData":{"id":131,"type":"article","abstract":"Many real-world problems, such as network packet routing and urban traffic control, are naturally modeled as multi-agent reinforcement learning (RL) problems. However, existing multi-agent RL methods typically scale poorly in the problem size. Therefore, a key challenge is to translate the success of deep learning on single-agent RL to the multi-agent setting. A major stumbling block is that independent Q-learning, the most popular multi-agent RL method, introduces nonstationarity that makes it incompatible with the experience replay memory on which deep Q-learning relies. This paper proposes two methods that address this problem: 1) using a multi-agent variant of importance sampling to naturally decay obsolete data and 2) conditioning each agent's value function on a fingerprint that disambiguates the age of the data sampled from the replay memory. Results on a challenging decentralised variant of StarCraft unit micromanagement confirm that these methods enable the successful combination of experience replay with multi-agent RL.","DOI":"10.48550/arXiv.1702.08887","note":"arXiv:1702.08887 [cs]","number":"arXiv:1702.08887","publisher":"arXiv","source":"arXiv.org","title":"Stabilising Experience Replay for Deep Multi-Agent Reinforcement Learning","URL":"http://arxiv.org/abs/1702.08887","author":[{"family":"Foerster","given":"Jakob"},{"family":"Nardelli","given":"Nantas"},{"family":"Farquhar","given":"Gregory"},{"family":"Afouras","given":"Triantafyllos"},{"family":"Torr","given":"Philip H. S."},{"family":"Kohli","given":"Pushmeet"},{"family":"Whiteson","given":"Shimon"}],"accessed":{"date-parts":[["2023",1,9]]},"issued":{"date-parts":[["2018",5,21]]}}}],"schema":"https://github.com/citation-style-language/schema/raw/master/csl-citation.json"} </w:instrText>
+      </w:r>
+      <w:r>
+        <w:rPr>
+          <w:highlight w:val="yellow"/>
+        </w:rPr>
+        <w:fldChar w:fldCharType="separate"/>
+      </w:r>
+      <w:r>
+        <w:rPr>
+          <w:rFonts w:ascii="Calibri" w:hAnsi="Calibri" w:cs="Calibri"/>
+          <w:highlight w:val="yellow"/>
+        </w:rPr>
+        <w:t>[14]</w:t>
+      </w:r>
+      <w:r>
+        <w:rPr>
+          <w:highlight w:val="yellow"/>
+        </w:rPr>
+        <w:fldChar w:fldCharType="end"/>
+      </w:r>
+      <w:r>
+        <w:t>, b</w:t>
+      </w:r>
+      <w:r>
+        <w:t xml:space="preserve">ut </w:t>
+      </w:r>
+      <w:r>
+        <w:t xml:space="preserve">there </w:t>
+      </w:r>
+      <w:r>
+        <w:t xml:space="preserve">exist </w:t>
+      </w:r>
+      <w:r>
+        <w:t xml:space="preserve">more sophisticated </w:t>
+      </w:r>
+      <w:r>
+        <w:t xml:space="preserve">and robust </w:t>
+      </w:r>
+      <w:r>
+        <w:t>approaches</w:t>
+      </w:r>
+      <w:r>
         <w:t>.</w:t>
       </w:r>
     </w:p>
-    <w:p>
-      <w:r>
-        <w:rPr>
-          <w:highlight w:val="yellow"/>
-        </w:rPr>
-        <w:t>Some attempts in amending the Independent Q Learning involved</w:t>
-      </w:r>
-      <w:r>
-        <w:rPr>
-          <w:highlight w:val="yellow"/>
-        </w:rPr>
-        <w:t xml:space="preserve"> tackling the non-stationarity issue such as</w:t>
-      </w:r>
-      <w:r>
-        <w:rPr>
-          <w:highlight w:val="yellow"/>
-        </w:rPr>
-        <w:t xml:space="preserve"> inputting other agents’ policies as </w:t>
-      </w:r>
-      <w:r>
-        <w:rPr>
-          <w:highlight w:val="yellow"/>
-        </w:rPr>
-        <w:t xml:space="preserve">a </w:t>
-      </w:r>
-      <w:r>
-        <w:rPr>
-          <w:highlight w:val="yellow"/>
-        </w:rPr>
-        <w:t>parameter to the Q function of the agent being trained to overcome the non-stationarity</w:t>
-      </w:r>
-      <w:r>
-        <w:rPr>
-          <w:highlight w:val="yellow"/>
-        </w:rPr>
-        <w:t xml:space="preserve"> </w:t>
-      </w:r>
-      <w:r>
-        <w:rPr>
-          <w:highlight w:val="yellow"/>
-        </w:rPr>
+    <w:p/>
+    <w:p>
+      <w:pPr>
+        <w:pStyle w:val="Heading3"/>
+        <w:rPr>
+          <w:color w:val="auto"/>
+        </w:rPr>
+      </w:pPr>
+      <w:bookmarkStart w:id="11" w:name="_Toc124174056"/>
+      <w:r>
+        <w:rPr>
+          <w:color w:val="auto"/>
+        </w:rPr>
+        <w:t>2.</w:t>
+      </w:r>
+      <w:r>
+        <w:rPr>
+          <w:color w:val="auto"/>
+        </w:rPr>
+        <w:t>4</w:t>
+      </w:r>
+      <w:r>
+        <w:rPr>
+          <w:color w:val="auto"/>
+        </w:rPr>
+        <w:t xml:space="preserve">.2 Modern MARL </w:t>
+      </w:r>
+      <w:r>
+        <w:rPr>
+          <w:color w:val="auto"/>
+        </w:rPr>
+        <w:t>approaches</w:t>
+      </w:r>
+      <w:bookmarkEnd w:id="11"/>
+    </w:p>
+    <w:p/>
+    <w:p>
+      <w:pPr>
+        <w:pStyle w:val="Subtitle"/>
+      </w:pPr>
+      <w:r>
+        <w:t>Approaches to tackle non-stationarity</w:t>
+      </w:r>
+      <w:r>
         <w:fldChar w:fldCharType="begin"/>
       </w:r>
       <w:r>
-        <w:rPr>
-          <w:highlight w:val="yellow"/>
-        </w:rPr>
-        <w:instrText xml:space="preserve"> ADDIN ZOTERO_ITEM CSL_CITATION {"citationID":"a16vues0s3v","properties":{"formattedCitation":"(Tesauro, 2003)","plainCitation":"(Tesauro, 2003)","noteIndex":0},"citationItems":[{"id":129,"uris":["http://zotero.org/users/10844305/items/TE6VXE2V"],"itemData":{"id":129,"type":"paper-conference","abstract":"Recent multi-agent extensions of Q-Learning require knowledge of other agents’ payoffs and Q-functions, and assume game-theoretic play at all times by all other agents. This paper proposes a fundamentally different approach, dubbed “Hyper-Q” Learning, in which values of mixed strategies rather than base actions are learned, and in which other agents’ strategies are estimated from observed actions via Bayesian in- ference. Hyper-Q may be effective against many different types of adap- tive agents, even if they are persistently dynamic. Against certain broad categories of adaptation, it is argued that Hyper-Q may converge to ex- act optimal time-varying policies. In tests using Rock-Paper-Scissors, Hyper-Q learns to significantly exploit an Infinitesimal Gradient Ascent (IGA) player, as well as a Policy Hill Climber (PHC) player. Preliminary analysis of Hyper-Q against itself is also presented.","container-title":"Advances in Neural Information Processing Systems","publisher":"MIT Press","source":"Neural Information Processing Systems","title":"Extending Q-Learning to General Adaptive Multi-Agent Systems","URL":"https://proceedings.neurips.cc/paper/2003/hash/e71e5cd119bbc5797164fb0cd7fd94a4-Abstract.html","volume":"16","author":[{"family":"Tesauro","given":"Gerald"}],"accessed":{"date-parts":[["2023",1,9]]},"issued":{"date-parts":[["2003"]]}}}],"schema":"https://github.com/citation-style-language/schema/raw/master/csl-citation.json"} </w:instrText>
-      </w:r>
-      <w:r>
-        <w:rPr>
-          <w:highlight w:val="yellow"/>
-        </w:rPr>
+        <w:instrText xml:space="preserve"> ADDIN ZOTERO_ITEM CSL_CITATION {"citationID":"bxIOh4I7","properties":{"formattedCitation":"[15]","plainCitation":"[15]","noteIndex":0},"citationItems":[{"id":124,"uris":["http://zotero.org/users/10844305/items/A54P34MU"],"itemData":{"id":124,"type":"article","abstract":"Recent developments in deep reinforcement learning are concerned with creating decision-making agents which can perform well in various complex domains. A particular approach which has received increasing attention is multi-agent reinforcement learning, in which multiple agents learn concurrently to coordinate their actions. In such multi-agent environments, additional learning problems arise due to the continually changing decision-making policies of agents. This paper surveys recent works that address the non-stationarity problem in multi-agent deep reinforcement learning. The surveyed methods range from modifications in the training procedure, such as centralized training, to learning representations of the opponent's policy, meta-learning, communication, and decentralized learning. The survey concludes with a list of open problems and possible lines of future research.","DOI":"10.48550/arXiv.1906.04737","note":"arXiv:1906.04737 [cs, stat]","number":"arXiv:1906.04737","publisher":"arXiv","source":"arXiv.org","title":"Dealing with Non-Stationarity in Multi-Agent Deep Reinforcement Learning","URL":"http://arxiv.org/abs/1906.04737","author":[{"family":"Papoudakis","given":"Georgios"},{"family":"Christianos","given":"Filippos"},{"family":"Rahman","given":"Arrasy"},{"family":"Albrecht","given":"Stefano V."}],"accessed":{"date-parts":[["2023",1,9]]},"issued":{"date-parts":[["2019",6,11]]}}}],"schema":"https://github.com/citation-style-language/schema/raw/master/csl-citation.json"} </w:instrText>
+      </w:r>
+      <w:r>
         <w:fldChar w:fldCharType="separate"/>
       </w:r>
       <w:r>
         <w:rPr>
           <w:rFonts w:ascii="Calibri" w:hAnsi="Calibri" w:cs="Calibri"/>
-          <w:szCs w:val="24"/>
-          <w:highlight w:val="yellow"/>
-        </w:rPr>
-        <w:t>(</w:t>
-      </w:r>
-      <w:proofErr w:type="spellStart"/>
-      <w:r>
-        <w:rPr>
-          <w:rFonts w:ascii="Calibri" w:hAnsi="Calibri" w:cs="Calibri"/>
-          <w:szCs w:val="24"/>
-          <w:highlight w:val="yellow"/>
-        </w:rPr>
-        <w:t>Tesauro</w:t>
-      </w:r>
-      <w:proofErr w:type="spellEnd"/>
-      <w:r>
-        <w:rPr>
-          <w:rFonts w:ascii="Calibri" w:hAnsi="Calibri" w:cs="Calibri"/>
-          <w:szCs w:val="24"/>
-          <w:highlight w:val="yellow"/>
-        </w:rPr>
-        <w:t>, 2003)</w:t>
-      </w:r>
-      <w:r>
-        <w:rPr>
-          <w:highlight w:val="yellow"/>
-        </w:rPr>
-        <w:fldChar w:fldCharType="end"/>
-      </w:r>
-      <w:r>
-        <w:rPr>
-          <w:highlight w:val="yellow"/>
-        </w:rPr>
-        <w:t xml:space="preserve">; </w:t>
-      </w:r>
-      <w:r>
-        <w:rPr>
-          <w:highlight w:val="yellow"/>
-        </w:rPr>
-        <w:t>hysteretic Q Learning</w:t>
-      </w:r>
-      <w:r>
-        <w:rPr>
-          <w:highlight w:val="yellow"/>
-        </w:rPr>
-        <w:fldChar w:fldCharType="begin"/>
-      </w:r>
-      <w:r>
-        <w:rPr>
-          <w:highlight w:val="yellow"/>
-        </w:rPr>
-        <w:instrText xml:space="preserve"> ADDIN ZOTERO_ITEM CSL_CITATION {"citationID":"a16423bvo2t","properties":{"formattedCitation":"(Matignon et al., 2007)","plainCitation":"(Matignon et al., 2007)","noteIndex":0},"citationItems":[{"id":135,"uris":["http://zotero.org/users/10844305/items/6UEH76WY"],"itemData":{"id":135,"type":"paper-conference","abstract":"Multi-agent systems (MAS) are a field of study of growing interest in a variety of domains such as robotics or distributed controls. The article focuses on decentralized reinforcement learning (RL) in cooperative MAS, where a team of independent learning robots (IL) try to coordinate their individual behavior to reach a coherent joint behavior. We assume that each robot has no information about its teammates' actions. To date, RL approaches for such ILs did not guarantee convergence to the optimal joint policy in scenarios where the coordination is difficult. We report an investigation of existing algorithms for the learning of coordination in cooperative MAS, and suggest a Q-learning extension for ILs, called hysteretic Q-learning. This algorithm does not require any additional communication between robots. Its advantages are showing off and compared to other methods on various applications: bi-matrix games, collaborative ball balancing task and pursuit domain.","container-title":"2007 IEEE/RSJ International Conference on Intelligent Robots and Systems","DOI":"10.1109/IROS.2007.4399095","event-title":"2007 IEEE/RSJ International Conference on Intelligent Robots and Systems","note":"ISSN: 2153-0866","page":"64-69","source":"IEEE Xplore","title":"Hysteretic Q-learning : an algorithm for Decentralized Reinforcement Learning in Cooperative Multi-Agent Teams","title-short":"Hysteretic Q-learning","author":[{"family":"Matignon","given":"Laetitia"},{"family":"Laurent","given":"Guillaume J."},{"family":"Le Fort-Piat","given":"Nadine"}],"issued":{"date-parts":[["2007",10]]}}}],"schema":"https://github.com/citation-style-language/schema/raw/master/csl-citation.json"} </w:instrText>
-      </w:r>
-      <w:r>
-        <w:rPr>
-          <w:highlight w:val="yellow"/>
-        </w:rPr>
-        <w:fldChar w:fldCharType="separate"/>
-      </w:r>
-      <w:r>
-        <w:rPr>
-          <w:rFonts w:ascii="Calibri" w:hAnsi="Calibri" w:cs="Calibri"/>
-          <w:szCs w:val="24"/>
-          <w:highlight w:val="yellow"/>
-        </w:rPr>
-        <w:t>(Matignon et al., 2007)</w:t>
-      </w:r>
-      <w:r>
-        <w:rPr>
-          <w:highlight w:val="yellow"/>
-        </w:rPr>
-        <w:fldChar w:fldCharType="end"/>
-      </w:r>
-      <w:r>
-        <w:rPr>
-          <w:highlight w:val="yellow"/>
-        </w:rPr>
-        <w:t>;</w:t>
-      </w:r>
-      <w:r>
-        <w:rPr>
-          <w:highlight w:val="yellow"/>
-        </w:rPr>
-        <w:t xml:space="preserve"> </w:t>
-      </w:r>
-      <w:r>
-        <w:rPr>
-          <w:highlight w:val="yellow"/>
-        </w:rPr>
-        <w:t xml:space="preserve">conditioning </w:t>
-      </w:r>
-      <w:r>
-        <w:rPr>
-          <w:highlight w:val="yellow"/>
-        </w:rPr>
-        <w:t xml:space="preserve">the </w:t>
-      </w:r>
-      <w:r>
-        <w:rPr>
-          <w:highlight w:val="yellow"/>
-        </w:rPr>
-        <w:t xml:space="preserve">agent’s value function on a fingerprint that disambiguates the age of the data sampled from the replay memory, essentially indexing the experiences to allow experience replay to work </w:t>
-      </w:r>
-      <w:r>
-        <w:rPr>
-          <w:highlight w:val="yellow"/>
-        </w:rPr>
-        <w:fldChar w:fldCharType="begin"/>
-      </w:r>
-      <w:r>
-        <w:rPr>
-          <w:highlight w:val="yellow"/>
-        </w:rPr>
-        <w:instrText xml:space="preserve"> ADDIN ZOTERO_ITEM CSL_CITATION {"citationID":"a19rma16hvn","properties":{"formattedCitation":"(J. Foerster, Nardelli, et al., 2018)","plainCitation":"(J. Foerster, Nardelli, et al., 2018)","noteIndex":0},"citationItems":[{"id":131,"uris":["http://zotero.org/users/10844305/items/XYE7MRD3"],"itemData":{"id":131,"type":"article","abstract":"Many real-world problems, such as network packet routing and urban traffic control, are naturally modeled as multi-agent reinforcement learning (RL) problems. However, existing multi-agent RL methods typically scale poorly in the problem size. Therefore, a key challenge is to translate the success of deep learning on single-agent RL to the multi-agent setting. A major stumbling block is that independent Q-learning, the most popular multi-agent RL method, introduces nonstationarity that makes it incompatible with the experience replay memory on which deep Q-learning relies. This paper proposes two methods that address this problem: 1) using a multi-agent variant of importance sampling to naturally decay obsolete data and 2) conditioning each agent's value function on a fingerprint that disambiguates the age of the data sampled from the replay memory. Results on a challenging decentralised variant of StarCraft unit micromanagement confirm that these methods enable the successful combination of experience replay with multi-agent RL.","DOI":"10.48550/arXiv.1702.08887","note":"arXiv:1702.08887 [cs]","number":"arXiv:1702.08887","publisher":"arXiv","source":"arXiv.org","title":"Stabilising Experience Replay for Deep Multi-Agent Reinforcement Learning","URL":"http://arxiv.org/abs/1702.08887","author":[{"family":"Foerster","given":"Jakob"},{"family":"Nardelli","given":"Nantas"},{"family":"Farquhar","given":"Gregory"},{"family":"Afouras","given":"Triantafyllos"},{"family":"Torr","given":"Philip H. S."},{"family":"Kohli","given":"Pushmeet"},{"family":"Whiteson","given":"Shimon"}],"accessed":{"date-parts":[["2023",1,9]]},"issued":{"date-parts":[["2018",5,21]]}}}],"schema":"https://github.com/citation-style-language/schema/raw/master/csl-citation.json"} </w:instrText>
-      </w:r>
-      <w:r>
-        <w:rPr>
-          <w:highlight w:val="yellow"/>
-        </w:rPr>
-        <w:fldChar w:fldCharType="separate"/>
-      </w:r>
-      <w:r>
-        <w:rPr>
-          <w:rFonts w:ascii="Calibri" w:hAnsi="Calibri" w:cs="Calibri"/>
-          <w:szCs w:val="24"/>
-          <w:highlight w:val="yellow"/>
-        </w:rPr>
-        <w:t>(J. Foerster, Nardelli, et al., 2018)</w:t>
-      </w:r>
-      <w:r>
-        <w:rPr>
-          <w:highlight w:val="yellow"/>
-        </w:rPr>
-        <w:fldChar w:fldCharType="end"/>
-      </w:r>
-      <w:r>
-        <w:t>, b</w:t>
-      </w:r>
-      <w:r>
-        <w:t xml:space="preserve">ut </w:t>
-      </w:r>
-      <w:r>
-        <w:t xml:space="preserve">there </w:t>
-      </w:r>
-      <w:r>
-        <w:t xml:space="preserve">exist </w:t>
-      </w:r>
-      <w:r>
-        <w:t xml:space="preserve">more sophisticated </w:t>
-      </w:r>
-      <w:r>
-        <w:t xml:space="preserve">and robust </w:t>
-      </w:r>
-      <w:r>
-        <w:t>approaches</w:t>
-      </w:r>
-      <w:r>
-        <w:t>.</w:t>
-      </w:r>
-    </w:p>
-    <w:p/>
-    <w:p>
-      <w:pPr>
-        <w:pStyle w:val="Heading3"/>
-        <w:rPr>
-          <w:color w:val="auto"/>
-        </w:rPr>
-      </w:pPr>
-      <w:bookmarkStart w:id="11" w:name="_Toc124174056"/>
-      <w:r>
-        <w:rPr>
-          <w:color w:val="auto"/>
-        </w:rPr>
-        <w:t>2.</w:t>
-      </w:r>
-      <w:r>
-        <w:rPr>
-          <w:color w:val="auto"/>
-        </w:rPr>
-        <w:t>4</w:t>
-      </w:r>
-      <w:r>
-        <w:rPr>
-          <w:color w:val="auto"/>
-        </w:rPr>
-        <w:t xml:space="preserve">.2 Modern MARL </w:t>
-      </w:r>
-      <w:r>
-        <w:rPr>
-          <w:color w:val="auto"/>
-        </w:rPr>
-        <w:t>approaches</w:t>
-      </w:r>
-      <w:bookmarkEnd w:id="11"/>
-    </w:p>
-    <w:p/>
-    <w:p>
-      <w:pPr>
-        <w:pStyle w:val="Subtitle"/>
-      </w:pPr>
-      <w:r>
-        <w:t>Approaches to tackle non-stationarity</w:t>
-      </w:r>
-      <w:r>
-        <w:fldChar w:fldCharType="begin"/>
-      </w:r>
-      <w:r>
-        <w:instrText xml:space="preserve"> ADDIN ZOTERO_ITEM CSL_CITATION {"citationID":"bxIOh4I7","properties":{"formattedCitation":"(Papoudakis et al., 2019)","plainCitation":"(Papoudakis et al., 2019)","noteIndex":0},"citationItems":[{"id":124,"uris":["http://zotero.org/users/10844305/items/A54P34MU"],"itemData":{"id":124,"type":"article","abstract":"Recent developments in deep reinforcement learning are concerned with creating decision-making agents which can perform well in various complex domains. A particular approach which has received increasing attention is multi-agent reinforcement learning, in which multiple agents learn concurrently to coordinate their actions. In such multi-agent environments, additional learning problems arise due to the continually changing decision-making policies of agents. This paper surveys recent works that address the non-stationarity problem in multi-agent deep reinforcement learning. The surveyed methods range from modifications in the training procedure, such as centralized training, to learning representations of the opponent's policy, meta-learning, communication, and decentralized learning. The survey concludes with a list of open problems and possible lines of future research.","DOI":"10.48550/arXiv.1906.04737","note":"arXiv:1906.04737 [cs, stat]","number":"arXiv:1906.04737","publisher":"arXiv","source":"arXiv.org","title":"Dealing with Non-Stationarity in Multi-Agent Deep Reinforcement Learning","URL":"http://arxiv.org/abs/1906.04737","author":[{"family":"Papoudakis","given":"Georgios"},{"family":"Christianos","given":"Filippos"},{"family":"Rahman","given":"Arrasy"},{"family":"Albrecht","given":"Stefano V."}],"accessed":{"date-parts":[["2023",1,9]]},"issued":{"date-parts":[["2019",6,11]]}}}],"schema":"https://github.com/citation-style-language/schema/raw/master/csl-citation.json"} </w:instrText>
-      </w:r>
-      <w:r>
-        <w:fldChar w:fldCharType="separate"/>
-      </w:r>
-      <w:r>
-        <w:rPr>
-          <w:rFonts w:ascii="Calibri" w:hAnsi="Calibri" w:cs="Calibri"/>
-        </w:rPr>
-        <w:t>(</w:t>
-      </w:r>
-      <w:proofErr w:type="spellStart"/>
-      <w:r>
-        <w:rPr>
-          <w:rFonts w:ascii="Calibri" w:hAnsi="Calibri" w:cs="Calibri"/>
-        </w:rPr>
-        <w:t>Papoudakis</w:t>
-      </w:r>
-      <w:proofErr w:type="spellEnd"/>
-      <w:r>
-        <w:rPr>
-          <w:rFonts w:ascii="Calibri" w:hAnsi="Calibri" w:cs="Calibri"/>
-        </w:rPr>
-        <w:t xml:space="preserve"> et al., 2019)</w:t>
+        </w:rPr>
+        <w:t>[15]</w:t>
       </w:r>
       <w:r>
         <w:fldChar w:fldCharType="end"/>
@@ -6420,7 +6306,7 @@
         <w:rPr>
           <w:rFonts w:cstheme="minorHAnsi"/>
         </w:rPr>
-        <w:instrText xml:space="preserve"> ADDIN ZOTERO_ITEM CSL_CITATION {"citationID":"YQ33QZ58","properties":{"formattedCitation":"(J. Foerster, Farquhar, et al., 2018)","plainCitation":"(J. Foerster, Farquhar, et al., 2018)","noteIndex":0},"citationItems":[{"id":122,"uris":["http://zotero.org/users/10844305/items/5I2QLRMN"],"itemData":{"id":122,"type":"article-journal","abstract":"Many real-world problems, such as network packet routing and the coordination of autonomous vehicles, are naturally modelled as cooperative multi-agent systems. There is a great need for new reinforcement learning methods that can efficiently learn decentralised policies for such systems. To this end, we propose a new multi-agent actor-critic method called counterfactual multi-agent (COMA) policy gradients. COMA uses a centralised critic to estimate the Q-function and decentralised actors to optimise the agents' policies. In addition, to address the challenges of multi-agent credit assignment, it uses a counterfactual baseline that marginalises out a single agent's action, while keeping the other agents' actions fixed. COMA also uses a critic representation that allows the counterfactual baseline to be computed efficiently in a single forward pass. We evaluate COMA in the testbed of StarCraft unit micromanagement, using a decentralised variant with significant partial observability. COMA significantly improves average performance over other multi-agent actor-critic methods in this setting, and the best performing agents are competitive with state-of-the-art centralised controllers that get access to the full state.","container-title":"Proceedings of the AAAI Conference on Artificial Intelligence","DOI":"10.1609/aaai.v32i1.11794","ISSN":"2374-3468","issue":"1","language":"en","license":"Copyright (c)","note":"number: 1","source":"ojs.aaai.org","title":"Counterfactual Multi-Agent Policy Gradients","URL":"https://ojs.aaai.org/index.php/AAAI/article/view/11794","volume":"32","author":[{"family":"Foerster","given":"Jakob"},{"family":"Farquhar","given":"Gregory"},{"family":"Afouras","given":"Triantafyllos"},{"family":"Nardelli","given":"Nantas"},{"family":"Whiteson","given":"Shimon"}],"accessed":{"date-parts":[["2023",1,7]]},"issued":{"date-parts":[["2018",4,29]]}}}],"schema":"https://github.com/citation-style-language/schema/raw/master/csl-citation.json"} </w:instrText>
+        <w:instrText xml:space="preserve"> ADDIN ZOTERO_ITEM CSL_CITATION {"citationID":"YQ33QZ58","properties":{"formattedCitation":"[16]","plainCitation":"[16]","noteIndex":0},"citationItems":[{"id":122,"uris":["http://zotero.org/users/10844305/items/5I2QLRMN"],"itemData":{"id":122,"type":"article-journal","abstract":"Many real-world problems, such as network packet routing and the coordination of autonomous vehicles, are naturally modelled as cooperative multi-agent systems. There is a great need for new reinforcement learning methods that can efficiently learn decentralised policies for such systems. To this end, we propose a new multi-agent actor-critic method called counterfactual multi-agent (COMA) policy gradients. COMA uses a centralised critic to estimate the Q-function and decentralised actors to optimise the agents' policies. In addition, to address the challenges of multi-agent credit assignment, it uses a counterfactual baseline that marginalises out a single agent's action, while keeping the other agents' actions fixed. COMA also uses a critic representation that allows the counterfactual baseline to be computed efficiently in a single forward pass. We evaluate COMA in the testbed of StarCraft unit micromanagement, using a decentralised variant with significant partial observability. COMA significantly improves average performance over other multi-agent actor-critic methods in this setting, and the best performing agents are competitive with state-of-the-art centralised controllers that get access to the full state.","container-title":"Proceedings of the AAAI Conference on Artificial Intelligence","DOI":"10.1609/aaai.v32i1.11794","ISSN":"2374-3468","issue":"1","language":"en","license":"Copyright (c)","note":"number: 1","source":"ojs.aaai.org","title":"Counterfactual Multi-Agent Policy Gradients","URL":"https://ojs.aaai.org/index.php/AAAI/article/view/11794","volume":"32","author":[{"family":"Foerster","given":"Jakob"},{"family":"Farquhar","given":"Gregory"},{"family":"Afouras","given":"Triantafyllos"},{"family":"Nardelli","given":"Nantas"},{"family":"Whiteson","given":"Shimon"}],"accessed":{"date-parts":[["2023",1,7]]},"issued":{"date-parts":[["2018",4,29]]}}}],"schema":"https://github.com/citation-style-language/schema/raw/master/csl-citation.json"} </w:instrText>
       </w:r>
       <w:r>
         <w:rPr>
@@ -6432,7 +6318,7 @@
         <w:rPr>
           <w:rFonts w:ascii="Calibri" w:hAnsi="Calibri" w:cs="Calibri"/>
         </w:rPr>
-        <w:t>(J. Foerster, Farquhar, et al., 2018)</w:t>
+        <w:t>[16]</w:t>
       </w:r>
       <w:r>
         <w:rPr>
@@ -6522,7 +6408,7 @@
         <w:rPr>
           <w:rFonts w:cstheme="minorHAnsi"/>
         </w:rPr>
-        <w:instrText xml:space="preserve"> ADDIN ZOTERO_ITEM CSL_CITATION {"citationID":"KnI9HbeW","properties":{"formattedCitation":"(Lowe et al., 2020)","plainCitation":"(Lowe et al., 2020)","noteIndex":0},"citationItems":[{"id":66,"uris":["http://zotero.org/users/10844305/items/EXVG6Z73"],"itemData":{"id":66,"type":"article","abstract":"We explore deep reinforcement learning methods for multi-agent domains. We begin by analyzing the difficulty of traditional algorithms in the multi-agent case: Q-learning is challenged by an inherent non-stationarity of the environment, while policy gradient suffers from a variance that increases as the number of agents grows. We then present an adaptation of actor-critic methods that considers action policies of other agents and is able to successfully learn policies that require complex multi-agent coordination. Additionally, we introduce a training regimen utilizing an ensemble of policies for each agent that leads to more robust multi-agent policies. We show the strength of our approach compared to existing methods in cooperative as well as competitive scenarios, where agent populations are able to discover various physical and informational coordination strategies.","DOI":"10.48550/arXiv.1706.02275","note":"arXiv:1706.02275 [cs]","number":"arXiv:1706.02275","publisher":"arXiv","source":"arXiv.org","title":"Multi-Agent Actor-Critic for Mixed Cooperative-Competitive Environments","URL":"http://arxiv.org/abs/1706.02275","author":[{"family":"Lowe","given":"Ryan"},{"family":"Wu","given":"Yi"},{"family":"Tamar","given":"Aviv"},{"family":"Harb","given":"Jean"},{"family":"Abbeel","given":"Pieter"},{"family":"Mordatch","given":"Igor"}],"accessed":{"date-parts":[["2023",1,7]]},"issued":{"date-parts":[["2020",3,14]]}}}],"schema":"https://github.com/citation-style-language/schema/raw/master/csl-citation.json"} </w:instrText>
+        <w:instrText xml:space="preserve"> ADDIN ZOTERO_ITEM CSL_CITATION {"citationID":"KnI9HbeW","properties":{"formattedCitation":"[17]","plainCitation":"[17]","noteIndex":0},"citationItems":[{"id":66,"uris":["http://zotero.org/users/10844305/items/EXVG6Z73"],"itemData":{"id":66,"type":"article","abstract":"We explore deep reinforcement learning methods for multi-agent domains. We begin by analyzing the difficulty of traditional algorithms in the multi-agent case: Q-learning is challenged by an inherent non-stationarity of the environment, while policy gradient suffers from a variance that increases as the number of agents grows. We then present an adaptation of actor-critic methods that considers action policies of other agents and is able to successfully learn policies that require complex multi-agent coordination. Additionally, we introduce a training regimen utilizing an ensemble of policies for each agent that leads to more robust multi-agent policies. We show the strength of our approach compared to existing methods in cooperative as well as competitive scenarios, where agent populations are able to discover various physical and informational coordination strategies.","DOI":"10.48550/arXiv.1706.02275","note":"arXiv:1706.02275 [cs]","number":"arXiv:1706.02275","publisher":"arXiv","source":"arXiv.org","title":"Multi-Agent Actor-Critic for Mixed Cooperative-Competitive Environments","URL":"http://arxiv.org/abs/1706.02275","author":[{"family":"Lowe","given":"Ryan"},{"family":"Wu","given":"Yi"},{"family":"Tamar","given":"Aviv"},{"family":"Harb","given":"Jean"},{"family":"Abbeel","given":"Pieter"},{"family":"Mordatch","given":"Igor"}],"accessed":{"date-parts":[["2023",1,7]]},"issued":{"date-parts":[["2020",3,14]]}}}],"schema":"https://github.com/citation-style-language/schema/raw/master/csl-citation.json"} </w:instrText>
       </w:r>
       <w:r>
         <w:rPr>
@@ -6534,7 +6420,7 @@
         <w:rPr>
           <w:rFonts w:ascii="Calibri" w:hAnsi="Calibri" w:cs="Calibri"/>
         </w:rPr>
-        <w:t>(Lowe et al., 2020)</w:t>
+        <w:t>[17]</w:t>
       </w:r>
       <w:r>
         <w:rPr>
@@ -6741,19 +6627,7 @@
           <w:rPr>
             <w:rStyle w:val="Hyperlink"/>
           </w:rPr>
-          <w:t>https:</w:t>
-        </w:r>
-        <w:r>
-          <w:rPr>
-            <w:rStyle w:val="Hyperlink"/>
-          </w:rPr>
-          <w:t>/</w:t>
-        </w:r>
-        <w:r>
-          <w:rPr>
-            <w:rStyle w:val="Hyperlink"/>
-          </w:rPr>
-          <w:t>/arxiv.org/pdf/1509.02971.pdf?source=post_page---------------------------</w:t>
+          <w:t>https://arxiv.org/pdf/1509.02971.pdf?source=post_page---------------------------</w:t>
         </w:r>
       </w:hyperlink>
     </w:p>
@@ -6923,7 +6797,7 @@
         <w:rPr>
           <w:color w:val="000000" w:themeColor="text1"/>
         </w:rPr>
-        <w:instrText xml:space="preserve"> ADDIN ZOTERO_ITEM CSL_CITATION {"citationID":"Jt0wv4DY","properties":{"formattedCitation":"(Yu et al., 2022)","plainCitation":"(Yu et al., 2022)","noteIndex":0},"citationItems":[{"id":118,"uris":["http://zotero.org/users/10844305/items/73UZLMCS"],"itemData":{"id":118,"type":"article","abstract":"Proximal Policy Optimization (PPO) is a ubiquitous on-policy reinforcement learning algorithm but is significantly less utilized than off-policy learning algorithms in multi-agent settings. This is often due to the belief that PPO is significantly less sample efficient than off-policy methods in multi-agent systems. In this work, we carefully study the performance of PPO in cooperative multi-agent settings. We show that PPO-based multi-agent algorithms achieve surprisingly strong performance in four popular multi-agent testbeds: the particle-world environments, the StarCraft multi-agent challenge, Google Research Football, and the Hanabi challenge, with minimal hyperparameter tuning and without any domain-specific algorithmic modifications or architectures. Importantly, compared to competitive off-policy methods, PPO often achieves competitive or superior results in both final returns and sample efficiency. Finally, through ablation studies, we analyze implementation and hyperparameter factors that are critical to PPO's empirical performance, and give concrete practical suggestions regarding these factors. Our results show that when using these practices, simple PPO-based methods can be a strong baseline in cooperative multi-agent reinforcement learning. Source code is released at \\url{https://github.com/marlbenchmark/on-policy}.","DOI":"10.48550/arXiv.2103.01955","note":"arXiv:2103.01955 [cs]","number":"arXiv:2103.01955","publisher":"arXiv","source":"arXiv.org","title":"The Surprising Effectiveness of PPO in Cooperative, Multi-Agent Games","URL":"http://arxiv.org/abs/2103.01955","author":[{"family":"Yu","given":"Chao"},{"family":"Velu","given":"Akash"},{"family":"Vinitsky","given":"Eugene"},{"family":"Gao","given":"Jiaxuan"},{"family":"Wang","given":"Yu"},{"family":"Bayen","given":"Alexandre"},{"family":"Wu","given":"Yi"}],"accessed":{"date-parts":[["2023",1,7]]},"issued":{"date-parts":[["2022",11,4]]}}}],"schema":"https://github.com/citation-style-language/schema/raw/master/csl-citation.json"} </w:instrText>
+        <w:instrText xml:space="preserve"> ADDIN ZOTERO_ITEM CSL_CITATION {"citationID":"Jt0wv4DY","properties":{"formattedCitation":"[18]","plainCitation":"[18]","noteIndex":0},"citationItems":[{"id":118,"uris":["http://zotero.org/users/10844305/items/73UZLMCS"],"itemData":{"id":118,"type":"article","abstract":"Proximal Policy Optimization (PPO) is a ubiquitous on-policy reinforcement learning algorithm but is significantly less utilized than off-policy learning algorithms in multi-agent settings. This is often due to the belief that PPO is significantly less sample efficient than off-policy methods in multi-agent systems. In this work, we carefully study the performance of PPO in cooperative multi-agent settings. We show that PPO-based multi-agent algorithms achieve surprisingly strong performance in four popular multi-agent testbeds: the particle-world environments, the StarCraft multi-agent challenge, Google Research Football, and the Hanabi challenge, with minimal hyperparameter tuning and without any domain-specific algorithmic modifications or architectures. Importantly, compared to competitive off-policy methods, PPO often achieves competitive or superior results in both final returns and sample efficiency. Finally, through ablation studies, we analyze implementation and hyperparameter factors that are critical to PPO's empirical performance, and give concrete practical suggestions regarding these factors. Our results show that when using these practices, simple PPO-based methods can be a strong baseline in cooperative multi-agent reinforcement learning. Source code is released at \\url{https://github.com/marlbenchmark/on-policy}.","DOI":"10.48550/arXiv.2103.01955","note":"arXiv:2103.01955 [cs]","number":"arXiv:2103.01955","publisher":"arXiv","source":"arXiv.org","title":"The Surprising Effectiveness of PPO in Cooperative, Multi-Agent Games","URL":"http://arxiv.org/abs/2103.01955","author":[{"family":"Yu","given":"Chao"},{"family":"Velu","given":"Akash"},{"family":"Vinitsky","given":"Eugene"},{"family":"Gao","given":"Jiaxuan"},{"family":"Wang","given":"Yu"},{"family":"Bayen","given":"Alexandre"},{"family":"Wu","given":"Yi"}],"accessed":{"date-parts":[["2023",1,7]]},"issued":{"date-parts":[["2022",11,4]]}}}],"schema":"https://github.com/citation-style-language/schema/raw/master/csl-citation.json"} </w:instrText>
       </w:r>
       <w:r>
         <w:rPr>
@@ -6935,7 +6809,7 @@
         <w:rPr>
           <w:rFonts w:ascii="Calibri" w:hAnsi="Calibri" w:cs="Calibri"/>
         </w:rPr>
-        <w:t>(Yu et al., 2022)</w:t>
+        <w:t>[18]</w:t>
       </w:r>
       <w:r>
         <w:rPr>
@@ -7011,13 +6885,7 @@
         <w:rPr>
           <w:rFonts w:cstheme="minorHAnsi"/>
         </w:rPr>
-        <w:t xml:space="preserve">as it </w:t>
-      </w:r>
-      <w:r>
-        <w:rPr>
-          <w:rFonts w:cstheme="minorHAnsi"/>
-        </w:rPr>
-        <w:t>allows agents to exchange information about their states and actions which helps to stabilize training</w:t>
+        <w:t>as it allows agents to exchange information about their states and actions which helps to stabilize training</w:t>
       </w:r>
       <w:r>
         <w:rPr>
@@ -7108,7 +6976,7 @@
         <w:rPr>
           <w:rFonts w:cstheme="minorHAnsi"/>
         </w:rPr>
-        <w:instrText xml:space="preserve"> ADDIN ZOTERO_ITEM CSL_CITATION {"citationID":"ctU9jHYw","properties":{"formattedCitation":"(Shannon &amp; Weaver, 1964)","plainCitation":"(Shannon &amp; Weaver, 1964)","noteIndex":0},"citationItems":[{"id":113,"uris":["http://zotero.org/users/10844305/items/UZWW3SQ2"],"itemData":{"id":113,"type":"article-journal","language":"en","source":"Zotero","title":"The Mathematical Theory of Communication","author":[{"family":"Shannon","given":"Claude"},{"family":"Weaver","given":"Warren"}],"issued":{"date-parts":[["1964"]]}}}],"schema":"https://github.com/citation-style-language/schema/raw/master/csl-citation.json"} </w:instrText>
+        <w:instrText xml:space="preserve"> ADDIN ZOTERO_ITEM CSL_CITATION {"citationID":"ctU9jHYw","properties":{"formattedCitation":"[19]","plainCitation":"[19]","noteIndex":0},"citationItems":[{"id":113,"uris":["http://zotero.org/users/10844305/items/UZWW3SQ2"],"itemData":{"id":113,"type":"article-journal","language":"en","source":"Zotero","title":"The Mathematical Theory of Communication","author":[{"family":"Shannon","given":"Claude"},{"family":"Weaver","given":"Warren"}],"issued":{"date-parts":[["1964"]]}}}],"schema":"https://github.com/citation-style-language/schema/raw/master/csl-citation.json"} </w:instrText>
       </w:r>
       <w:r>
         <w:rPr>
@@ -7118,9 +6986,9 @@
       </w:r>
       <w:r>
         <w:rPr>
-          <w:rFonts w:cstheme="minorHAnsi"/>
-        </w:rPr>
-        <w:t>(Shannon &amp; Weaver, 1964)</w:t>
+          <w:rFonts w:ascii="Calibri" w:hAnsi="Calibri" w:cs="Calibri"/>
+        </w:rPr>
+        <w:t>[19]</w:t>
       </w:r>
       <w:r>
         <w:rPr>
@@ -7205,7 +7073,7 @@
         <w:rPr>
           <w:rFonts w:cstheme="minorHAnsi"/>
         </w:rPr>
-        <w:instrText xml:space="preserve"> ADDIN ZOTERO_ITEM CSL_CITATION {"citationID":"avuz3U3q","properties":{"formattedCitation":"(Zhu et al., 2022)","plainCitation":"(Zhu et al., 2022)","noteIndex":0},"citationItems":[{"id":93,"uris":["http://zotero.org/users/10844305/items/UIIEZB74"],"itemData":{"id":93,"type":"article","abstract":"Communication is an effective mechanism for coordinating the behavior of multiple agents. In the field of multi-agent reinforcement learning, agents can improve the overall learning performance and achieve their objectives by communication. Moreover, agents can communicate various types of messages, either to all agents or to specific agent groups, and through specific channels. With the growing body of research work in MARL with communication (Comm-MARL), there is lack of a systematic and structural approach to distinguish and classify existing Comm-MARL systems. In this paper, we survey recent works in the Comm-MARL field and consider various aspects of communication that can play a role in the design and development of multi-agent reinforcement learning systems. With these aspects in mind, we propose several dimensions along which Comm-MARL systems can be analyzed, developed, and compared.","language":"en","note":"arXiv:2203.08975 [cs]","number":"arXiv:2203.08975","publisher":"arXiv","source":"arXiv.org","title":"A Survey of Multi-Agent Reinforcement Learning with Communication","URL":"http://arxiv.org/abs/2203.08975","author":[{"family":"Zhu","given":"Changxi"},{"family":"Dastani","given":"Mehdi"},{"family":"Wang","given":"Shihan"}],"accessed":{"date-parts":[["2023",1,7]]},"issued":{"date-parts":[["2022",3,16]]}}}],"schema":"https://github.com/citation-style-language/schema/raw/master/csl-citation.json"} </w:instrText>
+        <w:instrText xml:space="preserve"> ADDIN ZOTERO_ITEM CSL_CITATION {"citationID":"avuz3U3q","properties":{"formattedCitation":"[20]","plainCitation":"[20]","noteIndex":0},"citationItems":[{"id":93,"uris":["http://zotero.org/users/10844305/items/UIIEZB74"],"itemData":{"id":93,"type":"article","abstract":"Communication is an effective mechanism for coordinating the behavior of multiple agents. In the field of multi-agent reinforcement learning, agents can improve the overall learning performance and achieve their objectives by communication. Moreover, agents can communicate various types of messages, either to all agents or to specific agent groups, and through specific channels. With the growing body of research work in MARL with communication (Comm-MARL), there is lack of a systematic and structural approach to distinguish and classify existing Comm-MARL systems. In this paper, we survey recent works in the Comm-MARL field and consider various aspects of communication that can play a role in the design and development of multi-agent reinforcement learning systems. With these aspects in mind, we propose several dimensions along which Comm-MARL systems can be analyzed, developed, and compared.","language":"en","note":"arXiv:2203.08975 [cs]","number":"arXiv:2203.08975","publisher":"arXiv","source":"arXiv.org","title":"A Survey of Multi-Agent Reinforcement Learning with Communication","URL":"http://arxiv.org/abs/2203.08975","author":[{"family":"Zhu","given":"Changxi"},{"family":"Dastani","given":"Mehdi"},{"family":"Wang","given":"Shihan"}],"accessed":{"date-parts":[["2023",1,7]]},"issued":{"date-parts":[["2022",3,16]]}}}],"schema":"https://github.com/citation-style-language/schema/raw/master/csl-citation.json"} </w:instrText>
       </w:r>
       <w:r>
         <w:rPr>
@@ -7215,9 +7083,9 @@
       </w:r>
       <w:r>
         <w:rPr>
-          <w:rFonts w:cstheme="minorHAnsi"/>
-        </w:rPr>
-        <w:t>(Zhu et al., 2022)</w:t>
+          <w:rFonts w:ascii="Calibri" w:hAnsi="Calibri" w:cs="Calibri"/>
+        </w:rPr>
+        <w:t>[20]</w:t>
       </w:r>
       <w:r>
         <w:rPr>
@@ -7554,7 +7422,7 @@
         <w:fldChar w:fldCharType="begin"/>
       </w:r>
       <w:r>
-        <w:instrText xml:space="preserve"> ADDIN ZOTERO_ITEM CSL_CITATION {"citationID":"a6vtf82j2e","properties":{"formattedCitation":"(Singh et al., 2018)","plainCitation":"(Singh et al., 2018)","noteIndex":0},"citationItems":[{"id":148,"uris":["http://zotero.org/users/10844305/items/NDH649SI"],"itemData":{"id":148,"type":"article","abstract":"Learning when to communicate and doing that effectively is essential in multi-agent tasks. Recent works show that continuous communication allows efficient training with back-propagation in multi-agent scenarios, but have been restricted to fully-cooperative tasks. In this paper, we present Individualized Controlled Continuous Communication Model (IC3Net) which has better training efficiency than simple continuous communication model, and can be applied to semi-cooperative and competitive settings along with the cooperative settings. IC3Net controls continuous communication with a gating mechanism and uses individualized rewards foreach agent to gain better performance and scalability while fixing credit assignment issues. Using variety of tasks including StarCraft BroodWars explore and combat scenarios, we show that our network yields improved performance and convergence rates than the baselines as the scale increases. Our results convey that IC3Net agents learn when to communicate based on the scenario and profitability.","DOI":"10.48550/arXiv.1812.09755","note":"arXiv:1812.09755 [cs, stat]","number":"arXiv:1812.09755","publisher":"arXiv","source":"arXiv.org","title":"Learning when to Communicate at Scale in Multiagent Cooperative and Competitive Tasks","URL":"http://arxiv.org/abs/1812.09755","author":[{"family":"Singh","given":"Amanpreet"},{"family":"Jain","given":"Tushar"},{"family":"Sukhbaatar","given":"Sainbayar"}],"accessed":{"date-parts":[["2023",1,9]]},"issued":{"date-parts":[["2018",12,23]]}}}],"schema":"https://github.com/citation-style-language/schema/raw/master/csl-citation.json"} </w:instrText>
+        <w:instrText xml:space="preserve"> ADDIN ZOTERO_ITEM CSL_CITATION {"citationID":"a6vtf82j2e","properties":{"formattedCitation":"[21]","plainCitation":"[21]","noteIndex":0},"citationItems":[{"id":148,"uris":["http://zotero.org/users/10844305/items/NDH649SI"],"itemData":{"id":148,"type":"article","abstract":"Learning when to communicate and doing that effectively is essential in multi-agent tasks. Recent works show that continuous communication allows efficient training with back-propagation in multi-agent scenarios, but have been restricted to fully-cooperative tasks. In this paper, we present Individualized Controlled Continuous Communication Model (IC3Net) which has better training efficiency than simple continuous communication model, and can be applied to semi-cooperative and competitive settings along with the cooperative settings. IC3Net controls continuous communication with a gating mechanism and uses individualized rewards foreach agent to gain better performance and scalability while fixing credit assignment issues. Using variety of tasks including StarCraft BroodWars explore and combat scenarios, we show that our network yields improved performance and convergence rates than the baselines as the scale increases. Our results convey that IC3Net agents learn when to communicate based on the scenario and profitability.","DOI":"10.48550/arXiv.1812.09755","note":"arXiv:1812.09755 [cs, stat]","number":"arXiv:1812.09755","publisher":"arXiv","source":"arXiv.org","title":"Learning when to Communicate at Scale in Multiagent Cooperative and Competitive Tasks","URL":"http://arxiv.org/abs/1812.09755","author":[{"family":"Singh","given":"Amanpreet"},{"family":"Jain","given":"Tushar"},{"family":"Sukhbaatar","given":"Sainbayar"}],"accessed":{"date-parts":[["2023",1,9]]},"issued":{"date-parts":[["2018",12,23]]}}}],"schema":"https://github.com/citation-style-language/schema/raw/master/csl-citation.json"} </w:instrText>
       </w:r>
       <w:r>
         <w:fldChar w:fldCharType="separate"/>
@@ -7562,9 +7430,8 @@
       <w:r>
         <w:rPr>
           <w:rFonts w:ascii="Calibri" w:hAnsi="Calibri" w:cs="Calibri"/>
-          <w:szCs w:val="24"/>
-        </w:rPr>
-        <w:t>(Singh et al., 2018)</w:t>
+        </w:rPr>
+        <w:t>[21]</w:t>
       </w:r>
       <w:r>
         <w:fldChar w:fldCharType="end"/>
@@ -7807,7 +7674,7 @@
         <w:fldChar w:fldCharType="begin"/>
       </w:r>
       <w:r>
-        <w:instrText xml:space="preserve"> ADDIN ZOTERO_ITEM CSL_CITATION {"citationID":"iRrwEViI","properties":{"formattedCitation":"(MacLennan &amp; Burghardt, 1993)","plainCitation":"(MacLennan &amp; Burghardt, 1993)","noteIndex":0},"citationItems":[{"id":89,"uris":["http://zotero.org/users/10844305/items/KR5EFTHQ"],"itemData":{"id":89,"type":"article-journal","abstract":"Synthetic ethology is proposed as a means of conducting controlled experiments investigating the mechanisms and evolution of communication. After a discussion of the goals and methods of synthetic ethology, two series of experiments are described based on at least 5000 breeding cycles. The first demonstrates the evolution of cooperative communication in a population of simple machines. The average fitness of the population and the organization of its use of signals are compared under three conditions: communication suppressed, communication permitted, and communication permitted in the presence of learning. Where communication is permitted the fitness increases about 26 times faster than when communication is suppressed; with communication and learning the rate of fitness increase is about 100 fold. The second series of experiments illustrates the evolution of a syntactically simple language, in which a pair of signals is required for effective communication.","container-title":"Adaptive Behavior","DOI":"10.1177/105971239300200203","ISSN":"1059-7123, 1741-2633","issue":"2","journalAbbreviation":"Adaptive Behavior","language":"en","page":"161-188","source":"DOI.org (Crossref)","title":"Synthetic Ethology and the Evolution of Cooperative Communication","volume":"2","author":[{"family":"MacLennan","given":"Bruce J."},{"family":"Burghardt","given":"Gordon M."}],"issued":{"date-parts":[["1993",9]]}}}],"schema":"https://github.com/citation-style-language/schema/raw/master/csl-citation.json"} </w:instrText>
+        <w:instrText xml:space="preserve"> ADDIN ZOTERO_ITEM CSL_CITATION {"citationID":"iRrwEViI","properties":{"formattedCitation":"[22]","plainCitation":"[22]","noteIndex":0},"citationItems":[{"id":89,"uris":["http://zotero.org/users/10844305/items/KR5EFTHQ"],"itemData":{"id":89,"type":"article-journal","abstract":"Synthetic ethology is proposed as a means of conducting controlled experiments investigating the mechanisms and evolution of communication. After a discussion of the goals and methods of synthetic ethology, two series of experiments are described based on at least 5000 breeding cycles. The first demonstrates the evolution of cooperative communication in a population of simple machines. The average fitness of the population and the organization of its use of signals are compared under three conditions: communication suppressed, communication permitted, and communication permitted in the presence of learning. Where communication is permitted the fitness increases about 26 times faster than when communication is suppressed; with communication and learning the rate of fitness increase is about 100 fold. The second series of experiments illustrates the evolution of a syntactically simple language, in which a pair of signals is required for effective communication.","container-title":"Adaptive Behavior","DOI":"10.1177/105971239300200203","ISSN":"1059-7123, 1741-2633","issue":"2","journalAbbreviation":"Adaptive Behavior","language":"en","page":"161-188","source":"DOI.org (Crossref)","title":"Synthetic Ethology and the Evolution of Cooperative Communication","volume":"2","author":[{"family":"MacLennan","given":"Bruce J."},{"family":"Burghardt","given":"Gordon M."}],"issued":{"date-parts":[["1993",9]]}}}],"schema":"https://github.com/citation-style-language/schema/raw/master/csl-citation.json"} </w:instrText>
       </w:r>
       <w:r>
         <w:fldChar w:fldCharType="separate"/>
@@ -7816,7 +7683,7 @@
         <w:rPr>
           <w:rFonts w:ascii="Calibri" w:hAnsi="Calibri" w:cs="Calibri"/>
         </w:rPr>
-        <w:t>(MacLennan &amp; Burghardt, 1993)</w:t>
+        <w:t>[22]</w:t>
       </w:r>
       <w:r>
         <w:fldChar w:fldCharType="end"/>
@@ -7840,7 +7707,7 @@
         <w:fldChar w:fldCharType="begin"/>
       </w:r>
       <w:r>
-        <w:instrText xml:space="preserve"> ADDIN ZOTERO_ITEM CSL_CITATION {"citationID":"aEngw81G","properties":{"formattedCitation":"(Giles &amp; Jim, 2003)","plainCitation":"(Giles &amp; Jim, 2003)","noteIndex":0},"citationItems":[{"id":90,"uris":["http://zotero.org/users/10844305/items/R7UHKQYM"],"itemData":{"id":90,"type":"paper-conference","abstract":"We analyze a general model of multi-agent communication in which all agents communicate simultaneously to a message board. A genetic algorithm is used to learn multi-agent languages for the predator agents in a version of the predator-prey problem. The resulting evolved behavior of the communicating multi-agent system is equivalent to that of a Mealy machine whose states are determined by the evolved language. We also constructed non-learning predators whose capture behavior was designed to take advantage of prey behavior known a priori. Simulations show that introducing noise to the decision process of the hard-coded predators allow them to significantly ourperform all previously published work on similar preys. Furthermore, the evolved communicating predators were able to perform significantly better than the hard-coded predators, which indicates that the system was able to learn superior communicating strategies not readily available to the human designer.","collection-title":"Lecture Notes in Computer Science","container-title":"Innovative Concepts for Agent-Based Systems","DOI":"10.1007/978-3-540-45173-0_29","event-place":"Berlin, Heidelberg","ISBN":"978-3-540-45173-0","language":"en","page":"377-390","publisher":"Springer","publisher-place":"Berlin, Heidelberg","source":"Springer Link","title":"Learning Communication for Multi-agent Systems","author":[{"family":"Giles","given":"C. Lee"},{"family":"Jim","given":"Kam-Chuen"}],"editor":[{"family":"Truszkowski","given":"Walt"},{"family":"Hinchey","given":"Mike"},{"family":"Rouff","given":"Chris"}],"issued":{"date-parts":[["2003"]]}}}],"schema":"https://github.com/citation-style-language/schema/raw/master/csl-citation.json"} </w:instrText>
+        <w:instrText xml:space="preserve"> ADDIN ZOTERO_ITEM CSL_CITATION {"citationID":"aEngw81G","properties":{"formattedCitation":"[23]","plainCitation":"[23]","noteIndex":0},"citationItems":[{"id":90,"uris":["http://zotero.org/users/10844305/items/R7UHKQYM"],"itemData":{"id":90,"type":"paper-conference","abstract":"We analyze a general model of multi-agent communication in which all agents communicate simultaneously to a message board. A genetic algorithm is used to learn multi-agent languages for the predator agents in a version of the predator-prey problem. The resulting evolved behavior of the communicating multi-agent system is equivalent to that of a Mealy machine whose states are determined by the evolved language. We also constructed non-learning predators whose capture behavior was designed to take advantage of prey behavior known a priori. Simulations show that introducing noise to the decision process of the hard-coded predators allow them to significantly ourperform all previously published work on similar preys. Furthermore, the evolved communicating predators were able to perform significantly better than the hard-coded predators, which indicates that the system was able to learn superior communicating strategies not readily available to the human designer.","collection-title":"Lecture Notes in Computer Science","container-title":"Innovative Concepts for Agent-Based Systems","DOI":"10.1007/978-3-540-45173-0_29","event-place":"Berlin, Heidelberg","ISBN":"978-3-540-45173-0","language":"en","page":"377-390","publisher":"Springer","publisher-place":"Berlin, Heidelberg","source":"Springer Link","title":"Learning Communication for Multi-agent Systems","author":[{"family":"Giles","given":"C. Lee"},{"family":"Jim","given":"Kam-Chuen"}],"editor":[{"family":"Truszkowski","given":"Walt"},{"family":"Hinchey","given":"Mike"},{"family":"Rouff","given":"Chris"}],"issued":{"date-parts":[["2003"]]}}}],"schema":"https://github.com/citation-style-language/schema/raw/master/csl-citation.json"} </w:instrText>
       </w:r>
       <w:r>
         <w:fldChar w:fldCharType="separate"/>
@@ -7849,7 +7716,7 @@
         <w:rPr>
           <w:rFonts w:ascii="Calibri" w:hAnsi="Calibri" w:cs="Calibri"/>
         </w:rPr>
-        <w:t>(Giles &amp; Jim, 2003)</w:t>
+        <w:t>[23]</w:t>
       </w:r>
       <w:r>
         <w:fldChar w:fldCharType="end"/>
@@ -7910,7 +7777,7 @@
         <w:rPr>
           <w:rFonts w:cstheme="minorHAnsi"/>
         </w:rPr>
-        <w:instrText xml:space="preserve"> ADDIN ZOTERO_ITEM CSL_CITATION {"citationID":"KnVNJ0LF","properties":{"formattedCitation":"(Zhu et al., 2022)","plainCitation":"(Zhu et al., 2022)","noteIndex":0},"citationItems":[{"id":93,"uris":["http://zotero.org/users/10844305/items/UIIEZB74"],"itemData":{"id":93,"type":"article","abstract":"Communication is an effective mechanism for coordinating the behavior of multiple agents. In the field of multi-agent reinforcement learning, agents can improve the overall learning performance and achieve their objectives by communication. Moreover, agents can communicate various types of messages, either to all agents or to specific agent groups, and through specific channels. With the growing body of research work in MARL with communication (Comm-MARL), there is lack of a systematic and structural approach to distinguish and classify existing Comm-MARL systems. In this paper, we survey recent works in the Comm-MARL field and consider various aspects of communication that can play a role in the design and development of multi-agent reinforcement learning systems. With these aspects in mind, we propose several dimensions along which Comm-MARL systems can be analyzed, developed, and compared.","language":"en","note":"arXiv:2203.08975 [cs]","number":"arXiv:2203.08975","publisher":"arXiv","source":"arXiv.org","title":"A Survey of Multi-Agent Reinforcement Learning with Communication","URL":"http://arxiv.org/abs/2203.08975","author":[{"family":"Zhu","given":"Changxi"},{"family":"Dastani","given":"Mehdi"},{"family":"Wang","given":"Shihan"}],"accessed":{"date-parts":[["2023",1,7]]},"issued":{"date-parts":[["2022",3,16]]}}}],"schema":"https://github.com/citation-style-language/schema/raw/master/csl-citation.json"} </w:instrText>
+        <w:instrText xml:space="preserve"> ADDIN ZOTERO_ITEM CSL_CITATION {"citationID":"KnVNJ0LF","properties":{"formattedCitation":"[20]","plainCitation":"[20]","noteIndex":0},"citationItems":[{"id":93,"uris":["http://zotero.org/users/10844305/items/UIIEZB74"],"itemData":{"id":93,"type":"article","abstract":"Communication is an effective mechanism for coordinating the behavior of multiple agents. In the field of multi-agent reinforcement learning, agents can improve the overall learning performance and achieve their objectives by communication. Moreover, agents can communicate various types of messages, either to all agents or to specific agent groups, and through specific channels. With the growing body of research work in MARL with communication (Comm-MARL), there is lack of a systematic and structural approach to distinguish and classify existing Comm-MARL systems. In this paper, we survey recent works in the Comm-MARL field and consider various aspects of communication that can play a role in the design and development of multi-agent reinforcement learning systems. With these aspects in mind, we propose several dimensions along which Comm-MARL systems can be analyzed, developed, and compared.","language":"en","note":"arXiv:2203.08975 [cs]","number":"arXiv:2203.08975","publisher":"arXiv","source":"arXiv.org","title":"A Survey of Multi-Agent Reinforcement Learning with Communication","URL":"http://arxiv.org/abs/2203.08975","author":[{"family":"Zhu","given":"Changxi"},{"family":"Dastani","given":"Mehdi"},{"family":"Wang","given":"Shihan"}],"accessed":{"date-parts":[["2023",1,7]]},"issued":{"date-parts":[["2022",3,16]]}}}],"schema":"https://github.com/citation-style-language/schema/raw/master/csl-citation.json"} </w:instrText>
       </w:r>
       <w:r>
         <w:rPr>
@@ -7922,7 +7789,7 @@
         <w:rPr>
           <w:rFonts w:ascii="Calibri" w:hAnsi="Calibri" w:cs="Calibri"/>
         </w:rPr>
-        <w:t>(Zhu et al., 2022)</w:t>
+        <w:t>[20]</w:t>
       </w:r>
       <w:r>
         <w:rPr>
@@ -8092,7 +7959,7 @@
         <w:rPr>
           <w:rFonts w:cstheme="minorHAnsi"/>
         </w:rPr>
-        <w:instrText xml:space="preserve"> ADDIN ZOTERO_ITEM CSL_CITATION {"citationID":"3v37O9ah","properties":{"formattedCitation":"(J. N. Foerster et al., 2016)","plainCitation":"(J. N. Foerster et al., 2016)","noteIndex":0},"citationItems":[{"id":62,"uris":["http://zotero.org/users/10844305/items/4XGVCWE3"],"itemData":{"id":62,"type":"article","abstract":"We consider the problem of multiple agents sensing and acting in environments with the goal of maximising their shared utility. In these environments, agents must learn communication protocols in order to share information that is needed to solve the tasks. By embracing deep neural networks, we are able to demonstrate end-to-end learning of protocols in complex environments inspired by communication riddles and multi-agent computer vision problems with partial observability. We propose two approaches for learning in these domains: Reinforced Inter-Agent Learning (RIAL) and Differentiable Inter-Agent Learning (DIAL). The former uses deep Q-learning, while the latter exploits the fact that, during learning, agents can backpropagate error derivatives through (noisy) communication channels. Hence, this approach uses centralised learning but decentralised execution. Our experiments introduce new environments for studying the learning of communication protocols and present a set of engineering innovations that are essential for success in these domains.","DOI":"10.48550/arXiv.1605.06676","note":"arXiv:1605.06676 [cs]","number":"arXiv:1605.06676","publisher":"arXiv","source":"arXiv.org","title":"Learning to Communicate with Deep Multi-Agent Reinforcement Learning","URL":"http://arxiv.org/abs/1605.06676","author":[{"family":"Foerster","given":"Jakob N."},{"family":"Assael","given":"Yannis M."},{"family":"Freitas","given":"Nando","non-dropping-particle":"de"},{"family":"Whiteson","given":"Shimon"}],"accessed":{"date-parts":[["2023",1,7]]},"issued":{"date-parts":[["2016",5,24]]}}}],"schema":"https://github.com/citation-style-language/schema/raw/master/csl-citation.json"} </w:instrText>
+        <w:instrText xml:space="preserve"> ADDIN ZOTERO_ITEM CSL_CITATION {"citationID":"3v37O9ah","properties":{"formattedCitation":"[24]","plainCitation":"[24]","noteIndex":0},"citationItems":[{"id":62,"uris":["http://zotero.org/users/10844305/items/4XGVCWE3"],"itemData":{"id":62,"type":"article","abstract":"We consider the problem of multiple agents sensing and acting in environments with the goal of maximising their shared utility. In these environments, agents must learn communication protocols in order to share information that is needed to solve the tasks. By embracing deep neural networks, we are able to demonstrate end-to-end learning of protocols in complex environments inspired by communication riddles and multi-agent computer vision problems with partial observability. We propose two approaches for learning in these domains: Reinforced Inter-Agent Learning (RIAL) and Differentiable Inter-Agent Learning (DIAL). The former uses deep Q-learning, while the latter exploits the fact that, during learning, agents can backpropagate error derivatives through (noisy) communication channels. Hence, this approach uses centralised learning but decentralised execution. Our experiments introduce new environments for studying the learning of communication protocols and present a set of engineering innovations that are essential for success in these domains.","DOI":"10.48550/arXiv.1605.06676","note":"arXiv:1605.06676 [cs]","number":"arXiv:1605.06676","publisher":"arXiv","source":"arXiv.org","title":"Learning to Communicate with Deep Multi-Agent Reinforcement Learning","URL":"http://arxiv.org/abs/1605.06676","author":[{"family":"Foerster","given":"Jakob N."},{"family":"Assael","given":"Yannis M."},{"family":"Freitas","given":"Nando","non-dropping-particle":"de"},{"family":"Whiteson","given":"Shimon"}],"accessed":{"date-parts":[["2023",1,7]]},"issued":{"date-parts":[["2016",5,24]]}}}],"schema":"https://github.com/citation-style-language/schema/raw/master/csl-citation.json"} </w:instrText>
       </w:r>
       <w:r>
         <w:rPr>
@@ -8104,7 +7971,7 @@
         <w:rPr>
           <w:rFonts w:ascii="Calibri" w:hAnsi="Calibri" w:cs="Calibri"/>
         </w:rPr>
-        <w:t>(J. N. Foerster et al., 2016)</w:t>
+        <w:t>[24]</w:t>
       </w:r>
       <w:r>
         <w:rPr>
@@ -8261,7 +8128,7 @@
           <w:rFonts w:cstheme="minorHAnsi"/>
           <w:color w:val="000000" w:themeColor="text1"/>
         </w:rPr>
-        <w:instrText xml:space="preserve"> ADDIN ZOTERO_ITEM CSL_CITATION {"citationID":"amZ3evD5","properties":{"formattedCitation":"(Sukhbaatar et al., 2016)","plainCitation":"(Sukhbaatar et al., 2016)","noteIndex":0},"citationItems":[{"id":96,"uris":["http://zotero.org/users/10844305/items/64TEE8EA"],"itemData":{"id":96,"type":"article","abstract":"Many tasks in AI require the collaboration of multiple agents. Typically, the communication protocol between agents is manually specified and not altered during training. In this paper we explore a simple neural model, called CommNet, that uses continuous communication for fully cooperative tasks. The model consists of multiple agents and the communication between them is learned alongside their policy. We apply this model to a diverse set of tasks, demonstrating the ability of the agents to learn to communicate amongst themselves, yielding improved performance over non-communicative agents and baselines. In some cases, it is possible to interpret the language devised by the agents, revealing simple but effective strategies for solving the task at hand.","DOI":"10.48550/arXiv.1605.07736","note":"arXiv:1605.07736 [cs]","number":"arXiv:1605.07736","publisher":"arXiv","source":"arXiv.org","title":"Learning Multiagent Communication with Backpropagation","URL":"http://arxiv.org/abs/1605.07736","author":[{"family":"Sukhbaatar","given":"Sainbayar"},{"family":"Szlam","given":"Arthur"},{"family":"Fergus","given":"Rob"}],"accessed":{"date-parts":[["2023",1,7]]},"issued":{"date-parts":[["2016",10,31]]}}}],"schema":"https://github.com/citation-style-language/schema/raw/master/csl-citation.json"} </w:instrText>
+        <w:instrText xml:space="preserve"> ADDIN ZOTERO_ITEM CSL_CITATION {"citationID":"amZ3evD5","properties":{"formattedCitation":"[25]","plainCitation":"[25]","noteIndex":0},"citationItems":[{"id":96,"uris":["http://zotero.org/users/10844305/items/64TEE8EA"],"itemData":{"id":96,"type":"article","abstract":"Many tasks in AI require the collaboration of multiple agents. Typically, the communication protocol between agents is manually specified and not altered during training. In this paper we explore a simple neural model, called CommNet, that uses continuous communication for fully cooperative tasks. The model consists of multiple agents and the communication between them is learned alongside their policy. We apply this model to a diverse set of tasks, demonstrating the ability of the agents to learn to communicate amongst themselves, yielding improved performance over non-communicative agents and baselines. In some cases, it is possible to interpret the language devised by the agents, revealing simple but effective strategies for solving the task at hand.","DOI":"10.48550/arXiv.1605.07736","note":"arXiv:1605.07736 [cs]","number":"arXiv:1605.07736","publisher":"arXiv","source":"arXiv.org","title":"Learning Multiagent Communication with Backpropagation","URL":"http://arxiv.org/abs/1605.07736","author":[{"family":"Sukhbaatar","given":"Sainbayar"},{"family":"Szlam","given":"Arthur"},{"family":"Fergus","given":"Rob"}],"accessed":{"date-parts":[["2023",1,7]]},"issued":{"date-parts":[["2016",10,31]]}}}],"schema":"https://github.com/citation-style-language/schema/raw/master/csl-citation.json"} </w:instrText>
       </w:r>
       <w:r>
         <w:rPr>
@@ -8274,7 +8141,7 @@
         <w:rPr>
           <w:rFonts w:ascii="Calibri" w:hAnsi="Calibri" w:cs="Calibri"/>
         </w:rPr>
-        <w:t>(Sukhbaatar et al., 2016)</w:t>
+        <w:t>[25]</w:t>
       </w:r>
       <w:r>
         <w:rPr>
@@ -8448,7 +8315,7 @@
         <w:rPr>
           <w:color w:val="000000" w:themeColor="text1"/>
         </w:rPr>
-        <w:instrText xml:space="preserve"> ADDIN ZOTERO_ITEM CSL_CITATION {"citationID":"iiSU4NLn","properties":{"formattedCitation":"(Kasai et al., 2008)","plainCitation":"(Kasai et al., 2008)","noteIndex":0},"citationItems":[{"id":102,"uris":["http://zotero.org/users/10844305/items/KLAA8YSH"],"itemData":{"id":102,"type":"paper-conference","abstract":"Realization of cooperative behavior in multi-agent system is important for improving problem solving ability. Reinforcement learning is one of the learning methods for such cooperative behavior of agents. In this paper, we consider pursuit problem for multi-agent reinforcement learning with communication between the agents. In our study, the agents obtain communication codes through learning. Here, the codes are rules for communicating appropriate information under various situations. We call the learning of communication codes signal learning. The signal is expressed by bit sequence, and its length is set to be variable. We carried out experiment for performance comparison with varying the signal length from 0 to 4 bits. As a result, it has been shown that, in learning precision, the case of 1 bit or more bits communication outperformed the case of no communication. It also has been shown that 4 bits communication produced the best result among the five cases, while learning with longer signals required much more iterations.","container-title":"2008 IEEE Conference on Soft Computing in Industrial Applications","DOI":"10.1109/SMCIA.2008.5045926","event-title":"2008 IEEE Conference on Soft Computing in Industrial Applications","page":"1-6","source":"IEEE Xplore","title":"Learning of communication codes in multi-agent reinforcement learning problem","author":[{"family":"Kasai","given":"Tatsuya"},{"family":"Tenmoto","given":"Hiroshi"},{"family":"Kamiya","given":"Akimoto"}],"issued":{"date-parts":[["2008",6]]}}}],"schema":"https://github.com/citation-style-language/schema/raw/master/csl-citation.json"} </w:instrText>
+        <w:instrText xml:space="preserve"> ADDIN ZOTERO_ITEM CSL_CITATION {"citationID":"iiSU4NLn","properties":{"formattedCitation":"[26]","plainCitation":"[26]","noteIndex":0},"citationItems":[{"id":102,"uris":["http://zotero.org/users/10844305/items/KLAA8YSH"],"itemData":{"id":102,"type":"paper-conference","abstract":"Realization of cooperative behavior in multi-agent system is important for improving problem solving ability. Reinforcement learning is one of the learning methods for such cooperative behavior of agents. In this paper, we consider pursuit problem for multi-agent reinforcement learning with communication between the agents. In our study, the agents obtain communication codes through learning. Here, the codes are rules for communicating appropriate information under various situations. We call the learning of communication codes signal learning. The signal is expressed by bit sequence, and its length is set to be variable. We carried out experiment for performance comparison with varying the signal length from 0 to 4 bits. As a result, it has been shown that, in learning precision, the case of 1 bit or more bits communication outperformed the case of no communication. It also has been shown that 4 bits communication produced the best result among the five cases, while learning with longer signals required much more iterations.","container-title":"2008 IEEE Conference on Soft Computing in Industrial Applications","DOI":"10.1109/SMCIA.2008.5045926","event-title":"2008 IEEE Conference on Soft Computing in Industrial Applications","page":"1-6","source":"IEEE Xplore","title":"Learning of communication codes in multi-agent reinforcement learning problem","author":[{"family":"Kasai","given":"Tatsuya"},{"family":"Tenmoto","given":"Hiroshi"},{"family":"Kamiya","given":"Akimoto"}],"issued":{"date-parts":[["2008",6]]}}}],"schema":"https://github.com/citation-style-language/schema/raw/master/csl-citation.json"} </w:instrText>
       </w:r>
       <w:r>
         <w:rPr>
@@ -8460,7 +8327,7 @@
         <w:rPr>
           <w:rFonts w:ascii="Calibri" w:hAnsi="Calibri" w:cs="Calibri"/>
         </w:rPr>
-        <w:t>(Kasai et al., 2008)</w:t>
+        <w:t>[26]</w:t>
       </w:r>
       <w:r>
         <w:rPr>
@@ -8544,7 +8411,7 @@
         <w:rPr>
           <w:color w:val="000000" w:themeColor="text1"/>
         </w:rPr>
-        <w:instrText xml:space="preserve"> ADDIN ZOTERO_ITEM CSL_CITATION {"citationID":"IdoXA1aQ","properties":{"formattedCitation":"(J. N. Foerster et al., 2016)","plainCitation":"(J. N. Foerster et al., 2016)","noteIndex":0},"citationItems":[{"id":62,"uris":["http://zotero.org/users/10844305/items/4XGVCWE3"],"itemData":{"id":62,"type":"article","abstract":"We consider the problem of multiple agents sensing and acting in environments with the goal of maximising their shared utility. In these environments, agents must learn communication protocols in order to share information that is needed to solve the tasks. By embracing deep neural networks, we are able to demonstrate end-to-end learning of protocols in complex environments inspired by communication riddles and multi-agent computer vision problems with partial observability. We propose two approaches for learning in these domains: Reinforced Inter-Agent Learning (RIAL) and Differentiable Inter-Agent Learning (DIAL). The former uses deep Q-learning, while the latter exploits the fact that, during learning, agents can backpropagate error derivatives through (noisy) communication channels. Hence, this approach uses centralised learning but decentralised execution. Our experiments introduce new environments for studying the learning of communication protocols and present a set of engineering innovations that are essential for success in these domains.","DOI":"10.48550/arXiv.1605.06676","note":"arXiv:1605.06676 [cs]","number":"arXiv:1605.06676","publisher":"arXiv","source":"arXiv.org","title":"Learning to Communicate with Deep Multi-Agent Reinforcement Learning","URL":"http://arxiv.org/abs/1605.06676","author":[{"family":"Foerster","given":"Jakob N."},{"family":"Assael","given":"Yannis M."},{"family":"Freitas","given":"Nando","non-dropping-particle":"de"},{"family":"Whiteson","given":"Shimon"}],"accessed":{"date-parts":[["2023",1,7]]},"issued":{"date-parts":[["2016",5,24]]}}}],"schema":"https://github.com/citation-style-language/schema/raw/master/csl-citation.json"} </w:instrText>
+        <w:instrText xml:space="preserve"> ADDIN ZOTERO_ITEM CSL_CITATION {"citationID":"IdoXA1aQ","properties":{"formattedCitation":"[24]","plainCitation":"[24]","noteIndex":0},"citationItems":[{"id":62,"uris":["http://zotero.org/users/10844305/items/4XGVCWE3"],"itemData":{"id":62,"type":"article","abstract":"We consider the problem of multiple agents sensing and acting in environments with the goal of maximising their shared utility. In these environments, agents must learn communication protocols in order to share information that is needed to solve the tasks. By embracing deep neural networks, we are able to demonstrate end-to-end learning of protocols in complex environments inspired by communication riddles and multi-agent computer vision problems with partial observability. We propose two approaches for learning in these domains: Reinforced Inter-Agent Learning (RIAL) and Differentiable Inter-Agent Learning (DIAL). The former uses deep Q-learning, while the latter exploits the fact that, during learning, agents can backpropagate error derivatives through (noisy) communication channels. Hence, this approach uses centralised learning but decentralised execution. Our experiments introduce new environments for studying the learning of communication protocols and present a set of engineering innovations that are essential for success in these domains.","DOI":"10.48550/arXiv.1605.06676","note":"arXiv:1605.06676 [cs]","number":"arXiv:1605.06676","publisher":"arXiv","source":"arXiv.org","title":"Learning to Communicate with Deep Multi-Agent Reinforcement Learning","URL":"http://arxiv.org/abs/1605.06676","author":[{"family":"Foerster","given":"Jakob N."},{"family":"Assael","given":"Yannis M."},{"family":"Freitas","given":"Nando","non-dropping-particle":"de"},{"family":"Whiteson","given":"Shimon"}],"accessed":{"date-parts":[["2023",1,7]]},"issued":{"date-parts":[["2016",5,24]]}}}],"schema":"https://github.com/citation-style-language/schema/raw/master/csl-citation.json"} </w:instrText>
       </w:r>
       <w:r>
         <w:rPr>
@@ -8556,7 +8423,7 @@
         <w:rPr>
           <w:rFonts w:ascii="Calibri" w:hAnsi="Calibri" w:cs="Calibri"/>
         </w:rPr>
-        <w:t>(J. N. Foerster et al., 2016)</w:t>
+        <w:t>[24]</w:t>
       </w:r>
       <w:r>
         <w:rPr>
@@ -8659,7 +8526,7 @@
         <w:rPr>
           <w:color w:val="000000" w:themeColor="text1"/>
         </w:rPr>
-        <w:instrText xml:space="preserve"> ADDIN ZOTERO_ITEM CSL_CITATION {"citationID":"nSDj5qhN","properties":{"formattedCitation":"(Kasai et al., 2008)","plainCitation":"(Kasai et al., 2008)","noteIndex":0},"citationItems":[{"id":102,"uris":["http://zotero.org/users/10844305/items/KLAA8YSH"],"itemData":{"id":102,"type":"paper-conference","abstract":"Realization of cooperative behavior in multi-agent system is important for improving problem solving ability. Reinforcement learning is one of the learning methods for such cooperative behavior of agents. In this paper, we consider pursuit problem for multi-agent reinforcement learning with communication between the agents. In our study, the agents obtain communication codes through learning. Here, the codes are rules for communicating appropriate information under various situations. We call the learning of communication codes signal learning. The signal is expressed by bit sequence, and its length is set to be variable. We carried out experiment for performance comparison with varying the signal length from 0 to 4 bits. As a result, it has been shown that, in learning precision, the case of 1 bit or more bits communication outperformed the case of no communication. It also has been shown that 4 bits communication produced the best result among the five cases, while learning with longer signals required much more iterations.","container-title":"2008 IEEE Conference on Soft Computing in Industrial Applications","DOI":"10.1109/SMCIA.2008.5045926","event-title":"2008 IEEE Conference on Soft Computing in Industrial Applications","page":"1-6","source":"IEEE Xplore","title":"Learning of communication codes in multi-agent reinforcement learning problem","author":[{"family":"Kasai","given":"Tatsuya"},{"family":"Tenmoto","given":"Hiroshi"},{"family":"Kamiya","given":"Akimoto"}],"issued":{"date-parts":[["2008",6]]}}}],"schema":"https://github.com/citation-style-language/schema/raw/master/csl-citation.json"} </w:instrText>
+        <w:instrText xml:space="preserve"> ADDIN ZOTERO_ITEM CSL_CITATION {"citationID":"nSDj5qhN","properties":{"formattedCitation":"[26]","plainCitation":"[26]","noteIndex":0},"citationItems":[{"id":102,"uris":["http://zotero.org/users/10844305/items/KLAA8YSH"],"itemData":{"id":102,"type":"paper-conference","abstract":"Realization of cooperative behavior in multi-agent system is important for improving problem solving ability. Reinforcement learning is one of the learning methods for such cooperative behavior of agents. In this paper, we consider pursuit problem for multi-agent reinforcement learning with communication between the agents. In our study, the agents obtain communication codes through learning. Here, the codes are rules for communicating appropriate information under various situations. We call the learning of communication codes signal learning. The signal is expressed by bit sequence, and its length is set to be variable. We carried out experiment for performance comparison with varying the signal length from 0 to 4 bits. As a result, it has been shown that, in learning precision, the case of 1 bit or more bits communication outperformed the case of no communication. It also has been shown that 4 bits communication produced the best result among the five cases, while learning with longer signals required much more iterations.","container-title":"2008 IEEE Conference on Soft Computing in Industrial Applications","DOI":"10.1109/SMCIA.2008.5045926","event-title":"2008 IEEE Conference on Soft Computing in Industrial Applications","page":"1-6","source":"IEEE Xplore","title":"Learning of communication codes in multi-agent reinforcement learning problem","author":[{"family":"Kasai","given":"Tatsuya"},{"family":"Tenmoto","given":"Hiroshi"},{"family":"Kamiya","given":"Akimoto"}],"issued":{"date-parts":[["2008",6]]}}}],"schema":"https://github.com/citation-style-language/schema/raw/master/csl-citation.json"} </w:instrText>
       </w:r>
       <w:r>
         <w:rPr>
@@ -8671,7 +8538,7 @@
         <w:rPr>
           <w:rFonts w:ascii="Calibri" w:hAnsi="Calibri" w:cs="Calibri"/>
         </w:rPr>
-        <w:t>(Kasai et al., 2008)</w:t>
+        <w:t>[26]</w:t>
       </w:r>
       <w:r>
         <w:rPr>
@@ -8761,7 +8628,7 @@
         <w:fldChar w:fldCharType="begin"/>
       </w:r>
       <w:r>
-        <w:instrText xml:space="preserve"> ADDIN ZOTERO_ITEM CSL_CITATION {"citationID":"XkPtfbg5","properties":{"formattedCitation":"(Freed et al., 2020)","plainCitation":"(Freed et al., 2020)","noteIndex":0},"citationItems":[{"id":60,"uris":["http://zotero.org/users/10844305/items/TWPH9KX5"],"itemData":{"id":60,"type":"article-journal","abstract":"This work focuses on multi-agent reinforcement learning (RL) with inter-agent communication, in which communication is differentiable and optimized through backpropagation. Such differentiable approaches tend to converge more quickly to higher-quality policies compared to techniques that treat communication as actions in a traditional RL framework. However, modern communication networks (e.g., Wi-Fi or Bluetooth) rely on discrete communication channels, for which existing differentiable approaches that consider real-valued messages cannot be directly applied, or require biased gradient estimators. Some works have overcome this problem by treating the message space as an extension of the action space, and use standard RL to optimize message selection, but these methods tend to converge slower and to inferior policies. In this paper, we propose a stochastic message encoding/decoding procedure that makes a discrete communication channel mathematically equivalent to an analog channel with additive noise, through which gradients can be backpropagated. Additionally, we introduce an encryption step for use in noisy channels that forces channel noise to be message-independent, allowing us to compute unbiased derivative estimates even in the presence of unknown channel noise. To the best of our knowledge, this work presents the first differentiable communication learning approach that can compute unbiased derivatives through channels with unknown noise. We demonstrate the effectiveness of our approach in two example multi-robot tasks: a path finding and a collaborative search problem. There, we show that our approach achieves learning speed and performance similar to differentiable communication learning with real-valued messages (i.e., unlimited communication bandwidth), while naturally handling more realistic real-world communication constraints. Content Areas: Multi-Agent Communication, Reinforcement Learning.","container-title":"Proceedings of the AAAI Conference on Artificial Intelligence","DOI":"10.1609/aaai.v34i05.6205","ISSN":"2374-3468","issue":"05","language":"en","license":"Copyright (c) 2020 Association for the Advancement of Artificial Intelligence","note":"number: 05","page":"7160-7168","source":"ojs.aaai.org","title":"Communication Learning via Backpropagation in Discrete Channels with Unknown Noise","volume":"34","author":[{"family":"Freed","given":"Benjamin"},{"family":"Sartoretti","given":"Guillaume"},{"family":"Hu","given":"Jiaheng"},{"family":"Choset","given":"Howie"}],"issued":{"date-parts":[["2020",4,3]]}}}],"schema":"https://github.com/citation-style-language/schema/raw/master/csl-citation.json"} </w:instrText>
+        <w:instrText xml:space="preserve"> ADDIN ZOTERO_ITEM CSL_CITATION {"citationID":"XkPtfbg5","properties":{"formattedCitation":"[27]","plainCitation":"[27]","noteIndex":0},"citationItems":[{"id":60,"uris":["http://zotero.org/users/10844305/items/TWPH9KX5"],"itemData":{"id":60,"type":"article-journal","abstract":"This work focuses on multi-agent reinforcement learning (RL) with inter-agent communication, in which communication is differentiable and optimized through backpropagation. Such differentiable approaches tend to converge more quickly to higher-quality policies compared to techniques that treat communication as actions in a traditional RL framework. However, modern communication networks (e.g., Wi-Fi or Bluetooth) rely on discrete communication channels, for which existing differentiable approaches that consider real-valued messages cannot be directly applied, or require biased gradient estimators. Some works have overcome this problem by treating the message space as an extension of the action space, and use standard RL to optimize message selection, but these methods tend to converge slower and to inferior policies. In this paper, we propose a stochastic message encoding/decoding procedure that makes a discrete communication channel mathematically equivalent to an analog channel with additive noise, through which gradients can be backpropagated. Additionally, we introduce an encryption step for use in noisy channels that forces channel noise to be message-independent, allowing us to compute unbiased derivative estimates even in the presence of unknown channel noise. To the best of our knowledge, this work presents the first differentiable communication learning approach that can compute unbiased derivatives through channels with unknown noise. We demonstrate the effectiveness of our approach in two example multi-robot tasks: a path finding and a collaborative search problem. There, we show that our approach achieves learning speed and performance similar to differentiable communication learning with real-valued messages (i.e., unlimited communication bandwidth), while naturally handling more realistic real-world communication constraints. Content Areas: Multi-Agent Communication, Reinforcement Learning.","container-title":"Proceedings of the AAAI Conference on Artificial Intelligence","DOI":"10.1609/aaai.v34i05.6205","ISSN":"2374-3468","issue":"05","language":"en","license":"Copyright (c) 2020 Association for the Advancement of Artificial Intelligence","note":"number: 05","page":"7160-7168","source":"ojs.aaai.org","title":"Communication Learning via Backpropagation in Discrete Channels with Unknown Noise","volume":"34","author":[{"family":"Freed","given":"Benjamin"},{"family":"Sartoretti","given":"Guillaume"},{"family":"Hu","given":"Jiaheng"},{"family":"Choset","given":"Howie"}],"issued":{"date-parts":[["2020",4,3]]}}}],"schema":"https://github.com/citation-style-language/schema/raw/master/csl-citation.json"} </w:instrText>
       </w:r>
       <w:r>
         <w:fldChar w:fldCharType="separate"/>
@@ -8770,7 +8637,7 @@
         <w:rPr>
           <w:rFonts w:ascii="Calibri" w:hAnsi="Calibri" w:cs="Calibri"/>
         </w:rPr>
-        <w:t>(Freed et al., 2020)</w:t>
+        <w:t>[27]</w:t>
       </w:r>
       <w:r>
         <w:fldChar w:fldCharType="end"/>
@@ -8876,12 +8743,1877 @@
       <w:bookmarkEnd w:id="14"/>
     </w:p>
     <w:p/>
+    <w:p>
+      <w:pPr>
+        <w:pStyle w:val="Bibliography"/>
+        <w:rPr>
+          <w:rFonts w:ascii="Calibri" w:hAnsi="Calibri" w:cs="Calibri"/>
+        </w:rPr>
+      </w:pPr>
+      <w:r>
+        <w:fldChar w:fldCharType="begin"/>
+      </w:r>
+      <w:r>
+        <w:instrText xml:space="preserve"> ADDIN ZOTERO_BIBL {"uncited":[],"omitted":[],"custom":[]} CSL_BIBLIOGRAPHY </w:instrText>
+      </w:r>
+      <w:r>
+        <w:fldChar w:fldCharType="separate"/>
+      </w:r>
+      <w:r>
+        <w:rPr>
+          <w:rFonts w:ascii="Calibri" w:hAnsi="Calibri" w:cs="Calibri"/>
+        </w:rPr>
+        <w:t>[1]</w:t>
+      </w:r>
+      <w:r>
+        <w:rPr>
+          <w:rFonts w:ascii="Calibri" w:hAnsi="Calibri" w:cs="Calibri"/>
+        </w:rPr>
+        <w:tab/>
+        <w:t xml:space="preserve">R. A. Howard, </w:t>
+      </w:r>
+      <w:r>
+        <w:rPr>
+          <w:rFonts w:ascii="Calibri" w:hAnsi="Calibri" w:cs="Calibri"/>
+          <w:i/>
+          <w:iCs/>
+        </w:rPr>
+        <w:t>Dynamic programming and Markov processes</w:t>
+      </w:r>
+      <w:r>
+        <w:rPr>
+          <w:rFonts w:ascii="Calibri" w:hAnsi="Calibri" w:cs="Calibri"/>
+        </w:rPr>
+        <w:t>. Oxford, England: John Wiley, 1960, pp. viii, 136.</w:t>
+      </w:r>
+    </w:p>
+    <w:p>
+      <w:pPr>
+        <w:pStyle w:val="Bibliography"/>
+        <w:rPr>
+          <w:rFonts w:ascii="Calibri" w:hAnsi="Calibri" w:cs="Calibri"/>
+        </w:rPr>
+      </w:pPr>
+      <w:r>
+        <w:rPr>
+          <w:rFonts w:ascii="Calibri" w:hAnsi="Calibri" w:cs="Calibri"/>
+        </w:rPr>
+        <w:t>[2]</w:t>
+      </w:r>
+      <w:r>
+        <w:rPr>
+          <w:rFonts w:ascii="Calibri" w:hAnsi="Calibri" w:cs="Calibri"/>
+        </w:rPr>
+        <w:tab/>
+        <w:t xml:space="preserve">C. J. C. H. Watkins and P. Dayan, ‘Q-learning’, </w:t>
+      </w:r>
+      <w:r>
+        <w:rPr>
+          <w:rFonts w:ascii="Calibri" w:hAnsi="Calibri" w:cs="Calibri"/>
+          <w:i/>
+          <w:iCs/>
+        </w:rPr>
+        <w:t>Mach. Learn.</w:t>
+      </w:r>
+      <w:r>
+        <w:rPr>
+          <w:rFonts w:ascii="Calibri" w:hAnsi="Calibri" w:cs="Calibri"/>
+        </w:rPr>
+        <w:t xml:space="preserve">, vol. 8, no. 3, pp. 279–292, May 1992, </w:t>
+      </w:r>
+      <w:proofErr w:type="spellStart"/>
+      <w:r>
+        <w:rPr>
+          <w:rFonts w:ascii="Calibri" w:hAnsi="Calibri" w:cs="Calibri"/>
+        </w:rPr>
+        <w:t>doi</w:t>
+      </w:r>
+      <w:proofErr w:type="spellEnd"/>
+      <w:r>
+        <w:rPr>
+          <w:rFonts w:ascii="Calibri" w:hAnsi="Calibri" w:cs="Calibri"/>
+        </w:rPr>
+        <w:t>: 10.1007/BF00992698.</w:t>
+      </w:r>
+    </w:p>
+    <w:p>
+      <w:pPr>
+        <w:pStyle w:val="Bibliography"/>
+        <w:rPr>
+          <w:rFonts w:ascii="Calibri" w:hAnsi="Calibri" w:cs="Calibri"/>
+        </w:rPr>
+      </w:pPr>
+      <w:r>
+        <w:rPr>
+          <w:rFonts w:ascii="Calibri" w:hAnsi="Calibri" w:cs="Calibri"/>
+        </w:rPr>
+        <w:t>[3]</w:t>
+      </w:r>
+      <w:r>
+        <w:rPr>
+          <w:rFonts w:ascii="Calibri" w:hAnsi="Calibri" w:cs="Calibri"/>
+        </w:rPr>
+        <w:tab/>
+        <w:t xml:space="preserve">V. </w:t>
+      </w:r>
+      <w:proofErr w:type="spellStart"/>
+      <w:r>
+        <w:rPr>
+          <w:rFonts w:ascii="Calibri" w:hAnsi="Calibri" w:cs="Calibri"/>
+        </w:rPr>
+        <w:t>Mnih</w:t>
+      </w:r>
+      <w:proofErr w:type="spellEnd"/>
+      <w:r>
+        <w:rPr>
+          <w:rFonts w:ascii="Calibri" w:hAnsi="Calibri" w:cs="Calibri"/>
+        </w:rPr>
+        <w:t xml:space="preserve"> </w:t>
+      </w:r>
+      <w:r>
+        <w:rPr>
+          <w:rFonts w:ascii="Calibri" w:hAnsi="Calibri" w:cs="Calibri"/>
+          <w:i/>
+          <w:iCs/>
+        </w:rPr>
+        <w:t>et al.</w:t>
+      </w:r>
+      <w:r>
+        <w:rPr>
+          <w:rFonts w:ascii="Calibri" w:hAnsi="Calibri" w:cs="Calibri"/>
+        </w:rPr>
+        <w:t xml:space="preserve">, ‘Human-level control through deep reinforcement learning’, </w:t>
+      </w:r>
+      <w:r>
+        <w:rPr>
+          <w:rFonts w:ascii="Calibri" w:hAnsi="Calibri" w:cs="Calibri"/>
+          <w:i/>
+          <w:iCs/>
+        </w:rPr>
+        <w:t>Nature</w:t>
+      </w:r>
+      <w:r>
+        <w:rPr>
+          <w:rFonts w:ascii="Calibri" w:hAnsi="Calibri" w:cs="Calibri"/>
+        </w:rPr>
+        <w:t xml:space="preserve">, vol. 518, no. 7540, Art. no. 7540, Feb. 2015, </w:t>
+      </w:r>
+      <w:proofErr w:type="spellStart"/>
+      <w:r>
+        <w:rPr>
+          <w:rFonts w:ascii="Calibri" w:hAnsi="Calibri" w:cs="Calibri"/>
+        </w:rPr>
+        <w:t>doi</w:t>
+      </w:r>
+      <w:proofErr w:type="spellEnd"/>
+      <w:r>
+        <w:rPr>
+          <w:rFonts w:ascii="Calibri" w:hAnsi="Calibri" w:cs="Calibri"/>
+        </w:rPr>
+        <w:t>: 10.1038/nature14236.</w:t>
+      </w:r>
+    </w:p>
+    <w:p>
+      <w:pPr>
+        <w:pStyle w:val="Bibliography"/>
+        <w:rPr>
+          <w:rFonts w:ascii="Calibri" w:hAnsi="Calibri" w:cs="Calibri"/>
+        </w:rPr>
+      </w:pPr>
+      <w:r>
+        <w:rPr>
+          <w:rFonts w:ascii="Calibri" w:hAnsi="Calibri" w:cs="Calibri"/>
+        </w:rPr>
+        <w:t>[4]</w:t>
+      </w:r>
+      <w:r>
+        <w:rPr>
+          <w:rFonts w:ascii="Calibri" w:hAnsi="Calibri" w:cs="Calibri"/>
+        </w:rPr>
+        <w:tab/>
+        <w:t xml:space="preserve">M. L. Littman, ‘Markov games as a framework for multi-agent reinforcement learning’, in </w:t>
+      </w:r>
+      <w:r>
+        <w:rPr>
+          <w:rFonts w:ascii="Calibri" w:hAnsi="Calibri" w:cs="Calibri"/>
+          <w:i/>
+          <w:iCs/>
+        </w:rPr>
+        <w:t>Machine Learning Proceedings 1994</w:t>
+      </w:r>
+      <w:r>
+        <w:rPr>
+          <w:rFonts w:ascii="Calibri" w:hAnsi="Calibri" w:cs="Calibri"/>
+        </w:rPr>
+        <w:t xml:space="preserve">, Elsevier, 1994, pp. 157–163. </w:t>
+      </w:r>
+      <w:proofErr w:type="spellStart"/>
+      <w:r>
+        <w:rPr>
+          <w:rFonts w:ascii="Calibri" w:hAnsi="Calibri" w:cs="Calibri"/>
+        </w:rPr>
+        <w:t>doi</w:t>
+      </w:r>
+      <w:proofErr w:type="spellEnd"/>
+      <w:r>
+        <w:rPr>
+          <w:rFonts w:ascii="Calibri" w:hAnsi="Calibri" w:cs="Calibri"/>
+        </w:rPr>
+        <w:t>: 10.1016/B978-1-55860-335-6.50027-1.</w:t>
+      </w:r>
+    </w:p>
+    <w:p>
+      <w:pPr>
+        <w:pStyle w:val="Bibliography"/>
+        <w:rPr>
+          <w:rFonts w:ascii="Calibri" w:hAnsi="Calibri" w:cs="Calibri"/>
+        </w:rPr>
+      </w:pPr>
+      <w:r>
+        <w:rPr>
+          <w:rFonts w:ascii="Calibri" w:hAnsi="Calibri" w:cs="Calibri"/>
+        </w:rPr>
+        <w:t>[5]</w:t>
+      </w:r>
+      <w:r>
+        <w:rPr>
+          <w:rFonts w:ascii="Calibri" w:hAnsi="Calibri" w:cs="Calibri"/>
+        </w:rPr>
+        <w:tab/>
+        <w:t xml:space="preserve">S. Zheng </w:t>
+      </w:r>
+      <w:r>
+        <w:rPr>
+          <w:rFonts w:ascii="Calibri" w:hAnsi="Calibri" w:cs="Calibri"/>
+          <w:i/>
+          <w:iCs/>
+        </w:rPr>
+        <w:t>et al.</w:t>
+      </w:r>
+      <w:r>
+        <w:rPr>
+          <w:rFonts w:ascii="Calibri" w:hAnsi="Calibri" w:cs="Calibri"/>
+        </w:rPr>
+        <w:t xml:space="preserve">, ‘The AI Economist: Improving Equality and Productivity with AI-Driven Tax Policies’. </w:t>
+      </w:r>
+      <w:proofErr w:type="spellStart"/>
+      <w:r>
+        <w:rPr>
+          <w:rFonts w:ascii="Calibri" w:hAnsi="Calibri" w:cs="Calibri"/>
+        </w:rPr>
+        <w:t>arXiv</w:t>
+      </w:r>
+      <w:proofErr w:type="spellEnd"/>
+      <w:r>
+        <w:rPr>
+          <w:rFonts w:ascii="Calibri" w:hAnsi="Calibri" w:cs="Calibri"/>
+        </w:rPr>
+        <w:t xml:space="preserve">, Apr. 28, 2020. </w:t>
+      </w:r>
+      <w:proofErr w:type="spellStart"/>
+      <w:r>
+        <w:rPr>
+          <w:rFonts w:ascii="Calibri" w:hAnsi="Calibri" w:cs="Calibri"/>
+        </w:rPr>
+        <w:t>doi</w:t>
+      </w:r>
+      <w:proofErr w:type="spellEnd"/>
+      <w:r>
+        <w:rPr>
+          <w:rFonts w:ascii="Calibri" w:hAnsi="Calibri" w:cs="Calibri"/>
+        </w:rPr>
+        <w:t>: 10.48550/arXiv.2004.13332.</w:t>
+      </w:r>
+    </w:p>
+    <w:p>
+      <w:pPr>
+        <w:pStyle w:val="Bibliography"/>
+        <w:rPr>
+          <w:rFonts w:ascii="Calibri" w:hAnsi="Calibri" w:cs="Calibri"/>
+        </w:rPr>
+      </w:pPr>
+      <w:r>
+        <w:rPr>
+          <w:rFonts w:ascii="Calibri" w:hAnsi="Calibri" w:cs="Calibri"/>
+        </w:rPr>
+        <w:t>[6]</w:t>
+      </w:r>
+      <w:r>
+        <w:rPr>
+          <w:rFonts w:ascii="Calibri" w:hAnsi="Calibri" w:cs="Calibri"/>
+        </w:rPr>
+        <w:tab/>
+        <w:t xml:space="preserve">J. Z. </w:t>
+      </w:r>
+      <w:proofErr w:type="spellStart"/>
+      <w:r>
+        <w:rPr>
+          <w:rFonts w:ascii="Calibri" w:hAnsi="Calibri" w:cs="Calibri"/>
+        </w:rPr>
+        <w:t>Leibo</w:t>
+      </w:r>
+      <w:proofErr w:type="spellEnd"/>
+      <w:r>
+        <w:rPr>
+          <w:rFonts w:ascii="Calibri" w:hAnsi="Calibri" w:cs="Calibri"/>
+        </w:rPr>
+        <w:t xml:space="preserve">, V. </w:t>
+      </w:r>
+      <w:proofErr w:type="spellStart"/>
+      <w:r>
+        <w:rPr>
+          <w:rFonts w:ascii="Calibri" w:hAnsi="Calibri" w:cs="Calibri"/>
+        </w:rPr>
+        <w:t>Zambaldi</w:t>
+      </w:r>
+      <w:proofErr w:type="spellEnd"/>
+      <w:r>
+        <w:rPr>
+          <w:rFonts w:ascii="Calibri" w:hAnsi="Calibri" w:cs="Calibri"/>
+        </w:rPr>
+        <w:t xml:space="preserve">, M. </w:t>
+      </w:r>
+      <w:proofErr w:type="spellStart"/>
+      <w:r>
+        <w:rPr>
+          <w:rFonts w:ascii="Calibri" w:hAnsi="Calibri" w:cs="Calibri"/>
+        </w:rPr>
+        <w:t>Lanctot</w:t>
+      </w:r>
+      <w:proofErr w:type="spellEnd"/>
+      <w:r>
+        <w:rPr>
+          <w:rFonts w:ascii="Calibri" w:hAnsi="Calibri" w:cs="Calibri"/>
+        </w:rPr>
+        <w:t xml:space="preserve">, J. </w:t>
+      </w:r>
+      <w:proofErr w:type="spellStart"/>
+      <w:r>
+        <w:rPr>
+          <w:rFonts w:ascii="Calibri" w:hAnsi="Calibri" w:cs="Calibri"/>
+        </w:rPr>
+        <w:t>Marecki</w:t>
+      </w:r>
+      <w:proofErr w:type="spellEnd"/>
+      <w:r>
+        <w:rPr>
+          <w:rFonts w:ascii="Calibri" w:hAnsi="Calibri" w:cs="Calibri"/>
+        </w:rPr>
+        <w:t xml:space="preserve">, and T. Graepel, ‘Multi-agent Reinforcement Learning in Sequential Social Dilemmas’. </w:t>
+      </w:r>
+      <w:proofErr w:type="spellStart"/>
+      <w:r>
+        <w:rPr>
+          <w:rFonts w:ascii="Calibri" w:hAnsi="Calibri" w:cs="Calibri"/>
+        </w:rPr>
+        <w:t>arXiv</w:t>
+      </w:r>
+      <w:proofErr w:type="spellEnd"/>
+      <w:r>
+        <w:rPr>
+          <w:rFonts w:ascii="Calibri" w:hAnsi="Calibri" w:cs="Calibri"/>
+        </w:rPr>
+        <w:t>, Feb. 09, 2017. Accessed: Jan. 09, 2023. [Online]. Available: http://arxiv.org/abs/1702.03037</w:t>
+      </w:r>
+    </w:p>
+    <w:p>
+      <w:pPr>
+        <w:pStyle w:val="Bibliography"/>
+        <w:rPr>
+          <w:rFonts w:ascii="Calibri" w:hAnsi="Calibri" w:cs="Calibri"/>
+        </w:rPr>
+      </w:pPr>
+      <w:r>
+        <w:rPr>
+          <w:rFonts w:ascii="Calibri" w:hAnsi="Calibri" w:cs="Calibri"/>
+        </w:rPr>
+        <w:t>[7]</w:t>
+      </w:r>
+      <w:r>
+        <w:rPr>
+          <w:rFonts w:ascii="Calibri" w:hAnsi="Calibri" w:cs="Calibri"/>
+        </w:rPr>
+        <w:tab/>
+        <w:t xml:space="preserve">P. Peng </w:t>
+      </w:r>
+      <w:r>
+        <w:rPr>
+          <w:rFonts w:ascii="Calibri" w:hAnsi="Calibri" w:cs="Calibri"/>
+          <w:i/>
+          <w:iCs/>
+        </w:rPr>
+        <w:t>et al.</w:t>
+      </w:r>
+      <w:r>
+        <w:rPr>
+          <w:rFonts w:ascii="Calibri" w:hAnsi="Calibri" w:cs="Calibri"/>
+        </w:rPr>
+        <w:t xml:space="preserve">, ‘Multiagent Bidirectionally-Coordinated Nets: Emergence of Human-level Coordination in Learning to Play StarCraft Combat Games’. </w:t>
+      </w:r>
+      <w:proofErr w:type="spellStart"/>
+      <w:r>
+        <w:rPr>
+          <w:rFonts w:ascii="Calibri" w:hAnsi="Calibri" w:cs="Calibri"/>
+        </w:rPr>
+        <w:t>arXiv</w:t>
+      </w:r>
+      <w:proofErr w:type="spellEnd"/>
+      <w:r>
+        <w:rPr>
+          <w:rFonts w:ascii="Calibri" w:hAnsi="Calibri" w:cs="Calibri"/>
+        </w:rPr>
+        <w:t xml:space="preserve">, Sep. 14, 2017. </w:t>
+      </w:r>
+      <w:proofErr w:type="spellStart"/>
+      <w:r>
+        <w:rPr>
+          <w:rFonts w:ascii="Calibri" w:hAnsi="Calibri" w:cs="Calibri"/>
+        </w:rPr>
+        <w:t>doi</w:t>
+      </w:r>
+      <w:proofErr w:type="spellEnd"/>
+      <w:r>
+        <w:rPr>
+          <w:rFonts w:ascii="Calibri" w:hAnsi="Calibri" w:cs="Calibri"/>
+        </w:rPr>
+        <w:t>: 10.48550/arXiv.1703.10069.</w:t>
+      </w:r>
+    </w:p>
+    <w:p>
+      <w:pPr>
+        <w:pStyle w:val="Bibliography"/>
+        <w:rPr>
+          <w:rFonts w:ascii="Calibri" w:hAnsi="Calibri" w:cs="Calibri"/>
+        </w:rPr>
+      </w:pPr>
+      <w:r>
+        <w:rPr>
+          <w:rFonts w:ascii="Calibri" w:hAnsi="Calibri" w:cs="Calibri"/>
+        </w:rPr>
+        <w:t>[8]</w:t>
+      </w:r>
+      <w:r>
+        <w:rPr>
+          <w:rFonts w:ascii="Calibri" w:hAnsi="Calibri" w:cs="Calibri"/>
+        </w:rPr>
+        <w:tab/>
+        <w:t xml:space="preserve">A. Dafoe, Y. Bachrach, G. Hadfield, E. Horvitz, K. Larson, and T. Graepel, ‘Cooperative AI: machines must learn to find common ground’, </w:t>
+      </w:r>
+      <w:r>
+        <w:rPr>
+          <w:rFonts w:ascii="Calibri" w:hAnsi="Calibri" w:cs="Calibri"/>
+          <w:i/>
+          <w:iCs/>
+        </w:rPr>
+        <w:t>Nature</w:t>
+      </w:r>
+      <w:r>
+        <w:rPr>
+          <w:rFonts w:ascii="Calibri" w:hAnsi="Calibri" w:cs="Calibri"/>
+        </w:rPr>
+        <w:t xml:space="preserve">, vol. 593, no. 7857, pp. 33–36, May 2021, </w:t>
+      </w:r>
+      <w:proofErr w:type="spellStart"/>
+      <w:r>
+        <w:rPr>
+          <w:rFonts w:ascii="Calibri" w:hAnsi="Calibri" w:cs="Calibri"/>
+        </w:rPr>
+        <w:t>doi</w:t>
+      </w:r>
+      <w:proofErr w:type="spellEnd"/>
+      <w:r>
+        <w:rPr>
+          <w:rFonts w:ascii="Calibri" w:hAnsi="Calibri" w:cs="Calibri"/>
+        </w:rPr>
+        <w:t>: 10.1038/d41586-021-01170-0.</w:t>
+      </w:r>
+    </w:p>
+    <w:p>
+      <w:pPr>
+        <w:pStyle w:val="Bibliography"/>
+        <w:rPr>
+          <w:rFonts w:ascii="Calibri" w:hAnsi="Calibri" w:cs="Calibri"/>
+        </w:rPr>
+      </w:pPr>
+      <w:r>
+        <w:rPr>
+          <w:rFonts w:ascii="Calibri" w:hAnsi="Calibri" w:cs="Calibri"/>
+        </w:rPr>
+        <w:t>[9]</w:t>
+      </w:r>
+      <w:r>
+        <w:rPr>
+          <w:rFonts w:ascii="Calibri" w:hAnsi="Calibri" w:cs="Calibri"/>
+        </w:rPr>
+        <w:tab/>
+        <w:t xml:space="preserve">N. </w:t>
+      </w:r>
+      <w:proofErr w:type="spellStart"/>
+      <w:r>
+        <w:rPr>
+          <w:rFonts w:ascii="Calibri" w:hAnsi="Calibri" w:cs="Calibri"/>
+        </w:rPr>
+        <w:t>Anastassacos</w:t>
+      </w:r>
+      <w:proofErr w:type="spellEnd"/>
+      <w:r>
+        <w:rPr>
+          <w:rFonts w:ascii="Calibri" w:hAnsi="Calibri" w:cs="Calibri"/>
+        </w:rPr>
+        <w:t xml:space="preserve">, J. García, S. </w:t>
+      </w:r>
+      <w:proofErr w:type="spellStart"/>
+      <w:r>
+        <w:rPr>
+          <w:rFonts w:ascii="Calibri" w:hAnsi="Calibri" w:cs="Calibri"/>
+        </w:rPr>
+        <w:t>Hailes</w:t>
+      </w:r>
+      <w:proofErr w:type="spellEnd"/>
+      <w:r>
+        <w:rPr>
+          <w:rFonts w:ascii="Calibri" w:hAnsi="Calibri" w:cs="Calibri"/>
+        </w:rPr>
+        <w:t xml:space="preserve">, and M. Musolesi, ‘Cooperation and Reputation Dynamics with Reinforcement Learning’. </w:t>
+      </w:r>
+      <w:proofErr w:type="spellStart"/>
+      <w:r>
+        <w:rPr>
+          <w:rFonts w:ascii="Calibri" w:hAnsi="Calibri" w:cs="Calibri"/>
+        </w:rPr>
+        <w:t>arXiv</w:t>
+      </w:r>
+      <w:proofErr w:type="spellEnd"/>
+      <w:r>
+        <w:rPr>
+          <w:rFonts w:ascii="Calibri" w:hAnsi="Calibri" w:cs="Calibri"/>
+        </w:rPr>
+        <w:t xml:space="preserve">, Feb. 15, 2021. </w:t>
+      </w:r>
+      <w:proofErr w:type="spellStart"/>
+      <w:r>
+        <w:rPr>
+          <w:rFonts w:ascii="Calibri" w:hAnsi="Calibri" w:cs="Calibri"/>
+        </w:rPr>
+        <w:t>doi</w:t>
+      </w:r>
+      <w:proofErr w:type="spellEnd"/>
+      <w:r>
+        <w:rPr>
+          <w:rFonts w:ascii="Calibri" w:hAnsi="Calibri" w:cs="Calibri"/>
+        </w:rPr>
+        <w:t>: 10.48550/arXiv.2102.07523.</w:t>
+      </w:r>
+    </w:p>
+    <w:p>
+      <w:pPr>
+        <w:pStyle w:val="Bibliography"/>
+        <w:rPr>
+          <w:rFonts w:ascii="Calibri" w:hAnsi="Calibri" w:cs="Calibri"/>
+        </w:rPr>
+      </w:pPr>
+      <w:r>
+        <w:rPr>
+          <w:rFonts w:ascii="Calibri" w:hAnsi="Calibri" w:cs="Calibri"/>
+        </w:rPr>
+        <w:t>[10]</w:t>
+      </w:r>
+      <w:r>
+        <w:rPr>
+          <w:rFonts w:ascii="Calibri" w:hAnsi="Calibri" w:cs="Calibri"/>
+        </w:rPr>
+        <w:tab/>
+        <w:t xml:space="preserve">B. Baker </w:t>
+      </w:r>
+      <w:r>
+        <w:rPr>
+          <w:rFonts w:ascii="Calibri" w:hAnsi="Calibri" w:cs="Calibri"/>
+          <w:i/>
+          <w:iCs/>
+        </w:rPr>
+        <w:t>et al.</w:t>
+      </w:r>
+      <w:r>
+        <w:rPr>
+          <w:rFonts w:ascii="Calibri" w:hAnsi="Calibri" w:cs="Calibri"/>
+        </w:rPr>
+        <w:t xml:space="preserve">, ‘Emergent Tool Use </w:t>
+      </w:r>
+      <w:proofErr w:type="gramStart"/>
+      <w:r>
+        <w:rPr>
+          <w:rFonts w:ascii="Calibri" w:hAnsi="Calibri" w:cs="Calibri"/>
+        </w:rPr>
+        <w:t>From</w:t>
+      </w:r>
+      <w:proofErr w:type="gramEnd"/>
+      <w:r>
+        <w:rPr>
+          <w:rFonts w:ascii="Calibri" w:hAnsi="Calibri" w:cs="Calibri"/>
+        </w:rPr>
+        <w:t xml:space="preserve"> Multi-Agent </w:t>
+      </w:r>
+      <w:proofErr w:type="spellStart"/>
+      <w:r>
+        <w:rPr>
+          <w:rFonts w:ascii="Calibri" w:hAnsi="Calibri" w:cs="Calibri"/>
+        </w:rPr>
+        <w:t>Autocurricula</w:t>
+      </w:r>
+      <w:proofErr w:type="spellEnd"/>
+      <w:r>
+        <w:rPr>
+          <w:rFonts w:ascii="Calibri" w:hAnsi="Calibri" w:cs="Calibri"/>
+        </w:rPr>
+        <w:t xml:space="preserve">’. </w:t>
+      </w:r>
+      <w:proofErr w:type="spellStart"/>
+      <w:r>
+        <w:rPr>
+          <w:rFonts w:ascii="Calibri" w:hAnsi="Calibri" w:cs="Calibri"/>
+        </w:rPr>
+        <w:t>arXiv</w:t>
+      </w:r>
+      <w:proofErr w:type="spellEnd"/>
+      <w:r>
+        <w:rPr>
+          <w:rFonts w:ascii="Calibri" w:hAnsi="Calibri" w:cs="Calibri"/>
+        </w:rPr>
+        <w:t xml:space="preserve">, Feb. 10, 2020. </w:t>
+      </w:r>
+      <w:proofErr w:type="spellStart"/>
+      <w:r>
+        <w:rPr>
+          <w:rFonts w:ascii="Calibri" w:hAnsi="Calibri" w:cs="Calibri"/>
+        </w:rPr>
+        <w:t>doi</w:t>
+      </w:r>
+      <w:proofErr w:type="spellEnd"/>
+      <w:r>
+        <w:rPr>
+          <w:rFonts w:ascii="Calibri" w:hAnsi="Calibri" w:cs="Calibri"/>
+        </w:rPr>
+        <w:t>: 10.48550/arXiv.1909.07528.</w:t>
+      </w:r>
+    </w:p>
+    <w:p>
+      <w:pPr>
+        <w:pStyle w:val="Bibliography"/>
+        <w:rPr>
+          <w:rFonts w:ascii="Calibri" w:hAnsi="Calibri" w:cs="Calibri"/>
+        </w:rPr>
+      </w:pPr>
+      <w:r>
+        <w:rPr>
+          <w:rFonts w:ascii="Calibri" w:hAnsi="Calibri" w:cs="Calibri"/>
+        </w:rPr>
+        <w:t>[11]</w:t>
+      </w:r>
+      <w:r>
+        <w:rPr>
+          <w:rFonts w:ascii="Calibri" w:hAnsi="Calibri" w:cs="Calibri"/>
+        </w:rPr>
+        <w:tab/>
+        <w:t>L. Matignon, G. J. Laurent, and N. Le Fort-</w:t>
+      </w:r>
+      <w:proofErr w:type="spellStart"/>
+      <w:r>
+        <w:rPr>
+          <w:rFonts w:ascii="Calibri" w:hAnsi="Calibri" w:cs="Calibri"/>
+        </w:rPr>
+        <w:t>Piat</w:t>
+      </w:r>
+      <w:proofErr w:type="spellEnd"/>
+      <w:r>
+        <w:rPr>
+          <w:rFonts w:ascii="Calibri" w:hAnsi="Calibri" w:cs="Calibri"/>
+        </w:rPr>
+        <w:t xml:space="preserve">, ‘Independent reinforcement learners in cooperative Markov games: a survey regarding coordination problems’, </w:t>
+      </w:r>
+      <w:proofErr w:type="spellStart"/>
+      <w:r>
+        <w:rPr>
+          <w:rFonts w:ascii="Calibri" w:hAnsi="Calibri" w:cs="Calibri"/>
+          <w:i/>
+          <w:iCs/>
+        </w:rPr>
+        <w:t>Knowl</w:t>
+      </w:r>
+      <w:proofErr w:type="spellEnd"/>
+      <w:r>
+        <w:rPr>
+          <w:rFonts w:ascii="Calibri" w:hAnsi="Calibri" w:cs="Calibri"/>
+          <w:i/>
+          <w:iCs/>
+        </w:rPr>
+        <w:t>. Eng. Rev.</w:t>
+      </w:r>
+      <w:r>
+        <w:rPr>
+          <w:rFonts w:ascii="Calibri" w:hAnsi="Calibri" w:cs="Calibri"/>
+        </w:rPr>
+        <w:t xml:space="preserve">, vol. 27, no. 1, pp. 1–31, Feb. 2012, </w:t>
+      </w:r>
+      <w:proofErr w:type="spellStart"/>
+      <w:r>
+        <w:rPr>
+          <w:rFonts w:ascii="Calibri" w:hAnsi="Calibri" w:cs="Calibri"/>
+        </w:rPr>
+        <w:t>doi</w:t>
+      </w:r>
+      <w:proofErr w:type="spellEnd"/>
+      <w:r>
+        <w:rPr>
+          <w:rFonts w:ascii="Calibri" w:hAnsi="Calibri" w:cs="Calibri"/>
+        </w:rPr>
+        <w:t>: 10.1017/S0269888912000057.</w:t>
+      </w:r>
+    </w:p>
+    <w:p>
+      <w:pPr>
+        <w:pStyle w:val="Bibliography"/>
+        <w:rPr>
+          <w:rFonts w:ascii="Calibri" w:hAnsi="Calibri" w:cs="Calibri"/>
+        </w:rPr>
+      </w:pPr>
+      <w:r>
+        <w:rPr>
+          <w:rFonts w:ascii="Calibri" w:hAnsi="Calibri" w:cs="Calibri"/>
+        </w:rPr>
+        <w:t>[12]</w:t>
+      </w:r>
+      <w:r>
+        <w:rPr>
+          <w:rFonts w:ascii="Calibri" w:hAnsi="Calibri" w:cs="Calibri"/>
+        </w:rPr>
+        <w:tab/>
+        <w:t xml:space="preserve">G. </w:t>
+      </w:r>
+      <w:proofErr w:type="spellStart"/>
+      <w:r>
+        <w:rPr>
+          <w:rFonts w:ascii="Calibri" w:hAnsi="Calibri" w:cs="Calibri"/>
+        </w:rPr>
+        <w:t>Tesauro</w:t>
+      </w:r>
+      <w:proofErr w:type="spellEnd"/>
+      <w:r>
+        <w:rPr>
+          <w:rFonts w:ascii="Calibri" w:hAnsi="Calibri" w:cs="Calibri"/>
+        </w:rPr>
+        <w:t xml:space="preserve">, ‘Extending Q-Learning to General Adaptive Multi-Agent Systems’, in </w:t>
+      </w:r>
+      <w:r>
+        <w:rPr>
+          <w:rFonts w:ascii="Calibri" w:hAnsi="Calibri" w:cs="Calibri"/>
+          <w:i/>
+          <w:iCs/>
+        </w:rPr>
+        <w:t>Advances in Neural Information Processing Systems</w:t>
+      </w:r>
+      <w:r>
+        <w:rPr>
+          <w:rFonts w:ascii="Calibri" w:hAnsi="Calibri" w:cs="Calibri"/>
+        </w:rPr>
+        <w:t>, 2003, vol. 16. Accessed: Jan. 09, 2023. [Online]. Available: https://proceedings.neurips.cc/paper/2003/hash/e71e5cd119bbc5797164fb0cd7fd94a4-Abstract.html</w:t>
+      </w:r>
+    </w:p>
+    <w:p>
+      <w:pPr>
+        <w:pStyle w:val="Bibliography"/>
+        <w:rPr>
+          <w:rFonts w:ascii="Calibri" w:hAnsi="Calibri" w:cs="Calibri"/>
+        </w:rPr>
+      </w:pPr>
+      <w:r>
+        <w:rPr>
+          <w:rFonts w:ascii="Calibri" w:hAnsi="Calibri" w:cs="Calibri"/>
+        </w:rPr>
+        <w:t>[13]</w:t>
+      </w:r>
+      <w:r>
+        <w:rPr>
+          <w:rFonts w:ascii="Calibri" w:hAnsi="Calibri" w:cs="Calibri"/>
+        </w:rPr>
+        <w:tab/>
+        <w:t>L. Matignon, G. J. Laurent, and N. Le Fort-</w:t>
+      </w:r>
+      <w:proofErr w:type="spellStart"/>
+      <w:r>
+        <w:rPr>
+          <w:rFonts w:ascii="Calibri" w:hAnsi="Calibri" w:cs="Calibri"/>
+        </w:rPr>
+        <w:t>Piat</w:t>
+      </w:r>
+      <w:proofErr w:type="spellEnd"/>
+      <w:r>
+        <w:rPr>
+          <w:rFonts w:ascii="Calibri" w:hAnsi="Calibri" w:cs="Calibri"/>
+        </w:rPr>
+        <w:t>, ‘Hysteretic Q-</w:t>
+      </w:r>
+      <w:proofErr w:type="gramStart"/>
+      <w:r>
+        <w:rPr>
+          <w:rFonts w:ascii="Calibri" w:hAnsi="Calibri" w:cs="Calibri"/>
+        </w:rPr>
+        <w:t>learning :</w:t>
+      </w:r>
+      <w:proofErr w:type="gramEnd"/>
+      <w:r>
+        <w:rPr>
+          <w:rFonts w:ascii="Calibri" w:hAnsi="Calibri" w:cs="Calibri"/>
+        </w:rPr>
+        <w:t xml:space="preserve"> an algorithm for Decentralized Reinforcement Learning in Cooperative Multi-Agent Teams’, in </w:t>
+      </w:r>
+      <w:r>
+        <w:rPr>
+          <w:rFonts w:ascii="Calibri" w:hAnsi="Calibri" w:cs="Calibri"/>
+          <w:i/>
+          <w:iCs/>
+        </w:rPr>
+        <w:t xml:space="preserve">2007 IEEE/RSJ </w:t>
+      </w:r>
+      <w:r>
+        <w:rPr>
+          <w:rFonts w:ascii="Calibri" w:hAnsi="Calibri" w:cs="Calibri"/>
+          <w:i/>
+          <w:iCs/>
+        </w:rPr>
+        <w:lastRenderedPageBreak/>
+        <w:t>International Conference on Intelligent Robots and Systems</w:t>
+      </w:r>
+      <w:r>
+        <w:rPr>
+          <w:rFonts w:ascii="Calibri" w:hAnsi="Calibri" w:cs="Calibri"/>
+        </w:rPr>
+        <w:t xml:space="preserve">, Oct. 2007, pp. 64–69. </w:t>
+      </w:r>
+      <w:proofErr w:type="spellStart"/>
+      <w:r>
+        <w:rPr>
+          <w:rFonts w:ascii="Calibri" w:hAnsi="Calibri" w:cs="Calibri"/>
+        </w:rPr>
+        <w:t>doi</w:t>
+      </w:r>
+      <w:proofErr w:type="spellEnd"/>
+      <w:r>
+        <w:rPr>
+          <w:rFonts w:ascii="Calibri" w:hAnsi="Calibri" w:cs="Calibri"/>
+        </w:rPr>
+        <w:t>: 10.1109/IROS.2007.4399095.</w:t>
+      </w:r>
+    </w:p>
+    <w:p>
+      <w:pPr>
+        <w:pStyle w:val="Bibliography"/>
+        <w:rPr>
+          <w:rFonts w:ascii="Calibri" w:hAnsi="Calibri" w:cs="Calibri"/>
+        </w:rPr>
+      </w:pPr>
+      <w:r>
+        <w:rPr>
+          <w:rFonts w:ascii="Calibri" w:hAnsi="Calibri" w:cs="Calibri"/>
+        </w:rPr>
+        <w:t>[14]</w:t>
+      </w:r>
+      <w:r>
+        <w:rPr>
+          <w:rFonts w:ascii="Calibri" w:hAnsi="Calibri" w:cs="Calibri"/>
+        </w:rPr>
+        <w:tab/>
+        <w:t xml:space="preserve">J. Foerster </w:t>
+      </w:r>
+      <w:r>
+        <w:rPr>
+          <w:rFonts w:ascii="Calibri" w:hAnsi="Calibri" w:cs="Calibri"/>
+          <w:i/>
+          <w:iCs/>
+        </w:rPr>
+        <w:t>et al.</w:t>
+      </w:r>
+      <w:r>
+        <w:rPr>
+          <w:rFonts w:ascii="Calibri" w:hAnsi="Calibri" w:cs="Calibri"/>
+        </w:rPr>
+        <w:t xml:space="preserve">, ‘Stabilising Experience Replay for Deep Multi-Agent Reinforcement Learning’. </w:t>
+      </w:r>
+      <w:proofErr w:type="spellStart"/>
+      <w:r>
+        <w:rPr>
+          <w:rFonts w:ascii="Calibri" w:hAnsi="Calibri" w:cs="Calibri"/>
+        </w:rPr>
+        <w:t>arXiv</w:t>
+      </w:r>
+      <w:proofErr w:type="spellEnd"/>
+      <w:r>
+        <w:rPr>
+          <w:rFonts w:ascii="Calibri" w:hAnsi="Calibri" w:cs="Calibri"/>
+        </w:rPr>
+        <w:t xml:space="preserve">, May 21, 2018. </w:t>
+      </w:r>
+      <w:proofErr w:type="spellStart"/>
+      <w:r>
+        <w:rPr>
+          <w:rFonts w:ascii="Calibri" w:hAnsi="Calibri" w:cs="Calibri"/>
+        </w:rPr>
+        <w:t>doi</w:t>
+      </w:r>
+      <w:proofErr w:type="spellEnd"/>
+      <w:r>
+        <w:rPr>
+          <w:rFonts w:ascii="Calibri" w:hAnsi="Calibri" w:cs="Calibri"/>
+        </w:rPr>
+        <w:t>: 10.48550/arXiv.1702.08887.</w:t>
+      </w:r>
+    </w:p>
+    <w:p>
+      <w:pPr>
+        <w:pStyle w:val="Bibliography"/>
+        <w:rPr>
+          <w:rFonts w:ascii="Calibri" w:hAnsi="Calibri" w:cs="Calibri"/>
+        </w:rPr>
+      </w:pPr>
+      <w:r>
+        <w:rPr>
+          <w:rFonts w:ascii="Calibri" w:hAnsi="Calibri" w:cs="Calibri"/>
+        </w:rPr>
+        <w:t>[15]</w:t>
+      </w:r>
+      <w:r>
+        <w:rPr>
+          <w:rFonts w:ascii="Calibri" w:hAnsi="Calibri" w:cs="Calibri"/>
+        </w:rPr>
+        <w:tab/>
+        <w:t xml:space="preserve">G. </w:t>
+      </w:r>
+      <w:proofErr w:type="spellStart"/>
+      <w:r>
+        <w:rPr>
+          <w:rFonts w:ascii="Calibri" w:hAnsi="Calibri" w:cs="Calibri"/>
+        </w:rPr>
+        <w:t>Papoudakis</w:t>
+      </w:r>
+      <w:proofErr w:type="spellEnd"/>
+      <w:r>
+        <w:rPr>
+          <w:rFonts w:ascii="Calibri" w:hAnsi="Calibri" w:cs="Calibri"/>
+        </w:rPr>
+        <w:t xml:space="preserve">, F. </w:t>
+      </w:r>
+      <w:proofErr w:type="spellStart"/>
+      <w:r>
+        <w:rPr>
+          <w:rFonts w:ascii="Calibri" w:hAnsi="Calibri" w:cs="Calibri"/>
+        </w:rPr>
+        <w:t>Christianos</w:t>
+      </w:r>
+      <w:proofErr w:type="spellEnd"/>
+      <w:r>
+        <w:rPr>
+          <w:rFonts w:ascii="Calibri" w:hAnsi="Calibri" w:cs="Calibri"/>
+        </w:rPr>
+        <w:t xml:space="preserve">, A. Rahman, and S. V. Albrecht, ‘Dealing with Non-Stationarity in Multi-Agent Deep Reinforcement Learning’. </w:t>
+      </w:r>
+      <w:proofErr w:type="spellStart"/>
+      <w:r>
+        <w:rPr>
+          <w:rFonts w:ascii="Calibri" w:hAnsi="Calibri" w:cs="Calibri"/>
+        </w:rPr>
+        <w:t>arXiv</w:t>
+      </w:r>
+      <w:proofErr w:type="spellEnd"/>
+      <w:r>
+        <w:rPr>
+          <w:rFonts w:ascii="Calibri" w:hAnsi="Calibri" w:cs="Calibri"/>
+        </w:rPr>
+        <w:t xml:space="preserve">, Jun. 11, 2019. </w:t>
+      </w:r>
+      <w:proofErr w:type="spellStart"/>
+      <w:r>
+        <w:rPr>
+          <w:rFonts w:ascii="Calibri" w:hAnsi="Calibri" w:cs="Calibri"/>
+        </w:rPr>
+        <w:t>doi</w:t>
+      </w:r>
+      <w:proofErr w:type="spellEnd"/>
+      <w:r>
+        <w:rPr>
+          <w:rFonts w:ascii="Calibri" w:hAnsi="Calibri" w:cs="Calibri"/>
+        </w:rPr>
+        <w:t>: 10.48550/arXiv.1906.04737.</w:t>
+      </w:r>
+    </w:p>
+    <w:p>
+      <w:pPr>
+        <w:pStyle w:val="Bibliography"/>
+        <w:rPr>
+          <w:rFonts w:ascii="Calibri" w:hAnsi="Calibri" w:cs="Calibri"/>
+        </w:rPr>
+      </w:pPr>
+      <w:r>
+        <w:rPr>
+          <w:rFonts w:ascii="Calibri" w:hAnsi="Calibri" w:cs="Calibri"/>
+        </w:rPr>
+        <w:t>[16]</w:t>
+      </w:r>
+      <w:r>
+        <w:rPr>
+          <w:rFonts w:ascii="Calibri" w:hAnsi="Calibri" w:cs="Calibri"/>
+        </w:rPr>
+        <w:tab/>
+        <w:t xml:space="preserve">J. Foerster, G. Farquhar, T. </w:t>
+      </w:r>
+      <w:proofErr w:type="spellStart"/>
+      <w:r>
+        <w:rPr>
+          <w:rFonts w:ascii="Calibri" w:hAnsi="Calibri" w:cs="Calibri"/>
+        </w:rPr>
+        <w:t>Afouras</w:t>
+      </w:r>
+      <w:proofErr w:type="spellEnd"/>
+      <w:r>
+        <w:rPr>
+          <w:rFonts w:ascii="Calibri" w:hAnsi="Calibri" w:cs="Calibri"/>
+        </w:rPr>
+        <w:t xml:space="preserve">, N. Nardelli, and S. </w:t>
+      </w:r>
+      <w:proofErr w:type="spellStart"/>
+      <w:r>
+        <w:rPr>
+          <w:rFonts w:ascii="Calibri" w:hAnsi="Calibri" w:cs="Calibri"/>
+        </w:rPr>
+        <w:t>Whiteson</w:t>
+      </w:r>
+      <w:proofErr w:type="spellEnd"/>
+      <w:r>
+        <w:rPr>
+          <w:rFonts w:ascii="Calibri" w:hAnsi="Calibri" w:cs="Calibri"/>
+        </w:rPr>
+        <w:t xml:space="preserve">, ‘Counterfactual Multi-Agent Policy Gradients’, </w:t>
+      </w:r>
+      <w:r>
+        <w:rPr>
+          <w:rFonts w:ascii="Calibri" w:hAnsi="Calibri" w:cs="Calibri"/>
+          <w:i/>
+          <w:iCs/>
+        </w:rPr>
+        <w:t xml:space="preserve">Proc. AAAI Conf. </w:t>
+      </w:r>
+      <w:proofErr w:type="spellStart"/>
+      <w:r>
+        <w:rPr>
+          <w:rFonts w:ascii="Calibri" w:hAnsi="Calibri" w:cs="Calibri"/>
+          <w:i/>
+          <w:iCs/>
+        </w:rPr>
+        <w:t>Artif</w:t>
+      </w:r>
+      <w:proofErr w:type="spellEnd"/>
+      <w:r>
+        <w:rPr>
+          <w:rFonts w:ascii="Calibri" w:hAnsi="Calibri" w:cs="Calibri"/>
+          <w:i/>
+          <w:iCs/>
+        </w:rPr>
+        <w:t xml:space="preserve">. </w:t>
+      </w:r>
+      <w:proofErr w:type="spellStart"/>
+      <w:r>
+        <w:rPr>
+          <w:rFonts w:ascii="Calibri" w:hAnsi="Calibri" w:cs="Calibri"/>
+          <w:i/>
+          <w:iCs/>
+        </w:rPr>
+        <w:t>Intell</w:t>
+      </w:r>
+      <w:proofErr w:type="spellEnd"/>
+      <w:r>
+        <w:rPr>
+          <w:rFonts w:ascii="Calibri" w:hAnsi="Calibri" w:cs="Calibri"/>
+          <w:i/>
+          <w:iCs/>
+        </w:rPr>
+        <w:t>.</w:t>
+      </w:r>
+      <w:r>
+        <w:rPr>
+          <w:rFonts w:ascii="Calibri" w:hAnsi="Calibri" w:cs="Calibri"/>
+        </w:rPr>
+        <w:t xml:space="preserve">, vol. 32, no. 1, Art. no. 1, Apr. 2018, </w:t>
+      </w:r>
+      <w:proofErr w:type="spellStart"/>
+      <w:r>
+        <w:rPr>
+          <w:rFonts w:ascii="Calibri" w:hAnsi="Calibri" w:cs="Calibri"/>
+        </w:rPr>
+        <w:t>doi</w:t>
+      </w:r>
+      <w:proofErr w:type="spellEnd"/>
+      <w:r>
+        <w:rPr>
+          <w:rFonts w:ascii="Calibri" w:hAnsi="Calibri" w:cs="Calibri"/>
+        </w:rPr>
+        <w:t>: 10.1609/</w:t>
+      </w:r>
+      <w:proofErr w:type="gramStart"/>
+      <w:r>
+        <w:rPr>
+          <w:rFonts w:ascii="Calibri" w:hAnsi="Calibri" w:cs="Calibri"/>
+        </w:rPr>
+        <w:t>aaai.v</w:t>
+      </w:r>
+      <w:proofErr w:type="gramEnd"/>
+      <w:r>
+        <w:rPr>
+          <w:rFonts w:ascii="Calibri" w:hAnsi="Calibri" w:cs="Calibri"/>
+        </w:rPr>
+        <w:t>32i1.11794.</w:t>
+      </w:r>
+    </w:p>
+    <w:p>
+      <w:pPr>
+        <w:pStyle w:val="Bibliography"/>
+        <w:rPr>
+          <w:rFonts w:ascii="Calibri" w:hAnsi="Calibri" w:cs="Calibri"/>
+        </w:rPr>
+      </w:pPr>
+      <w:r>
+        <w:rPr>
+          <w:rFonts w:ascii="Calibri" w:hAnsi="Calibri" w:cs="Calibri"/>
+        </w:rPr>
+        <w:t>[17]</w:t>
+      </w:r>
+      <w:r>
+        <w:rPr>
+          <w:rFonts w:ascii="Calibri" w:hAnsi="Calibri" w:cs="Calibri"/>
+        </w:rPr>
+        <w:tab/>
+        <w:t xml:space="preserve">R. Lowe, Y. Wu, A. Tamar, J. </w:t>
+      </w:r>
+      <w:proofErr w:type="spellStart"/>
+      <w:r>
+        <w:rPr>
+          <w:rFonts w:ascii="Calibri" w:hAnsi="Calibri" w:cs="Calibri"/>
+        </w:rPr>
+        <w:t>Harb</w:t>
+      </w:r>
+      <w:proofErr w:type="spellEnd"/>
+      <w:r>
+        <w:rPr>
+          <w:rFonts w:ascii="Calibri" w:hAnsi="Calibri" w:cs="Calibri"/>
+        </w:rPr>
+        <w:t xml:space="preserve">, P. </w:t>
+      </w:r>
+      <w:proofErr w:type="spellStart"/>
+      <w:r>
+        <w:rPr>
+          <w:rFonts w:ascii="Calibri" w:hAnsi="Calibri" w:cs="Calibri"/>
+        </w:rPr>
+        <w:t>Abbeel</w:t>
+      </w:r>
+      <w:proofErr w:type="spellEnd"/>
+      <w:r>
+        <w:rPr>
+          <w:rFonts w:ascii="Calibri" w:hAnsi="Calibri" w:cs="Calibri"/>
+        </w:rPr>
+        <w:t xml:space="preserve">, and I. </w:t>
+      </w:r>
+      <w:proofErr w:type="spellStart"/>
+      <w:r>
+        <w:rPr>
+          <w:rFonts w:ascii="Calibri" w:hAnsi="Calibri" w:cs="Calibri"/>
+        </w:rPr>
+        <w:t>Mordatch</w:t>
+      </w:r>
+      <w:proofErr w:type="spellEnd"/>
+      <w:r>
+        <w:rPr>
+          <w:rFonts w:ascii="Calibri" w:hAnsi="Calibri" w:cs="Calibri"/>
+        </w:rPr>
+        <w:t xml:space="preserve">, ‘Multi-Agent Actor-Critic for Mixed Cooperative-Competitive Environments’. </w:t>
+      </w:r>
+      <w:proofErr w:type="spellStart"/>
+      <w:r>
+        <w:rPr>
+          <w:rFonts w:ascii="Calibri" w:hAnsi="Calibri" w:cs="Calibri"/>
+        </w:rPr>
+        <w:t>arXiv</w:t>
+      </w:r>
+      <w:proofErr w:type="spellEnd"/>
+      <w:r>
+        <w:rPr>
+          <w:rFonts w:ascii="Calibri" w:hAnsi="Calibri" w:cs="Calibri"/>
+        </w:rPr>
+        <w:t xml:space="preserve">, Mar. 14, 2020. </w:t>
+      </w:r>
+      <w:proofErr w:type="spellStart"/>
+      <w:r>
+        <w:rPr>
+          <w:rFonts w:ascii="Calibri" w:hAnsi="Calibri" w:cs="Calibri"/>
+        </w:rPr>
+        <w:t>doi</w:t>
+      </w:r>
+      <w:proofErr w:type="spellEnd"/>
+      <w:r>
+        <w:rPr>
+          <w:rFonts w:ascii="Calibri" w:hAnsi="Calibri" w:cs="Calibri"/>
+        </w:rPr>
+        <w:t>: 10.48550/arXiv.1706.02275.</w:t>
+      </w:r>
+    </w:p>
+    <w:p>
+      <w:pPr>
+        <w:pStyle w:val="Bibliography"/>
+        <w:rPr>
+          <w:rFonts w:ascii="Calibri" w:hAnsi="Calibri" w:cs="Calibri"/>
+        </w:rPr>
+      </w:pPr>
+      <w:r>
+        <w:rPr>
+          <w:rFonts w:ascii="Calibri" w:hAnsi="Calibri" w:cs="Calibri"/>
+        </w:rPr>
+        <w:t>[18]</w:t>
+      </w:r>
+      <w:r>
+        <w:rPr>
+          <w:rFonts w:ascii="Calibri" w:hAnsi="Calibri" w:cs="Calibri"/>
+        </w:rPr>
+        <w:tab/>
+        <w:t xml:space="preserve">C. Yu </w:t>
+      </w:r>
+      <w:r>
+        <w:rPr>
+          <w:rFonts w:ascii="Calibri" w:hAnsi="Calibri" w:cs="Calibri"/>
+          <w:i/>
+          <w:iCs/>
+        </w:rPr>
+        <w:t>et al.</w:t>
+      </w:r>
+      <w:r>
+        <w:rPr>
+          <w:rFonts w:ascii="Calibri" w:hAnsi="Calibri" w:cs="Calibri"/>
+        </w:rPr>
+        <w:t xml:space="preserve">, ‘The Surprising Effectiveness of PPO in Cooperative, Multi-Agent Games’. </w:t>
+      </w:r>
+      <w:proofErr w:type="spellStart"/>
+      <w:r>
+        <w:rPr>
+          <w:rFonts w:ascii="Calibri" w:hAnsi="Calibri" w:cs="Calibri"/>
+        </w:rPr>
+        <w:t>arXiv</w:t>
+      </w:r>
+      <w:proofErr w:type="spellEnd"/>
+      <w:r>
+        <w:rPr>
+          <w:rFonts w:ascii="Calibri" w:hAnsi="Calibri" w:cs="Calibri"/>
+        </w:rPr>
+        <w:t xml:space="preserve">, Nov. 04, 2022. </w:t>
+      </w:r>
+      <w:proofErr w:type="spellStart"/>
+      <w:r>
+        <w:rPr>
+          <w:rFonts w:ascii="Calibri" w:hAnsi="Calibri" w:cs="Calibri"/>
+        </w:rPr>
+        <w:t>doi</w:t>
+      </w:r>
+      <w:proofErr w:type="spellEnd"/>
+      <w:r>
+        <w:rPr>
+          <w:rFonts w:ascii="Calibri" w:hAnsi="Calibri" w:cs="Calibri"/>
+        </w:rPr>
+        <w:t>: 10.48550/arXiv.2103.01955.</w:t>
+      </w:r>
+    </w:p>
+    <w:p>
+      <w:pPr>
+        <w:pStyle w:val="Bibliography"/>
+        <w:rPr>
+          <w:rFonts w:ascii="Calibri" w:hAnsi="Calibri" w:cs="Calibri"/>
+        </w:rPr>
+      </w:pPr>
+      <w:r>
+        <w:rPr>
+          <w:rFonts w:ascii="Calibri" w:hAnsi="Calibri" w:cs="Calibri"/>
+        </w:rPr>
+        <w:t>[19]</w:t>
+      </w:r>
+      <w:r>
+        <w:rPr>
+          <w:rFonts w:ascii="Calibri" w:hAnsi="Calibri" w:cs="Calibri"/>
+        </w:rPr>
+        <w:tab/>
+        <w:t>C. Shannon and W. Weaver, ‘The Mathematical Theory of Communication’, 1964.</w:t>
+      </w:r>
+    </w:p>
+    <w:p>
+      <w:pPr>
+        <w:pStyle w:val="Bibliography"/>
+        <w:rPr>
+          <w:rFonts w:ascii="Calibri" w:hAnsi="Calibri" w:cs="Calibri"/>
+        </w:rPr>
+      </w:pPr>
+      <w:r>
+        <w:rPr>
+          <w:rFonts w:ascii="Calibri" w:hAnsi="Calibri" w:cs="Calibri"/>
+        </w:rPr>
+        <w:t>[20]</w:t>
+      </w:r>
+      <w:r>
+        <w:rPr>
+          <w:rFonts w:ascii="Calibri" w:hAnsi="Calibri" w:cs="Calibri"/>
+        </w:rPr>
+        <w:tab/>
+        <w:t xml:space="preserve">C. Zhu, M. </w:t>
+      </w:r>
+      <w:proofErr w:type="spellStart"/>
+      <w:r>
+        <w:rPr>
+          <w:rFonts w:ascii="Calibri" w:hAnsi="Calibri" w:cs="Calibri"/>
+        </w:rPr>
+        <w:t>Dastani</w:t>
+      </w:r>
+      <w:proofErr w:type="spellEnd"/>
+      <w:r>
+        <w:rPr>
+          <w:rFonts w:ascii="Calibri" w:hAnsi="Calibri" w:cs="Calibri"/>
+        </w:rPr>
+        <w:t xml:space="preserve">, and S. Wang, ‘A Survey of Multi-Agent Reinforcement Learning with Communication’. </w:t>
+      </w:r>
+      <w:proofErr w:type="spellStart"/>
+      <w:r>
+        <w:rPr>
+          <w:rFonts w:ascii="Calibri" w:hAnsi="Calibri" w:cs="Calibri"/>
+        </w:rPr>
+        <w:t>arXiv</w:t>
+      </w:r>
+      <w:proofErr w:type="spellEnd"/>
+      <w:r>
+        <w:rPr>
+          <w:rFonts w:ascii="Calibri" w:hAnsi="Calibri" w:cs="Calibri"/>
+        </w:rPr>
+        <w:t>, Mar. 16, 2022. Accessed: Jan. 07, 2023. [Online]. Available: http://arxiv.org/abs/2203.08975</w:t>
+      </w:r>
+    </w:p>
+    <w:p>
+      <w:pPr>
+        <w:pStyle w:val="Bibliography"/>
+        <w:rPr>
+          <w:rFonts w:ascii="Calibri" w:hAnsi="Calibri" w:cs="Calibri"/>
+        </w:rPr>
+      </w:pPr>
+      <w:r>
+        <w:rPr>
+          <w:rFonts w:ascii="Calibri" w:hAnsi="Calibri" w:cs="Calibri"/>
+        </w:rPr>
+        <w:t>[21]</w:t>
+      </w:r>
+      <w:r>
+        <w:rPr>
+          <w:rFonts w:ascii="Calibri" w:hAnsi="Calibri" w:cs="Calibri"/>
+        </w:rPr>
+        <w:tab/>
+        <w:t xml:space="preserve">A. Singh, T. Jain, and S. Sukhbaatar, ‘Learning when to Communicate at Scale in Multiagent Cooperative and Competitive Tasks’. </w:t>
+      </w:r>
+      <w:proofErr w:type="spellStart"/>
+      <w:r>
+        <w:rPr>
+          <w:rFonts w:ascii="Calibri" w:hAnsi="Calibri" w:cs="Calibri"/>
+        </w:rPr>
+        <w:t>arXiv</w:t>
+      </w:r>
+      <w:proofErr w:type="spellEnd"/>
+      <w:r>
+        <w:rPr>
+          <w:rFonts w:ascii="Calibri" w:hAnsi="Calibri" w:cs="Calibri"/>
+        </w:rPr>
+        <w:t xml:space="preserve">, Dec. 23, 2018. </w:t>
+      </w:r>
+      <w:proofErr w:type="spellStart"/>
+      <w:r>
+        <w:rPr>
+          <w:rFonts w:ascii="Calibri" w:hAnsi="Calibri" w:cs="Calibri"/>
+        </w:rPr>
+        <w:t>doi</w:t>
+      </w:r>
+      <w:proofErr w:type="spellEnd"/>
+      <w:r>
+        <w:rPr>
+          <w:rFonts w:ascii="Calibri" w:hAnsi="Calibri" w:cs="Calibri"/>
+        </w:rPr>
+        <w:t>: 10.48550/arXiv.1812.09755.</w:t>
+      </w:r>
+    </w:p>
+    <w:p>
+      <w:pPr>
+        <w:pStyle w:val="Bibliography"/>
+        <w:rPr>
+          <w:rFonts w:ascii="Calibri" w:hAnsi="Calibri" w:cs="Calibri"/>
+        </w:rPr>
+      </w:pPr>
+      <w:r>
+        <w:rPr>
+          <w:rFonts w:ascii="Calibri" w:hAnsi="Calibri" w:cs="Calibri"/>
+        </w:rPr>
+        <w:t>[22]</w:t>
+      </w:r>
+      <w:r>
+        <w:rPr>
+          <w:rFonts w:ascii="Calibri" w:hAnsi="Calibri" w:cs="Calibri"/>
+        </w:rPr>
+        <w:tab/>
+        <w:t xml:space="preserve">B. J. MacLennan and G. M. Burghardt, ‘Synthetic Ethology and the Evolution of Cooperative Communication’, </w:t>
+      </w:r>
+      <w:r>
+        <w:rPr>
+          <w:rFonts w:ascii="Calibri" w:hAnsi="Calibri" w:cs="Calibri"/>
+          <w:i/>
+          <w:iCs/>
+        </w:rPr>
+        <w:t xml:space="preserve">Adapt. </w:t>
+      </w:r>
+      <w:proofErr w:type="spellStart"/>
+      <w:r>
+        <w:rPr>
+          <w:rFonts w:ascii="Calibri" w:hAnsi="Calibri" w:cs="Calibri"/>
+          <w:i/>
+          <w:iCs/>
+        </w:rPr>
+        <w:t>Behav</w:t>
+      </w:r>
+      <w:proofErr w:type="spellEnd"/>
+      <w:r>
+        <w:rPr>
+          <w:rFonts w:ascii="Calibri" w:hAnsi="Calibri" w:cs="Calibri"/>
+          <w:i/>
+          <w:iCs/>
+        </w:rPr>
+        <w:t>.</w:t>
+      </w:r>
+      <w:r>
+        <w:rPr>
+          <w:rFonts w:ascii="Calibri" w:hAnsi="Calibri" w:cs="Calibri"/>
+        </w:rPr>
+        <w:t xml:space="preserve">, vol. 2, no. 2, pp. 161–188, Sep. 1993, </w:t>
+      </w:r>
+      <w:proofErr w:type="spellStart"/>
+      <w:r>
+        <w:rPr>
+          <w:rFonts w:ascii="Calibri" w:hAnsi="Calibri" w:cs="Calibri"/>
+        </w:rPr>
+        <w:t>doi</w:t>
+      </w:r>
+      <w:proofErr w:type="spellEnd"/>
+      <w:r>
+        <w:rPr>
+          <w:rFonts w:ascii="Calibri" w:hAnsi="Calibri" w:cs="Calibri"/>
+        </w:rPr>
+        <w:t>: 10.1177/105971239300200203.</w:t>
+      </w:r>
+    </w:p>
+    <w:p>
+      <w:pPr>
+        <w:pStyle w:val="Bibliography"/>
+        <w:rPr>
+          <w:rFonts w:ascii="Calibri" w:hAnsi="Calibri" w:cs="Calibri"/>
+        </w:rPr>
+      </w:pPr>
+      <w:r>
+        <w:rPr>
+          <w:rFonts w:ascii="Calibri" w:hAnsi="Calibri" w:cs="Calibri"/>
+        </w:rPr>
+        <w:t>[23]</w:t>
+      </w:r>
+      <w:r>
+        <w:rPr>
+          <w:rFonts w:ascii="Calibri" w:hAnsi="Calibri" w:cs="Calibri"/>
+        </w:rPr>
+        <w:tab/>
+        <w:t xml:space="preserve">C. L. Giles and K.-C. Jim, ‘Learning Communication for Multi-agent Systems’, in </w:t>
+      </w:r>
+      <w:r>
+        <w:rPr>
+          <w:rFonts w:ascii="Calibri" w:hAnsi="Calibri" w:cs="Calibri"/>
+          <w:i/>
+          <w:iCs/>
+        </w:rPr>
+        <w:t>Innovative Concepts for Agent-Based Systems</w:t>
+      </w:r>
+      <w:r>
+        <w:rPr>
+          <w:rFonts w:ascii="Calibri" w:hAnsi="Calibri" w:cs="Calibri"/>
+        </w:rPr>
+        <w:t xml:space="preserve">, Berlin, Heidelberg, 2003, pp. 377–390. </w:t>
+      </w:r>
+      <w:proofErr w:type="spellStart"/>
+      <w:r>
+        <w:rPr>
+          <w:rFonts w:ascii="Calibri" w:hAnsi="Calibri" w:cs="Calibri"/>
+        </w:rPr>
+        <w:t>doi</w:t>
+      </w:r>
+      <w:proofErr w:type="spellEnd"/>
+      <w:r>
+        <w:rPr>
+          <w:rFonts w:ascii="Calibri" w:hAnsi="Calibri" w:cs="Calibri"/>
+        </w:rPr>
+        <w:t>: 10.1007/978-3-540-45173-0_29.</w:t>
+      </w:r>
+    </w:p>
+    <w:p>
+      <w:pPr>
+        <w:pStyle w:val="Bibliography"/>
+        <w:rPr>
+          <w:rFonts w:ascii="Calibri" w:hAnsi="Calibri" w:cs="Calibri"/>
+        </w:rPr>
+      </w:pPr>
+      <w:r>
+        <w:rPr>
+          <w:rFonts w:ascii="Calibri" w:hAnsi="Calibri" w:cs="Calibri"/>
+        </w:rPr>
+        <w:t>[24]</w:t>
+      </w:r>
+      <w:r>
+        <w:rPr>
+          <w:rFonts w:ascii="Calibri" w:hAnsi="Calibri" w:cs="Calibri"/>
+        </w:rPr>
+        <w:tab/>
+        <w:t xml:space="preserve">J. N. Foerster, Y. M. </w:t>
+      </w:r>
+      <w:proofErr w:type="spellStart"/>
+      <w:r>
+        <w:rPr>
+          <w:rFonts w:ascii="Calibri" w:hAnsi="Calibri" w:cs="Calibri"/>
+        </w:rPr>
+        <w:t>Assael</w:t>
+      </w:r>
+      <w:proofErr w:type="spellEnd"/>
+      <w:r>
+        <w:rPr>
+          <w:rFonts w:ascii="Calibri" w:hAnsi="Calibri" w:cs="Calibri"/>
+        </w:rPr>
+        <w:t xml:space="preserve">, N. de Freitas, and S. </w:t>
+      </w:r>
+      <w:proofErr w:type="spellStart"/>
+      <w:r>
+        <w:rPr>
+          <w:rFonts w:ascii="Calibri" w:hAnsi="Calibri" w:cs="Calibri"/>
+        </w:rPr>
+        <w:t>Whiteson</w:t>
+      </w:r>
+      <w:proofErr w:type="spellEnd"/>
+      <w:r>
+        <w:rPr>
+          <w:rFonts w:ascii="Calibri" w:hAnsi="Calibri" w:cs="Calibri"/>
+        </w:rPr>
+        <w:t xml:space="preserve">, ‘Learning to Communicate with Deep Multi-Agent Reinforcement Learning’. </w:t>
+      </w:r>
+      <w:proofErr w:type="spellStart"/>
+      <w:r>
+        <w:rPr>
+          <w:rFonts w:ascii="Calibri" w:hAnsi="Calibri" w:cs="Calibri"/>
+        </w:rPr>
+        <w:t>arXiv</w:t>
+      </w:r>
+      <w:proofErr w:type="spellEnd"/>
+      <w:r>
+        <w:rPr>
+          <w:rFonts w:ascii="Calibri" w:hAnsi="Calibri" w:cs="Calibri"/>
+        </w:rPr>
+        <w:t xml:space="preserve">, May 24, 2016. </w:t>
+      </w:r>
+      <w:proofErr w:type="spellStart"/>
+      <w:r>
+        <w:rPr>
+          <w:rFonts w:ascii="Calibri" w:hAnsi="Calibri" w:cs="Calibri"/>
+        </w:rPr>
+        <w:t>doi</w:t>
+      </w:r>
+      <w:proofErr w:type="spellEnd"/>
+      <w:r>
+        <w:rPr>
+          <w:rFonts w:ascii="Calibri" w:hAnsi="Calibri" w:cs="Calibri"/>
+        </w:rPr>
+        <w:t>: 10.48550/arXiv.1605.06676.</w:t>
+      </w:r>
+    </w:p>
+    <w:p>
+      <w:pPr>
+        <w:pStyle w:val="Bibliography"/>
+        <w:rPr>
+          <w:rFonts w:ascii="Calibri" w:hAnsi="Calibri" w:cs="Calibri"/>
+        </w:rPr>
+      </w:pPr>
+      <w:r>
+        <w:rPr>
+          <w:rFonts w:ascii="Calibri" w:hAnsi="Calibri" w:cs="Calibri"/>
+        </w:rPr>
+        <w:t>[25]</w:t>
+      </w:r>
+      <w:r>
+        <w:rPr>
+          <w:rFonts w:ascii="Calibri" w:hAnsi="Calibri" w:cs="Calibri"/>
+        </w:rPr>
+        <w:tab/>
+        <w:t xml:space="preserve">S. Sukhbaatar, A. </w:t>
+      </w:r>
+      <w:proofErr w:type="spellStart"/>
+      <w:r>
+        <w:rPr>
+          <w:rFonts w:ascii="Calibri" w:hAnsi="Calibri" w:cs="Calibri"/>
+        </w:rPr>
+        <w:t>Szlam</w:t>
+      </w:r>
+      <w:proofErr w:type="spellEnd"/>
+      <w:r>
+        <w:rPr>
+          <w:rFonts w:ascii="Calibri" w:hAnsi="Calibri" w:cs="Calibri"/>
+        </w:rPr>
+        <w:t xml:space="preserve">, and R. Fergus, ‘Learning Multiagent Communication with Backpropagation’. </w:t>
+      </w:r>
+      <w:proofErr w:type="spellStart"/>
+      <w:r>
+        <w:rPr>
+          <w:rFonts w:ascii="Calibri" w:hAnsi="Calibri" w:cs="Calibri"/>
+        </w:rPr>
+        <w:t>arXiv</w:t>
+      </w:r>
+      <w:proofErr w:type="spellEnd"/>
+      <w:r>
+        <w:rPr>
+          <w:rFonts w:ascii="Calibri" w:hAnsi="Calibri" w:cs="Calibri"/>
+        </w:rPr>
+        <w:t xml:space="preserve">, Oct. 31, 2016. </w:t>
+      </w:r>
+      <w:proofErr w:type="spellStart"/>
+      <w:r>
+        <w:rPr>
+          <w:rFonts w:ascii="Calibri" w:hAnsi="Calibri" w:cs="Calibri"/>
+        </w:rPr>
+        <w:t>doi</w:t>
+      </w:r>
+      <w:proofErr w:type="spellEnd"/>
+      <w:r>
+        <w:rPr>
+          <w:rFonts w:ascii="Calibri" w:hAnsi="Calibri" w:cs="Calibri"/>
+        </w:rPr>
+        <w:t>: 10.48550/arXiv.1605.07736.</w:t>
+      </w:r>
+    </w:p>
+    <w:p>
+      <w:pPr>
+        <w:pStyle w:val="Bibliography"/>
+        <w:rPr>
+          <w:rFonts w:ascii="Calibri" w:hAnsi="Calibri" w:cs="Calibri"/>
+        </w:rPr>
+      </w:pPr>
+      <w:r>
+        <w:rPr>
+          <w:rFonts w:ascii="Calibri" w:hAnsi="Calibri" w:cs="Calibri"/>
+        </w:rPr>
+        <w:t>[26]</w:t>
+      </w:r>
+      <w:r>
+        <w:rPr>
+          <w:rFonts w:ascii="Calibri" w:hAnsi="Calibri" w:cs="Calibri"/>
+        </w:rPr>
+        <w:tab/>
+        <w:t xml:space="preserve">T. Kasai, H. </w:t>
+      </w:r>
+      <w:proofErr w:type="spellStart"/>
+      <w:r>
+        <w:rPr>
+          <w:rFonts w:ascii="Calibri" w:hAnsi="Calibri" w:cs="Calibri"/>
+        </w:rPr>
+        <w:t>Tenmoto</w:t>
+      </w:r>
+      <w:proofErr w:type="spellEnd"/>
+      <w:r>
+        <w:rPr>
+          <w:rFonts w:ascii="Calibri" w:hAnsi="Calibri" w:cs="Calibri"/>
+        </w:rPr>
+        <w:t xml:space="preserve">, and A. </w:t>
+      </w:r>
+      <w:proofErr w:type="spellStart"/>
+      <w:r>
+        <w:rPr>
+          <w:rFonts w:ascii="Calibri" w:hAnsi="Calibri" w:cs="Calibri"/>
+        </w:rPr>
+        <w:t>Kamiya</w:t>
+      </w:r>
+      <w:proofErr w:type="spellEnd"/>
+      <w:r>
+        <w:rPr>
+          <w:rFonts w:ascii="Calibri" w:hAnsi="Calibri" w:cs="Calibri"/>
+        </w:rPr>
+        <w:t xml:space="preserve">, ‘Learning of communication codes in multi-agent reinforcement learning problem’, in </w:t>
+      </w:r>
+      <w:r>
+        <w:rPr>
+          <w:rFonts w:ascii="Calibri" w:hAnsi="Calibri" w:cs="Calibri"/>
+          <w:i/>
+          <w:iCs/>
+        </w:rPr>
+        <w:t>2008 IEEE Conference on Soft Computing in Industrial Applications</w:t>
+      </w:r>
+      <w:r>
+        <w:rPr>
+          <w:rFonts w:ascii="Calibri" w:hAnsi="Calibri" w:cs="Calibri"/>
+        </w:rPr>
+        <w:t xml:space="preserve">, Jun. 2008, pp. 1–6. </w:t>
+      </w:r>
+      <w:proofErr w:type="spellStart"/>
+      <w:r>
+        <w:rPr>
+          <w:rFonts w:ascii="Calibri" w:hAnsi="Calibri" w:cs="Calibri"/>
+        </w:rPr>
+        <w:t>doi</w:t>
+      </w:r>
+      <w:proofErr w:type="spellEnd"/>
+      <w:r>
+        <w:rPr>
+          <w:rFonts w:ascii="Calibri" w:hAnsi="Calibri" w:cs="Calibri"/>
+        </w:rPr>
+        <w:t>: 10.1109/SMCIA.2008.5045926.</w:t>
+      </w:r>
+    </w:p>
+    <w:p>
+      <w:pPr>
+        <w:pStyle w:val="Bibliography"/>
+        <w:rPr>
+          <w:rFonts w:ascii="Calibri" w:hAnsi="Calibri" w:cs="Calibri"/>
+        </w:rPr>
+      </w:pPr>
+      <w:r>
+        <w:rPr>
+          <w:rFonts w:ascii="Calibri" w:hAnsi="Calibri" w:cs="Calibri"/>
+        </w:rPr>
+        <w:t>[27]</w:t>
+      </w:r>
+      <w:r>
+        <w:rPr>
+          <w:rFonts w:ascii="Calibri" w:hAnsi="Calibri" w:cs="Calibri"/>
+        </w:rPr>
+        <w:tab/>
+        <w:t xml:space="preserve">B. Freed, G. </w:t>
+      </w:r>
+      <w:proofErr w:type="spellStart"/>
+      <w:r>
+        <w:rPr>
+          <w:rFonts w:ascii="Calibri" w:hAnsi="Calibri" w:cs="Calibri"/>
+        </w:rPr>
+        <w:t>Sartoretti</w:t>
+      </w:r>
+      <w:proofErr w:type="spellEnd"/>
+      <w:r>
+        <w:rPr>
+          <w:rFonts w:ascii="Calibri" w:hAnsi="Calibri" w:cs="Calibri"/>
+        </w:rPr>
+        <w:t xml:space="preserve">, J. Hu, and H. </w:t>
+      </w:r>
+      <w:proofErr w:type="spellStart"/>
+      <w:r>
+        <w:rPr>
+          <w:rFonts w:ascii="Calibri" w:hAnsi="Calibri" w:cs="Calibri"/>
+        </w:rPr>
+        <w:t>Choset</w:t>
+      </w:r>
+      <w:proofErr w:type="spellEnd"/>
+      <w:r>
+        <w:rPr>
+          <w:rFonts w:ascii="Calibri" w:hAnsi="Calibri" w:cs="Calibri"/>
+        </w:rPr>
+        <w:t xml:space="preserve">, ‘Communication Learning via Backpropagation in Discrete Channels with Unknown Noise’, </w:t>
+      </w:r>
+      <w:r>
+        <w:rPr>
+          <w:rFonts w:ascii="Calibri" w:hAnsi="Calibri" w:cs="Calibri"/>
+          <w:i/>
+          <w:iCs/>
+        </w:rPr>
+        <w:t xml:space="preserve">Proc. AAAI Conf. </w:t>
+      </w:r>
+      <w:proofErr w:type="spellStart"/>
+      <w:r>
+        <w:rPr>
+          <w:rFonts w:ascii="Calibri" w:hAnsi="Calibri" w:cs="Calibri"/>
+          <w:i/>
+          <w:iCs/>
+        </w:rPr>
+        <w:t>Artif</w:t>
+      </w:r>
+      <w:proofErr w:type="spellEnd"/>
+      <w:r>
+        <w:rPr>
+          <w:rFonts w:ascii="Calibri" w:hAnsi="Calibri" w:cs="Calibri"/>
+          <w:i/>
+          <w:iCs/>
+        </w:rPr>
+        <w:t xml:space="preserve">. </w:t>
+      </w:r>
+      <w:proofErr w:type="spellStart"/>
+      <w:r>
+        <w:rPr>
+          <w:rFonts w:ascii="Calibri" w:hAnsi="Calibri" w:cs="Calibri"/>
+          <w:i/>
+          <w:iCs/>
+        </w:rPr>
+        <w:t>Intell</w:t>
+      </w:r>
+      <w:proofErr w:type="spellEnd"/>
+      <w:r>
+        <w:rPr>
+          <w:rFonts w:ascii="Calibri" w:hAnsi="Calibri" w:cs="Calibri"/>
+          <w:i/>
+          <w:iCs/>
+        </w:rPr>
+        <w:t>.</w:t>
+      </w:r>
+      <w:r>
+        <w:rPr>
+          <w:rFonts w:ascii="Calibri" w:hAnsi="Calibri" w:cs="Calibri"/>
+        </w:rPr>
+        <w:t xml:space="preserve">, vol. 34, no. 05, Art. no. 05, Apr. 2020, </w:t>
+      </w:r>
+      <w:proofErr w:type="spellStart"/>
+      <w:r>
+        <w:rPr>
+          <w:rFonts w:ascii="Calibri" w:hAnsi="Calibri" w:cs="Calibri"/>
+        </w:rPr>
+        <w:t>doi</w:t>
+      </w:r>
+      <w:proofErr w:type="spellEnd"/>
+      <w:r>
+        <w:rPr>
+          <w:rFonts w:ascii="Calibri" w:hAnsi="Calibri" w:cs="Calibri"/>
+        </w:rPr>
+        <w:t>: 10.1609/</w:t>
+      </w:r>
+      <w:proofErr w:type="gramStart"/>
+      <w:r>
+        <w:rPr>
+          <w:rFonts w:ascii="Calibri" w:hAnsi="Calibri" w:cs="Calibri"/>
+        </w:rPr>
+        <w:t>aaai.v</w:t>
+      </w:r>
+      <w:proofErr w:type="gramEnd"/>
+      <w:r>
+        <w:rPr>
+          <w:rFonts w:ascii="Calibri" w:hAnsi="Calibri" w:cs="Calibri"/>
+        </w:rPr>
+        <w:t>34i05.6205.</w:t>
+      </w:r>
+    </w:p>
+    <w:p>
+      <w:r>
+        <w:fldChar w:fldCharType="end"/>
+      </w:r>
+    </w:p>
     <w:p/>
     <w:sectPr>
-      <w:pgSz w:w="11906" w:h="16838"/>
+      <w:pgSz w:w="11906" w:h="16838" w:code="9"/>
       <w:pgMar w:top="1440" w:right="1440" w:bottom="1440" w:left="1440" w:header="709" w:footer="709" w:gutter="0"/>
       <w:cols w:space="709"/>
-      <w:vAlign w:val="center"/>
       <w:docGrid w:linePitch="360"/>
     </w:sectPr>
   </w:body>
@@ -13449,8 +15181,11 @@
     <w:unhideWhenUsed/>
     <w:rsid w:val="00BD37EB"/>
     <w:pPr>
-      <w:spacing w:after="0" w:line="480" w:lineRule="auto"/>
-      <w:ind w:left="720" w:hanging="720"/>
+      <w:tabs>
+        <w:tab w:val="left" w:pos="504"/>
+      </w:tabs>
+      <w:spacing w:after="0" w:line="240" w:lineRule="auto"/>
+      <w:ind w:left="504" w:hanging="504"/>
     </w:pPr>
   </w:style>
   <w:style w:type="paragraph" w:styleId="TOCHeading">

</xml_diff>

<commit_message>
adjusted evaluation and majority voting strat
</commit_message>
<xml_diff>
--- a/Docs/Project Report/Project Report.docx
+++ b/Docs/Project Report/Project Report.docx
@@ -285,7 +285,6 @@
         <w:rPr>
           <w:rFonts w:ascii="TimesNewRomanPSMT" w:hAnsi="TimesNewRomanPSMT" w:cs="TimesNewRomanPSMT"/>
           <w:color w:val="000000" w:themeColor="text1"/>
-          <w:sz w:val="24"/>
           <w:szCs w:val="24"/>
         </w:rPr>
       </w:pPr>
@@ -299,7 +298,6 @@
         <w:rPr>
           <w:rFonts w:ascii="TimesNewRomanPSMT" w:hAnsi="TimesNewRomanPSMT" w:cs="TimesNewRomanPSMT"/>
           <w:color w:val="000000" w:themeColor="text1"/>
-          <w:sz w:val="24"/>
           <w:szCs w:val="24"/>
         </w:rPr>
       </w:pPr>
@@ -313,7 +311,6 @@
         <w:rPr>
           <w:rFonts w:ascii="TimesNewRomanPSMT" w:hAnsi="TimesNewRomanPSMT" w:cs="TimesNewRomanPSMT"/>
           <w:color w:val="000000" w:themeColor="text1"/>
-          <w:sz w:val="24"/>
           <w:szCs w:val="24"/>
         </w:rPr>
       </w:pPr>
@@ -327,7 +324,6 @@
         <w:rPr>
           <w:rFonts w:ascii="TimesNewRomanPSMT" w:hAnsi="TimesNewRomanPSMT" w:cs="TimesNewRomanPSMT"/>
           <w:color w:val="000000" w:themeColor="text1"/>
-          <w:sz w:val="24"/>
           <w:szCs w:val="24"/>
         </w:rPr>
       </w:pPr>
@@ -341,7 +337,6 @@
         <w:rPr>
           <w:rFonts w:ascii="TimesNewRomanPSMT" w:hAnsi="TimesNewRomanPSMT" w:cs="TimesNewRomanPSMT"/>
           <w:color w:val="000000" w:themeColor="text1"/>
-          <w:sz w:val="24"/>
           <w:szCs w:val="24"/>
         </w:rPr>
       </w:pPr>
@@ -353,12 +348,35 @@
         <w:adjustRightInd w:val="0"/>
         <w:spacing w:after="0" w:line="240" w:lineRule="auto"/>
         <w:rPr>
-          <w:rFonts w:ascii="TimesNewRomanPSMT" w:hAnsi="TimesNewRomanPSMT" w:cs="TimesNewRomanPSMT"/>
-          <w:color w:val="000000" w:themeColor="text1"/>
-          <w:sz w:val="24"/>
-          <w:szCs w:val="24"/>
-        </w:rPr>
-      </w:pPr>
+          <w:rStyle w:val="Emphasis"/>
+          <w:sz w:val="22"/>
+          <w:szCs w:val="22"/>
+        </w:rPr>
+      </w:pPr>
+      <w:r>
+        <w:rPr>
+          <w:rStyle w:val="Emphasis"/>
+          <w:sz w:val="22"/>
+          <w:szCs w:val="22"/>
+        </w:rPr>
+        <w:t xml:space="preserve">This report is submitted as part requirement for the BSc Degree </w:t>
+      </w:r>
+      <w:r>
+        <w:rPr>
+          <w:rStyle w:val="Emphasis"/>
+          <w:sz w:val="22"/>
+          <w:szCs w:val="22"/>
+        </w:rPr>
+        <w:t xml:space="preserve">in </w:t>
+      </w:r>
+      <w:r>
+        <w:rPr>
+          <w:rStyle w:val="Emphasis"/>
+          <w:sz w:val="22"/>
+          <w:szCs w:val="22"/>
+        </w:rPr>
+        <w:t>Computer Science at UCL. It is substantially the result of my work except where explicitly indicated in the text. The report may be freely copied and distributed provided the source is explicitly acknowledged.</w:t>
+      </w:r>
     </w:p>
     <w:p>
       <w:pPr>
@@ -369,48 +387,6 @@
         <w:rPr>
           <w:rFonts w:ascii="TimesNewRomanPSMT" w:hAnsi="TimesNewRomanPSMT" w:cs="TimesNewRomanPSMT"/>
           <w:color w:val="000000" w:themeColor="text1"/>
-          <w:sz w:val="24"/>
-          <w:szCs w:val="24"/>
-        </w:rPr>
-      </w:pPr>
-      <w:r>
-        <w:rPr>
-          <w:rFonts w:ascii="TimesNewRomanPSMT" w:hAnsi="TimesNewRomanPSMT" w:cs="TimesNewRomanPSMT"/>
-          <w:color w:val="000000" w:themeColor="text1"/>
-          <w:sz w:val="24"/>
-          <w:szCs w:val="24"/>
-        </w:rPr>
-        <w:t xml:space="preserve">This report is submitted as part requirement for the BSc Degree </w:t>
-      </w:r>
-      <w:r>
-        <w:rPr>
-          <w:rFonts w:ascii="TimesNewRomanPSMT" w:hAnsi="TimesNewRomanPSMT" w:cs="TimesNewRomanPSMT"/>
-          <w:color w:val="000000" w:themeColor="text1"/>
-          <w:sz w:val="24"/>
-          <w:szCs w:val="24"/>
-        </w:rPr>
-        <w:t xml:space="preserve">in </w:t>
-      </w:r>
-      <w:r>
-        <w:rPr>
-          <w:rFonts w:ascii="TimesNewRomanPSMT" w:hAnsi="TimesNewRomanPSMT" w:cs="TimesNewRomanPSMT"/>
-          <w:color w:val="000000" w:themeColor="text1"/>
-          <w:sz w:val="24"/>
-          <w:szCs w:val="24"/>
-        </w:rPr>
-        <w:t>Computer Science at UCL. It is substantially the result of my work except where explicitly indicated in the text. The report may be freely copied and distributed provided the source is explicitly acknowledged.</w:t>
-      </w:r>
-    </w:p>
-    <w:p>
-      <w:pPr>
-        <w:autoSpaceDE w:val="0"/>
-        <w:autoSpaceDN w:val="0"/>
-        <w:adjustRightInd w:val="0"/>
-        <w:spacing w:after="0" w:line="240" w:lineRule="auto"/>
-        <w:rPr>
-          <w:rFonts w:ascii="TimesNewRomanPSMT" w:hAnsi="TimesNewRomanPSMT" w:cs="TimesNewRomanPSMT"/>
-          <w:color w:val="000000" w:themeColor="text1"/>
-          <w:sz w:val="24"/>
           <w:szCs w:val="24"/>
         </w:rPr>
         <w:sectPr>
@@ -703,6 +679,14 @@
     <w:p/>
     <w:sdt>
       <w:sdtPr>
+        <w:rPr>
+          <w:rFonts w:asciiTheme="minorHAnsi" w:eastAsiaTheme="minorEastAsia" w:hAnsiTheme="minorHAnsi" w:cstheme="minorBidi"/>
+          <w:b/>
+          <w:bCs/>
+          <w:smallCaps/>
+          <w:sz w:val="22"/>
+          <w:szCs w:val="20"/>
+        </w:rPr>
         <w:id w:val="-691077228"/>
         <w:docPartObj>
           <w:docPartGallery w:val="Table of Contents"/>
@@ -711,12 +695,9 @@
       </w:sdtPr>
       <w:sdtEndPr>
         <w:rPr>
-          <w:rFonts w:asciiTheme="minorHAnsi" w:eastAsiaTheme="minorEastAsia" w:hAnsiTheme="minorHAnsi" w:cstheme="minorBidi"/>
-          <w:b/>
-          <w:bCs/>
+          <w:smallCaps w:val="0"/>
           <w:noProof/>
-          <w:sz w:val="22"/>
-          <w:szCs w:val="20"/>
+          <w:sz w:val="24"/>
         </w:rPr>
       </w:sdtEndPr>
       <w:sdtContent>
@@ -1842,14 +1823,6 @@
     </w:p>
     <w:p>
       <w:pPr>
-        <w:pStyle w:val="Subtitle"/>
-        <w:rPr>
-          <w:rStyle w:val="BookTitle"/>
-        </w:rPr>
-      </w:pPr>
-    </w:p>
-    <w:p>
-      <w:pPr>
         <w:sectPr>
           <w:footerReference w:type="default" r:id="rId10"/>
           <w:pgSz w:w="11906" w:h="16838" w:code="9"/>
@@ -1876,7 +1849,15 @@
     </w:p>
     <w:p/>
     <w:p>
-      <w:r>
+      <w:pPr>
+        <w:rPr>
+          <w:rStyle w:val="SubtleEmphasis"/>
+        </w:rPr>
+      </w:pPr>
+      <w:r>
+        <w:rPr>
+          <w:rStyle w:val="SubtleEmphasis"/>
+        </w:rPr>
         <w:t>Chapter Summary</w:t>
       </w:r>
     </w:p>
@@ -2023,33 +2004,33 @@
       <w:pPr>
         <w:spacing w:line="360" w:lineRule="auto"/>
         <w:rPr>
-          <w:color w:val="000000" w:themeColor="text1"/>
-        </w:rPr>
-      </w:pPr>
-      <w:r>
-        <w:rPr>
-          <w:color w:val="000000" w:themeColor="text1"/>
+          <w:rStyle w:val="SubtleEmphasis"/>
+        </w:rPr>
+      </w:pPr>
+      <w:r>
+        <w:rPr>
+          <w:rStyle w:val="SubtleEmphasis"/>
           <w:highlight w:val="yellow"/>
         </w:rPr>
         <w:t xml:space="preserve">This chapter introduces the foundational underpinnings </w:t>
       </w:r>
       <w:r>
         <w:rPr>
-          <w:color w:val="000000" w:themeColor="text1"/>
+          <w:rStyle w:val="SubtleEmphasis"/>
           <w:highlight w:val="yellow"/>
         </w:rPr>
         <w:t>of</w:t>
       </w:r>
       <w:r>
         <w:rPr>
-          <w:color w:val="000000" w:themeColor="text1"/>
+          <w:rStyle w:val="SubtleEmphasis"/>
           <w:highlight w:val="yellow"/>
         </w:rPr>
         <w:t xml:space="preserve"> all Reinforcement Learning problems, namely MDPs and the abstract Policy Iteration.</w:t>
       </w:r>
       <w:r>
         <w:rPr>
-          <w:color w:val="000000" w:themeColor="text1"/>
+          <w:rStyle w:val="SubtleEmphasis"/>
         </w:rPr>
         <w:t xml:space="preserve">  </w:t>
       </w:r>
@@ -2382,7 +2363,6 @@
         <w:rPr>
           <w:color w:val="000000" w:themeColor="text1"/>
         </w:rPr>
-        <w:lastRenderedPageBreak/>
         <w:t xml:space="preserve">At each timestep </w:t>
       </w:r>
       <m:oMath>
@@ -2486,12 +2466,58 @@
           </m:sub>
         </m:sSub>
         <m:r>
+          <m:rPr>
+            <m:scr m:val="script"/>
+          </m:rPr>
           <w:rPr>
             <w:rFonts w:ascii="Cambria Math" w:hAnsi="Cambria Math"/>
             <w:color w:val="000000" w:themeColor="text1"/>
           </w:rPr>
-          <m:t>∈</m:t>
+          <m:t>∈S</m:t>
         </m:r>
+      </m:oMath>
+      <w:r>
+        <w:rPr>
+          <w:color w:val="000000" w:themeColor="text1"/>
+        </w:rPr>
+        <w:t xml:space="preserve"> and </w:t>
+      </w:r>
+      <w:r>
+        <w:rPr>
+          <w:color w:val="000000" w:themeColor="text1"/>
+        </w:rPr>
+        <w:t xml:space="preserve">a reward signal </w:t>
+      </w:r>
+      <m:oMath>
+        <m:sSub>
+          <m:sSubPr>
+            <m:ctrlPr>
+              <w:rPr>
+                <w:rFonts w:ascii="Cambria Math" w:hAnsi="Cambria Math"/>
+                <w:i/>
+                <w:color w:val="000000" w:themeColor="text1"/>
+              </w:rPr>
+            </m:ctrlPr>
+          </m:sSubPr>
+          <m:e>
+            <m:r>
+              <w:rPr>
+                <w:rFonts w:ascii="Cambria Math" w:hAnsi="Cambria Math"/>
+                <w:color w:val="000000" w:themeColor="text1"/>
+              </w:rPr>
+              <m:t>r</m:t>
+            </m:r>
+          </m:e>
+          <m:sub>
+            <m:r>
+              <w:rPr>
+                <w:rFonts w:ascii="Cambria Math" w:hAnsi="Cambria Math"/>
+                <w:color w:val="000000" w:themeColor="text1"/>
+              </w:rPr>
+              <m:t>t</m:t>
+            </m:r>
+          </m:sub>
+        </m:sSub>
         <m:r>
           <m:rPr>
             <m:scr m:val="script"/>
@@ -2500,20 +2526,20 @@
             <w:rFonts w:ascii="Cambria Math" w:hAnsi="Cambria Math"/>
             <w:color w:val="000000" w:themeColor="text1"/>
           </w:rPr>
-          <m:t>S</m:t>
+          <m:t>∈R</m:t>
         </m:r>
       </m:oMath>
       <w:r>
         <w:rPr>
           <w:color w:val="000000" w:themeColor="text1"/>
         </w:rPr>
-        <w:t xml:space="preserve"> and </w:t>
-      </w:r>
-      <w:r>
-        <w:rPr>
-          <w:color w:val="000000" w:themeColor="text1"/>
-        </w:rPr>
-        <w:t xml:space="preserve">a reward signal </w:t>
+        <w:t xml:space="preserve">. Based on the current state, </w:t>
+      </w:r>
+      <w:r>
+        <w:rPr>
+          <w:color w:val="000000" w:themeColor="text1"/>
+        </w:rPr>
+        <w:t xml:space="preserve">the agent selects an action </w:t>
       </w:r>
       <m:oMath>
         <m:sSub>
@@ -2532,7 +2558,7 @@
                 <w:rFonts w:ascii="Cambria Math" w:hAnsi="Cambria Math"/>
                 <w:color w:val="000000" w:themeColor="text1"/>
               </w:rPr>
-              <m:t>r</m:t>
+              <m:t>a</m:t>
             </m:r>
           </m:e>
           <m:sub>
@@ -2545,13 +2571,6 @@
             </m:r>
           </m:sub>
         </m:sSub>
-        <m:r>
-          <w:rPr>
-            <w:rFonts w:ascii="Cambria Math" w:hAnsi="Cambria Math"/>
-            <w:color w:val="000000" w:themeColor="text1"/>
-          </w:rPr>
-          <m:t>∈</m:t>
-        </m:r>
         <m:r>
           <m:rPr>
             <m:scr m:val="script"/>
@@ -2560,67 +2579,7 @@
             <w:rFonts w:ascii="Cambria Math" w:hAnsi="Cambria Math"/>
             <w:color w:val="000000" w:themeColor="text1"/>
           </w:rPr>
-          <m:t>R</m:t>
-        </m:r>
-      </m:oMath>
-      <w:r>
-        <w:rPr>
-          <w:color w:val="000000" w:themeColor="text1"/>
-        </w:rPr>
-        <w:t xml:space="preserve">. Based on the current state, </w:t>
-      </w:r>
-      <w:r>
-        <w:rPr>
-          <w:color w:val="000000" w:themeColor="text1"/>
-        </w:rPr>
-        <w:t xml:space="preserve">the agent selects an action </w:t>
-      </w:r>
-      <m:oMath>
-        <m:sSub>
-          <m:sSubPr>
-            <m:ctrlPr>
-              <w:rPr>
-                <w:rFonts w:ascii="Cambria Math" w:hAnsi="Cambria Math"/>
-                <w:i/>
-                <w:color w:val="000000" w:themeColor="text1"/>
-              </w:rPr>
-            </m:ctrlPr>
-          </m:sSubPr>
-          <m:e>
-            <m:r>
-              <w:rPr>
-                <w:rFonts w:ascii="Cambria Math" w:hAnsi="Cambria Math"/>
-                <w:color w:val="000000" w:themeColor="text1"/>
-              </w:rPr>
-              <m:t>a</m:t>
-            </m:r>
-          </m:e>
-          <m:sub>
-            <m:r>
-              <w:rPr>
-                <w:rFonts w:ascii="Cambria Math" w:hAnsi="Cambria Math"/>
-                <w:color w:val="000000" w:themeColor="text1"/>
-              </w:rPr>
-              <m:t>t</m:t>
-            </m:r>
-          </m:sub>
-        </m:sSub>
-        <m:r>
-          <w:rPr>
-            <w:rFonts w:ascii="Cambria Math" w:hAnsi="Cambria Math"/>
-            <w:color w:val="000000" w:themeColor="text1"/>
-          </w:rPr>
-          <m:t>∈</m:t>
-        </m:r>
-        <m:r>
-          <m:rPr>
-            <m:scr m:val="script"/>
-          </m:rPr>
-          <w:rPr>
-            <w:rFonts w:ascii="Cambria Math" w:hAnsi="Cambria Math"/>
-            <w:color w:val="000000" w:themeColor="text1"/>
-          </w:rPr>
-          <m:t>A</m:t>
+          <m:t>∈A</m:t>
         </m:r>
         <m:d>
           <m:dPr>
@@ -2838,13 +2797,6 @@
           </m:sub>
         </m:sSub>
         <m:r>
-          <w:rPr>
-            <w:rFonts w:ascii="Cambria Math" w:hAnsi="Cambria Math"/>
-            <w:color w:val="000000" w:themeColor="text1"/>
-          </w:rPr>
-          <m:t>∈</m:t>
-        </m:r>
-        <m:r>
           <m:rPr>
             <m:scr m:val="script"/>
           </m:rPr>
@@ -2852,7 +2804,7 @@
             <w:rFonts w:ascii="Cambria Math" w:hAnsi="Cambria Math"/>
             <w:color w:val="000000" w:themeColor="text1"/>
           </w:rPr>
-          <m:t>R</m:t>
+          <m:t>∈R</m:t>
         </m:r>
       </m:oMath>
       <w:r>
@@ -3476,17 +3428,6 @@
               </m:sSup>
               <m:r>
                 <m:rPr>
-                  <m:sty m:val="p"/>
-                </m:rPr>
-                <w:rPr>
-                  <w:rFonts w:ascii="Cambria Math" w:hAnsi="Cambria Math" w:cs="Calibri"/>
-                  <w:color w:val="000000" w:themeColor="text1"/>
-                  <w:lang w:val=""/>
-                </w:rPr>
-                <m:t>∈ </m:t>
-              </m:r>
-              <m:r>
-                <m:rPr>
                   <m:scr m:val="script"/>
                   <m:sty m:val="p"/>
                 </m:rPr>
@@ -3495,7 +3436,7 @@
                   <w:color w:val="000000" w:themeColor="text1"/>
                   <w:lang w:val=""/>
                 </w:rPr>
-                <m:t>S</m:t>
+                <m:t>∈ S</m:t>
               </m:r>
             </m:sub>
             <m:sup/>
@@ -3534,17 +3475,6 @@
                   </m:r>
                   <m:r>
                     <m:rPr>
-                      <m:sty m:val="p"/>
-                    </m:rPr>
-                    <w:rPr>
-                      <w:rFonts w:ascii="Cambria Math" w:hAnsi="Cambria Math" w:cs="Calibri"/>
-                      <w:color w:val="000000" w:themeColor="text1"/>
-                      <w:lang w:val=""/>
-                    </w:rPr>
-                    <m:t>∈ </m:t>
-                  </m:r>
-                  <m:r>
-                    <m:rPr>
                       <m:scr m:val="script"/>
                       <m:sty m:val="p"/>
                     </m:rPr>
@@ -3553,7 +3483,7 @@
                       <w:color w:val="000000" w:themeColor="text1"/>
                       <w:lang w:val=""/>
                     </w:rPr>
-                    <m:t>R</m:t>
+                    <m:t>∈ R</m:t>
                   </m:r>
                 </m:sub>
                 <m:sup/>
@@ -4349,7 +4279,7 @@
           <w:color w:val="000000" w:themeColor="text1"/>
           <w:lang w:val=""/>
         </w:rPr>
-        <w:t xml:space="preserve">                                                                        </w:t>
+        <w:t xml:space="preserve">                                                                    </w:t>
       </w:r>
       <m:oMath>
         <m:sSub>
@@ -4484,7 +4414,7 @@
           <w:color w:val="000000" w:themeColor="text1"/>
           <w:lang w:val=""/>
         </w:rPr>
-        <w:t xml:space="preserve">                 </w:t>
+        <w:t xml:space="preserve">  </w:t>
       </w:r>
       <w:r>
         <w:rPr>
@@ -4498,13 +4428,27 @@
           <w:color w:val="000000" w:themeColor="text1"/>
           <w:lang w:val=""/>
         </w:rPr>
-        <w:t xml:space="preserve">              </w:t>
+        <w:t xml:space="preserve">      </w:t>
       </w:r>
       <w:r>
         <w:rPr>
           <w:color w:val="000000" w:themeColor="text1"/>
           <w:lang w:val=""/>
         </w:rPr>
+        <w:t xml:space="preserve">    </w:t>
+      </w:r>
+      <w:r>
+        <w:rPr>
+          <w:color w:val="000000" w:themeColor="text1"/>
+          <w:lang w:val=""/>
+        </w:rPr>
+        <w:t xml:space="preserve">        </w:t>
+      </w:r>
+      <w:r>
+        <w:rPr>
+          <w:color w:val="000000" w:themeColor="text1"/>
+          <w:lang w:val=""/>
+        </w:rPr>
         <w:t xml:space="preserve"> </w:t>
       </w:r>
       <w:r>
@@ -4528,6 +4472,7 @@
           <w:color w:val="000000" w:themeColor="text1"/>
           <w:lang w:val=""/>
         </w:rPr>
+        <w:lastRenderedPageBreak/>
         <w:t xml:space="preserve">This expected return is </w:t>
       </w:r>
       <w:r>
@@ -4705,7 +4650,7 @@
             <w:color w:val="000000" w:themeColor="text1"/>
             <w:lang w:val=""/>
           </w:rPr>
-          <m:t>A</m:t>
+          <m:t>A(</m:t>
         </m:r>
         <m:r>
           <w:rPr>
@@ -4713,7 +4658,7 @@
             <w:color w:val="000000" w:themeColor="text1"/>
             <w:lang w:val=""/>
           </w:rPr>
-          <m:t>(s)</m:t>
+          <m:t>s)</m:t>
         </m:r>
       </m:oMath>
       <w:r>
@@ -4841,8 +4786,7 @@
           <w:color w:val="000000" w:themeColor="text1"/>
           <w:lang w:val=""/>
         </w:rPr>
-        <w:lastRenderedPageBreak/>
-        <w:t xml:space="preserve">                                                                 </w:t>
+        <w:t xml:space="preserve">                                                              </w:t>
       </w:r>
       <m:oMath>
         <m:sSub>
@@ -5014,7 +4958,35 @@
           <w:color w:val="000000" w:themeColor="text1"/>
           <w:lang w:val=""/>
         </w:rPr>
-        <w:t xml:space="preserve">                                                        </w:t>
+        <w:t xml:space="preserve">   </w:t>
+      </w:r>
+      <w:r>
+        <w:rPr>
+          <w:color w:val="000000" w:themeColor="text1"/>
+          <w:lang w:val=""/>
+        </w:rPr>
+        <w:t xml:space="preserve"> </w:t>
+      </w:r>
+      <w:r>
+        <w:rPr>
+          <w:color w:val="000000" w:themeColor="text1"/>
+          <w:lang w:val=""/>
+        </w:rPr>
+        <w:t xml:space="preserve">                                 </w:t>
+      </w:r>
+      <w:r>
+        <w:rPr>
+          <w:color w:val="000000" w:themeColor="text1"/>
+          <w:lang w:val=""/>
+        </w:rPr>
+        <w:t xml:space="preserve">   </w:t>
+      </w:r>
+      <w:r>
+        <w:rPr>
+          <w:color w:val="000000" w:themeColor="text1"/>
+          <w:lang w:val=""/>
+        </w:rPr>
+        <w:t xml:space="preserve">    </w:t>
       </w:r>
       <w:r>
         <w:rPr>
@@ -5503,17 +5475,6 @@
               </m:r>
               <m:r>
                 <m:rPr>
-                  <m:sty m:val="p"/>
-                </m:rPr>
-                <w:rPr>
-                  <w:rFonts w:ascii="Cambria Math" w:hAnsi="Cambria Math" w:cs="Calibri"/>
-                  <w:color w:val="000000" w:themeColor="text1"/>
-                  <w:lang w:val=""/>
-                </w:rPr>
-                <m:t>∈ </m:t>
-              </m:r>
-              <m:r>
-                <m:rPr>
                   <m:scr m:val="script"/>
                   <m:sty m:val="p"/>
                 </m:rPr>
@@ -5522,7 +5483,7 @@
                   <w:color w:val="000000" w:themeColor="text1"/>
                   <w:lang w:val=""/>
                 </w:rPr>
-                <m:t>A</m:t>
+                <m:t>∈ A</m:t>
               </m:r>
               <m:d>
                 <m:dPr>
@@ -6181,14 +6142,6 @@
             <m:t xml:space="preserve"> for all s</m:t>
           </m:r>
           <m:r>
-            <w:rPr>
-              <w:rFonts w:ascii="Cambria Math" w:eastAsia="Times New Roman" w:hAnsi="Cambria Math" w:cs="Calibri"/>
-              <w:color w:val="000000" w:themeColor="text1"/>
-              <w:lang w:val=""/>
-            </w:rPr>
-            <m:t>∈</m:t>
-          </m:r>
-          <m:r>
             <m:rPr>
               <m:scr m:val="script"/>
             </m:rPr>
@@ -6197,7 +6150,7 @@
               <w:color w:val="000000" w:themeColor="text1"/>
               <w:lang w:val=""/>
             </w:rPr>
-            <m:t>S</m:t>
+            <m:t>∈S</m:t>
           </m:r>
         </m:oMath>
       </m:oMathPara>
@@ -6548,17 +6501,6 @@
           </m:r>
           <m:r>
             <m:rPr>
-              <m:sty m:val="p"/>
-            </m:rPr>
-            <w:rPr>
-              <w:rFonts w:ascii="Cambria Math" w:hAnsi="Cambria Math" w:cs="Calibri"/>
-              <w:szCs w:val="22"/>
-              <w:lang w:val=""/>
-            </w:rPr>
-            <m:t>∈ </m:t>
-          </m:r>
-          <m:r>
-            <m:rPr>
               <m:scr m:val="script"/>
               <m:sty m:val="p"/>
             </m:rPr>
@@ -6567,7 +6509,7 @@
               <w:szCs w:val="22"/>
               <w:lang w:val=""/>
             </w:rPr>
-            <m:t>S</m:t>
+            <m:t>∈ S</m:t>
           </m:r>
         </m:oMath>
       </m:oMathPara>
@@ -7014,17 +6956,7 @@
             <w:szCs w:val="18"/>
             <w:lang w:val=""/>
           </w:rPr>
-          <m:t xml:space="preserve"> </m:t>
-        </m:r>
-        <m:r>
-          <w:rPr>
-            <w:rFonts w:ascii="Cambria Math" w:hAnsi="Cambria Math"/>
-            <w:color w:val="000000" w:themeColor="text1"/>
-            <w:sz w:val="20"/>
-            <w:szCs w:val="18"/>
-            <w:lang w:val=""/>
-          </w:rPr>
-          <m:t>=</m:t>
+          <m:t xml:space="preserve"> =</m:t>
         </m:r>
         <m:sSub>
           <m:sSubPr>
@@ -7175,17 +7107,7 @@
                     <w:szCs w:val="18"/>
                     <w:lang w:val=""/>
                   </w:rPr>
-                  <m:t>t</m:t>
-                </m:r>
-                <m:r>
-                  <w:rPr>
-                    <w:rFonts w:ascii="Cambria Math" w:hAnsi="Cambria Math"/>
-                    <w:color w:val="000000" w:themeColor="text1"/>
-                    <w:sz w:val="20"/>
-                    <w:szCs w:val="18"/>
-                    <w:lang w:val=""/>
-                  </w:rPr>
-                  <m:t>+1</m:t>
+                  <m:t>t+1</m:t>
                 </m:r>
               </m:sub>
             </m:sSub>
@@ -7683,17 +7605,7 @@
                     <w:szCs w:val="18"/>
                     <w:lang w:val=""/>
                   </w:rPr>
-                  <m:t>t</m:t>
-                </m:r>
-                <m:r>
-                  <w:rPr>
-                    <w:rFonts w:ascii="Cambria Math" w:hAnsi="Cambria Math"/>
-                    <w:color w:val="000000" w:themeColor="text1"/>
-                    <w:sz w:val="20"/>
-                    <w:szCs w:val="18"/>
-                    <w:lang w:val=""/>
-                  </w:rPr>
-                  <m:t>+1</m:t>
+                  <m:t>t+1</m:t>
                 </m:r>
               </m:sub>
             </m:sSub>
@@ -7770,17 +7682,7 @@
             <w:szCs w:val="18"/>
             <w:lang w:val=""/>
           </w:rPr>
-          <m:t xml:space="preserve">             </m:t>
-        </m:r>
-        <m:r>
-          <w:rPr>
-            <w:rFonts w:ascii="Cambria Math" w:hAnsi="Cambria Math"/>
-            <w:color w:val="000000" w:themeColor="text1"/>
-            <w:sz w:val="20"/>
-            <w:szCs w:val="18"/>
-            <w:lang w:val=""/>
-          </w:rPr>
-          <m:t>=</m:t>
+          <m:t xml:space="preserve">             =</m:t>
         </m:r>
         <m:d>
           <m:dPr>
@@ -8111,17 +8013,7 @@
             <w:szCs w:val="18"/>
             <w:lang w:val=""/>
           </w:rPr>
-          <m:t>+</m:t>
-        </m:r>
-        <m:r>
-          <w:rPr>
-            <w:rFonts w:ascii="Cambria Math" w:hAnsi="Cambria Math"/>
-            <w:color w:val="000000" w:themeColor="text1"/>
-            <w:sz w:val="20"/>
-            <w:szCs w:val="18"/>
-            <w:lang w:val=""/>
-          </w:rPr>
-          <m:t>[</m:t>
+          <m:t>+[</m:t>
         </m:r>
         <m:nary>
           <m:naryPr>
@@ -8645,17 +8537,7 @@
             <w:szCs w:val="18"/>
             <w:lang w:val=""/>
           </w:rPr>
-          <m:t>]</m:t>
-        </m:r>
-        <m:r>
-          <w:rPr>
-            <w:rFonts w:ascii="Cambria Math" w:hAnsi="Cambria Math"/>
-            <w:color w:val="000000" w:themeColor="text1"/>
-            <w:sz w:val="20"/>
-            <w:szCs w:val="18"/>
-            <w:lang w:val=""/>
-          </w:rPr>
-          <m:t xml:space="preserve"> </m:t>
+          <m:t xml:space="preserve">] </m:t>
         </m:r>
       </m:oMath>
       <w:r>
@@ -8667,556 +8549,6 @@
         </w:rPr>
         <w:t xml:space="preserve"> </w:t>
       </w:r>
-    </w:p>
-    <w:p>
-      <w:pPr>
-        <w:spacing w:line="360" w:lineRule="auto"/>
-        <w:rPr>
-          <w:color w:val="000000" w:themeColor="text1"/>
-          <w:sz w:val="20"/>
-          <w:szCs w:val="18"/>
-          <w:lang w:val=""/>
-        </w:rPr>
-      </w:pPr>
-      <w:r>
-        <w:rPr>
-          <w:color w:val="000000" w:themeColor="text1"/>
-          <w:sz w:val="20"/>
-          <w:szCs w:val="18"/>
-          <w:lang w:val=""/>
-        </w:rPr>
-        <w:t xml:space="preserve">             </w:t>
-      </w:r>
-      <m:oMath>
-        <m:r>
-          <w:rPr>
-            <w:rFonts w:ascii="Cambria Math" w:hAnsi="Cambria Math"/>
-            <w:color w:val="000000" w:themeColor="text1"/>
-            <w:sz w:val="20"/>
-            <w:szCs w:val="18"/>
-            <w:lang w:val=""/>
-          </w:rPr>
-          <m:t>=</m:t>
-        </m:r>
-        <m:nary>
-          <m:naryPr>
-            <m:chr m:val="∑"/>
-            <m:limLoc m:val="undOvr"/>
-            <m:supHide m:val="1"/>
-            <m:ctrlPr>
-              <w:rPr>
-                <w:rFonts w:ascii="Cambria Math" w:hAnsi="Cambria Math"/>
-                <w:i/>
-                <w:color w:val="000000" w:themeColor="text1"/>
-                <w:sz w:val="20"/>
-                <w:szCs w:val="18"/>
-                <w:lang w:val=""/>
-              </w:rPr>
-            </m:ctrlPr>
-          </m:naryPr>
-          <m:sub>
-            <m:r>
-              <w:rPr>
-                <w:rFonts w:ascii="Cambria Math" w:hAnsi="Cambria Math"/>
-                <w:color w:val="000000" w:themeColor="text1"/>
-                <w:sz w:val="20"/>
-                <w:szCs w:val="18"/>
-                <w:lang w:val=""/>
-              </w:rPr>
-              <m:t>a</m:t>
-            </m:r>
-          </m:sub>
-          <m:sup/>
-          <m:e>
-            <m:r>
-              <w:rPr>
-                <w:rFonts w:ascii="Cambria Math" w:hAnsi="Cambria Math" w:cs="Calibri"/>
-                <w:color w:val="000000" w:themeColor="text1"/>
-                <w:sz w:val="20"/>
-                <w:szCs w:val="18"/>
-                <w:lang w:val=""/>
-              </w:rPr>
-              <m:t>π</m:t>
-            </m:r>
-            <m:d>
-              <m:dPr>
-                <m:ctrlPr>
-                  <w:rPr>
-                    <w:rFonts w:ascii="Cambria Math" w:hAnsi="Cambria Math" w:cs="Calibri"/>
-                    <w:color w:val="000000" w:themeColor="text1"/>
-                    <w:sz w:val="20"/>
-                    <w:szCs w:val="18"/>
-                    <w:lang w:val=""/>
-                  </w:rPr>
-                </m:ctrlPr>
-              </m:dPr>
-              <m:e>
-                <m:r>
-                  <w:rPr>
-                    <w:rFonts w:ascii="Cambria Math" w:hAnsi="Cambria Math" w:cs="Calibri"/>
-                    <w:color w:val="000000" w:themeColor="text1"/>
-                    <w:sz w:val="20"/>
-                    <w:szCs w:val="18"/>
-                    <w:lang w:val=""/>
-                  </w:rPr>
-                  <m:t>a</m:t>
-                </m:r>
-              </m:e>
-              <m:e>
-                <m:r>
-                  <w:rPr>
-                    <w:rFonts w:ascii="Cambria Math" w:hAnsi="Cambria Math" w:cs="Calibri"/>
-                    <w:color w:val="000000" w:themeColor="text1"/>
-                    <w:sz w:val="20"/>
-                    <w:szCs w:val="18"/>
-                    <w:lang w:val=""/>
-                  </w:rPr>
-                  <m:t>s</m:t>
-                </m:r>
-              </m:e>
-            </m:d>
-            <m:nary>
-              <m:naryPr>
-                <m:chr m:val="∑"/>
-                <m:limLoc m:val="undOvr"/>
-                <m:supHide m:val="1"/>
-                <m:ctrlPr>
-                  <w:rPr>
-                    <w:rFonts w:ascii="Cambria Math" w:hAnsi="Cambria Math" w:cs="Calibri"/>
-                    <w:color w:val="000000" w:themeColor="text1"/>
-                    <w:sz w:val="20"/>
-                    <w:szCs w:val="18"/>
-                    <w:lang w:val=""/>
-                  </w:rPr>
-                </m:ctrlPr>
-              </m:naryPr>
-              <m:sub>
-                <m:sSup>
-                  <m:sSupPr>
-                    <m:ctrlPr>
-                      <w:rPr>
-                        <w:rFonts w:ascii="Cambria Math" w:hAnsi="Cambria Math" w:cs="Calibri"/>
-                        <w:i/>
-                        <w:color w:val="000000" w:themeColor="text1"/>
-                        <w:sz w:val="20"/>
-                        <w:szCs w:val="18"/>
-                        <w:lang w:val=""/>
-                      </w:rPr>
-                    </m:ctrlPr>
-                  </m:sSupPr>
-                  <m:e>
-                    <m:r>
-                      <w:rPr>
-                        <w:rFonts w:ascii="Cambria Math" w:hAnsi="Cambria Math" w:cs="Calibri"/>
-                        <w:color w:val="000000" w:themeColor="text1"/>
-                        <w:sz w:val="20"/>
-                        <w:szCs w:val="18"/>
-                        <w:lang w:val=""/>
-                      </w:rPr>
-                      <m:t>s</m:t>
-                    </m:r>
-                  </m:e>
-                  <m:sup>
-                    <m:r>
-                      <w:rPr>
-                        <w:rFonts w:ascii="Cambria Math" w:hAnsi="Cambria Math" w:cs="Calibri"/>
-                        <w:color w:val="000000" w:themeColor="text1"/>
-                        <w:sz w:val="20"/>
-                        <w:szCs w:val="18"/>
-                        <w:lang w:val=""/>
-                      </w:rPr>
-                      <m:t>'</m:t>
-                    </m:r>
-                  </m:sup>
-                </m:sSup>
-              </m:sub>
-              <m:sup/>
-              <m:e>
-                <m:nary>
-                  <m:naryPr>
-                    <m:chr m:val="∑"/>
-                    <m:limLoc m:val="undOvr"/>
-                    <m:supHide m:val="1"/>
-                    <m:ctrlPr>
-                      <w:rPr>
-                        <w:rFonts w:ascii="Cambria Math" w:hAnsi="Cambria Math" w:cs="Calibri"/>
-                        <w:i/>
-                        <w:color w:val="000000" w:themeColor="text1"/>
-                        <w:sz w:val="20"/>
-                        <w:szCs w:val="18"/>
-                        <w:lang w:val=""/>
-                      </w:rPr>
-                    </m:ctrlPr>
-                  </m:naryPr>
-                  <m:sub>
-                    <m:r>
-                      <w:rPr>
-                        <w:rFonts w:ascii="Cambria Math" w:hAnsi="Cambria Math" w:cs="Calibri"/>
-                        <w:color w:val="000000" w:themeColor="text1"/>
-                        <w:sz w:val="20"/>
-                        <w:szCs w:val="18"/>
-                        <w:lang w:val=""/>
-                      </w:rPr>
-                      <m:t>r</m:t>
-                    </m:r>
-                  </m:sub>
-                  <m:sup/>
-                  <m:e>
-                    <m:r>
-                      <w:rPr>
-                        <w:rFonts w:ascii="Cambria Math" w:eastAsia="Times New Roman" w:hAnsi="Cambria Math" w:cs="Calibri"/>
-                        <w:color w:val="000000" w:themeColor="text1"/>
-                        <w:sz w:val="20"/>
-                        <w:szCs w:val="18"/>
-                        <w:lang w:val=""/>
-                      </w:rPr>
-                      <m:t>p</m:t>
-                    </m:r>
-                    <m:d>
-                      <m:dPr>
-                        <m:ctrlPr>
-                          <w:rPr>
-                            <w:rFonts w:ascii="Cambria Math" w:eastAsia="Times New Roman" w:hAnsi="Cambria Math" w:cs="Calibri"/>
-                            <w:color w:val="000000" w:themeColor="text1"/>
-                            <w:sz w:val="20"/>
-                            <w:szCs w:val="18"/>
-                            <w:lang w:val=""/>
-                          </w:rPr>
-                        </m:ctrlPr>
-                      </m:dPr>
-                      <m:e>
-                        <m:sSup>
-                          <m:sSupPr>
-                            <m:ctrlPr>
-                              <w:rPr>
-                                <w:rFonts w:ascii="Cambria Math" w:eastAsia="Times New Roman" w:hAnsi="Cambria Math" w:cs="Calibri"/>
-                                <w:color w:val="000000" w:themeColor="text1"/>
-                                <w:sz w:val="20"/>
-                                <w:szCs w:val="18"/>
-                                <w:lang w:val=""/>
-                              </w:rPr>
-                            </m:ctrlPr>
-                          </m:sSupPr>
-                          <m:e>
-                            <m:r>
-                              <w:rPr>
-                                <w:rFonts w:ascii="Cambria Math" w:eastAsia="Times New Roman" w:hAnsi="Cambria Math" w:cs="Calibri"/>
-                                <w:color w:val="000000" w:themeColor="text1"/>
-                                <w:sz w:val="20"/>
-                                <w:szCs w:val="18"/>
-                                <w:lang w:val=""/>
-                              </w:rPr>
-                              <m:t>s</m:t>
-                            </m:r>
-                          </m:e>
-                          <m:sup>
-                            <m:r>
-                              <m:rPr>
-                                <m:sty m:val="p"/>
-                              </m:rPr>
-                              <w:rPr>
-                                <w:rFonts w:ascii="Cambria Math" w:eastAsia="Times New Roman" w:hAnsi="Cambria Math" w:cs="Calibri"/>
-                                <w:color w:val="000000" w:themeColor="text1"/>
-                                <w:sz w:val="20"/>
-                                <w:szCs w:val="18"/>
-                                <w:lang w:val=""/>
-                              </w:rPr>
-                              <m:t>'</m:t>
-                            </m:r>
-                          </m:sup>
-                        </m:sSup>
-                        <m:r>
-                          <m:rPr>
-                            <m:sty m:val="p"/>
-                          </m:rPr>
-                          <w:rPr>
-                            <w:rFonts w:ascii="Cambria Math" w:eastAsia="Times New Roman" w:hAnsi="Cambria Math" w:cs="Calibri"/>
-                            <w:color w:val="000000" w:themeColor="text1"/>
-                            <w:sz w:val="20"/>
-                            <w:szCs w:val="18"/>
-                            <w:lang w:val=""/>
-                          </w:rPr>
-                          <m:t>,</m:t>
-                        </m:r>
-                        <m:r>
-                          <w:rPr>
-                            <w:rFonts w:ascii="Cambria Math" w:eastAsia="Times New Roman" w:hAnsi="Cambria Math" w:cs="Calibri"/>
-                            <w:color w:val="000000" w:themeColor="text1"/>
-                            <w:sz w:val="20"/>
-                            <w:szCs w:val="18"/>
-                            <w:lang w:val=""/>
-                          </w:rPr>
-                          <m:t>r</m:t>
-                        </m:r>
-                      </m:e>
-                      <m:e>
-                        <m:r>
-                          <w:rPr>
-                            <w:rFonts w:ascii="Cambria Math" w:eastAsia="Times New Roman" w:hAnsi="Cambria Math" w:cs="Calibri"/>
-                            <w:color w:val="000000" w:themeColor="text1"/>
-                            <w:sz w:val="20"/>
-                            <w:szCs w:val="18"/>
-                            <w:lang w:val=""/>
-                          </w:rPr>
-                          <m:t>s</m:t>
-                        </m:r>
-                        <m:r>
-                          <m:rPr>
-                            <m:sty m:val="p"/>
-                          </m:rPr>
-                          <w:rPr>
-                            <w:rFonts w:ascii="Cambria Math" w:eastAsia="Times New Roman" w:hAnsi="Cambria Math" w:cs="Calibri"/>
-                            <w:color w:val="000000" w:themeColor="text1"/>
-                            <w:sz w:val="20"/>
-                            <w:szCs w:val="18"/>
-                            <w:lang w:val=""/>
-                          </w:rPr>
-                          <m:t>,</m:t>
-                        </m:r>
-                        <m:r>
-                          <w:rPr>
-                            <w:rFonts w:ascii="Cambria Math" w:eastAsia="Times New Roman" w:hAnsi="Cambria Math" w:cs="Calibri"/>
-                            <w:color w:val="000000" w:themeColor="text1"/>
-                            <w:sz w:val="20"/>
-                            <w:szCs w:val="18"/>
-                            <w:lang w:val=""/>
-                          </w:rPr>
-                          <m:t>a</m:t>
-                        </m:r>
-                      </m:e>
-                    </m:d>
-                  </m:e>
-                </m:nary>
-              </m:e>
-            </m:nary>
-          </m:e>
-        </m:nary>
-        <m:r>
-          <w:rPr>
-            <w:rFonts w:ascii="Cambria Math" w:hAnsi="Cambria Math"/>
-            <w:color w:val="000000" w:themeColor="text1"/>
-            <w:sz w:val="20"/>
-            <w:szCs w:val="18"/>
-            <w:lang w:val=""/>
-          </w:rPr>
-          <m:t>*(</m:t>
-        </m:r>
-        <m:r>
-          <w:rPr>
-            <w:rFonts w:ascii="Cambria Math" w:hAnsi="Cambria Math"/>
-            <w:color w:val="000000" w:themeColor="text1"/>
-            <w:sz w:val="20"/>
-            <w:szCs w:val="18"/>
-            <w:lang w:val=""/>
-          </w:rPr>
-          <m:t>r+</m:t>
-        </m:r>
-        <m:r>
-          <w:rPr>
-            <w:rFonts w:ascii="Cambria Math" w:hAnsi="Cambria Math" w:cs="Calibri"/>
-            <w:color w:val="000000" w:themeColor="text1"/>
-            <w:sz w:val="20"/>
-            <w:szCs w:val="18"/>
-            <w:lang w:val=""/>
-          </w:rPr>
-          <m:t>γ</m:t>
-        </m:r>
-        <m:sSub>
-          <m:sSubPr>
-            <m:ctrlPr>
-              <w:rPr>
-                <w:rFonts w:ascii="Cambria Math" w:hAnsi="Cambria Math"/>
-                <w:i/>
-                <w:color w:val="000000" w:themeColor="text1"/>
-                <w:sz w:val="20"/>
-                <w:szCs w:val="18"/>
-                <w:lang w:val=""/>
-              </w:rPr>
-            </m:ctrlPr>
-          </m:sSubPr>
-          <m:e>
-            <m:r>
-              <m:rPr>
-                <m:scr m:val="double-struck"/>
-              </m:rPr>
-              <w:rPr>
-                <w:rFonts w:ascii="Cambria Math" w:hAnsi="Cambria Math"/>
-                <w:color w:val="000000" w:themeColor="text1"/>
-                <w:sz w:val="20"/>
-                <w:szCs w:val="18"/>
-                <w:lang w:val=""/>
-              </w:rPr>
-              <m:t>E</m:t>
-            </m:r>
-          </m:e>
-          <m:sub>
-            <m:r>
-              <w:rPr>
-                <w:rFonts w:ascii="Cambria Math" w:hAnsi="Cambria Math"/>
-                <w:color w:val="000000" w:themeColor="text1"/>
-                <w:sz w:val="20"/>
-                <w:szCs w:val="18"/>
-                <w:lang w:val=""/>
-              </w:rPr>
-              <m:t>π</m:t>
-            </m:r>
-          </m:sub>
-        </m:sSub>
-        <m:d>
-          <m:dPr>
-            <m:begChr m:val="["/>
-            <m:endChr m:val="]"/>
-            <m:ctrlPr>
-              <w:rPr>
-                <w:rFonts w:ascii="Cambria Math" w:hAnsi="Cambria Math"/>
-                <w:i/>
-                <w:color w:val="000000" w:themeColor="text1"/>
-                <w:sz w:val="20"/>
-                <w:szCs w:val="18"/>
-                <w:lang w:val=""/>
-              </w:rPr>
-            </m:ctrlPr>
-          </m:dPr>
-          <m:e>
-            <m:sSub>
-              <m:sSubPr>
-                <m:ctrlPr>
-                  <w:rPr>
-                    <w:rFonts w:ascii="Cambria Math" w:hAnsi="Cambria Math"/>
-                    <w:i/>
-                    <w:color w:val="000000" w:themeColor="text1"/>
-                    <w:sz w:val="20"/>
-                    <w:szCs w:val="18"/>
-                    <w:lang w:val=""/>
-                  </w:rPr>
-                </m:ctrlPr>
-              </m:sSubPr>
-              <m:e>
-                <m:r>
-                  <w:rPr>
-                    <w:rFonts w:ascii="Cambria Math" w:hAnsi="Cambria Math"/>
-                    <w:color w:val="000000" w:themeColor="text1"/>
-                    <w:sz w:val="20"/>
-                    <w:szCs w:val="18"/>
-                    <w:lang w:val=""/>
-                  </w:rPr>
-                  <m:t>G</m:t>
-                </m:r>
-              </m:e>
-              <m:sub>
-                <m:r>
-                  <w:rPr>
-                    <w:rFonts w:ascii="Cambria Math" w:hAnsi="Cambria Math"/>
-                    <w:color w:val="000000" w:themeColor="text1"/>
-                    <w:sz w:val="20"/>
-                    <w:szCs w:val="18"/>
-                    <w:lang w:val=""/>
-                  </w:rPr>
-                  <m:t>t+1</m:t>
-                </m:r>
-              </m:sub>
-            </m:sSub>
-          </m:e>
-          <m:e>
-            <m:sSub>
-              <m:sSubPr>
-                <m:ctrlPr>
-                  <w:rPr>
-                    <w:rFonts w:ascii="Cambria Math" w:hAnsi="Cambria Math"/>
-                    <w:i/>
-                    <w:color w:val="000000" w:themeColor="text1"/>
-                    <w:sz w:val="20"/>
-                    <w:szCs w:val="18"/>
-                    <w:lang w:val=""/>
-                  </w:rPr>
-                </m:ctrlPr>
-              </m:sSubPr>
-              <m:e>
-                <m:r>
-                  <w:rPr>
-                    <w:rFonts w:ascii="Cambria Math" w:hAnsi="Cambria Math"/>
-                    <w:color w:val="000000" w:themeColor="text1"/>
-                    <w:sz w:val="20"/>
-                    <w:szCs w:val="18"/>
-                    <w:lang w:val=""/>
-                  </w:rPr>
-                  <m:t>S</m:t>
-                </m:r>
-              </m:e>
-              <m:sub>
-                <m:r>
-                  <w:rPr>
-                    <w:rFonts w:ascii="Cambria Math" w:hAnsi="Cambria Math"/>
-                    <w:color w:val="000000" w:themeColor="text1"/>
-                    <w:sz w:val="20"/>
-                    <w:szCs w:val="18"/>
-                    <w:lang w:val=""/>
-                  </w:rPr>
-                  <m:t>t+1</m:t>
-                </m:r>
-              </m:sub>
-            </m:sSub>
-            <m:r>
-              <w:rPr>
-                <w:rFonts w:ascii="Cambria Math" w:hAnsi="Cambria Math"/>
-                <w:color w:val="000000" w:themeColor="text1"/>
-                <w:sz w:val="20"/>
-                <w:szCs w:val="18"/>
-                <w:lang w:val=""/>
-              </w:rPr>
-              <m:t>=</m:t>
-            </m:r>
-            <m:sSup>
-              <m:sSupPr>
-                <m:ctrlPr>
-                  <w:rPr>
-                    <w:rFonts w:ascii="Cambria Math" w:hAnsi="Cambria Math"/>
-                    <w:i/>
-                    <w:color w:val="000000" w:themeColor="text1"/>
-                    <w:sz w:val="20"/>
-                    <w:szCs w:val="18"/>
-                    <w:lang w:val=""/>
-                  </w:rPr>
-                </m:ctrlPr>
-              </m:sSupPr>
-              <m:e>
-                <m:r>
-                  <w:rPr>
-                    <w:rFonts w:ascii="Cambria Math" w:hAnsi="Cambria Math"/>
-                    <w:color w:val="000000" w:themeColor="text1"/>
-                    <w:sz w:val="20"/>
-                    <w:szCs w:val="18"/>
-                    <w:lang w:val=""/>
-                  </w:rPr>
-                  <m:t>s</m:t>
-                </m:r>
-              </m:e>
-              <m:sup>
-                <m:r>
-                  <w:rPr>
-                    <w:rFonts w:ascii="Cambria Math" w:hAnsi="Cambria Math"/>
-                    <w:color w:val="000000" w:themeColor="text1"/>
-                    <w:sz w:val="20"/>
-                    <w:szCs w:val="18"/>
-                    <w:lang w:val=""/>
-                  </w:rPr>
-                  <m:t>'</m:t>
-                </m:r>
-              </m:sup>
-            </m:sSup>
-          </m:e>
-        </m:d>
-        <m:r>
-          <w:rPr>
-            <w:rFonts w:ascii="Cambria Math" w:hAnsi="Cambria Math"/>
-            <w:color w:val="000000" w:themeColor="text1"/>
-            <w:sz w:val="20"/>
-            <w:szCs w:val="18"/>
-            <w:lang w:val=""/>
-          </w:rPr>
-          <m:t>)</m:t>
-        </m:r>
-      </m:oMath>
     </w:p>
     <w:p>
       <w:pPr>
@@ -9576,6 +8908,546 @@
           </m:sSubPr>
           <m:e>
             <m:r>
+              <m:rPr>
+                <m:scr m:val="double-struck"/>
+              </m:rPr>
+              <w:rPr>
+                <w:rFonts w:ascii="Cambria Math" w:hAnsi="Cambria Math"/>
+                <w:color w:val="000000" w:themeColor="text1"/>
+                <w:sz w:val="20"/>
+                <w:szCs w:val="18"/>
+                <w:lang w:val=""/>
+              </w:rPr>
+              <m:t>E</m:t>
+            </m:r>
+          </m:e>
+          <m:sub>
+            <m:r>
+              <w:rPr>
+                <w:rFonts w:ascii="Cambria Math" w:hAnsi="Cambria Math"/>
+                <w:color w:val="000000" w:themeColor="text1"/>
+                <w:sz w:val="20"/>
+                <w:szCs w:val="18"/>
+                <w:lang w:val=""/>
+              </w:rPr>
+              <m:t>π</m:t>
+            </m:r>
+          </m:sub>
+        </m:sSub>
+        <m:d>
+          <m:dPr>
+            <m:begChr m:val="["/>
+            <m:endChr m:val="]"/>
+            <m:ctrlPr>
+              <w:rPr>
+                <w:rFonts w:ascii="Cambria Math" w:hAnsi="Cambria Math"/>
+                <w:i/>
+                <w:color w:val="000000" w:themeColor="text1"/>
+                <w:sz w:val="20"/>
+                <w:szCs w:val="18"/>
+                <w:lang w:val=""/>
+              </w:rPr>
+            </m:ctrlPr>
+          </m:dPr>
+          <m:e>
+            <m:sSub>
+              <m:sSubPr>
+                <m:ctrlPr>
+                  <w:rPr>
+                    <w:rFonts w:ascii="Cambria Math" w:hAnsi="Cambria Math"/>
+                    <w:i/>
+                    <w:color w:val="000000" w:themeColor="text1"/>
+                    <w:sz w:val="20"/>
+                    <w:szCs w:val="18"/>
+                    <w:lang w:val=""/>
+                  </w:rPr>
+                </m:ctrlPr>
+              </m:sSubPr>
+              <m:e>
+                <m:r>
+                  <w:rPr>
+                    <w:rFonts w:ascii="Cambria Math" w:hAnsi="Cambria Math"/>
+                    <w:color w:val="000000" w:themeColor="text1"/>
+                    <w:sz w:val="20"/>
+                    <w:szCs w:val="18"/>
+                    <w:lang w:val=""/>
+                  </w:rPr>
+                  <m:t>G</m:t>
+                </m:r>
+              </m:e>
+              <m:sub>
+                <m:r>
+                  <w:rPr>
+                    <w:rFonts w:ascii="Cambria Math" w:hAnsi="Cambria Math"/>
+                    <w:color w:val="000000" w:themeColor="text1"/>
+                    <w:sz w:val="20"/>
+                    <w:szCs w:val="18"/>
+                    <w:lang w:val=""/>
+                  </w:rPr>
+                  <m:t>t+1</m:t>
+                </m:r>
+              </m:sub>
+            </m:sSub>
+          </m:e>
+          <m:e>
+            <m:sSub>
+              <m:sSubPr>
+                <m:ctrlPr>
+                  <w:rPr>
+                    <w:rFonts w:ascii="Cambria Math" w:hAnsi="Cambria Math"/>
+                    <w:i/>
+                    <w:color w:val="000000" w:themeColor="text1"/>
+                    <w:sz w:val="20"/>
+                    <w:szCs w:val="18"/>
+                    <w:lang w:val=""/>
+                  </w:rPr>
+                </m:ctrlPr>
+              </m:sSubPr>
+              <m:e>
+                <m:r>
+                  <w:rPr>
+                    <w:rFonts w:ascii="Cambria Math" w:hAnsi="Cambria Math"/>
+                    <w:color w:val="000000" w:themeColor="text1"/>
+                    <w:sz w:val="20"/>
+                    <w:szCs w:val="18"/>
+                    <w:lang w:val=""/>
+                  </w:rPr>
+                  <m:t>S</m:t>
+                </m:r>
+              </m:e>
+              <m:sub>
+                <m:r>
+                  <w:rPr>
+                    <w:rFonts w:ascii="Cambria Math" w:hAnsi="Cambria Math"/>
+                    <w:color w:val="000000" w:themeColor="text1"/>
+                    <w:sz w:val="20"/>
+                    <w:szCs w:val="18"/>
+                    <w:lang w:val=""/>
+                  </w:rPr>
+                  <m:t>t+1</m:t>
+                </m:r>
+              </m:sub>
+            </m:sSub>
+            <m:r>
+              <w:rPr>
+                <w:rFonts w:ascii="Cambria Math" w:hAnsi="Cambria Math"/>
+                <w:color w:val="000000" w:themeColor="text1"/>
+                <w:sz w:val="20"/>
+                <w:szCs w:val="18"/>
+                <w:lang w:val=""/>
+              </w:rPr>
+              <m:t>=</m:t>
+            </m:r>
+            <m:sSup>
+              <m:sSupPr>
+                <m:ctrlPr>
+                  <w:rPr>
+                    <w:rFonts w:ascii="Cambria Math" w:hAnsi="Cambria Math"/>
+                    <w:i/>
+                    <w:color w:val="000000" w:themeColor="text1"/>
+                    <w:sz w:val="20"/>
+                    <w:szCs w:val="18"/>
+                    <w:lang w:val=""/>
+                  </w:rPr>
+                </m:ctrlPr>
+              </m:sSupPr>
+              <m:e>
+                <m:r>
+                  <w:rPr>
+                    <w:rFonts w:ascii="Cambria Math" w:hAnsi="Cambria Math"/>
+                    <w:color w:val="000000" w:themeColor="text1"/>
+                    <w:sz w:val="20"/>
+                    <w:szCs w:val="18"/>
+                    <w:lang w:val=""/>
+                  </w:rPr>
+                  <m:t>s</m:t>
+                </m:r>
+              </m:e>
+              <m:sup>
+                <m:r>
+                  <w:rPr>
+                    <w:rFonts w:ascii="Cambria Math" w:hAnsi="Cambria Math"/>
+                    <w:color w:val="000000" w:themeColor="text1"/>
+                    <w:sz w:val="20"/>
+                    <w:szCs w:val="18"/>
+                    <w:lang w:val=""/>
+                  </w:rPr>
+                  <m:t>'</m:t>
+                </m:r>
+              </m:sup>
+            </m:sSup>
+          </m:e>
+        </m:d>
+        <m:r>
+          <w:rPr>
+            <w:rFonts w:ascii="Cambria Math" w:hAnsi="Cambria Math"/>
+            <w:color w:val="000000" w:themeColor="text1"/>
+            <w:sz w:val="20"/>
+            <w:szCs w:val="18"/>
+            <w:lang w:val=""/>
+          </w:rPr>
+          <m:t>)</m:t>
+        </m:r>
+      </m:oMath>
+    </w:p>
+    <w:p>
+      <w:pPr>
+        <w:spacing w:line="360" w:lineRule="auto"/>
+        <w:rPr>
+          <w:color w:val="000000" w:themeColor="text1"/>
+          <w:sz w:val="20"/>
+          <w:szCs w:val="18"/>
+          <w:lang w:val=""/>
+        </w:rPr>
+      </w:pPr>
+      <w:r>
+        <w:rPr>
+          <w:color w:val="000000" w:themeColor="text1"/>
+          <w:sz w:val="20"/>
+          <w:szCs w:val="18"/>
+          <w:lang w:val=""/>
+        </w:rPr>
+        <w:t xml:space="preserve">             </w:t>
+      </w:r>
+      <m:oMath>
+        <m:r>
+          <w:rPr>
+            <w:rFonts w:ascii="Cambria Math" w:hAnsi="Cambria Math"/>
+            <w:color w:val="000000" w:themeColor="text1"/>
+            <w:sz w:val="20"/>
+            <w:szCs w:val="18"/>
+            <w:lang w:val=""/>
+          </w:rPr>
+          <m:t>=</m:t>
+        </m:r>
+        <m:nary>
+          <m:naryPr>
+            <m:chr m:val="∑"/>
+            <m:limLoc m:val="undOvr"/>
+            <m:supHide m:val="1"/>
+            <m:ctrlPr>
+              <w:rPr>
+                <w:rFonts w:ascii="Cambria Math" w:hAnsi="Cambria Math"/>
+                <w:i/>
+                <w:color w:val="000000" w:themeColor="text1"/>
+                <w:sz w:val="20"/>
+                <w:szCs w:val="18"/>
+                <w:lang w:val=""/>
+              </w:rPr>
+            </m:ctrlPr>
+          </m:naryPr>
+          <m:sub>
+            <m:r>
+              <w:rPr>
+                <w:rFonts w:ascii="Cambria Math" w:hAnsi="Cambria Math"/>
+                <w:color w:val="000000" w:themeColor="text1"/>
+                <w:sz w:val="20"/>
+                <w:szCs w:val="18"/>
+                <w:lang w:val=""/>
+              </w:rPr>
+              <m:t>a</m:t>
+            </m:r>
+          </m:sub>
+          <m:sup/>
+          <m:e>
+            <m:r>
+              <w:rPr>
+                <w:rFonts w:ascii="Cambria Math" w:hAnsi="Cambria Math" w:cs="Calibri"/>
+                <w:color w:val="000000" w:themeColor="text1"/>
+                <w:sz w:val="20"/>
+                <w:szCs w:val="18"/>
+                <w:lang w:val=""/>
+              </w:rPr>
+              <m:t>π</m:t>
+            </m:r>
+            <m:d>
+              <m:dPr>
+                <m:ctrlPr>
+                  <w:rPr>
+                    <w:rFonts w:ascii="Cambria Math" w:hAnsi="Cambria Math" w:cs="Calibri"/>
+                    <w:color w:val="000000" w:themeColor="text1"/>
+                    <w:sz w:val="20"/>
+                    <w:szCs w:val="18"/>
+                    <w:lang w:val=""/>
+                  </w:rPr>
+                </m:ctrlPr>
+              </m:dPr>
+              <m:e>
+                <m:r>
+                  <w:rPr>
+                    <w:rFonts w:ascii="Cambria Math" w:hAnsi="Cambria Math" w:cs="Calibri"/>
+                    <w:color w:val="000000" w:themeColor="text1"/>
+                    <w:sz w:val="20"/>
+                    <w:szCs w:val="18"/>
+                    <w:lang w:val=""/>
+                  </w:rPr>
+                  <m:t>a</m:t>
+                </m:r>
+              </m:e>
+              <m:e>
+                <m:r>
+                  <w:rPr>
+                    <w:rFonts w:ascii="Cambria Math" w:hAnsi="Cambria Math" w:cs="Calibri"/>
+                    <w:color w:val="000000" w:themeColor="text1"/>
+                    <w:sz w:val="20"/>
+                    <w:szCs w:val="18"/>
+                    <w:lang w:val=""/>
+                  </w:rPr>
+                  <m:t>s</m:t>
+                </m:r>
+              </m:e>
+            </m:d>
+            <m:nary>
+              <m:naryPr>
+                <m:chr m:val="∑"/>
+                <m:limLoc m:val="undOvr"/>
+                <m:supHide m:val="1"/>
+                <m:ctrlPr>
+                  <w:rPr>
+                    <w:rFonts w:ascii="Cambria Math" w:hAnsi="Cambria Math" w:cs="Calibri"/>
+                    <w:color w:val="000000" w:themeColor="text1"/>
+                    <w:sz w:val="20"/>
+                    <w:szCs w:val="18"/>
+                    <w:lang w:val=""/>
+                  </w:rPr>
+                </m:ctrlPr>
+              </m:naryPr>
+              <m:sub>
+                <m:sSup>
+                  <m:sSupPr>
+                    <m:ctrlPr>
+                      <w:rPr>
+                        <w:rFonts w:ascii="Cambria Math" w:hAnsi="Cambria Math" w:cs="Calibri"/>
+                        <w:i/>
+                        <w:color w:val="000000" w:themeColor="text1"/>
+                        <w:sz w:val="20"/>
+                        <w:szCs w:val="18"/>
+                        <w:lang w:val=""/>
+                      </w:rPr>
+                    </m:ctrlPr>
+                  </m:sSupPr>
+                  <m:e>
+                    <m:r>
+                      <w:rPr>
+                        <w:rFonts w:ascii="Cambria Math" w:hAnsi="Cambria Math" w:cs="Calibri"/>
+                        <w:color w:val="000000" w:themeColor="text1"/>
+                        <w:sz w:val="20"/>
+                        <w:szCs w:val="18"/>
+                        <w:lang w:val=""/>
+                      </w:rPr>
+                      <m:t>s</m:t>
+                    </m:r>
+                  </m:e>
+                  <m:sup>
+                    <m:r>
+                      <w:rPr>
+                        <w:rFonts w:ascii="Cambria Math" w:hAnsi="Cambria Math" w:cs="Calibri"/>
+                        <w:color w:val="000000" w:themeColor="text1"/>
+                        <w:sz w:val="20"/>
+                        <w:szCs w:val="18"/>
+                        <w:lang w:val=""/>
+                      </w:rPr>
+                      <m:t>'</m:t>
+                    </m:r>
+                  </m:sup>
+                </m:sSup>
+              </m:sub>
+              <m:sup/>
+              <m:e>
+                <m:nary>
+                  <m:naryPr>
+                    <m:chr m:val="∑"/>
+                    <m:limLoc m:val="undOvr"/>
+                    <m:supHide m:val="1"/>
+                    <m:ctrlPr>
+                      <w:rPr>
+                        <w:rFonts w:ascii="Cambria Math" w:hAnsi="Cambria Math" w:cs="Calibri"/>
+                        <w:i/>
+                        <w:color w:val="000000" w:themeColor="text1"/>
+                        <w:sz w:val="20"/>
+                        <w:szCs w:val="18"/>
+                        <w:lang w:val=""/>
+                      </w:rPr>
+                    </m:ctrlPr>
+                  </m:naryPr>
+                  <m:sub>
+                    <m:r>
+                      <w:rPr>
+                        <w:rFonts w:ascii="Cambria Math" w:hAnsi="Cambria Math" w:cs="Calibri"/>
+                        <w:color w:val="000000" w:themeColor="text1"/>
+                        <w:sz w:val="20"/>
+                        <w:szCs w:val="18"/>
+                        <w:lang w:val=""/>
+                      </w:rPr>
+                      <m:t>r</m:t>
+                    </m:r>
+                  </m:sub>
+                  <m:sup/>
+                  <m:e>
+                    <m:r>
+                      <w:rPr>
+                        <w:rFonts w:ascii="Cambria Math" w:eastAsia="Times New Roman" w:hAnsi="Cambria Math" w:cs="Calibri"/>
+                        <w:color w:val="000000" w:themeColor="text1"/>
+                        <w:sz w:val="20"/>
+                        <w:szCs w:val="18"/>
+                        <w:lang w:val=""/>
+                      </w:rPr>
+                      <m:t>p</m:t>
+                    </m:r>
+                    <m:d>
+                      <m:dPr>
+                        <m:ctrlPr>
+                          <w:rPr>
+                            <w:rFonts w:ascii="Cambria Math" w:eastAsia="Times New Roman" w:hAnsi="Cambria Math" w:cs="Calibri"/>
+                            <w:color w:val="000000" w:themeColor="text1"/>
+                            <w:sz w:val="20"/>
+                            <w:szCs w:val="18"/>
+                            <w:lang w:val=""/>
+                          </w:rPr>
+                        </m:ctrlPr>
+                      </m:dPr>
+                      <m:e>
+                        <m:sSup>
+                          <m:sSupPr>
+                            <m:ctrlPr>
+                              <w:rPr>
+                                <w:rFonts w:ascii="Cambria Math" w:eastAsia="Times New Roman" w:hAnsi="Cambria Math" w:cs="Calibri"/>
+                                <w:color w:val="000000" w:themeColor="text1"/>
+                                <w:sz w:val="20"/>
+                                <w:szCs w:val="18"/>
+                                <w:lang w:val=""/>
+                              </w:rPr>
+                            </m:ctrlPr>
+                          </m:sSupPr>
+                          <m:e>
+                            <m:r>
+                              <w:rPr>
+                                <w:rFonts w:ascii="Cambria Math" w:eastAsia="Times New Roman" w:hAnsi="Cambria Math" w:cs="Calibri"/>
+                                <w:color w:val="000000" w:themeColor="text1"/>
+                                <w:sz w:val="20"/>
+                                <w:szCs w:val="18"/>
+                                <w:lang w:val=""/>
+                              </w:rPr>
+                              <m:t>s</m:t>
+                            </m:r>
+                          </m:e>
+                          <m:sup>
+                            <m:r>
+                              <m:rPr>
+                                <m:sty m:val="p"/>
+                              </m:rPr>
+                              <w:rPr>
+                                <w:rFonts w:ascii="Cambria Math" w:eastAsia="Times New Roman" w:hAnsi="Cambria Math" w:cs="Calibri"/>
+                                <w:color w:val="000000" w:themeColor="text1"/>
+                                <w:sz w:val="20"/>
+                                <w:szCs w:val="18"/>
+                                <w:lang w:val=""/>
+                              </w:rPr>
+                              <m:t>'</m:t>
+                            </m:r>
+                          </m:sup>
+                        </m:sSup>
+                        <m:r>
+                          <m:rPr>
+                            <m:sty m:val="p"/>
+                          </m:rPr>
+                          <w:rPr>
+                            <w:rFonts w:ascii="Cambria Math" w:eastAsia="Times New Roman" w:hAnsi="Cambria Math" w:cs="Calibri"/>
+                            <w:color w:val="000000" w:themeColor="text1"/>
+                            <w:sz w:val="20"/>
+                            <w:szCs w:val="18"/>
+                            <w:lang w:val=""/>
+                          </w:rPr>
+                          <m:t>,</m:t>
+                        </m:r>
+                        <m:r>
+                          <w:rPr>
+                            <w:rFonts w:ascii="Cambria Math" w:eastAsia="Times New Roman" w:hAnsi="Cambria Math" w:cs="Calibri"/>
+                            <w:color w:val="000000" w:themeColor="text1"/>
+                            <w:sz w:val="20"/>
+                            <w:szCs w:val="18"/>
+                            <w:lang w:val=""/>
+                          </w:rPr>
+                          <m:t>r</m:t>
+                        </m:r>
+                      </m:e>
+                      <m:e>
+                        <m:r>
+                          <w:rPr>
+                            <w:rFonts w:ascii="Cambria Math" w:eastAsia="Times New Roman" w:hAnsi="Cambria Math" w:cs="Calibri"/>
+                            <w:color w:val="000000" w:themeColor="text1"/>
+                            <w:sz w:val="20"/>
+                            <w:szCs w:val="18"/>
+                            <w:lang w:val=""/>
+                          </w:rPr>
+                          <m:t>s</m:t>
+                        </m:r>
+                        <m:r>
+                          <m:rPr>
+                            <m:sty m:val="p"/>
+                          </m:rPr>
+                          <w:rPr>
+                            <w:rFonts w:ascii="Cambria Math" w:eastAsia="Times New Roman" w:hAnsi="Cambria Math" w:cs="Calibri"/>
+                            <w:color w:val="000000" w:themeColor="text1"/>
+                            <w:sz w:val="20"/>
+                            <w:szCs w:val="18"/>
+                            <w:lang w:val=""/>
+                          </w:rPr>
+                          <m:t>,</m:t>
+                        </m:r>
+                        <m:r>
+                          <w:rPr>
+                            <w:rFonts w:ascii="Cambria Math" w:eastAsia="Times New Roman" w:hAnsi="Cambria Math" w:cs="Calibri"/>
+                            <w:color w:val="000000" w:themeColor="text1"/>
+                            <w:sz w:val="20"/>
+                            <w:szCs w:val="18"/>
+                            <w:lang w:val=""/>
+                          </w:rPr>
+                          <m:t>a</m:t>
+                        </m:r>
+                      </m:e>
+                    </m:d>
+                  </m:e>
+                </m:nary>
+              </m:e>
+            </m:nary>
+          </m:e>
+        </m:nary>
+        <m:r>
+          <w:rPr>
+            <w:rFonts w:ascii="Cambria Math" w:hAnsi="Cambria Math"/>
+            <w:color w:val="000000" w:themeColor="text1"/>
+            <w:sz w:val="20"/>
+            <w:szCs w:val="18"/>
+            <w:lang w:val=""/>
+          </w:rPr>
+          <m:t>*(r+</m:t>
+        </m:r>
+        <m:r>
+          <w:rPr>
+            <w:rFonts w:ascii="Cambria Math" w:hAnsi="Cambria Math" w:cs="Calibri"/>
+            <w:color w:val="000000" w:themeColor="text1"/>
+            <w:sz w:val="20"/>
+            <w:szCs w:val="18"/>
+            <w:lang w:val=""/>
+          </w:rPr>
+          <m:t>γ</m:t>
+        </m:r>
+        <m:sSub>
+          <m:sSubPr>
+            <m:ctrlPr>
+              <w:rPr>
+                <w:rFonts w:ascii="Cambria Math" w:hAnsi="Cambria Math"/>
+                <w:i/>
+                <w:color w:val="000000" w:themeColor="text1"/>
+                <w:sz w:val="20"/>
+                <w:szCs w:val="18"/>
+                <w:lang w:val=""/>
+              </w:rPr>
+            </m:ctrlPr>
+          </m:sSubPr>
+          <m:e>
+            <m:r>
               <w:rPr>
                 <w:rFonts w:ascii="Cambria Math" w:hAnsi="Cambria Math"/>
                 <w:color w:val="000000" w:themeColor="text1"/>
@@ -9607,27 +9479,7 @@
             <w:szCs w:val="18"/>
             <w:lang w:val=""/>
           </w:rPr>
-          <m:t>(s</m:t>
-        </m:r>
-        <m:r>
-          <w:rPr>
-            <w:rFonts w:ascii="Cambria Math" w:hAnsi="Cambria Math"/>
-            <w:color w:val="000000" w:themeColor="text1"/>
-            <w:sz w:val="20"/>
-            <w:szCs w:val="18"/>
-            <w:lang w:val=""/>
-          </w:rPr>
-          <m:t>'</m:t>
-        </m:r>
-        <m:r>
-          <w:rPr>
-            <w:rFonts w:ascii="Cambria Math" w:hAnsi="Cambria Math"/>
-            <w:color w:val="000000" w:themeColor="text1"/>
-            <w:sz w:val="20"/>
-            <w:szCs w:val="18"/>
-            <w:lang w:val=""/>
-          </w:rPr>
-          <m:t>))</m:t>
+          <m:t>(s'))</m:t>
         </m:r>
       </m:oMath>
       <w:r>
@@ -9734,7 +9586,6 @@
         <w:rPr>
           <w:color w:val="000000" w:themeColor="text1"/>
         </w:rPr>
-        <w:lastRenderedPageBreak/>
         <w:t xml:space="preserve">2.2.3 </w:t>
       </w:r>
       <w:r>
@@ -10137,21 +9988,7 @@
         <w:rPr>
           <w:rFonts w:ascii="Calibri" w:hAnsi="Calibri" w:cs="Calibri"/>
         </w:rPr>
-        <w:t>(</w:t>
-      </w:r>
-      <w:proofErr w:type="spellStart"/>
-      <w:r>
-        <w:rPr>
-          <w:rFonts w:ascii="Calibri" w:hAnsi="Calibri" w:cs="Calibri"/>
-        </w:rPr>
-        <w:t>Mnih</w:t>
-      </w:r>
-      <w:proofErr w:type="spellEnd"/>
-      <w:r>
-        <w:rPr>
-          <w:rFonts w:ascii="Calibri" w:hAnsi="Calibri" w:cs="Calibri"/>
-        </w:rPr>
-        <w:t xml:space="preserve"> et al., 2015)</w:t>
+        <w:t>(Mnih et al., 2015)</w:t>
       </w:r>
       <w:r>
         <w:rPr>
@@ -10250,21 +10087,7 @@
             <w:rStyle w:val="Hyperlink"/>
             <w:color w:val="000000" w:themeColor="text1"/>
           </w:rPr>
-          <w:t>https://proceedings.ne</w:t>
-        </w:r>
-        <w:r>
-          <w:rPr>
-            <w:rStyle w:val="Hyperlink"/>
-            <w:color w:val="000000" w:themeColor="text1"/>
-          </w:rPr>
-          <w:t>u</w:t>
-        </w:r>
-        <w:r>
-          <w:rPr>
-            <w:rStyle w:val="Hyperlink"/>
-            <w:color w:val="000000" w:themeColor="text1"/>
-          </w:rPr>
-          <w:t>rips.cc/paper/1999/hash/464d828b85b0bed98e80ade0a5c43b0f-Abstract.html</w:t>
+          <w:t>https://proceedings.neurips.cc/paper/1999/hash/464d828b85b0bed98e80ade0a5c43b0f-Abstract.html</w:t>
         </w:r>
       </w:hyperlink>
     </w:p>
@@ -10365,21 +10188,7 @@
         <w:rPr>
           <w:color w:val="000000" w:themeColor="text1"/>
         </w:rPr>
-        <w:t xml:space="preserve">Rather </w:t>
-      </w:r>
-      <w:proofErr w:type="gramStart"/>
-      <w:r>
-        <w:rPr>
-          <w:color w:val="000000" w:themeColor="text1"/>
-        </w:rPr>
-        <w:t>similar to</w:t>
-      </w:r>
-      <w:proofErr w:type="gramEnd"/>
-      <w:r>
-        <w:rPr>
-          <w:color w:val="000000" w:themeColor="text1"/>
-        </w:rPr>
-        <w:t xml:space="preserve"> GAN</w:t>
+        <w:t>Rather similar to GAN</w:t>
       </w:r>
     </w:p>
     <w:p>
@@ -10455,7 +10264,6 @@
         <w:rPr>
           <w:color w:val="000000" w:themeColor="text1"/>
         </w:rPr>
-        <w:lastRenderedPageBreak/>
         <w:t>The critic informs the actor how good was the action and how it should adjust</w:t>
       </w:r>
     </w:p>
@@ -10505,12 +10313,12 @@
       <w:pPr>
         <w:spacing w:line="360" w:lineRule="auto"/>
         <w:rPr>
-          <w:color w:val="000000" w:themeColor="text1"/>
-        </w:rPr>
-      </w:pPr>
-      <w:r>
-        <w:rPr>
-          <w:color w:val="000000" w:themeColor="text1"/>
+          <w:rStyle w:val="SubtleEmphasis"/>
+        </w:rPr>
+      </w:pPr>
+      <w:r>
+        <w:rPr>
+          <w:rStyle w:val="SubtleEmphasis"/>
         </w:rPr>
         <w:t>Chapter Summary</w:t>
       </w:r>
@@ -10819,6 +10627,7 @@
         <w:rPr>
           <w:color w:val="000000" w:themeColor="text1"/>
         </w:rPr>
+        <w:lastRenderedPageBreak/>
         <w:t>Many interesting applications:</w:t>
       </w:r>
     </w:p>
@@ -10930,21 +10739,7 @@
         <w:rPr>
           <w:rFonts w:ascii="Calibri" w:hAnsi="Calibri" w:cs="Calibri"/>
         </w:rPr>
-        <w:t>(</w:t>
-      </w:r>
-      <w:proofErr w:type="spellStart"/>
-      <w:r>
-        <w:rPr>
-          <w:rFonts w:ascii="Calibri" w:hAnsi="Calibri" w:cs="Calibri"/>
-        </w:rPr>
-        <w:t>Leibo</w:t>
-      </w:r>
-      <w:proofErr w:type="spellEnd"/>
-      <w:r>
-        <w:rPr>
-          <w:rFonts w:ascii="Calibri" w:hAnsi="Calibri" w:cs="Calibri"/>
-        </w:rPr>
-        <w:t xml:space="preserve"> et al., 2017)</w:t>
+        <w:t>(Leibo et al., 2017)</w:t>
       </w:r>
       <w:r>
         <w:rPr>
@@ -11120,23 +10915,7 @@
           <w:rFonts w:ascii="Calibri" w:hAnsi="Calibri" w:cs="Calibri"/>
           <w:highlight w:val="yellow"/>
         </w:rPr>
-        <w:t>(</w:t>
-      </w:r>
-      <w:proofErr w:type="spellStart"/>
-      <w:r>
-        <w:rPr>
-          <w:rFonts w:ascii="Calibri" w:hAnsi="Calibri" w:cs="Calibri"/>
-          <w:highlight w:val="yellow"/>
-        </w:rPr>
-        <w:t>Anastassacos</w:t>
-      </w:r>
-      <w:proofErr w:type="spellEnd"/>
-      <w:r>
-        <w:rPr>
-          <w:rFonts w:ascii="Calibri" w:hAnsi="Calibri" w:cs="Calibri"/>
-          <w:highlight w:val="yellow"/>
-        </w:rPr>
-        <w:t xml:space="preserve"> et al., 2021)</w:t>
+        <w:t>(Anastassacos et al., 2021)</w:t>
       </w:r>
       <w:r>
         <w:rPr>
@@ -11249,7 +11028,6 @@
           <w:color w:val="000000" w:themeColor="text1"/>
           <w:highlight w:val="yellow"/>
         </w:rPr>
-        <w:lastRenderedPageBreak/>
         <w:t>Robotic applications</w:t>
       </w:r>
     </w:p>
@@ -11742,7 +11520,15 @@
           <w:color w:val="000000" w:themeColor="text1"/>
           <w:highlight w:val="yellow"/>
         </w:rPr>
-        <w:t xml:space="preserve">also prevents naïve approaches of experience replay, </w:t>
+        <w:t xml:space="preserve">also prevents naïve </w:t>
+      </w:r>
+      <w:r>
+        <w:rPr>
+          <w:color w:val="000000" w:themeColor="text1"/>
+          <w:highlight w:val="yellow"/>
+        </w:rPr>
+        <w:lastRenderedPageBreak/>
+        <w:t xml:space="preserve">approaches of experience replay, </w:t>
       </w:r>
       <w:r>
         <w:rPr>
@@ -11886,142 +11672,126 @@
           <w:rFonts w:ascii="Calibri" w:hAnsi="Calibri" w:cs="Calibri"/>
           <w:highlight w:val="yellow"/>
         </w:rPr>
-        <w:t>(</w:t>
-      </w:r>
-      <w:proofErr w:type="spellStart"/>
+        <w:t>(Tesauro, 2003)</w:t>
+      </w:r>
+      <w:r>
+        <w:rPr>
+          <w:rFonts w:ascii="Calibri" w:hAnsi="Calibri" w:cs="Calibri"/>
+          <w:color w:val="000000" w:themeColor="text1"/>
+          <w:highlight w:val="yellow"/>
+        </w:rPr>
+        <w:fldChar w:fldCharType="end"/>
+      </w:r>
+      <w:r>
+        <w:rPr>
+          <w:color w:val="000000" w:themeColor="text1"/>
+          <w:highlight w:val="yellow"/>
+        </w:rPr>
+        <w:t>; hysteretic Q Learning</w:t>
+      </w:r>
+      <w:r>
+        <w:rPr>
+          <w:rFonts w:ascii="Calibri" w:hAnsi="Calibri" w:cs="Calibri"/>
+          <w:color w:val="000000" w:themeColor="text1"/>
+          <w:highlight w:val="yellow"/>
+        </w:rPr>
+        <w:fldChar w:fldCharType="begin"/>
+      </w:r>
+      <w:r>
+        <w:rPr>
+          <w:rFonts w:ascii="Calibri" w:hAnsi="Calibri" w:cs="Calibri"/>
+          <w:color w:val="000000" w:themeColor="text1"/>
+          <w:highlight w:val="yellow"/>
+        </w:rPr>
+        <w:instrText xml:space="preserve"> ADDIN ZOTERO_ITEM CSL_CITATION {"citationID":"a16423bvo2t","properties":{"formattedCitation":"(Matignon et al., 2007)","plainCitation":"(Matignon et al., 2007)","noteIndex":0},"citationItems":[{"id":135,"uris":["http://zotero.org/users/10844305/items/6UEH76WY"],"itemData":{"id":135,"type":"paper-conference","abstract":"Multi-agent systems (MAS) are a field of study of growing interest in a variety of domains such as robotics or distributed controls. The article focuses on decentralized reinforcement learning (RL) in cooperative MAS, where a team of independent learning robots (IL) try to coordinate their individual behavior to reach a coherent joint behavior. We assume that each robot has no information about its teammates' actions. To date, RL approaches for such ILs did not guarantee convergence to the optimal joint policy in scenarios where the coordination is difficult. We report an investigation of existing algorithms for the learning of coordination in cooperative MAS, and suggest a Q-learning extension for ILs, called hysteretic Q-learning. This algorithm does not require any additional communication between robots. Its advantages are showing off and compared to other methods on various applications: bi-matrix games, collaborative ball balancing task and pursuit domain.","container-title":"2007 IEEE/RSJ International Conference on Intelligent Robots and Systems","DOI":"10.1109/IROS.2007.4399095","event-title":"2007 IEEE/RSJ International Conference on Intelligent Robots and Systems","note":"ISSN: 2153-0866","page":"64-69","source":"IEEE Xplore","title":"Hysteretic Q-learning : an algorithm for Decentralized Reinforcement Learning in Cooperative Multi-Agent Teams","title-short":"Hysteretic Q-learning","author":[{"family":"Matignon","given":"Laetitia"},{"family":"Laurent","given":"Guillaume J."},{"family":"Le Fort-Piat","given":"Nadine"}],"issued":{"date-parts":[["2007",10]]}}}],"schema":"https://github.com/citation-style-language/schema/raw/master/csl-citation.json"} </w:instrText>
+      </w:r>
+      <w:r>
+        <w:rPr>
+          <w:rFonts w:ascii="Calibri" w:hAnsi="Calibri" w:cs="Calibri"/>
+          <w:color w:val="000000" w:themeColor="text1"/>
+          <w:highlight w:val="yellow"/>
+        </w:rPr>
+        <w:fldChar w:fldCharType="separate"/>
+      </w:r>
       <w:r>
         <w:rPr>
           <w:rFonts w:ascii="Calibri" w:hAnsi="Calibri" w:cs="Calibri"/>
           <w:highlight w:val="yellow"/>
         </w:rPr>
-        <w:t>Tesauro</w:t>
-      </w:r>
-      <w:proofErr w:type="spellEnd"/>
+        <w:t>(Matignon et al., 2007)</w:t>
+      </w:r>
+      <w:r>
+        <w:rPr>
+          <w:rFonts w:ascii="Calibri" w:hAnsi="Calibri" w:cs="Calibri"/>
+          <w:color w:val="000000" w:themeColor="text1"/>
+          <w:highlight w:val="yellow"/>
+        </w:rPr>
+        <w:fldChar w:fldCharType="end"/>
+      </w:r>
+      <w:r>
+        <w:rPr>
+          <w:color w:val="000000" w:themeColor="text1"/>
+          <w:highlight w:val="yellow"/>
+        </w:rPr>
+        <w:t>;</w:t>
+      </w:r>
+      <w:r>
+        <w:rPr>
+          <w:color w:val="000000" w:themeColor="text1"/>
+          <w:highlight w:val="yellow"/>
+        </w:rPr>
+        <w:t xml:space="preserve"> </w:t>
+      </w:r>
+      <w:r>
+        <w:rPr>
+          <w:color w:val="000000" w:themeColor="text1"/>
+          <w:highlight w:val="yellow"/>
+        </w:rPr>
+        <w:t xml:space="preserve">conditioning </w:t>
+      </w:r>
+      <w:r>
+        <w:rPr>
+          <w:color w:val="000000" w:themeColor="text1"/>
+          <w:highlight w:val="yellow"/>
+        </w:rPr>
+        <w:t xml:space="preserve">the </w:t>
+      </w:r>
+      <w:r>
+        <w:rPr>
+          <w:color w:val="000000" w:themeColor="text1"/>
+          <w:highlight w:val="yellow"/>
+        </w:rPr>
+        <w:t xml:space="preserve">agent’s value function on a fingerprint that disambiguates the age of the data sampled from the replay memory, essentially indexing the experiences to allow experience replay to work </w:t>
+      </w:r>
+      <w:r>
+        <w:rPr>
+          <w:rFonts w:ascii="Calibri" w:hAnsi="Calibri" w:cs="Calibri"/>
+          <w:color w:val="000000" w:themeColor="text1"/>
+          <w:highlight w:val="yellow"/>
+        </w:rPr>
+        <w:fldChar w:fldCharType="begin"/>
+      </w:r>
+      <w:r>
+        <w:rPr>
+          <w:rFonts w:ascii="Calibri" w:hAnsi="Calibri" w:cs="Calibri"/>
+          <w:color w:val="000000" w:themeColor="text1"/>
+          <w:highlight w:val="yellow"/>
+        </w:rPr>
+        <w:instrText xml:space="preserve"> ADDIN ZOTERO_ITEM CSL_CITATION {"citationID":"a19rma16hvn","properties":{"formattedCitation":"(J. Foerster, Nardelli, et al., 2018)","plainCitation":"(J. Foerster, Nardelli, et al., 2018)","noteIndex":0},"citationItems":[{"id":131,"uris":["http://zotero.org/users/10844305/items/XYE7MRD3"],"itemData":{"id":131,"type":"article","abstract":"Many real-world problems, such as network packet routing and urban traffic control, are naturally modeled as multi-agent reinforcement learning (RL) problems. However, existing multi-agent RL methods typically scale poorly in the problem size. Therefore, a key challenge is to translate the success of deep learning on single-agent RL to the multi-agent setting. A major stumbling block is that independent Q-learning, the most popular multi-agent RL method, introduces nonstationarity that makes it incompatible with the experience replay memory on which deep Q-learning relies. This paper proposes two methods that address this problem: 1) using a multi-agent variant of importance sampling to naturally decay obsolete data and 2) conditioning each agent's value function on a fingerprint that disambiguates the age of the data sampled from the replay memory. Results on a challenging decentralised variant of StarCraft unit micromanagement confirm that these methods enable the successful combination of experience replay with multi-agent RL.","DOI":"10.48550/arXiv.1702.08887","note":"arXiv:1702.08887 [cs]","number":"arXiv:1702.08887","publisher":"arXiv","source":"arXiv.org","title":"Stabilising Experience Replay for Deep Multi-Agent Reinforcement Learning","URL":"http://arxiv.org/abs/1702.08887","author":[{"family":"Foerster","given":"Jakob"},{"family":"Nardelli","given":"Nantas"},{"family":"Farquhar","given":"Gregory"},{"family":"Afouras","given":"Triantafyllos"},{"family":"Torr","given":"Philip H. S."},{"family":"Kohli","given":"Pushmeet"},{"family":"Whiteson","given":"Shimon"}],"accessed":{"date-parts":[["2023",1,9]]},"issued":{"date-parts":[["2018",5,21]]}}}],"schema":"https://github.com/citation-style-language/schema/raw/master/csl-citation.json"} </w:instrText>
+      </w:r>
+      <w:r>
+        <w:rPr>
+          <w:rFonts w:ascii="Calibri" w:hAnsi="Calibri" w:cs="Calibri"/>
+          <w:color w:val="000000" w:themeColor="text1"/>
+          <w:highlight w:val="yellow"/>
+        </w:rPr>
+        <w:fldChar w:fldCharType="separate"/>
+      </w:r>
       <w:r>
         <w:rPr>
           <w:rFonts w:ascii="Calibri" w:hAnsi="Calibri" w:cs="Calibri"/>
           <w:highlight w:val="yellow"/>
         </w:rPr>
-        <w:t>, 2003)</w:t>
-      </w:r>
-      <w:r>
-        <w:rPr>
-          <w:rFonts w:ascii="Calibri" w:hAnsi="Calibri" w:cs="Calibri"/>
-          <w:color w:val="000000" w:themeColor="text1"/>
-          <w:highlight w:val="yellow"/>
-        </w:rPr>
-        <w:fldChar w:fldCharType="end"/>
-      </w:r>
-      <w:r>
-        <w:rPr>
-          <w:color w:val="000000" w:themeColor="text1"/>
-          <w:highlight w:val="yellow"/>
-        </w:rPr>
-        <w:t>; hysteretic Q Learning</w:t>
-      </w:r>
-      <w:r>
-        <w:rPr>
-          <w:rFonts w:ascii="Calibri" w:hAnsi="Calibri" w:cs="Calibri"/>
-          <w:color w:val="000000" w:themeColor="text1"/>
-          <w:highlight w:val="yellow"/>
-        </w:rPr>
-        <w:fldChar w:fldCharType="begin"/>
-      </w:r>
-      <w:r>
-        <w:rPr>
-          <w:rFonts w:ascii="Calibri" w:hAnsi="Calibri" w:cs="Calibri"/>
-          <w:color w:val="000000" w:themeColor="text1"/>
-          <w:highlight w:val="yellow"/>
-        </w:rPr>
-        <w:instrText xml:space="preserve"> ADDIN ZOTERO_ITEM CSL_CITATION {"citationID":"a16423bvo2t","properties":{"formattedCitation":"(Matignon et al., 2007)","plainCitation":"(Matignon et al., 2007)","noteIndex":0},"citationItems":[{"id":135,"uris":["http://zotero.org/users/10844305/items/6UEH76WY"],"itemData":{"id":135,"type":"paper-conference","abstract":"Multi-agent systems (MAS) are a field of study of growing interest in a variety of domains such as robotics or distributed controls. The article focuses on decentralized reinforcement learning (RL) in cooperative MAS, where a team of independent learning robots (IL) try to coordinate their individual behavior to reach a coherent joint behavior. We assume that each robot has no information about its teammates' actions. To date, RL approaches for such ILs did not guarantee convergence to the optimal joint policy in scenarios where the coordination is difficult. We report an investigation of existing algorithms for the learning of coordination in cooperative MAS, and suggest a Q-learning extension for ILs, called hysteretic Q-learning. This algorithm does not require any additional communication between robots. Its advantages are showing off and compared to other methods on various applications: bi-matrix games, collaborative ball balancing task and pursuit domain.","container-title":"2007 IEEE/RSJ International Conference on Intelligent Robots and Systems","DOI":"10.1109/IROS.2007.4399095","event-title":"2007 IEEE/RSJ International Conference on Intelligent Robots and Systems","note":"ISSN: 2153-0866","page":"64-69","source":"IEEE Xplore","title":"Hysteretic Q-learning : an algorithm for Decentralized Reinforcement Learning in Cooperative Multi-Agent Teams","title-short":"Hysteretic Q-learning","author":[{"family":"Matignon","given":"Laetitia"},{"family":"Laurent","given":"Guillaume J."},{"family":"Le Fort-Piat","given":"Nadine"}],"issued":{"date-parts":[["2007",10]]}}}],"schema":"https://github.com/citation-style-language/schema/raw/master/csl-citation.json"} </w:instrText>
-      </w:r>
-      <w:r>
-        <w:rPr>
-          <w:rFonts w:ascii="Calibri" w:hAnsi="Calibri" w:cs="Calibri"/>
-          <w:color w:val="000000" w:themeColor="text1"/>
-          <w:highlight w:val="yellow"/>
-        </w:rPr>
-        <w:fldChar w:fldCharType="separate"/>
-      </w:r>
-      <w:r>
-        <w:rPr>
-          <w:rFonts w:ascii="Calibri" w:hAnsi="Calibri" w:cs="Calibri"/>
-          <w:highlight w:val="yellow"/>
-        </w:rPr>
-        <w:t>(Matignon et al., 2007)</w:t>
-      </w:r>
-      <w:r>
-        <w:rPr>
-          <w:rFonts w:ascii="Calibri" w:hAnsi="Calibri" w:cs="Calibri"/>
-          <w:color w:val="000000" w:themeColor="text1"/>
-          <w:highlight w:val="yellow"/>
-        </w:rPr>
-        <w:fldChar w:fldCharType="end"/>
-      </w:r>
-      <w:r>
-        <w:rPr>
-          <w:color w:val="000000" w:themeColor="text1"/>
-          <w:highlight w:val="yellow"/>
-        </w:rPr>
-        <w:t>;</w:t>
-      </w:r>
-      <w:r>
-        <w:rPr>
-          <w:color w:val="000000" w:themeColor="text1"/>
-          <w:highlight w:val="yellow"/>
-        </w:rPr>
-        <w:t xml:space="preserve"> </w:t>
-      </w:r>
-      <w:r>
-        <w:rPr>
-          <w:color w:val="000000" w:themeColor="text1"/>
-          <w:highlight w:val="yellow"/>
-        </w:rPr>
-        <w:t xml:space="preserve">conditioning </w:t>
-      </w:r>
-      <w:r>
-        <w:rPr>
-          <w:color w:val="000000" w:themeColor="text1"/>
-          <w:highlight w:val="yellow"/>
-        </w:rPr>
-        <w:t xml:space="preserve">the </w:t>
-      </w:r>
-      <w:r>
-        <w:rPr>
-          <w:color w:val="000000" w:themeColor="text1"/>
-          <w:highlight w:val="yellow"/>
-        </w:rPr>
-        <w:t xml:space="preserve">agent’s value function on a fingerprint that disambiguates the age of the data sampled from the replay memory, essentially indexing the experiences to allow experience replay to work </w:t>
-      </w:r>
-      <w:r>
-        <w:rPr>
-          <w:rFonts w:ascii="Calibri" w:hAnsi="Calibri" w:cs="Calibri"/>
-          <w:color w:val="000000" w:themeColor="text1"/>
-          <w:highlight w:val="yellow"/>
-        </w:rPr>
-        <w:fldChar w:fldCharType="begin"/>
-      </w:r>
-      <w:r>
-        <w:rPr>
-          <w:rFonts w:ascii="Calibri" w:hAnsi="Calibri" w:cs="Calibri"/>
-          <w:color w:val="000000" w:themeColor="text1"/>
-          <w:highlight w:val="yellow"/>
-        </w:rPr>
-        <w:instrText xml:space="preserve"> ADDIN ZOTERO_ITEM CSL_CITATION {"citationID":"a19rma16hvn","properties":{"formattedCitation":"(J. Foerster, Nardelli, et al., 2018)","plainCitation":"(J. Foerster, Nardelli, et al., 2018)","noteIndex":0},"citationItems":[{"id":131,"uris":["http://zotero.org/users/10844305/items/XYE7MRD3"],"itemData":{"id":131,"type":"article","abstract":"Many real-world problems, such as network packet routing and urban traffic control, are naturally modeled as multi-agent reinforcement learning (RL) problems. However, existing multi-agent RL methods typically scale poorly in the problem size. Therefore, a key challenge is to translate the success of deep learning on single-agent RL to the multi-agent setting. A major stumbling block is that independent Q-learning, the most popular multi-agent RL method, introduces nonstationarity that makes it incompatible with the experience replay memory on which deep Q-learning relies. This paper proposes two methods that address this problem: 1) using a multi-agent variant of importance sampling to naturally decay obsolete data and 2) conditioning each agent's value function on a fingerprint that disambiguates the age of the data sampled from the replay memory. Results on a challenging decentralised variant of StarCraft unit micromanagement confirm that these methods enable the successful combination of experience replay with multi-agent RL.","DOI":"10.48550/arXiv.1702.08887","note":"arXiv:1702.08887 [cs]","number":"arXiv:1702.08887","publisher":"arXiv","source":"arXiv.org","title":"Stabilising Experience Replay for Deep Multi-Agent Reinforcement Learning","URL":"http://arxiv.org/abs/1702.08887","author":[{"family":"Foerster","given":"Jakob"},{"family":"Nardelli","given":"Nantas"},{"family":"Farquhar","given":"Gregory"},{"family":"Afouras","given":"Triantafyllos"},{"family":"Torr","given":"Philip H. S."},{"family":"Kohli","given":"Pushmeet"},{"family":"Whiteson","given":"Shimon"}],"accessed":{"date-parts":[["2023",1,9]]},"issued":{"date-parts":[["2018",5,21]]}}}],"schema":"https://github.com/citation-style-language/schema/raw/master/csl-citation.json"} </w:instrText>
-      </w:r>
-      <w:r>
-        <w:rPr>
-          <w:rFonts w:ascii="Calibri" w:hAnsi="Calibri" w:cs="Calibri"/>
-          <w:color w:val="000000" w:themeColor="text1"/>
-          <w:highlight w:val="yellow"/>
-        </w:rPr>
-        <w:fldChar w:fldCharType="separate"/>
-      </w:r>
-      <w:r>
-        <w:rPr>
-          <w:rFonts w:ascii="Calibri" w:hAnsi="Calibri" w:cs="Calibri"/>
-          <w:highlight w:val="yellow"/>
-        </w:rPr>
         <w:t>(J. Foerster, Nardelli, et al., 2018)</w:t>
       </w:r>
       <w:r>
@@ -12159,23 +11929,7 @@
           <w:rFonts w:ascii="Calibri" w:hAnsi="Calibri" w:cs="Calibri"/>
           <w:sz w:val="22"/>
         </w:rPr>
-        <w:t>(</w:t>
-      </w:r>
-      <w:proofErr w:type="spellStart"/>
-      <w:r>
-        <w:rPr>
-          <w:rFonts w:ascii="Calibri" w:hAnsi="Calibri" w:cs="Calibri"/>
-          <w:sz w:val="22"/>
-        </w:rPr>
-        <w:t>Papoudakis</w:t>
-      </w:r>
-      <w:proofErr w:type="spellEnd"/>
-      <w:r>
-        <w:rPr>
-          <w:rFonts w:ascii="Calibri" w:hAnsi="Calibri" w:cs="Calibri"/>
-          <w:sz w:val="22"/>
-        </w:rPr>
-        <w:t xml:space="preserve"> et al., 2019)</w:t>
+        <w:t>(Papoudakis et al., 2019)</w:t>
       </w:r>
       <w:r>
         <w:rPr>
@@ -12307,7 +12061,6 @@
           <w:rFonts w:cstheme="minorHAnsi"/>
           <w:color w:val="000000" w:themeColor="text1"/>
         </w:rPr>
-        <w:lastRenderedPageBreak/>
         <w:t>Counterfactual multi-agent policy gradients, uses centralised critic to estimate Q function and decentralised actors to optimise agents’ policies</w:t>
       </w:r>
     </w:p>
@@ -12453,7 +12206,15 @@
           <w:rFonts w:cstheme="minorHAnsi"/>
           <w:color w:val="000000" w:themeColor="text1"/>
         </w:rPr>
-        <w:t>Since the centralized critic function explicitly uses the decision-making policies of other agents, they showed that agents can learn approximate models of other agents online and effectively use them in their own policy learning procedure.</w:t>
+        <w:t xml:space="preserve">Since the centralized critic function explicitly uses the decision-making policies of other agents, they showed that agents can learn </w:t>
+      </w:r>
+      <w:r>
+        <w:rPr>
+          <w:rFonts w:cstheme="minorHAnsi"/>
+          <w:color w:val="000000" w:themeColor="text1"/>
+        </w:rPr>
+        <w:lastRenderedPageBreak/>
+        <w:t>approximate models of other agents online and effectively use them in their own policy learning procedure.</w:t>
       </w:r>
     </w:p>
     <w:p>
@@ -12734,7 +12495,6 @@
         <w:rPr>
           <w:color w:val="000000" w:themeColor="text1"/>
         </w:rPr>
-        <w:lastRenderedPageBreak/>
         <w:t>Some other algorithms</w:t>
       </w:r>
     </w:p>
@@ -12868,6 +12628,7 @@
         <w:rPr>
           <w:color w:val="000000" w:themeColor="text1"/>
         </w:rPr>
+        <w:lastRenderedPageBreak/>
         <w:t>Chapter Summary</w:t>
       </w:r>
     </w:p>
@@ -13090,47 +12851,15 @@
           <w:color w:val="000000" w:themeColor="text1"/>
         </w:rPr>
         <w:br/>
-        <w:t>transmitted?</w:t>
-      </w:r>
-      <w:proofErr w:type="gramStart"/>
+        <w:t>transmitted?”. Level B is referred to as the semantic problem, and asks the question “How</w:t>
+      </w:r>
       <w:r>
         <w:rPr>
           <w:rFonts w:cstheme="minorHAnsi"/>
           <w:color w:val="000000" w:themeColor="text1"/>
         </w:rPr>
-        <w:t>”.</w:t>
-      </w:r>
-      <w:proofErr w:type="gramEnd"/>
-      <w:r>
-        <w:rPr>
-          <w:rFonts w:cstheme="minorHAnsi"/>
-          <w:color w:val="000000" w:themeColor="text1"/>
-        </w:rPr>
-        <w:t xml:space="preserve"> Level B is referred to as the semantic problem, and asks the question “How</w:t>
-      </w:r>
-      <w:r>
-        <w:rPr>
-          <w:rFonts w:cstheme="minorHAnsi"/>
-          <w:color w:val="000000" w:themeColor="text1"/>
-        </w:rPr>
         <w:br/>
-        <w:t>precisely do the transmitted symbols convey the desired meaning?</w:t>
-      </w:r>
-      <w:proofErr w:type="gramStart"/>
-      <w:r>
-        <w:rPr>
-          <w:rFonts w:cstheme="minorHAnsi"/>
-          <w:color w:val="000000" w:themeColor="text1"/>
-        </w:rPr>
-        <w:t>”.</w:t>
-      </w:r>
-      <w:proofErr w:type="gramEnd"/>
-      <w:r>
-        <w:rPr>
-          <w:rFonts w:cstheme="minorHAnsi"/>
-          <w:color w:val="000000" w:themeColor="text1"/>
-        </w:rPr>
-        <w:t xml:space="preserve"> Finally, Level C, called</w:t>
+        <w:t>precisely do the transmitted symbols convey the desired meaning?”. Finally, Level C, called</w:t>
       </w:r>
       <w:r>
         <w:rPr>
@@ -13146,17 +12875,8 @@
           <w:color w:val="000000" w:themeColor="text1"/>
         </w:rPr>
         <w:br/>
-        <w:t>meaning affect conduct in the desired way?</w:t>
-      </w:r>
-      <w:proofErr w:type="gramStart"/>
-      <w:r>
-        <w:rPr>
-          <w:rFonts w:cstheme="minorHAnsi"/>
-          <w:color w:val="000000" w:themeColor="text1"/>
-        </w:rPr>
-        <w:t>”.</w:t>
-      </w:r>
-      <w:proofErr w:type="gramEnd"/>
+        <w:t>meaning affect conduct in the desired way?”.</w:t>
+      </w:r>
     </w:p>
     <w:p>
       <w:pPr>
@@ -13394,7 +13114,6 @@
           <w:rFonts w:cstheme="minorHAnsi"/>
           <w:color w:val="000000" w:themeColor="text1"/>
         </w:rPr>
-        <w:lastRenderedPageBreak/>
         <w:t>Global control</w:t>
       </w:r>
     </w:p>
@@ -13437,6 +13156,7 @@
           <w:rFonts w:cstheme="minorHAnsi"/>
           <w:color w:val="000000" w:themeColor="text1"/>
         </w:rPr>
+        <w:lastRenderedPageBreak/>
         <w:t>Existing Knowledge</w:t>
       </w:r>
     </w:p>
@@ -13927,15 +13647,13 @@
         </w:rPr>
         <w:t xml:space="preserve">With </w:t>
       </w:r>
-      <w:proofErr w:type="gramStart"/>
       <w:r>
         <w:rPr>
           <w:rFonts w:cstheme="minorHAnsi"/>
           <w:color w:val="000000" w:themeColor="text1"/>
         </w:rPr>
-        <w:t>these dimension</w:t>
-      </w:r>
-      <w:proofErr w:type="gramEnd"/>
+        <w:t>these dimensions</w:t>
+      </w:r>
       <w:r>
         <w:rPr>
           <w:rFonts w:cstheme="minorHAnsi"/>
@@ -13968,12 +13686,12 @@
       <w:pPr>
         <w:spacing w:line="360" w:lineRule="auto"/>
         <w:rPr>
-          <w:color w:val="000000" w:themeColor="text1"/>
-        </w:rPr>
-      </w:pPr>
-      <w:r>
-        <w:rPr>
-          <w:color w:val="000000" w:themeColor="text1"/>
+          <w:rStyle w:val="SubtleEmphasis"/>
+        </w:rPr>
+      </w:pPr>
+      <w:r>
+        <w:rPr>
+          <w:rStyle w:val="SubtleEmphasis"/>
         </w:rPr>
         <w:t>Chapter Summary</w:t>
       </w:r>
@@ -14209,23 +13927,7 @@
           <w:rFonts w:cstheme="minorHAnsi"/>
           <w:color w:val="000000" w:themeColor="text1"/>
         </w:rPr>
-        <w:t xml:space="preserve">the agents share the communication medium so that only a restricted number of agents </w:t>
-      </w:r>
-      <w:proofErr w:type="gramStart"/>
-      <w:r>
-        <w:rPr>
-          <w:rFonts w:cstheme="minorHAnsi"/>
-          <w:color w:val="000000" w:themeColor="text1"/>
-        </w:rPr>
-        <w:t>are able to</w:t>
-      </w:r>
-      <w:proofErr w:type="gramEnd"/>
-      <w:r>
-        <w:rPr>
-          <w:rFonts w:cstheme="minorHAnsi"/>
-          <w:color w:val="000000" w:themeColor="text1"/>
-        </w:rPr>
-        <w:t xml:space="preserve"> simultaneously use the medium</w:t>
+        <w:t>the agents share the communication medium so that only a restricted number of agents are able to simultaneously use the medium</w:t>
       </w:r>
     </w:p>
     <w:p>
@@ -14495,7 +14197,14 @@
         <w:rPr>
           <w:color w:val="000000" w:themeColor="text1"/>
         </w:rPr>
-        <w:t>, hence allowing these antagonistic agents to coordinate with each other for more efficient capture of the prey. However, these genetic algorithm approaches would not be scalable for larger problems.</w:t>
+        <w:t xml:space="preserve">, hence allowing these antagonistic agents </w:t>
+      </w:r>
+      <w:r>
+        <w:rPr>
+          <w:color w:val="000000" w:themeColor="text1"/>
+        </w:rPr>
+        <w:lastRenderedPageBreak/>
+        <w:t>to coordinate with each other for more efficient capture of the prey. However, these genetic algorithm approaches would not be scalable for larger problems.</w:t>
       </w:r>
     </w:p>
     <w:p>
@@ -14685,15 +14394,7 @@
           <w:rFonts w:cstheme="minorHAnsi"/>
           <w:color w:val="000000" w:themeColor="text1"/>
         </w:rPr>
-        <w:t xml:space="preserve">of the communication channel and applies </w:t>
-      </w:r>
-      <w:r>
-        <w:rPr>
-          <w:rFonts w:cstheme="minorHAnsi"/>
-          <w:color w:val="000000" w:themeColor="text1"/>
-        </w:rPr>
-        <w:lastRenderedPageBreak/>
-        <w:t xml:space="preserve">backpropagation </w:t>
+        <w:t xml:space="preserve">of the communication channel and applies backpropagation </w:t>
       </w:r>
       <w:r>
         <w:rPr>
@@ -15257,7 +14958,14 @@
         <w:rPr>
           <w:color w:val="000000" w:themeColor="text1"/>
         </w:rPr>
-        <w:t xml:space="preserve"> the RIAL</w:t>
+        <w:t xml:space="preserve"> the </w:t>
+      </w:r>
+      <w:r>
+        <w:rPr>
+          <w:color w:val="000000" w:themeColor="text1"/>
+        </w:rPr>
+        <w:lastRenderedPageBreak/>
+        <w:t>RIAL</w:t>
       </w:r>
       <w:r>
         <w:rPr>
@@ -15484,210 +15192,460 @@
         <w:rPr>
           <w:color w:val="000000" w:themeColor="text1"/>
         </w:rPr>
+        <w:t>However</w:t>
+      </w:r>
+      <w:r>
+        <w:rPr>
+          <w:color w:val="000000" w:themeColor="text1"/>
+        </w:rPr>
+        <w:t>,</w:t>
+      </w:r>
+      <w:r>
+        <w:rPr>
+          <w:color w:val="000000" w:themeColor="text1"/>
+        </w:rPr>
+        <w:t xml:space="preserve"> most algorithms do not consider the settings where the communication channel is noised.</w:t>
+      </w:r>
+      <w:r>
+        <w:rPr>
+          <w:color w:val="000000" w:themeColor="text1"/>
+        </w:rPr>
+        <w:t xml:space="preserve"> </w:t>
+      </w:r>
+      <w:r>
+        <w:rPr>
+          <w:color w:val="000000" w:themeColor="text1"/>
+        </w:rPr>
+        <w:t>T</w:t>
+      </w:r>
+      <w:r>
+        <w:rPr>
+          <w:color w:val="000000" w:themeColor="text1"/>
+        </w:rPr>
+        <w:t xml:space="preserve">he </w:t>
+      </w:r>
+      <w:r>
+        <w:rPr>
+          <w:color w:val="000000" w:themeColor="text1"/>
+        </w:rPr>
+        <w:t>algorithm</w:t>
+      </w:r>
+      <w:r>
+        <w:rPr>
+          <w:color w:val="000000" w:themeColor="text1"/>
+        </w:rPr>
+        <w:t xml:space="preserve"> </w:t>
+      </w:r>
+      <w:r>
+        <w:rPr>
+          <w:color w:val="000000" w:themeColor="text1"/>
+        </w:rPr>
+        <w:t xml:space="preserve">that is </w:t>
+      </w:r>
+      <w:r>
+        <w:rPr>
+          <w:color w:val="000000" w:themeColor="text1"/>
+        </w:rPr>
+        <w:t xml:space="preserve">most similar to my </w:t>
+      </w:r>
+      <w:r>
+        <w:rPr>
+          <w:color w:val="000000" w:themeColor="text1"/>
+        </w:rPr>
+        <w:t>approach</w:t>
+      </w:r>
+      <w:r>
+        <w:rPr>
+          <w:color w:val="000000" w:themeColor="text1"/>
+        </w:rPr>
+        <w:t xml:space="preserve"> is the </w:t>
+      </w:r>
+      <w:proofErr w:type="spellStart"/>
+      <w:r>
+        <w:rPr>
+          <w:color w:val="000000" w:themeColor="text1"/>
+        </w:rPr>
+        <w:t>DiffDiscrete</w:t>
+      </w:r>
+      <w:proofErr w:type="spellEnd"/>
+      <w:r>
+        <w:rPr>
+          <w:color w:val="000000" w:themeColor="text1"/>
+        </w:rPr>
+        <w:t xml:space="preserve"> algorithm</w:t>
+      </w:r>
+      <w:r>
+        <w:rPr>
+          <w:rFonts w:ascii="Calibri" w:hAnsi="Calibri" w:cs="Calibri"/>
+          <w:color w:val="000000" w:themeColor="text1"/>
+        </w:rPr>
+        <w:fldChar w:fldCharType="begin"/>
+      </w:r>
+      <w:r>
+        <w:rPr>
+          <w:rFonts w:ascii="Calibri" w:hAnsi="Calibri" w:cs="Calibri"/>
+          <w:color w:val="000000" w:themeColor="text1"/>
+        </w:rPr>
+        <w:instrText xml:space="preserve"> ADDIN ZOTERO_ITEM CSL_CITATION {"citationID":"XkPtfbg5","properties":{"formattedCitation":"(Freed et al., 2020)","plainCitation":"(Freed et al., 2020)","noteIndex":0},"citationItems":[{"id":60,"uris":["http://zotero.org/users/10844305/items/TWPH9KX5"],"itemData":{"id":60,"type":"article-journal","abstract":"This work focuses on multi-agent reinforcement learning (RL) with inter-agent communication, in which communication is differentiable and optimized through backpropagation. Such differentiable approaches tend to converge more quickly to higher-quality policies compared to techniques that treat communication as actions in a traditional RL framework. However, modern communication networks (e.g., Wi-Fi or Bluetooth) rely on discrete communication channels, for which existing differentiable approaches that consider real-valued messages cannot be directly applied, or require biased gradient estimators. Some works have overcome this problem by treating the message space as an extension of the action space, and use standard RL to optimize message selection, but these methods tend to converge slower and to inferior policies. In this paper, we propose a stochastic message encoding/decoding procedure that makes a discrete communication channel mathematically equivalent to an analog channel with additive noise, through which gradients can be backpropagated. Additionally, we introduce an encryption step for use in noisy channels that forces channel noise to be message-independent, allowing us to compute unbiased derivative estimates even in the presence of unknown channel noise. To the best of our knowledge, this work presents the first differentiable communication learning approach that can compute unbiased derivatives through channels with unknown noise. We demonstrate the effectiveness of our approach in two example multi-robot tasks: a path finding and a collaborative search problem. There, we show that our approach achieves learning speed and performance similar to differentiable communication learning with real-valued messages (i.e., unlimited communication bandwidth), while naturally handling more realistic real-world communication constraints. Content Areas: Multi-Agent Communication, Reinforcement Learning.","container-title":"Proceedings of the AAAI Conference on Artificial Intelligence","DOI":"10.1609/aaai.v34i05.6205","ISSN":"2374-3468","issue":"05","language":"en","license":"Copyright (c) 2020 Association for the Advancement of Artificial Intelligence","note":"number: 05","page":"7160-7168","source":"ojs.aaai.org","title":"Communication Learning via Backpropagation in Discrete Channels with Unknown Noise","volume":"34","author":[{"family":"Freed","given":"Benjamin"},{"family":"Sartoretti","given":"Guillaume"},{"family":"Hu","given":"Jiaheng"},{"family":"Choset","given":"Howie"}],"issued":{"date-parts":[["2020",4,3]]}}}],"schema":"https://github.com/citation-style-language/schema/raw/master/csl-citation.json"} </w:instrText>
+      </w:r>
+      <w:r>
+        <w:rPr>
+          <w:rFonts w:ascii="Calibri" w:hAnsi="Calibri" w:cs="Calibri"/>
+          <w:color w:val="000000" w:themeColor="text1"/>
+        </w:rPr>
+        <w:fldChar w:fldCharType="separate"/>
+      </w:r>
+      <w:r>
+        <w:rPr>
+          <w:rFonts w:ascii="Calibri" w:hAnsi="Calibri" w:cs="Calibri"/>
+        </w:rPr>
+        <w:t>(Freed et al., 2020)</w:t>
+      </w:r>
+      <w:r>
+        <w:rPr>
+          <w:rFonts w:ascii="Calibri" w:hAnsi="Calibri" w:cs="Calibri"/>
+          <w:color w:val="000000" w:themeColor="text1"/>
+        </w:rPr>
+        <w:fldChar w:fldCharType="end"/>
+      </w:r>
+      <w:r>
+        <w:rPr>
+          <w:color w:val="000000" w:themeColor="text1"/>
+        </w:rPr>
+        <w:t>. Th</w:t>
+      </w:r>
+      <w:r>
+        <w:rPr>
+          <w:color w:val="000000" w:themeColor="text1"/>
+        </w:rPr>
+        <w:t>is</w:t>
+      </w:r>
+      <w:r>
+        <w:rPr>
+          <w:color w:val="000000" w:themeColor="text1"/>
+        </w:rPr>
+        <w:t xml:space="preserve"> algorithm</w:t>
+      </w:r>
+      <w:r>
+        <w:rPr>
+          <w:color w:val="000000" w:themeColor="text1"/>
+        </w:rPr>
+        <w:t xml:space="preserve"> seeks to learn a communication protocol on a discrete communication channel with additive noise that is unknown to the agents.</w:t>
+      </w:r>
+      <w:r>
+        <w:rPr>
+          <w:color w:val="000000" w:themeColor="text1"/>
+        </w:rPr>
+        <w:t xml:space="preserve"> But</w:t>
+      </w:r>
+      <w:r>
+        <w:rPr>
+          <w:color w:val="000000" w:themeColor="text1"/>
+        </w:rPr>
+        <w:t xml:space="preserve"> instead of </w:t>
+      </w:r>
+      <w:r>
+        <w:rPr>
+          <w:color w:val="000000" w:themeColor="text1"/>
+        </w:rPr>
+        <w:t>using the Reinforced Communication Learning approach</w:t>
+      </w:r>
+      <w:r>
+        <w:rPr>
+          <w:color w:val="000000" w:themeColor="text1"/>
+        </w:rPr>
+        <w:t xml:space="preserve"> mentioned before, </w:t>
+      </w:r>
+      <w:r>
+        <w:rPr>
+          <w:color w:val="000000" w:themeColor="text1"/>
+        </w:rPr>
+        <w:t xml:space="preserve">the algorithm </w:t>
+      </w:r>
+      <w:r>
+        <w:rPr>
+          <w:color w:val="000000" w:themeColor="text1"/>
+        </w:rPr>
+        <w:t xml:space="preserve">uses a </w:t>
+      </w:r>
+      <w:r>
+        <w:rPr>
+          <w:color w:val="000000" w:themeColor="text1"/>
+        </w:rPr>
+        <w:t>s</w:t>
+      </w:r>
+      <w:r>
+        <w:rPr>
+          <w:color w:val="000000" w:themeColor="text1"/>
+        </w:rPr>
+        <w:t>tochastic message encoding/decoding procedure that makes a discrete communication channel mathematically equivalent to an analogue channel with additive noise</w:t>
+      </w:r>
+      <w:r>
+        <w:rPr>
+          <w:color w:val="000000" w:themeColor="text1"/>
+        </w:rPr>
+        <w:t>, then which gradients can be backpropagated for optimization</w:t>
+      </w:r>
+      <w:r>
+        <w:rPr>
+          <w:color w:val="000000" w:themeColor="text1"/>
+        </w:rPr>
+        <w:t>. The algorithm uses … to tackle the noise issue</w:t>
+      </w:r>
+    </w:p>
+    <w:p>
+      <w:pPr>
+        <w:spacing w:line="360" w:lineRule="auto"/>
+        <w:rPr>
+          <w:color w:val="000000" w:themeColor="text1"/>
+        </w:rPr>
+      </w:pPr>
+      <w:r>
+        <w:rPr>
+          <w:color w:val="000000" w:themeColor="text1"/>
+        </w:rPr>
+        <w:t xml:space="preserve">What </w:t>
+      </w:r>
+      <w:r>
+        <w:rPr>
+          <w:color w:val="000000" w:themeColor="text1"/>
+        </w:rPr>
+        <w:t>distinct</w:t>
+      </w:r>
+      <w:r>
+        <w:rPr>
+          <w:color w:val="000000" w:themeColor="text1"/>
+        </w:rPr>
+        <w:t xml:space="preserve"> my approach from </w:t>
+      </w:r>
+      <w:proofErr w:type="spellStart"/>
+      <w:r>
+        <w:rPr>
+          <w:color w:val="000000" w:themeColor="text1"/>
+        </w:rPr>
+        <w:t>DiffDiscrete</w:t>
+      </w:r>
+      <w:proofErr w:type="spellEnd"/>
+      <w:r>
+        <w:rPr>
+          <w:color w:val="000000" w:themeColor="text1"/>
+        </w:rPr>
+        <w:t xml:space="preserve"> is that …</w:t>
+      </w:r>
+    </w:p>
+    <w:p>
+      <w:pPr>
+        <w:spacing w:line="360" w:lineRule="auto"/>
+        <w:rPr>
+          <w:color w:val="000000" w:themeColor="text1"/>
+        </w:rPr>
+      </w:pPr>
+    </w:p>
+    <w:p>
+      <w:pPr>
+        <w:spacing w:line="360" w:lineRule="auto"/>
+        <w:rPr>
+          <w:color w:val="000000" w:themeColor="text1"/>
+        </w:rPr>
+      </w:pPr>
+      <w:r>
+        <w:rPr>
+          <w:color w:val="000000" w:themeColor="text1"/>
+        </w:rPr>
+        <w:t xml:space="preserve">Another very recent work that is worth mentioning is </w:t>
+      </w:r>
+      <w:r>
+        <w:rPr>
+          <w:color w:val="000000" w:themeColor="text1"/>
+        </w:rPr>
+        <w:fldChar w:fldCharType="begin"/>
+      </w:r>
+      <w:r>
+        <w:rPr>
+          <w:color w:val="000000" w:themeColor="text1"/>
+        </w:rPr>
+        <w:instrText xml:space="preserve"> ADDIN ZOTERO_ITEM CSL_CITATION {"citationID":"a267330uo22","properties":{"formattedCitation":"\\uldash{(Tung et al., 2021)}","plainCitation":"(Tung et al., 2021)","noteIndex":0},"citationItems":[{"id":114,"uris":["http://zotero.org/users/10844305/items/TEC6X2WR"],"itemData":{"id":114,"type":"article","abstract":"We propose a novel formulation of the \"effectiveness problem\" in communications, put forth by Shannon and Weaver in their seminal work [2], by considering multiple agents communicating over a noisy channel in order to achieve better coordination and cooperation in a multi-agent reinforcement learning (MARL) framework. Specifically, we consider a multi-agent partially observable Markov decision process (MA-POMDP), in which the agents, in addition to interacting with the environment can also communicate with each other over a noisy communication channel. The noisy communication channel is considered explicitly as part of the dynamics of the environment and the message each agent sends is part of the action that the agent can take. As a result, the agents learn not only to collaborate with each other but also to communicate \"effectively\" over a noisy channel. This framework generalizes both the traditional communication problem, where the main goal is to convey a message reliably over a noisy channel, and the \"learning to communicate\" framework that has received recent attention in the MARL literature, where the underlying communication channels are assumed to be error-free. We show via examples that the joint policy learned using the proposed framework is superior to that where the communication is considered separately from the underlying MA-POMDP. This is a very powerful framework, which has many real world applications, from autonomous vehicle planning to drone swarm control, and opens up the rich toolbox of deep reinforcement learning for the design of multi-user communication systems.","DOI":"10.48550/arXiv.2101.10369","note":"arXiv:2101.10369 [cs, eess, math, stat]","number":"arXiv:2101.10369","publisher":"arXiv","source":"arXiv.org","title":"Effective Communications: A Joint Learning and Communication Framework for Multi-Agent Reinforcement Learning over Noisy Channels","title-short":"Effective Communications","URL":"http://arxiv.org/abs/2101.10369","author":[{"family":"Tung","given":"Tze-Yang"},{"family":"Kobus","given":"Szymon"},{"family":"Pujol","given":"Joan Roig"},{"family":"Gunduz","given":"Deniz"}],"accessed":{"date-parts":[["2023",1,7]]},"issued":{"date-parts":[["2021",4,1]]}}}],"schema":"https://github.com/citation-style-language/schema/raw/master/csl-citation.json"} </w:instrText>
+      </w:r>
+      <w:r>
+        <w:rPr>
+          <w:color w:val="000000" w:themeColor="text1"/>
+        </w:rPr>
+        <w:fldChar w:fldCharType="separate"/>
+      </w:r>
+      <w:r>
+        <w:rPr>
+          <w:rFonts w:ascii="Calibri" w:hAnsi="Calibri" w:cs="Calibri"/>
+          <w:sz w:val="22"/>
+          <w:szCs w:val="24"/>
+          <w:u w:val="dash"/>
+        </w:rPr>
+        <w:t>(Tung et al., 2021)</w:t>
+      </w:r>
+      <w:r>
+        <w:rPr>
+          <w:color w:val="000000" w:themeColor="text1"/>
+        </w:rPr>
+        <w:fldChar w:fldCharType="end"/>
+      </w:r>
+    </w:p>
+    <w:p>
+      <w:pPr>
+        <w:pStyle w:val="ListParagraph"/>
+        <w:numPr>
+          <w:ilvl w:val="0"/>
+          <w:numId w:val="36"/>
+        </w:numPr>
+        <w:spacing w:line="360" w:lineRule="auto"/>
+        <w:rPr>
+          <w:color w:val="000000" w:themeColor="text1"/>
+          <w:highlight w:val="yellow"/>
+        </w:rPr>
+      </w:pPr>
+      <w:r>
+        <w:rPr>
+          <w:color w:val="000000" w:themeColor="text1"/>
+          <w:highlight w:val="yellow"/>
+        </w:rPr>
+        <w:t>Might want to swap around the order</w:t>
+      </w:r>
+    </w:p>
+    <w:p>
+      <w:pPr>
+        <w:pStyle w:val="ListParagraph"/>
+        <w:numPr>
+          <w:ilvl w:val="0"/>
+          <w:numId w:val="35"/>
+        </w:numPr>
+        <w:spacing w:line="360" w:lineRule="auto"/>
+        <w:rPr>
+          <w:color w:val="000000" w:themeColor="text1"/>
+        </w:rPr>
+      </w:pPr>
+      <w:r>
+        <w:rPr>
+          <w:color w:val="000000" w:themeColor="text1"/>
+        </w:rPr>
+        <w:t>Joint channel coding and modulation</w:t>
+      </w:r>
+    </w:p>
+    <w:p>
+      <w:pPr>
+        <w:pStyle w:val="ListParagraph"/>
+        <w:numPr>
+          <w:ilvl w:val="0"/>
+          <w:numId w:val="35"/>
+        </w:numPr>
+        <w:spacing w:line="360" w:lineRule="auto"/>
+        <w:rPr>
+          <w:color w:val="000000" w:themeColor="text1"/>
+        </w:rPr>
+      </w:pPr>
+      <w:r>
+        <w:rPr>
+          <w:color w:val="000000" w:themeColor="text1"/>
+        </w:rPr>
+        <w:t>As</w:t>
+      </w:r>
+    </w:p>
+    <w:p>
+      <w:pPr>
+        <w:pStyle w:val="ListParagraph"/>
+        <w:numPr>
+          <w:ilvl w:val="0"/>
+          <w:numId w:val="35"/>
+        </w:numPr>
+        <w:spacing w:line="360" w:lineRule="auto"/>
+        <w:rPr>
+          <w:color w:val="000000" w:themeColor="text1"/>
+        </w:rPr>
+      </w:pPr>
+      <w:r>
+        <w:rPr>
+          <w:color w:val="000000" w:themeColor="text1"/>
+        </w:rPr>
+        <w:t>Different problem</w:t>
+      </w:r>
+    </w:p>
+    <w:p>
+      <w:pPr>
+        <w:pStyle w:val="ListParagraph"/>
+        <w:numPr>
+          <w:ilvl w:val="1"/>
+          <w:numId w:val="35"/>
+        </w:numPr>
+        <w:spacing w:line="360" w:lineRule="auto"/>
+        <w:rPr>
+          <w:color w:val="000000" w:themeColor="text1"/>
+        </w:rPr>
+      </w:pPr>
+      <w:r>
+        <w:rPr>
+          <w:color w:val="000000" w:themeColor="text1"/>
+        </w:rPr>
+        <w:t>Cooperation between the single guide and single scout</w:t>
+      </w:r>
+    </w:p>
+    <w:p>
+      <w:pPr>
+        <w:pStyle w:val="ListParagraph"/>
+        <w:numPr>
+          <w:ilvl w:val="1"/>
+          <w:numId w:val="35"/>
+        </w:numPr>
+        <w:spacing w:line="360" w:lineRule="auto"/>
+        <w:rPr>
+          <w:color w:val="000000" w:themeColor="text1"/>
+        </w:rPr>
+      </w:pPr>
+      <w:r>
+        <w:rPr>
+          <w:noProof/>
+        </w:rPr>
         <w:lastRenderedPageBreak/>
-        <w:t>However</w:t>
-      </w:r>
-      <w:r>
-        <w:rPr>
-          <w:color w:val="000000" w:themeColor="text1"/>
-        </w:rPr>
-        <w:t>,</w:t>
-      </w:r>
-      <w:r>
-        <w:rPr>
-          <w:color w:val="000000" w:themeColor="text1"/>
-        </w:rPr>
-        <w:t xml:space="preserve"> most algorithms do not consider the settings where the communication channel is noised.</w:t>
-      </w:r>
-      <w:r>
-        <w:rPr>
-          <w:color w:val="000000" w:themeColor="text1"/>
-        </w:rPr>
-        <w:t xml:space="preserve"> </w:t>
-      </w:r>
-      <w:r>
-        <w:rPr>
-          <w:color w:val="000000" w:themeColor="text1"/>
-        </w:rPr>
-        <w:t>T</w:t>
-      </w:r>
-      <w:r>
-        <w:rPr>
-          <w:color w:val="000000" w:themeColor="text1"/>
-        </w:rPr>
-        <w:t xml:space="preserve">he </w:t>
-      </w:r>
-      <w:r>
-        <w:rPr>
-          <w:color w:val="000000" w:themeColor="text1"/>
-        </w:rPr>
-        <w:t>algorithm</w:t>
-      </w:r>
-      <w:r>
-        <w:rPr>
-          <w:color w:val="000000" w:themeColor="text1"/>
-        </w:rPr>
-        <w:t xml:space="preserve"> </w:t>
-      </w:r>
-      <w:r>
-        <w:rPr>
-          <w:color w:val="000000" w:themeColor="text1"/>
-        </w:rPr>
-        <w:t xml:space="preserve">that is </w:t>
-      </w:r>
-      <w:r>
-        <w:rPr>
-          <w:color w:val="000000" w:themeColor="text1"/>
-        </w:rPr>
-        <w:t xml:space="preserve">most similar to my </w:t>
-      </w:r>
-      <w:r>
-        <w:rPr>
-          <w:color w:val="000000" w:themeColor="text1"/>
-        </w:rPr>
-        <w:t>approach</w:t>
-      </w:r>
-      <w:r>
-        <w:rPr>
-          <w:color w:val="000000" w:themeColor="text1"/>
-        </w:rPr>
-        <w:t xml:space="preserve"> is the </w:t>
-      </w:r>
-      <w:proofErr w:type="spellStart"/>
-      <w:r>
-        <w:rPr>
-          <w:color w:val="000000" w:themeColor="text1"/>
-        </w:rPr>
-        <w:t>DiffDiscrete</w:t>
-      </w:r>
-      <w:proofErr w:type="spellEnd"/>
-      <w:r>
-        <w:rPr>
-          <w:color w:val="000000" w:themeColor="text1"/>
-        </w:rPr>
-        <w:t xml:space="preserve"> algorithm</w:t>
-      </w:r>
-      <w:r>
-        <w:rPr>
-          <w:rFonts w:ascii="Calibri" w:hAnsi="Calibri" w:cs="Calibri"/>
-          <w:color w:val="000000" w:themeColor="text1"/>
-        </w:rPr>
-        <w:fldChar w:fldCharType="begin"/>
-      </w:r>
-      <w:r>
-        <w:rPr>
-          <w:rFonts w:ascii="Calibri" w:hAnsi="Calibri" w:cs="Calibri"/>
-          <w:color w:val="000000" w:themeColor="text1"/>
-        </w:rPr>
-        <w:instrText xml:space="preserve"> ADDIN ZOTERO_ITEM CSL_CITATION {"citationID":"XkPtfbg5","properties":{"formattedCitation":"(Freed et al., 2020)","plainCitation":"(Freed et al., 2020)","noteIndex":0},"citationItems":[{"id":60,"uris":["http://zotero.org/users/10844305/items/TWPH9KX5"],"itemData":{"id":60,"type":"article-journal","abstract":"This work focuses on multi-agent reinforcement learning (RL) with inter-agent communication, in which communication is differentiable and optimized through backpropagation. Such differentiable approaches tend to converge more quickly to higher-quality policies compared to techniques that treat communication as actions in a traditional RL framework. However, modern communication networks (e.g., Wi-Fi or Bluetooth) rely on discrete communication channels, for which existing differentiable approaches that consider real-valued messages cannot be directly applied, or require biased gradient estimators. Some works have overcome this problem by treating the message space as an extension of the action space, and use standard RL to optimize message selection, but these methods tend to converge slower and to inferior policies. In this paper, we propose a stochastic message encoding/decoding procedure that makes a discrete communication channel mathematically equivalent to an analog channel with additive noise, through which gradients can be backpropagated. Additionally, we introduce an encryption step for use in noisy channels that forces channel noise to be message-independent, allowing us to compute unbiased derivative estimates even in the presence of unknown channel noise. To the best of our knowledge, this work presents the first differentiable communication learning approach that can compute unbiased derivatives through channels with unknown noise. We demonstrate the effectiveness of our approach in two example multi-robot tasks: a path finding and a collaborative search problem. There, we show that our approach achieves learning speed and performance similar to differentiable communication learning with real-valued messages (i.e., unlimited communication bandwidth), while naturally handling more realistic real-world communication constraints. Content Areas: Multi-Agent Communication, Reinforcement Learning.","container-title":"Proceedings of the AAAI Conference on Artificial Intelligence","DOI":"10.1609/aaai.v34i05.6205","ISSN":"2374-3468","issue":"05","language":"en","license":"Copyright (c) 2020 Association for the Advancement of Artificial Intelligence","note":"number: 05","page":"7160-7168","source":"ojs.aaai.org","title":"Communication Learning via Backpropagation in Discrete Channels with Unknown Noise","volume":"34","author":[{"family":"Freed","given":"Benjamin"},{"family":"Sartoretti","given":"Guillaume"},{"family":"Hu","given":"Jiaheng"},{"family":"Choset","given":"Howie"}],"issued":{"date-parts":[["2020",4,3]]}}}],"schema":"https://github.com/citation-style-language/schema/raw/master/csl-citation.json"} </w:instrText>
-      </w:r>
-      <w:r>
-        <w:rPr>
-          <w:rFonts w:ascii="Calibri" w:hAnsi="Calibri" w:cs="Calibri"/>
-          <w:color w:val="000000" w:themeColor="text1"/>
-        </w:rPr>
-        <w:fldChar w:fldCharType="separate"/>
-      </w:r>
-      <w:r>
-        <w:rPr>
-          <w:rFonts w:ascii="Calibri" w:hAnsi="Calibri" w:cs="Calibri"/>
-        </w:rPr>
-        <w:t>(Freed et al., 2020)</w:t>
-      </w:r>
-      <w:r>
-        <w:rPr>
-          <w:rFonts w:ascii="Calibri" w:hAnsi="Calibri" w:cs="Calibri"/>
-          <w:color w:val="000000" w:themeColor="text1"/>
-        </w:rPr>
-        <w:fldChar w:fldCharType="end"/>
-      </w:r>
-      <w:r>
-        <w:rPr>
-          <w:color w:val="000000" w:themeColor="text1"/>
-        </w:rPr>
-        <w:t>. Th</w:t>
-      </w:r>
-      <w:r>
-        <w:rPr>
-          <w:color w:val="000000" w:themeColor="text1"/>
-        </w:rPr>
-        <w:t>is</w:t>
-      </w:r>
-      <w:r>
-        <w:rPr>
-          <w:color w:val="000000" w:themeColor="text1"/>
-        </w:rPr>
-        <w:t xml:space="preserve"> algorithm</w:t>
-      </w:r>
-      <w:r>
-        <w:rPr>
-          <w:color w:val="000000" w:themeColor="text1"/>
-        </w:rPr>
-        <w:t xml:space="preserve"> seeks to learn a communication protocol on a discrete communication channel with additive noise that is unknown to the agents.</w:t>
-      </w:r>
-      <w:r>
-        <w:rPr>
-          <w:color w:val="000000" w:themeColor="text1"/>
-        </w:rPr>
-        <w:t xml:space="preserve"> But</w:t>
-      </w:r>
-      <w:r>
-        <w:rPr>
-          <w:color w:val="000000" w:themeColor="text1"/>
-        </w:rPr>
-        <w:t xml:space="preserve"> instead of </w:t>
-      </w:r>
-      <w:r>
-        <w:rPr>
-          <w:color w:val="000000" w:themeColor="text1"/>
-        </w:rPr>
-        <w:t>using the Reinforced Communication Learning approach</w:t>
-      </w:r>
-      <w:r>
-        <w:rPr>
-          <w:color w:val="000000" w:themeColor="text1"/>
-        </w:rPr>
-        <w:t xml:space="preserve"> mentioned before, </w:t>
-      </w:r>
-      <w:r>
-        <w:rPr>
-          <w:color w:val="000000" w:themeColor="text1"/>
-        </w:rPr>
-        <w:t xml:space="preserve">the algorithm </w:t>
-      </w:r>
-      <w:r>
-        <w:rPr>
-          <w:color w:val="000000" w:themeColor="text1"/>
-        </w:rPr>
-        <w:t xml:space="preserve">uses a </w:t>
-      </w:r>
-      <w:r>
-        <w:rPr>
-          <w:color w:val="000000" w:themeColor="text1"/>
-        </w:rPr>
-        <w:t>s</w:t>
-      </w:r>
-      <w:r>
-        <w:rPr>
-          <w:color w:val="000000" w:themeColor="text1"/>
-        </w:rPr>
-        <w:t>tochastic message encoding/decoding procedure that makes a discrete communication channel mathematically equivalent to an analogue channel with additive noise</w:t>
-      </w:r>
-      <w:r>
-        <w:rPr>
-          <w:color w:val="000000" w:themeColor="text1"/>
-        </w:rPr>
-        <w:t>, then which gradients can be backpropagated for optimization</w:t>
-      </w:r>
-      <w:r>
-        <w:rPr>
-          <w:color w:val="000000" w:themeColor="text1"/>
-        </w:rPr>
-        <w:t>. The algorithm uses … to tackle the noise issue</w:t>
-      </w:r>
-    </w:p>
-    <w:p>
-      <w:pPr>
+        <w:drawing>
+          <wp:inline distT="0" distB="0" distL="0" distR="0" wp14:anchorId="5FEA6438" wp14:editId="0EFC22C5">
+            <wp:extent cx="4317875" cy="2225911"/>
+            <wp:effectExtent l="0" t="0" r="6985" b="3175"/>
+            <wp:docPr id="1" name="Picture 1"/>
+            <wp:cNvGraphicFramePr>
+              <a:graphicFrameLocks xmlns:a="http://schemas.openxmlformats.org/drawingml/2006/main" noChangeAspect="1"/>
+            </wp:cNvGraphicFramePr>
+            <a:graphic xmlns:a="http://schemas.openxmlformats.org/drawingml/2006/main">
+              <a:graphicData uri="http://schemas.openxmlformats.org/drawingml/2006/picture">
+                <pic:pic xmlns:pic="http://schemas.openxmlformats.org/drawingml/2006/picture">
+                  <pic:nvPicPr>
+                    <pic:cNvPr id="1" name=""/>
+                    <pic:cNvPicPr/>
+                  </pic:nvPicPr>
+                  <pic:blipFill>
+                    <a:blip r:embed="rId15"/>
+                    <a:stretch>
+                      <a:fillRect/>
+                    </a:stretch>
+                  </pic:blipFill>
+                  <pic:spPr>
+                    <a:xfrm>
+                      <a:off x="0" y="0"/>
+                      <a:ext cx="4324660" cy="2229409"/>
+                    </a:xfrm>
+                    <a:prstGeom prst="rect">
+                      <a:avLst/>
+                    </a:prstGeom>
+                  </pic:spPr>
+                </pic:pic>
+              </a:graphicData>
+            </a:graphic>
+          </wp:inline>
+        </w:drawing>
+      </w:r>
+    </w:p>
+    <w:p>
+      <w:pPr>
+        <w:pStyle w:val="ListParagraph"/>
+        <w:numPr>
+          <w:ilvl w:val="2"/>
+          <w:numId w:val="35"/>
+        </w:numPr>
         <w:spacing w:line="360" w:lineRule="auto"/>
         <w:rPr>
           <w:color w:val="000000" w:themeColor="text1"/>
@@ -15697,34 +15655,117 @@
         <w:rPr>
           <w:color w:val="000000" w:themeColor="text1"/>
         </w:rPr>
-        <w:t xml:space="preserve">What </w:t>
-      </w:r>
-      <w:r>
-        <w:rPr>
-          <w:color w:val="000000" w:themeColor="text1"/>
-        </w:rPr>
-        <w:t>distinct</w:t>
-      </w:r>
-      <w:r>
-        <w:rPr>
-          <w:color w:val="000000" w:themeColor="text1"/>
-        </w:rPr>
-        <w:t xml:space="preserve"> my approach from </w:t>
-      </w:r>
-      <w:proofErr w:type="spellStart"/>
-      <w:r>
-        <w:rPr>
-          <w:color w:val="000000" w:themeColor="text1"/>
-        </w:rPr>
-        <w:t>DiffDiscrete</w:t>
-      </w:r>
-      <w:proofErr w:type="spellEnd"/>
-      <w:r>
-        <w:rPr>
-          <w:color w:val="000000" w:themeColor="text1"/>
-        </w:rPr>
-        <w:t xml:space="preserve"> is that …</w:t>
-      </w:r>
+        <w:t>Both Guide and scout are DQN agents</w:t>
+      </w:r>
+    </w:p>
+    <w:p>
+      <w:pPr>
+        <w:pStyle w:val="ListParagraph"/>
+        <w:numPr>
+          <w:ilvl w:val="2"/>
+          <w:numId w:val="35"/>
+        </w:numPr>
+        <w:spacing w:line="360" w:lineRule="auto"/>
+        <w:rPr>
+          <w:color w:val="000000" w:themeColor="text1"/>
+        </w:rPr>
+      </w:pPr>
+      <w:r>
+        <w:rPr>
+          <w:color w:val="000000" w:themeColor="text1"/>
+        </w:rPr>
+        <w:t>Whereas for my work, I focus on cooperation between the scouts, guide’s only purpose is to distribute its observations to the scouts</w:t>
+      </w:r>
+    </w:p>
+    <w:p>
+      <w:pPr>
+        <w:pStyle w:val="ListParagraph"/>
+        <w:numPr>
+          <w:ilvl w:val="0"/>
+          <w:numId w:val="35"/>
+        </w:numPr>
+        <w:spacing w:line="360" w:lineRule="auto"/>
+        <w:rPr>
+          <w:color w:val="000000" w:themeColor="text1"/>
+        </w:rPr>
+      </w:pPr>
+      <w:r>
+        <w:rPr>
+          <w:color w:val="000000" w:themeColor="text1"/>
+        </w:rPr>
+        <w:t>Interestingly proposed the guide-scout scenario</w:t>
+      </w:r>
+      <w:r>
+        <w:rPr>
+          <w:color w:val="000000" w:themeColor="text1"/>
+        </w:rPr>
+        <w:t>, which I would adopt my algorithm on</w:t>
+      </w:r>
+    </w:p>
+    <w:p>
+      <w:pPr>
+        <w:pStyle w:val="ListParagraph"/>
+        <w:numPr>
+          <w:ilvl w:val="0"/>
+          <w:numId w:val="35"/>
+        </w:numPr>
+        <w:spacing w:line="360" w:lineRule="auto"/>
+        <w:rPr>
+          <w:color w:val="000000" w:themeColor="text1"/>
+        </w:rPr>
+      </w:pPr>
+      <w:r>
+        <w:rPr>
+          <w:color w:val="000000" w:themeColor="text1"/>
+        </w:rPr>
+        <w:t>Limitations</w:t>
+      </w:r>
+    </w:p>
+    <w:p>
+      <w:pPr>
+        <w:pStyle w:val="ListParagraph"/>
+        <w:numPr>
+          <w:ilvl w:val="1"/>
+          <w:numId w:val="35"/>
+        </w:numPr>
+        <w:spacing w:line="360" w:lineRule="auto"/>
+        <w:rPr>
+          <w:color w:val="000000" w:themeColor="text1"/>
+        </w:rPr>
+      </w:pPr>
+      <w:r>
+        <w:rPr>
+          <w:color w:val="000000" w:themeColor="text1"/>
+        </w:rPr>
+        <w:t>One guide one scout scenario</w:t>
+      </w:r>
+    </w:p>
+    <w:p>
+      <w:pPr>
+        <w:pStyle w:val="ListParagraph"/>
+        <w:numPr>
+          <w:ilvl w:val="1"/>
+          <w:numId w:val="35"/>
+        </w:numPr>
+        <w:spacing w:line="360" w:lineRule="auto"/>
+        <w:rPr>
+          <w:color w:val="000000" w:themeColor="text1"/>
+        </w:rPr>
+      </w:pPr>
+      <w:r>
+        <w:rPr>
+          <w:color w:val="000000" w:themeColor="text1"/>
+        </w:rPr>
+        <w:t>Not robust, agent need to be re-trained for each noised scenario</w:t>
+      </w:r>
+    </w:p>
+    <w:p>
+      <w:pPr>
+        <w:spacing w:line="360" w:lineRule="auto"/>
+        <w:rPr>
+          <w:color w:val="000000" w:themeColor="text1"/>
+        </w:rPr>
+      </w:pPr>
     </w:p>
     <w:p>
       <w:pPr>
@@ -15783,6 +15824,7 @@
       <w:bookmarkStart w:id="24" w:name="_Toc129004558"/>
       <w:bookmarkStart w:id="25" w:name="_Toc129007047"/>
       <w:r>
+        <w:lastRenderedPageBreak/>
         <w:t>Numerical Results</w:t>
       </w:r>
       <w:bookmarkEnd w:id="24"/>
@@ -15885,6 +15927,7 @@
       <w:r>
         <w:rPr>
           <w:rFonts w:ascii="Calibri" w:hAnsi="Calibri" w:cs="Calibri"/>
+          <w:sz w:val="22"/>
         </w:rPr>
         <w:t>Automatic citation updates are disabled. To see the bibliography, click Refresh in the Zotero tab.</w:t>
       </w:r>
@@ -17059,6 +17102,119 @@
     </w:lvl>
   </w:abstractNum>
   <w:abstractNum w:abstractNumId="8" w15:restartNumberingAfterBreak="0">
+    <w:nsid w:val="203C5782"/>
+    <w:multiLevelType w:val="hybridMultilevel"/>
+    <w:tmpl w:val="B0649762"/>
+    <w:lvl w:ilvl="0" w:tplc="08090001">
+      <w:start w:val="1"/>
+      <w:numFmt w:val="bullet"/>
+      <w:lvlText w:val=""/>
+      <w:lvlJc w:val="left"/>
+      <w:pPr>
+        <w:ind w:left="720" w:hanging="360"/>
+      </w:pPr>
+      <w:rPr>
+        <w:rFonts w:ascii="Symbol" w:hAnsi="Symbol" w:hint="default"/>
+      </w:rPr>
+    </w:lvl>
+    <w:lvl w:ilvl="1" w:tplc="08090003" w:tentative="1">
+      <w:start w:val="1"/>
+      <w:numFmt w:val="bullet"/>
+      <w:lvlText w:val="o"/>
+      <w:lvlJc w:val="left"/>
+      <w:pPr>
+        <w:ind w:left="1440" w:hanging="360"/>
+      </w:pPr>
+      <w:rPr>
+        <w:rFonts w:ascii="Courier New" w:hAnsi="Courier New" w:cs="Courier New" w:hint="default"/>
+      </w:rPr>
+    </w:lvl>
+    <w:lvl w:ilvl="2" w:tplc="08090005" w:tentative="1">
+      <w:start w:val="1"/>
+      <w:numFmt w:val="bullet"/>
+      <w:lvlText w:val=""/>
+      <w:lvlJc w:val="left"/>
+      <w:pPr>
+        <w:ind w:left="2160" w:hanging="360"/>
+      </w:pPr>
+      <w:rPr>
+        <w:rFonts w:ascii="Wingdings" w:hAnsi="Wingdings" w:hint="default"/>
+      </w:rPr>
+    </w:lvl>
+    <w:lvl w:ilvl="3" w:tplc="08090001" w:tentative="1">
+      <w:start w:val="1"/>
+      <w:numFmt w:val="bullet"/>
+      <w:lvlText w:val=""/>
+      <w:lvlJc w:val="left"/>
+      <w:pPr>
+        <w:ind w:left="2880" w:hanging="360"/>
+      </w:pPr>
+      <w:rPr>
+        <w:rFonts w:ascii="Symbol" w:hAnsi="Symbol" w:hint="default"/>
+      </w:rPr>
+    </w:lvl>
+    <w:lvl w:ilvl="4" w:tplc="08090003" w:tentative="1">
+      <w:start w:val="1"/>
+      <w:numFmt w:val="bullet"/>
+      <w:lvlText w:val="o"/>
+      <w:lvlJc w:val="left"/>
+      <w:pPr>
+        <w:ind w:left="3600" w:hanging="360"/>
+      </w:pPr>
+      <w:rPr>
+        <w:rFonts w:ascii="Courier New" w:hAnsi="Courier New" w:cs="Courier New" w:hint="default"/>
+      </w:rPr>
+    </w:lvl>
+    <w:lvl w:ilvl="5" w:tplc="08090005" w:tentative="1">
+      <w:start w:val="1"/>
+      <w:numFmt w:val="bullet"/>
+      <w:lvlText w:val=""/>
+      <w:lvlJc w:val="left"/>
+      <w:pPr>
+        <w:ind w:left="4320" w:hanging="360"/>
+      </w:pPr>
+      <w:rPr>
+        <w:rFonts w:ascii="Wingdings" w:hAnsi="Wingdings" w:hint="default"/>
+      </w:rPr>
+    </w:lvl>
+    <w:lvl w:ilvl="6" w:tplc="08090001" w:tentative="1">
+      <w:start w:val="1"/>
+      <w:numFmt w:val="bullet"/>
+      <w:lvlText w:val=""/>
+      <w:lvlJc w:val="left"/>
+      <w:pPr>
+        <w:ind w:left="5040" w:hanging="360"/>
+      </w:pPr>
+      <w:rPr>
+        <w:rFonts w:ascii="Symbol" w:hAnsi="Symbol" w:hint="default"/>
+      </w:rPr>
+    </w:lvl>
+    <w:lvl w:ilvl="7" w:tplc="08090003" w:tentative="1">
+      <w:start w:val="1"/>
+      <w:numFmt w:val="bullet"/>
+      <w:lvlText w:val="o"/>
+      <w:lvlJc w:val="left"/>
+      <w:pPr>
+        <w:ind w:left="5760" w:hanging="360"/>
+      </w:pPr>
+      <w:rPr>
+        <w:rFonts w:ascii="Courier New" w:hAnsi="Courier New" w:cs="Courier New" w:hint="default"/>
+      </w:rPr>
+    </w:lvl>
+    <w:lvl w:ilvl="8" w:tplc="08090005" w:tentative="1">
+      <w:start w:val="1"/>
+      <w:numFmt w:val="bullet"/>
+      <w:lvlText w:val=""/>
+      <w:lvlJc w:val="left"/>
+      <w:pPr>
+        <w:ind w:left="6480" w:hanging="360"/>
+      </w:pPr>
+      <w:rPr>
+        <w:rFonts w:ascii="Wingdings" w:hAnsi="Wingdings" w:hint="default"/>
+      </w:rPr>
+    </w:lvl>
+  </w:abstractNum>
+  <w:abstractNum w:abstractNumId="9" w15:restartNumberingAfterBreak="0">
     <w:nsid w:val="264E3E79"/>
     <w:multiLevelType w:val="hybridMultilevel"/>
     <w:tmpl w:val="C6647224"/>
@@ -17171,7 +17327,7 @@
       </w:rPr>
     </w:lvl>
   </w:abstractNum>
-  <w:abstractNum w:abstractNumId="9" w15:restartNumberingAfterBreak="0">
+  <w:abstractNum w:abstractNumId="10" w15:restartNumberingAfterBreak="0">
     <w:nsid w:val="26BF2A3C"/>
     <w:multiLevelType w:val="hybridMultilevel"/>
     <w:tmpl w:val="D97E4C78"/>
@@ -17284,7 +17440,120 @@
       </w:rPr>
     </w:lvl>
   </w:abstractNum>
-  <w:abstractNum w:abstractNumId="10" w15:restartNumberingAfterBreak="0">
+  <w:abstractNum w:abstractNumId="11" w15:restartNumberingAfterBreak="0">
+    <w:nsid w:val="2EC858DF"/>
+    <w:multiLevelType w:val="hybridMultilevel"/>
+    <w:tmpl w:val="4A00686E"/>
+    <w:lvl w:ilvl="0" w:tplc="08090001">
+      <w:start w:val="1"/>
+      <w:numFmt w:val="bullet"/>
+      <w:lvlText w:val=""/>
+      <w:lvlJc w:val="left"/>
+      <w:pPr>
+        <w:ind w:left="720" w:hanging="360"/>
+      </w:pPr>
+      <w:rPr>
+        <w:rFonts w:ascii="Symbol" w:hAnsi="Symbol" w:hint="default"/>
+      </w:rPr>
+    </w:lvl>
+    <w:lvl w:ilvl="1" w:tplc="08090003">
+      <w:start w:val="1"/>
+      <w:numFmt w:val="bullet"/>
+      <w:lvlText w:val="o"/>
+      <w:lvlJc w:val="left"/>
+      <w:pPr>
+        <w:ind w:left="1440" w:hanging="360"/>
+      </w:pPr>
+      <w:rPr>
+        <w:rFonts w:ascii="Courier New" w:hAnsi="Courier New" w:cs="Courier New" w:hint="default"/>
+      </w:rPr>
+    </w:lvl>
+    <w:lvl w:ilvl="2" w:tplc="08090005">
+      <w:start w:val="1"/>
+      <w:numFmt w:val="bullet"/>
+      <w:lvlText w:val=""/>
+      <w:lvlJc w:val="left"/>
+      <w:pPr>
+        <w:ind w:left="2160" w:hanging="360"/>
+      </w:pPr>
+      <w:rPr>
+        <w:rFonts w:ascii="Wingdings" w:hAnsi="Wingdings" w:hint="default"/>
+      </w:rPr>
+    </w:lvl>
+    <w:lvl w:ilvl="3" w:tplc="08090001" w:tentative="1">
+      <w:start w:val="1"/>
+      <w:numFmt w:val="bullet"/>
+      <w:lvlText w:val=""/>
+      <w:lvlJc w:val="left"/>
+      <w:pPr>
+        <w:ind w:left="2880" w:hanging="360"/>
+      </w:pPr>
+      <w:rPr>
+        <w:rFonts w:ascii="Symbol" w:hAnsi="Symbol" w:hint="default"/>
+      </w:rPr>
+    </w:lvl>
+    <w:lvl w:ilvl="4" w:tplc="08090003" w:tentative="1">
+      <w:start w:val="1"/>
+      <w:numFmt w:val="bullet"/>
+      <w:lvlText w:val="o"/>
+      <w:lvlJc w:val="left"/>
+      <w:pPr>
+        <w:ind w:left="3600" w:hanging="360"/>
+      </w:pPr>
+      <w:rPr>
+        <w:rFonts w:ascii="Courier New" w:hAnsi="Courier New" w:cs="Courier New" w:hint="default"/>
+      </w:rPr>
+    </w:lvl>
+    <w:lvl w:ilvl="5" w:tplc="08090005" w:tentative="1">
+      <w:start w:val="1"/>
+      <w:numFmt w:val="bullet"/>
+      <w:lvlText w:val=""/>
+      <w:lvlJc w:val="left"/>
+      <w:pPr>
+        <w:ind w:left="4320" w:hanging="360"/>
+      </w:pPr>
+      <w:rPr>
+        <w:rFonts w:ascii="Wingdings" w:hAnsi="Wingdings" w:hint="default"/>
+      </w:rPr>
+    </w:lvl>
+    <w:lvl w:ilvl="6" w:tplc="08090001" w:tentative="1">
+      <w:start w:val="1"/>
+      <w:numFmt w:val="bullet"/>
+      <w:lvlText w:val=""/>
+      <w:lvlJc w:val="left"/>
+      <w:pPr>
+        <w:ind w:left="5040" w:hanging="360"/>
+      </w:pPr>
+      <w:rPr>
+        <w:rFonts w:ascii="Symbol" w:hAnsi="Symbol" w:hint="default"/>
+      </w:rPr>
+    </w:lvl>
+    <w:lvl w:ilvl="7" w:tplc="08090003" w:tentative="1">
+      <w:start w:val="1"/>
+      <w:numFmt w:val="bullet"/>
+      <w:lvlText w:val="o"/>
+      <w:lvlJc w:val="left"/>
+      <w:pPr>
+        <w:ind w:left="5760" w:hanging="360"/>
+      </w:pPr>
+      <w:rPr>
+        <w:rFonts w:ascii="Courier New" w:hAnsi="Courier New" w:cs="Courier New" w:hint="default"/>
+      </w:rPr>
+    </w:lvl>
+    <w:lvl w:ilvl="8" w:tplc="08090005" w:tentative="1">
+      <w:start w:val="1"/>
+      <w:numFmt w:val="bullet"/>
+      <w:lvlText w:val=""/>
+      <w:lvlJc w:val="left"/>
+      <w:pPr>
+        <w:ind w:left="6480" w:hanging="360"/>
+      </w:pPr>
+      <w:rPr>
+        <w:rFonts w:ascii="Wingdings" w:hAnsi="Wingdings" w:hint="default"/>
+      </w:rPr>
+    </w:lvl>
+  </w:abstractNum>
+  <w:abstractNum w:abstractNumId="12" w15:restartNumberingAfterBreak="0">
     <w:nsid w:val="34322210"/>
     <w:multiLevelType w:val="hybridMultilevel"/>
     <w:tmpl w:val="0BCAB318"/>
@@ -17397,7 +17666,7 @@
       </w:rPr>
     </w:lvl>
   </w:abstractNum>
-  <w:abstractNum w:abstractNumId="11" w15:restartNumberingAfterBreak="0">
+  <w:abstractNum w:abstractNumId="13" w15:restartNumberingAfterBreak="0">
     <w:nsid w:val="391472DE"/>
     <w:multiLevelType w:val="hybridMultilevel"/>
     <w:tmpl w:val="E8A227B0"/>
@@ -17510,7 +17779,7 @@
       </w:rPr>
     </w:lvl>
   </w:abstractNum>
-  <w:abstractNum w:abstractNumId="12" w15:restartNumberingAfterBreak="0">
+  <w:abstractNum w:abstractNumId="14" w15:restartNumberingAfterBreak="0">
     <w:nsid w:val="45D371F3"/>
     <w:multiLevelType w:val="hybridMultilevel"/>
     <w:tmpl w:val="A8E0177A"/>
@@ -17623,7 +17892,7 @@
       </w:rPr>
     </w:lvl>
   </w:abstractNum>
-  <w:abstractNum w:abstractNumId="13" w15:restartNumberingAfterBreak="0">
+  <w:abstractNum w:abstractNumId="15" w15:restartNumberingAfterBreak="0">
     <w:nsid w:val="47AF4539"/>
     <w:multiLevelType w:val="hybridMultilevel"/>
     <w:tmpl w:val="A232FF40"/>
@@ -17736,7 +18005,7 @@
       </w:rPr>
     </w:lvl>
   </w:abstractNum>
-  <w:abstractNum w:abstractNumId="14" w15:restartNumberingAfterBreak="0">
+  <w:abstractNum w:abstractNumId="16" w15:restartNumberingAfterBreak="0">
     <w:nsid w:val="48064354"/>
     <w:multiLevelType w:val="hybridMultilevel"/>
     <w:tmpl w:val="48D0D544"/>
@@ -17849,7 +18118,7 @@
       </w:rPr>
     </w:lvl>
   </w:abstractNum>
-  <w:abstractNum w:abstractNumId="15" w15:restartNumberingAfterBreak="0">
+  <w:abstractNum w:abstractNumId="17" w15:restartNumberingAfterBreak="0">
     <w:nsid w:val="487336C9"/>
     <w:multiLevelType w:val="hybridMultilevel"/>
     <w:tmpl w:val="D28244BA"/>
@@ -17962,7 +18231,7 @@
       </w:rPr>
     </w:lvl>
   </w:abstractNum>
-  <w:abstractNum w:abstractNumId="16" w15:restartNumberingAfterBreak="0">
+  <w:abstractNum w:abstractNumId="18" w15:restartNumberingAfterBreak="0">
     <w:nsid w:val="51A86E36"/>
     <w:multiLevelType w:val="hybridMultilevel"/>
     <w:tmpl w:val="B1DCDBAE"/>
@@ -18075,7 +18344,7 @@
       </w:rPr>
     </w:lvl>
   </w:abstractNum>
-  <w:abstractNum w:abstractNumId="17" w15:restartNumberingAfterBreak="0">
+  <w:abstractNum w:abstractNumId="19" w15:restartNumberingAfterBreak="0">
     <w:nsid w:val="549D4BAE"/>
     <w:multiLevelType w:val="hybridMultilevel"/>
     <w:tmpl w:val="FABCC4D2"/>
@@ -18165,7 +18434,7 @@
       </w:pPr>
     </w:lvl>
   </w:abstractNum>
-  <w:abstractNum w:abstractNumId="18" w15:restartNumberingAfterBreak="0">
+  <w:abstractNum w:abstractNumId="20" w15:restartNumberingAfterBreak="0">
     <w:nsid w:val="57A63538"/>
     <w:multiLevelType w:val="multilevel"/>
     <w:tmpl w:val="72E64016"/>
@@ -18258,7 +18527,7 @@
       </w:pPr>
     </w:lvl>
   </w:abstractNum>
-  <w:abstractNum w:abstractNumId="19" w15:restartNumberingAfterBreak="0">
+  <w:abstractNum w:abstractNumId="21" w15:restartNumberingAfterBreak="0">
     <w:nsid w:val="57EE0314"/>
     <w:multiLevelType w:val="hybridMultilevel"/>
     <w:tmpl w:val="71CAC6F2"/>
@@ -18371,7 +18640,7 @@
       </w:rPr>
     </w:lvl>
   </w:abstractNum>
-  <w:abstractNum w:abstractNumId="20" w15:restartNumberingAfterBreak="0">
+  <w:abstractNum w:abstractNumId="22" w15:restartNumberingAfterBreak="0">
     <w:nsid w:val="591C5298"/>
     <w:multiLevelType w:val="hybridMultilevel"/>
     <w:tmpl w:val="A730622C"/>
@@ -18484,7 +18753,7 @@
       </w:rPr>
     </w:lvl>
   </w:abstractNum>
-  <w:abstractNum w:abstractNumId="21" w15:restartNumberingAfterBreak="0">
+  <w:abstractNum w:abstractNumId="23" w15:restartNumberingAfterBreak="0">
     <w:nsid w:val="5D8A4F54"/>
     <w:multiLevelType w:val="hybridMultilevel"/>
     <w:tmpl w:val="3EC45B82"/>
@@ -18597,7 +18866,7 @@
       </w:rPr>
     </w:lvl>
   </w:abstractNum>
-  <w:abstractNum w:abstractNumId="22" w15:restartNumberingAfterBreak="0">
+  <w:abstractNum w:abstractNumId="24" w15:restartNumberingAfterBreak="0">
     <w:nsid w:val="5F2A1447"/>
     <w:multiLevelType w:val="hybridMultilevel"/>
     <w:tmpl w:val="32A8E590"/>
@@ -18710,7 +18979,7 @@
       </w:rPr>
     </w:lvl>
   </w:abstractNum>
-  <w:abstractNum w:abstractNumId="23" w15:restartNumberingAfterBreak="0">
+  <w:abstractNum w:abstractNumId="25" w15:restartNumberingAfterBreak="0">
     <w:nsid w:val="5F3E1CCE"/>
     <w:multiLevelType w:val="multilevel"/>
     <w:tmpl w:val="814A8054"/>
@@ -18859,7 +19128,7 @@
       </w:rPr>
     </w:lvl>
   </w:abstractNum>
-  <w:abstractNum w:abstractNumId="24" w15:restartNumberingAfterBreak="0">
+  <w:abstractNum w:abstractNumId="26" w15:restartNumberingAfterBreak="0">
     <w:nsid w:val="60A575B5"/>
     <w:multiLevelType w:val="hybridMultilevel"/>
     <w:tmpl w:val="CB1C9436"/>
@@ -18972,7 +19241,7 @@
       </w:rPr>
     </w:lvl>
   </w:abstractNum>
-  <w:abstractNum w:abstractNumId="25" w15:restartNumberingAfterBreak="0">
+  <w:abstractNum w:abstractNumId="27" w15:restartNumberingAfterBreak="0">
     <w:nsid w:val="60DD46C7"/>
     <w:multiLevelType w:val="hybridMultilevel"/>
     <w:tmpl w:val="0F824E6A"/>
@@ -19085,7 +19354,7 @@
       </w:rPr>
     </w:lvl>
   </w:abstractNum>
-  <w:abstractNum w:abstractNumId="26" w15:restartNumberingAfterBreak="0">
+  <w:abstractNum w:abstractNumId="28" w15:restartNumberingAfterBreak="0">
     <w:nsid w:val="615A7ED9"/>
     <w:multiLevelType w:val="multilevel"/>
     <w:tmpl w:val="3C18C5A8"/>
@@ -19198,7 +19467,7 @@
       </w:rPr>
     </w:lvl>
   </w:abstractNum>
-  <w:abstractNum w:abstractNumId="27" w15:restartNumberingAfterBreak="0">
+  <w:abstractNum w:abstractNumId="29" w15:restartNumberingAfterBreak="0">
     <w:nsid w:val="648F02E5"/>
     <w:multiLevelType w:val="hybridMultilevel"/>
     <w:tmpl w:val="0F02458A"/>
@@ -19311,7 +19580,7 @@
       </w:rPr>
     </w:lvl>
   </w:abstractNum>
-  <w:abstractNum w:abstractNumId="28" w15:restartNumberingAfterBreak="0">
+  <w:abstractNum w:abstractNumId="30" w15:restartNumberingAfterBreak="0">
     <w:nsid w:val="6A673C08"/>
     <w:multiLevelType w:val="hybridMultilevel"/>
     <w:tmpl w:val="A8FA1142"/>
@@ -19424,7 +19693,7 @@
       </w:rPr>
     </w:lvl>
   </w:abstractNum>
-  <w:abstractNum w:abstractNumId="29" w15:restartNumberingAfterBreak="0">
+  <w:abstractNum w:abstractNumId="31" w15:restartNumberingAfterBreak="0">
     <w:nsid w:val="6BD6449B"/>
     <w:multiLevelType w:val="hybridMultilevel"/>
     <w:tmpl w:val="814CA69C"/>
@@ -19537,7 +19806,7 @@
       </w:rPr>
     </w:lvl>
   </w:abstractNum>
-  <w:abstractNum w:abstractNumId="30" w15:restartNumberingAfterBreak="0">
+  <w:abstractNum w:abstractNumId="32" w15:restartNumberingAfterBreak="0">
     <w:nsid w:val="6FCA5D10"/>
     <w:multiLevelType w:val="hybridMultilevel"/>
     <w:tmpl w:val="ECD2CE46"/>
@@ -19650,7 +19919,7 @@
       </w:rPr>
     </w:lvl>
   </w:abstractNum>
-  <w:abstractNum w:abstractNumId="31" w15:restartNumberingAfterBreak="0">
+  <w:abstractNum w:abstractNumId="33" w15:restartNumberingAfterBreak="0">
     <w:nsid w:val="6FD74E11"/>
     <w:multiLevelType w:val="hybridMultilevel"/>
     <w:tmpl w:val="4C469CD0"/>
@@ -19763,7 +20032,7 @@
       </w:rPr>
     </w:lvl>
   </w:abstractNum>
-  <w:abstractNum w:abstractNumId="32" w15:restartNumberingAfterBreak="0">
+  <w:abstractNum w:abstractNumId="34" w15:restartNumberingAfterBreak="0">
     <w:nsid w:val="73031806"/>
     <w:multiLevelType w:val="hybridMultilevel"/>
     <w:tmpl w:val="1FF66BCC"/>
@@ -19852,7 +20121,7 @@
       </w:pPr>
     </w:lvl>
   </w:abstractNum>
-  <w:abstractNum w:abstractNumId="33" w15:restartNumberingAfterBreak="0">
+  <w:abstractNum w:abstractNumId="35" w15:restartNumberingAfterBreak="0">
     <w:nsid w:val="751505A7"/>
     <w:multiLevelType w:val="multilevel"/>
     <w:tmpl w:val="F20674D2"/>
@@ -19972,61 +20241,61 @@
     </w:lvl>
   </w:abstractNum>
   <w:num w:numId="1" w16cid:durableId="329522301">
-    <w:abstractNumId w:val="18"/>
+    <w:abstractNumId w:val="20"/>
   </w:num>
   <w:num w:numId="2" w16cid:durableId="594247096">
-    <w:abstractNumId w:val="30"/>
+    <w:abstractNumId w:val="32"/>
   </w:num>
   <w:num w:numId="3" w16cid:durableId="1397510145">
-    <w:abstractNumId w:val="10"/>
+    <w:abstractNumId w:val="12"/>
   </w:num>
   <w:num w:numId="4" w16cid:durableId="2101027464">
-    <w:abstractNumId w:val="22"/>
+    <w:abstractNumId w:val="24"/>
   </w:num>
   <w:num w:numId="5" w16cid:durableId="1805654742">
-    <w:abstractNumId w:val="31"/>
+    <w:abstractNumId w:val="33"/>
   </w:num>
   <w:num w:numId="6" w16cid:durableId="1131091048">
-    <w:abstractNumId w:val="21"/>
+    <w:abstractNumId w:val="23"/>
   </w:num>
   <w:num w:numId="7" w16cid:durableId="368991748">
     <w:abstractNumId w:val="0"/>
   </w:num>
   <w:num w:numId="8" w16cid:durableId="1131829462">
-    <w:abstractNumId w:val="20"/>
+    <w:abstractNumId w:val="22"/>
   </w:num>
   <w:num w:numId="9" w16cid:durableId="1851597349">
-    <w:abstractNumId w:val="28"/>
+    <w:abstractNumId w:val="30"/>
   </w:num>
   <w:num w:numId="10" w16cid:durableId="1490974843">
-    <w:abstractNumId w:val="23"/>
+    <w:abstractNumId w:val="25"/>
   </w:num>
   <w:num w:numId="11" w16cid:durableId="288051678">
     <w:abstractNumId w:val="2"/>
   </w:num>
   <w:num w:numId="12" w16cid:durableId="1667901730">
-    <w:abstractNumId w:val="12"/>
+    <w:abstractNumId w:val="14"/>
   </w:num>
   <w:num w:numId="13" w16cid:durableId="1251818920">
     <w:abstractNumId w:val="5"/>
   </w:num>
   <w:num w:numId="14" w16cid:durableId="916599596">
-    <w:abstractNumId w:val="24"/>
+    <w:abstractNumId w:val="26"/>
   </w:num>
   <w:num w:numId="15" w16cid:durableId="455215798">
     <w:abstractNumId w:val="6"/>
   </w:num>
   <w:num w:numId="16" w16cid:durableId="1725836107">
+    <w:abstractNumId w:val="29"/>
+  </w:num>
+  <w:num w:numId="17" w16cid:durableId="1860268132">
+    <w:abstractNumId w:val="15"/>
+  </w:num>
+  <w:num w:numId="18" w16cid:durableId="1562130390">
     <w:abstractNumId w:val="27"/>
   </w:num>
-  <w:num w:numId="17" w16cid:durableId="1860268132">
-    <w:abstractNumId w:val="13"/>
-  </w:num>
-  <w:num w:numId="18" w16cid:durableId="1562130390">
-    <w:abstractNumId w:val="25"/>
-  </w:num>
   <w:num w:numId="19" w16cid:durableId="1847741487">
-    <w:abstractNumId w:val="9"/>
+    <w:abstractNumId w:val="10"/>
   </w:num>
   <w:num w:numId="20" w16cid:durableId="1740439640">
     <w:abstractNumId w:val="7"/>
@@ -20035,43 +20304,49 @@
     <w:abstractNumId w:val="4"/>
   </w:num>
   <w:num w:numId="22" w16cid:durableId="566846941">
-    <w:abstractNumId w:val="8"/>
+    <w:abstractNumId w:val="9"/>
   </w:num>
   <w:num w:numId="23" w16cid:durableId="1594312580">
+    <w:abstractNumId w:val="18"/>
+  </w:num>
+  <w:num w:numId="24" w16cid:durableId="1203131719">
     <w:abstractNumId w:val="16"/>
   </w:num>
-  <w:num w:numId="24" w16cid:durableId="1203131719">
-    <w:abstractNumId w:val="14"/>
-  </w:num>
   <w:num w:numId="25" w16cid:durableId="1848708247">
-    <w:abstractNumId w:val="11"/>
+    <w:abstractNumId w:val="13"/>
   </w:num>
   <w:num w:numId="26" w16cid:durableId="778374353">
-    <w:abstractNumId w:val="19"/>
+    <w:abstractNumId w:val="21"/>
   </w:num>
   <w:num w:numId="27" w16cid:durableId="2007659621">
     <w:abstractNumId w:val="3"/>
   </w:num>
   <w:num w:numId="28" w16cid:durableId="2092657919">
-    <w:abstractNumId w:val="15"/>
+    <w:abstractNumId w:val="17"/>
   </w:num>
   <w:num w:numId="29" w16cid:durableId="529611022">
     <w:abstractNumId w:val="1"/>
   </w:num>
   <w:num w:numId="30" w16cid:durableId="240988479">
-    <w:abstractNumId w:val="29"/>
+    <w:abstractNumId w:val="31"/>
   </w:num>
   <w:num w:numId="31" w16cid:durableId="649214725">
-    <w:abstractNumId w:val="26"/>
+    <w:abstractNumId w:val="28"/>
   </w:num>
   <w:num w:numId="32" w16cid:durableId="139351058">
-    <w:abstractNumId w:val="32"/>
+    <w:abstractNumId w:val="34"/>
   </w:num>
   <w:num w:numId="33" w16cid:durableId="1971740273">
-    <w:abstractNumId w:val="17"/>
+    <w:abstractNumId w:val="19"/>
   </w:num>
   <w:num w:numId="34" w16cid:durableId="1023164582">
-    <w:abstractNumId w:val="33"/>
+    <w:abstractNumId w:val="35"/>
+  </w:num>
+  <w:num w:numId="35" w16cid:durableId="1195122467">
+    <w:abstractNumId w:val="11"/>
+  </w:num>
+  <w:num w:numId="36" w16cid:durableId="1786389823">
+    <w:abstractNumId w:val="8"/>
   </w:num>
 </w:numbering>
 </file>
@@ -20472,9 +20747,9 @@
   <w:style w:type="paragraph" w:default="1" w:styleId="Normal">
     <w:name w:val="Normal"/>
     <w:qFormat/>
-    <w:rsid w:val="009E55E9"/>
+    <w:rsid w:val="001A36A6"/>
     <w:rPr>
-      <w:sz w:val="22"/>
+      <w:sz w:val="24"/>
     </w:rPr>
   </w:style>
   <w:style w:type="paragraph" w:styleId="Heading1">
@@ -20541,7 +20816,6 @@
     <w:rPr>
       <w:rFonts w:asciiTheme="majorHAnsi" w:eastAsiaTheme="majorEastAsia" w:hAnsiTheme="majorHAnsi" w:cstheme="majorBidi"/>
       <w:color w:val="44546A" w:themeColor="text2"/>
-      <w:sz w:val="24"/>
       <w:szCs w:val="24"/>
     </w:rPr>
   </w:style>
@@ -20970,7 +21244,6 @@
     </w:pPr>
     <w:rPr>
       <w:rFonts w:ascii="Times New Roman" w:eastAsia="Times New Roman" w:hAnsi="Times New Roman" w:cs="Times New Roman"/>
-      <w:sz w:val="24"/>
       <w:szCs w:val="24"/>
     </w:rPr>
   </w:style>
@@ -20990,7 +21263,6 @@
     </w:pPr>
     <w:rPr>
       <w:rFonts w:asciiTheme="majorHAnsi" w:eastAsiaTheme="majorEastAsia" w:hAnsiTheme="majorHAnsi" w:cstheme="majorBidi"/>
-      <w:sz w:val="24"/>
       <w:szCs w:val="24"/>
     </w:rPr>
   </w:style>
@@ -21236,11 +21508,12 @@
     <w:basedOn w:val="DefaultParagraphFont"/>
     <w:uiPriority w:val="19"/>
     <w:qFormat/>
-    <w:rsid w:val="00A736E6"/>
+    <w:rsid w:val="001A36A6"/>
     <w:rPr>
       <w:i/>
       <w:iCs/>
       <w:color w:val="404040" w:themeColor="text1" w:themeTint="BF"/>
+      <w:sz w:val="20"/>
     </w:rPr>
   </w:style>
   <w:style w:type="character" w:styleId="IntenseEmphasis">

</xml_diff>